<commit_message>
add notes on nature number-e
</commit_message>
<xml_diff>
--- a/machine_leaning/机器学习的一些感悟.docx
+++ b/machine_leaning/机器学习的一些感悟.docx
@@ -940,12 +940,7 @@
               <w:t>：</w:t>
             </w:r>
             <w:r>
-              <w:t>诊断后的模型需要进行调优，调优后的新模型需要重新进行诊断，这是一个反复迭代不断逼近的过程，需要不断</w:t>
-            </w:r>
-            <w:bookmarkStart w:id="0" w:name="_GoBack"/>
-            <w:bookmarkEnd w:id="0"/>
-            <w:r>
-              <w:t>地尝试，</w:t>
+              <w:t>诊断后的模型需要进行调优，调优后的新模型需要重新进行诊断，这是一个反复迭代不断逼近的过程，需要不断地尝试，</w:t>
             </w:r>
             <w:r>
               <w:t> </w:t>
@@ -999,11 +994,6 @@
       </w:tr>
     </w:tbl>
     <w:p>
-      <w:pPr>
-        <w:rPr>
-          <w:rFonts w:hint="eastAsia"/>
-        </w:rPr>
-      </w:pPr>
       <w:r>
         <w:rPr>
           <w:rFonts w:hint="eastAsia"/>
@@ -1034,11 +1024,6 @@
             <w:tcW w:w="8516" w:type="dxa"/>
           </w:tcPr>
           <w:p>
-            <w:pPr>
-              <w:rPr>
-                <w:rFonts w:hint="eastAsia"/>
-              </w:rPr>
-            </w:pPr>
             <w:r>
               <w:rPr>
                 <w:rFonts w:hint="eastAsia"/>
@@ -1055,11 +1040,6 @@
             </w:r>
           </w:p>
           <w:p>
-            <w:pPr>
-              <w:rPr>
-                <w:rFonts w:hint="eastAsia"/>
-              </w:rPr>
-            </w:pPr>
             <w:r>
               <w:rPr>
                 <w:rFonts w:hint="eastAsia"/>
@@ -1086,11 +1066,6 @@
             </w:r>
           </w:p>
           <w:p>
-            <w:pPr>
-              <w:rPr>
-                <w:rFonts w:hint="eastAsia"/>
-              </w:rPr>
-            </w:pPr>
             <w:r>
               <w:rPr>
                 <w:rFonts w:hint="eastAsia"/>
@@ -1123,11 +1098,6 @@
             </w:r>
           </w:p>
           <w:p>
-            <w:pPr>
-              <w:rPr>
-                <w:rFonts w:hint="eastAsia"/>
-              </w:rPr>
-            </w:pPr>
             <w:r>
               <w:rPr>
                 <w:rFonts w:hint="eastAsia"/>
@@ -1141,23 +1111,122 @@
               <w:t>引申一步，基于样本特征去判断其所属标签的概率不好求，但是基于已经搜集好的打上标签的样本（有监督），却可以直接统计属于同一标签的样本内部各个特征的概率分布。因此贝叶斯方法的理论视角适用于一切分类问题的求解。</w:t>
             </w:r>
           </w:p>
-          <w:p>
-            <w:pPr>
-              <w:rPr>
-                <w:rFonts w:hint="eastAsia"/>
-              </w:rPr>
-            </w:pPr>
-          </w:p>
-          <w:p>
-            <w:pPr>
-              <w:rPr>
-                <w:rFonts w:hint="eastAsia"/>
-              </w:rPr>
-            </w:pPr>
-          </w:p>
+          <w:p/>
+          <w:p/>
         </w:tc>
       </w:tr>
     </w:tbl>
+    <w:p>
+      <w:r>
+        <w:rPr>
+          <w:rFonts w:hint="eastAsia"/>
+          <w:color w:val="0000FF"/>
+        </w:rPr>
+        <w:t>自然常数</w:t>
+      </w:r>
+      <w:r>
+        <w:rPr>
+          <w:color w:val="0000FF"/>
+        </w:rPr>
+        <w:t>e</w:t>
+      </w:r>
+      <w:r>
+        <w:rPr>
+          <w:rFonts w:hint="eastAsia"/>
+        </w:rPr>
+        <w:t>：</w:t>
+      </w:r>
+    </w:p>
+    <w:tbl>
+      <w:tblPr>
+        <w:tblStyle w:val="a3"/>
+        <w:tblW w:w="0" w:type="auto"/>
+        <w:tblLook w:val="04A0" w:firstRow="1" w:lastRow="0" w:firstColumn="1" w:lastColumn="0" w:noHBand="0" w:noVBand="1"/>
+      </w:tblPr>
+      <w:tblGrid>
+        <w:gridCol w:w="8516"/>
+      </w:tblGrid>
+      <w:tr>
+        <w:tc>
+          <w:tcPr>
+            <w:tcW w:w="8516" w:type="dxa"/>
+          </w:tcPr>
+          <w:p>
+            <w:proofErr w:type="gramStart"/>
+            <w:r>
+              <w:t>e</w:t>
+            </w:r>
+            <w:r>
+              <w:rPr>
+                <w:vertAlign w:val="superscript"/>
+              </w:rPr>
+              <w:t>x</w:t>
+            </w:r>
+            <w:proofErr w:type="gramEnd"/>
+            <w:r>
+              <w:t xml:space="preserve"> =1+ x+ x</w:t>
+            </w:r>
+            <w:r>
+              <w:rPr>
+                <w:vertAlign w:val="superscript"/>
+              </w:rPr>
+              <w:t>2</w:t>
+            </w:r>
+            <w:r>
+              <w:t xml:space="preserve">/2! + </w:t>
+            </w:r>
+            <w:proofErr w:type="gramStart"/>
+            <w:r>
+              <w:t>x</w:t>
+            </w:r>
+            <w:r>
+              <w:rPr>
+                <w:vertAlign w:val="superscript"/>
+              </w:rPr>
+              <w:t>3</w:t>
+            </w:r>
+            <w:proofErr w:type="gramEnd"/>
+            <w:r>
+              <w:t>/3! + …</w:t>
+            </w:r>
+          </w:p>
+          <w:p>
+            <w:r>
+              <w:rPr>
+                <w:rFonts w:hint="eastAsia"/>
+              </w:rPr>
+              <w:t>这个式子可以得到常数</w:t>
+            </w:r>
+            <w:r>
+              <w:t>e</w:t>
+            </w:r>
+            <w:r>
+              <w:rPr>
+                <w:rFonts w:hint="eastAsia"/>
+              </w:rPr>
+              <w:t>的范围，可以得到</w:t>
+            </w:r>
+            <w:proofErr w:type="spellStart"/>
+            <w:r>
+              <w:t>possion</w:t>
+            </w:r>
+            <w:proofErr w:type="spellEnd"/>
+            <w:r>
+              <w:rPr>
+                <w:rFonts w:hint="eastAsia"/>
+              </w:rPr>
+              <w:t>分布的</w:t>
+            </w:r>
+            <w:r>
+              <w:t>pdf.</w:t>
+            </w:r>
+            <w:bookmarkStart w:id="0" w:name="_GoBack"/>
+            <w:bookmarkEnd w:id="0"/>
+          </w:p>
+        </w:tc>
+      </w:tr>
+    </w:tbl>
+    <w:p/>
     <w:p/>
     <w:p/>
     <w:sectPr>
@@ -2422,7 +2491,7 @@
 </file>
 
 <file path=customXml/itemProps1.xml><?xml version="1.0" encoding="utf-8"?>
-<ds:datastoreItem xmlns:ds="http://schemas.openxmlformats.org/officeDocument/2006/customXml" ds:itemID="{3DE3B038-1735-E44B-97F7-D873D47ABB70}">
+<ds:datastoreItem xmlns:ds="http://schemas.openxmlformats.org/officeDocument/2006/customXml" ds:itemID="{E6E9E5A0-C366-3541-9F76-32844B440BDE}">
   <ds:schemaRefs>
     <ds:schemaRef ds:uri="http://schemas.openxmlformats.org/officeDocument/2006/bibliography"/>
   </ds:schemaRefs>

</xml_diff>

<commit_message>
add discrimitive and generative model for classifiers
</commit_message>
<xml_diff>
--- a/machine_leaning/机器学习的一些感悟.docx
+++ b/machine_leaning/机器学习的一些感悟.docx
@@ -1220,12 +1220,293 @@
             <w:r>
               <w:t>pdf.</w:t>
             </w:r>
-            <w:bookmarkStart w:id="0" w:name="_GoBack"/>
-            <w:bookmarkEnd w:id="0"/>
           </w:p>
         </w:tc>
       </w:tr>
     </w:tbl>
+    <w:p>
+      <w:r>
+        <w:rPr>
+          <w:rFonts w:hint="eastAsia"/>
+          <w:color w:val="0000FF"/>
+        </w:rPr>
+        <w:t>判别式模型和生成式模型</w:t>
+      </w:r>
+      <w:r>
+        <w:rPr>
+          <w:color w:val="0000FF"/>
+        </w:rPr>
+        <w:t>(</w:t>
+      </w:r>
+      <w:proofErr w:type="spellStart"/>
+      <w:r>
+        <w:rPr>
+          <w:color w:val="0000FF"/>
+        </w:rPr>
+        <w:t>Discrimitive</w:t>
+      </w:r>
+      <w:proofErr w:type="spellEnd"/>
+      <w:r>
+        <w:rPr>
+          <w:color w:val="0000FF"/>
+        </w:rPr>
+        <w:t xml:space="preserve"> &amp; Generative)</w:t>
+      </w:r>
+      <w:r>
+        <w:rPr>
+          <w:rFonts w:hint="eastAsia"/>
+        </w:rPr>
+        <w:t>：</w:t>
+      </w:r>
+    </w:p>
+    <w:tbl>
+      <w:tblPr>
+        <w:tblStyle w:val="a3"/>
+        <w:tblW w:w="0" w:type="auto"/>
+        <w:tblLook w:val="04A0" w:firstRow="1" w:lastRow="0" w:firstColumn="1" w:lastColumn="0" w:noHBand="0" w:noVBand="1"/>
+      </w:tblPr>
+      <w:tblGrid>
+        <w:gridCol w:w="8516"/>
+      </w:tblGrid>
+      <w:tr>
+        <w:tc>
+          <w:tcPr>
+            <w:tcW w:w="8516" w:type="dxa"/>
+          </w:tcPr>
+          <w:p>
+            <w:r>
+              <w:rPr>
+                <w:rFonts w:hint="eastAsia"/>
+              </w:rPr>
+              <w:t>两者都是分类器的基本概念，但是对于输入</w:t>
+            </w:r>
+            <w:r>
+              <w:t>x,</w:t>
+            </w:r>
+            <w:r>
+              <w:rPr>
+                <w:rFonts w:hint="eastAsia"/>
+              </w:rPr>
+              <w:t>标签</w:t>
+            </w:r>
+            <w:r>
+              <w:t>y,</w:t>
+            </w:r>
+          </w:p>
+          <w:p>
+            <w:r>
+              <w:rPr>
+                <w:rFonts w:hint="eastAsia"/>
+              </w:rPr>
+              <w:t>判别式模型（</w:t>
+            </w:r>
+            <w:proofErr w:type="spellStart"/>
+            <w:r>
+              <w:t>Discrimitive</w:t>
+            </w:r>
+            <w:proofErr w:type="spellEnd"/>
+            <w:r>
+              <w:rPr>
+                <w:rFonts w:hint="eastAsia"/>
+              </w:rPr>
+              <w:t>）</w:t>
+            </w:r>
+            <w:r>
+              <w:t xml:space="preserve">: </w:t>
+            </w:r>
+            <w:r>
+              <w:rPr>
+                <w:rFonts w:hint="eastAsia"/>
+              </w:rPr>
+              <w:t>产生条件概率模型，</w:t>
+            </w:r>
+            <w:r>
+              <w:t>p(</w:t>
+            </w:r>
+            <w:proofErr w:type="spellStart"/>
+            <w:r>
+              <w:t>y|x</w:t>
+            </w:r>
+            <w:proofErr w:type="spellEnd"/>
+            <w:r>
+              <w:t>)</w:t>
+            </w:r>
+          </w:p>
+          <w:p>
+            <w:r>
+              <w:rPr>
+                <w:rFonts w:hint="eastAsia"/>
+              </w:rPr>
+              <w:t>生成式模型</w:t>
+            </w:r>
+            <w:r>
+              <w:t xml:space="preserve">(generative): </w:t>
+            </w:r>
+            <w:r>
+              <w:rPr>
+                <w:rFonts w:hint="eastAsia"/>
+              </w:rPr>
+              <w:t>产生联合概率模型</w:t>
+            </w:r>
+            <w:r>
+              <w:t>,p(</w:t>
+            </w:r>
+            <w:proofErr w:type="spellStart"/>
+            <w:r>
+              <w:t>x,y</w:t>
+            </w:r>
+            <w:proofErr w:type="spellEnd"/>
+            <w:r>
+              <w:t>)</w:t>
+            </w:r>
+          </w:p>
+          <w:p>
+            <w:pPr>
+              <w:rPr>
+                <w:rFonts w:hint="eastAsia"/>
+              </w:rPr>
+            </w:pPr>
+            <w:r>
+              <w:rPr>
+                <w:rFonts w:hint="eastAsia"/>
+              </w:rPr>
+              <w:t>判别式模型</w:t>
+            </w:r>
+            <w:r>
+              <w:rPr>
+                <w:rFonts w:hint="eastAsia"/>
+              </w:rPr>
+              <w:t xml:space="preserve"> </w:t>
+            </w:r>
+            <w:r>
+              <w:t>-&gt;</w:t>
+            </w:r>
+            <w:r>
+              <w:rPr>
+                <w:rFonts w:hint="eastAsia"/>
+              </w:rPr>
+              <w:t>生成式模型</w:t>
+            </w:r>
+            <w:r>
+              <w:t>,</w:t>
+            </w:r>
+            <w:r>
+              <w:rPr>
+                <w:rFonts w:hint="eastAsia"/>
+              </w:rPr>
+              <w:t>但是反过来不行</w:t>
+            </w:r>
+          </w:p>
+          <w:p>
+            <w:pPr>
+              <w:rPr>
+                <w:rFonts w:hint="eastAsia"/>
+              </w:rPr>
+            </w:pPr>
+          </w:p>
+          <w:p>
+            <w:pPr>
+              <w:rPr>
+                <w:rFonts w:hint="eastAsia"/>
+              </w:rPr>
+            </w:pPr>
+            <w:r>
+              <w:rPr>
+                <w:rFonts w:hint="eastAsia"/>
+              </w:rPr>
+              <w:t>常见的判别式：</w:t>
+            </w:r>
+          </w:p>
+          <w:p>
+            <w:r>
+              <w:t>Logistic Regression</w:t>
+            </w:r>
+          </w:p>
+          <w:p>
+            <w:r>
+              <w:t>SVM</w:t>
+            </w:r>
+          </w:p>
+          <w:p>
+            <w:r>
+              <w:t>Traditional Neural Network</w:t>
+            </w:r>
+          </w:p>
+          <w:p>
+            <w:r>
+              <w:t>Nearest Neighbor</w:t>
+            </w:r>
+          </w:p>
+          <w:p>
+            <w:r>
+              <w:t>CRF</w:t>
+            </w:r>
+          </w:p>
+          <w:p>
+            <w:r>
+              <w:t>Boosting</w:t>
+            </w:r>
+          </w:p>
+          <w:p>
+            <w:r>
+              <w:t>Linear Discriminant Analysis</w:t>
+            </w:r>
+          </w:p>
+          <w:p/>
+          <w:p>
+            <w:pPr>
+              <w:rPr>
+                <w:rFonts w:hint="eastAsia"/>
+              </w:rPr>
+            </w:pPr>
+            <w:r>
+              <w:rPr>
+                <w:rFonts w:hint="eastAsia"/>
+              </w:rPr>
+              <w:t>常见的生成式：</w:t>
+            </w:r>
+          </w:p>
+          <w:p>
+            <w:r>
+              <w:t>Gaussians</w:t>
+            </w:r>
+          </w:p>
+          <w:p>
+            <w:r>
+              <w:t>Naïve Bayes</w:t>
+            </w:r>
+          </w:p>
+          <w:p>
+            <w:r>
+              <w:t xml:space="preserve">Mixtures of </w:t>
+            </w:r>
+            <w:proofErr w:type="spellStart"/>
+            <w:r>
+              <w:t>Multinomials</w:t>
+            </w:r>
+            <w:proofErr w:type="spellEnd"/>
+          </w:p>
+          <w:p>
+            <w:r>
+              <w:t>Mixtures of Gaussians</w:t>
+            </w:r>
+          </w:p>
+          <w:p>
+            <w:r>
+              <w:t>Mixtures of Experts</w:t>
+            </w:r>
+          </w:p>
+          <w:p>
+            <w:r>
+              <w:t>HMMs</w:t>
+            </w:r>
+            <w:bookmarkStart w:id="0" w:name="_GoBack"/>
+            <w:bookmarkEnd w:id="0"/>
+          </w:p>
+        </w:tc>
+      </w:tr>
+    </w:tbl>
+    <w:p/>
     <w:p/>
     <w:p/>
     <w:p/>
@@ -2491,7 +2772,7 @@
 </file>
 
 <file path=customXml/itemProps1.xml><?xml version="1.0" encoding="utf-8"?>
-<ds:datastoreItem xmlns:ds="http://schemas.openxmlformats.org/officeDocument/2006/customXml" ds:itemID="{E6E9E5A0-C366-3541-9F76-32844B440BDE}">
+<ds:datastoreItem xmlns:ds="http://schemas.openxmlformats.org/officeDocument/2006/customXml" ds:itemID="{6A1F280E-BAAE-0948-A8C9-68A0E87DEBCF}">
   <ds:schemaRefs>
     <ds:schemaRef ds:uri="http://schemas.openxmlformats.org/officeDocument/2006/bibliography"/>
   </ds:schemaRefs>

</xml_diff>

<commit_message>
add notes on the constraint optimization
</commit_message>
<xml_diff>
--- a/machine_leaning/机器学习的一些感悟.docx
+++ b/machine_leaning/机器学习的一些感悟.docx
@@ -191,15 +191,7 @@
           </w:p>
           <w:p>
             <w:r>
-              <w:t>(</w:t>
-            </w:r>
-            <w:proofErr w:type="spellStart"/>
-            <w:r>
-              <w:t>google</w:t>
-            </w:r>
-            <w:proofErr w:type="spellEnd"/>
-            <w:r>
-              <w:t xml:space="preserve"> </w:t>
+              <w:t xml:space="preserve">(google </w:t>
             </w:r>
             <w:r>
               <w:rPr>
@@ -575,11 +567,9 @@
             <w:r>
               <w:t>，</w:t>
             </w:r>
-            <w:proofErr w:type="spellStart"/>
             <w:r>
               <w:t>adaboost</w:t>
             </w:r>
-            <w:proofErr w:type="spellEnd"/>
             <w:r>
               <w:t>，</w:t>
             </w:r>
@@ -1152,7 +1142,6 @@
             <w:tcW w:w="8516" w:type="dxa"/>
           </w:tcPr>
           <w:p>
-            <w:proofErr w:type="gramStart"/>
             <w:r>
               <w:t>e</w:t>
             </w:r>
@@ -1162,7 +1151,6 @@
               </w:rPr>
               <w:t>x</w:t>
             </w:r>
-            <w:proofErr w:type="gramEnd"/>
             <w:r>
               <w:t xml:space="preserve"> =1+ x+ x</w:t>
             </w:r>
@@ -1173,11 +1161,7 @@
               <w:t>2</w:t>
             </w:r>
             <w:r>
-              <w:t xml:space="preserve">/2! + </w:t>
-            </w:r>
-            <w:proofErr w:type="gramStart"/>
-            <w:r>
-              <w:t>x</w:t>
+              <w:t>/2! + x</w:t>
             </w:r>
             <w:r>
               <w:rPr>
@@ -1185,7 +1169,6 @@
               </w:rPr>
               <w:t>3</w:t>
             </w:r>
-            <w:proofErr w:type="gramEnd"/>
             <w:r>
               <w:t>/3! + …</w:t>
             </w:r>
@@ -1206,11 +1189,9 @@
               </w:rPr>
               <w:t>的范围，可以得到</w:t>
             </w:r>
-            <w:proofErr w:type="spellStart"/>
             <w:r>
               <w:t>possion</w:t>
             </w:r>
-            <w:proofErr w:type="spellEnd"/>
             <w:r>
               <w:rPr>
                 <w:rFonts w:hint="eastAsia"/>
@@ -1236,21 +1217,7 @@
         <w:rPr>
           <w:color w:val="0000FF"/>
         </w:rPr>
-        <w:t>(</w:t>
-      </w:r>
-      <w:proofErr w:type="spellStart"/>
-      <w:r>
-        <w:rPr>
-          <w:color w:val="0000FF"/>
-        </w:rPr>
-        <w:t>Discrimitive</w:t>
-      </w:r>
-      <w:proofErr w:type="spellEnd"/>
-      <w:r>
-        <w:rPr>
-          <w:color w:val="0000FF"/>
-        </w:rPr>
-        <w:t xml:space="preserve"> &amp; Generative)</w:t>
+        <w:t>(Discrimitive &amp; Generative)</w:t>
       </w:r>
       <w:r>
         <w:rPr>
@@ -1300,11 +1267,9 @@
               </w:rPr>
               <w:t>判别式模型（</w:t>
             </w:r>
-            <w:proofErr w:type="spellStart"/>
             <w:r>
               <w:t>Discrimitive</w:t>
             </w:r>
-            <w:proofErr w:type="spellEnd"/>
             <w:r>
               <w:rPr>
                 <w:rFonts w:hint="eastAsia"/>
@@ -1321,15 +1286,7 @@
               <w:t>产生条件概率模型，</w:t>
             </w:r>
             <w:r>
-              <w:t>p(</w:t>
-            </w:r>
-            <w:proofErr w:type="spellStart"/>
-            <w:r>
-              <w:t>y|x</w:t>
-            </w:r>
-            <w:proofErr w:type="spellEnd"/>
-            <w:r>
-              <w:t>)</w:t>
+              <w:t>p(y|x)</w:t>
             </w:r>
           </w:p>
           <w:p>
@@ -1349,17 +1306,156 @@
               <w:t>产生联合概率模型</w:t>
             </w:r>
             <w:r>
-              <w:t>,p(</w:t>
-            </w:r>
-            <w:proofErr w:type="spellStart"/>
-            <w:r>
-              <w:t>x,y</w:t>
-            </w:r>
-            <w:proofErr w:type="spellEnd"/>
-            <w:r>
-              <w:t>)</w:t>
-            </w:r>
-          </w:p>
+              <w:t>,p(x,y)</w:t>
+            </w:r>
+          </w:p>
+          <w:p>
+            <w:r>
+              <w:rPr>
+                <w:rFonts w:hint="eastAsia"/>
+              </w:rPr>
+              <w:t>判别式模型</w:t>
+            </w:r>
+            <w:r>
+              <w:rPr>
+                <w:rFonts w:hint="eastAsia"/>
+              </w:rPr>
+              <w:t xml:space="preserve"> </w:t>
+            </w:r>
+            <w:r>
+              <w:t>-&gt;</w:t>
+            </w:r>
+            <w:r>
+              <w:rPr>
+                <w:rFonts w:hint="eastAsia"/>
+              </w:rPr>
+              <w:t>生成式模型</w:t>
+            </w:r>
+            <w:r>
+              <w:t>,</w:t>
+            </w:r>
+            <w:r>
+              <w:rPr>
+                <w:rFonts w:hint="eastAsia"/>
+              </w:rPr>
+              <w:t>但是反过来不行</w:t>
+            </w:r>
+          </w:p>
+          <w:p/>
+          <w:p>
+            <w:r>
+              <w:rPr>
+                <w:rFonts w:hint="eastAsia"/>
+              </w:rPr>
+              <w:t>常见的判别式：</w:t>
+            </w:r>
+          </w:p>
+          <w:p>
+            <w:r>
+              <w:t>Logistic Regression</w:t>
+            </w:r>
+          </w:p>
+          <w:p>
+            <w:r>
+              <w:t>SVM</w:t>
+            </w:r>
+          </w:p>
+          <w:p>
+            <w:r>
+              <w:t>Traditional Neural Network</w:t>
+            </w:r>
+          </w:p>
+          <w:p>
+            <w:r>
+              <w:t>Nearest Neighbor</w:t>
+            </w:r>
+          </w:p>
+          <w:p>
+            <w:r>
+              <w:t>CRF</w:t>
+            </w:r>
+          </w:p>
+          <w:p>
+            <w:r>
+              <w:t>Boosting</w:t>
+            </w:r>
+          </w:p>
+          <w:p>
+            <w:r>
+              <w:t>Linear Discriminant Analysis</w:t>
+            </w:r>
+          </w:p>
+          <w:p/>
+          <w:p>
+            <w:r>
+              <w:rPr>
+                <w:rFonts w:hint="eastAsia"/>
+              </w:rPr>
+              <w:t>常见的生成式：</w:t>
+            </w:r>
+          </w:p>
+          <w:p>
+            <w:r>
+              <w:t>Gaussians</w:t>
+            </w:r>
+          </w:p>
+          <w:p>
+            <w:r>
+              <w:t>Naïve Bayes</w:t>
+            </w:r>
+          </w:p>
+          <w:p>
+            <w:r>
+              <w:t>Mixtures of Multinomials</w:t>
+            </w:r>
+          </w:p>
+          <w:p>
+            <w:r>
+              <w:t>Mixtures of Gaussians</w:t>
+            </w:r>
+          </w:p>
+          <w:p>
+            <w:r>
+              <w:t>Mixtures of Experts</w:t>
+            </w:r>
+          </w:p>
+          <w:p>
+            <w:r>
+              <w:t>HMMs</w:t>
+            </w:r>
+          </w:p>
+        </w:tc>
+      </w:tr>
+    </w:tbl>
+    <w:p/>
+    <w:p>
+      <w:r>
+        <w:rPr>
+          <w:color w:val="0000FF"/>
+        </w:rPr>
+        <w:t>Constraint optimization</w:t>
+      </w:r>
+      <w:r>
+        <w:rPr>
+          <w:rFonts w:hint="eastAsia"/>
+        </w:rPr>
+        <w:t>：</w:t>
+      </w:r>
+    </w:p>
+    <w:tbl>
+      <w:tblPr>
+        <w:tblStyle w:val="a3"/>
+        <w:tblW w:w="0" w:type="auto"/>
+        <w:tblLook w:val="04A0" w:firstRow="1" w:lastRow="0" w:firstColumn="1" w:lastColumn="0" w:noHBand="0" w:noVBand="1"/>
+      </w:tblPr>
+      <w:tblGrid>
+        <w:gridCol w:w="8516"/>
+      </w:tblGrid>
+      <w:tr>
+        <w:tc>
+          <w:tcPr>
+            <w:tcW w:w="8516" w:type="dxa"/>
+          </w:tcPr>
           <w:p>
             <w:pPr>
               <w:rPr>
@@ -1370,7 +1466,130 @@
               <w:rPr>
                 <w:rFonts w:hint="eastAsia"/>
               </w:rPr>
-              <w:t>判别式模型</w:t>
+              <w:t>约束条件</w:t>
+            </w:r>
+            <w:r>
+              <w:t xml:space="preserve">h(x) = 0 , f(x)&lt;0: </w:t>
+            </w:r>
+            <w:r>
+              <w:rPr>
+                <w:rFonts w:hint="eastAsia"/>
+              </w:rPr>
+              <w:t>注意</w:t>
+            </w:r>
+            <w:r>
+              <w:t>h(x)</w:t>
+            </w:r>
+            <w:r>
+              <w:rPr>
+                <w:rFonts w:hint="eastAsia"/>
+              </w:rPr>
+              <w:t>必须是线性的，即仿射函数，不然无法解。但是</w:t>
+            </w:r>
+            <w:r>
+              <w:t>f(x)</w:t>
+            </w:r>
+            <w:r>
+              <w:rPr>
+                <w:rFonts w:hint="eastAsia"/>
+              </w:rPr>
+              <w:t>没有约束。</w:t>
+            </w:r>
+          </w:p>
+          <w:p>
+            <w:pPr>
+              <w:rPr>
+                <w:rFonts w:hint="eastAsia"/>
+              </w:rPr>
+            </w:pPr>
+          </w:p>
+          <w:p>
+            <w:pPr>
+              <w:rPr>
+                <w:rFonts w:hint="eastAsia"/>
+              </w:rPr>
+            </w:pPr>
+            <w:r>
+              <w:rPr>
+                <w:rFonts w:hint="eastAsia"/>
+              </w:rPr>
+              <w:t>凸函数的充要条件：</w:t>
+            </w:r>
+            <w:r>
+              <w:t>Hessian matrix</w:t>
+            </w:r>
+            <w:r>
+              <w:rPr>
+                <w:rFonts w:hint="eastAsia"/>
+              </w:rPr>
+              <w:t>是正定的。</w:t>
+            </w:r>
+          </w:p>
+          <w:p>
+            <w:pPr>
+              <w:rPr>
+                <w:rFonts w:hint="eastAsia"/>
+              </w:rPr>
+            </w:pPr>
+          </w:p>
+          <w:p>
+            <w:pPr>
+              <w:rPr>
+                <w:rFonts w:hint="eastAsia"/>
+              </w:rPr>
+            </w:pPr>
+            <w:r>
+              <w:rPr>
+                <w:rFonts w:hint="eastAsia"/>
+              </w:rPr>
+              <w:t>对于一般的约束优化的问题，</w:t>
+            </w:r>
+            <w:r>
+              <w:t>KKT</w:t>
+            </w:r>
+            <w:r>
+              <w:rPr>
+                <w:rFonts w:hint="eastAsia"/>
+              </w:rPr>
+              <w:t>条件只是必要条件，但是对于凸优化问题，</w:t>
+            </w:r>
+            <w:r>
+              <w:rPr>
+                <w:rFonts w:hint="eastAsia"/>
+              </w:rPr>
+              <w:t>kkt</w:t>
+            </w:r>
+            <w:r>
+              <w:rPr>
+                <w:rFonts w:hint="eastAsia"/>
+              </w:rPr>
+              <w:t>就是充要条件。</w:t>
+            </w:r>
+            <w:r>
+              <w:rPr>
+                <w:rFonts w:hint="eastAsia"/>
+              </w:rPr>
+              <w:t>凸优化问题的转化是问题的核心。工业上常采用内点发来求解。</w:t>
+            </w:r>
+          </w:p>
+          <w:p>
+            <w:pPr>
+              <w:rPr>
+                <w:rFonts w:hint="eastAsia"/>
+              </w:rPr>
+            </w:pPr>
+          </w:p>
+          <w:p>
+            <w:pPr>
+              <w:rPr>
+                <w:rFonts w:hint="eastAsia"/>
+              </w:rPr>
+            </w:pPr>
+            <w:r>
+              <w:rPr>
+                <w:rFonts w:hint="eastAsia"/>
+              </w:rPr>
+              <w:t>常见的凸优化问题：</w:t>
             </w:r>
             <w:r>
               <w:rPr>
@@ -1379,22 +1598,16 @@
               <w:t xml:space="preserve"> </w:t>
             </w:r>
             <w:r>
-              <w:t>-&gt;</w:t>
-            </w:r>
-            <w:r>
-              <w:rPr>
-                <w:rFonts w:hint="eastAsia"/>
-              </w:rPr>
-              <w:t>生成式模型</w:t>
-            </w:r>
-            <w:r>
-              <w:t>,</w:t>
-            </w:r>
-            <w:r>
-              <w:rPr>
-                <w:rFonts w:hint="eastAsia"/>
-              </w:rPr>
-              <w:t>但是反过来不行</w:t>
+              <w:t>LP(linear programming)</w:t>
+            </w:r>
+            <w:r>
+              <w:t xml:space="preserve"> , QCQP</w:t>
+            </w:r>
+            <w:r>
+              <w:rPr>
+                <w:rFonts w:hint="eastAsia"/>
+              </w:rPr>
+              <w:t>，有详细的解答。</w:t>
             </w:r>
           </w:p>
           <w:p>
@@ -1414,91 +1627,22 @@
               <w:rPr>
                 <w:rFonts w:hint="eastAsia"/>
               </w:rPr>
-              <w:t>常见的判别式：</w:t>
-            </w:r>
-          </w:p>
-          <w:p>
-            <w:r>
-              <w:t>Logistic Regression</w:t>
-            </w:r>
-          </w:p>
-          <w:p>
-            <w:r>
-              <w:t>SVM</w:t>
-            </w:r>
-          </w:p>
-          <w:p>
-            <w:r>
-              <w:t>Traditional Neural Network</w:t>
-            </w:r>
-          </w:p>
-          <w:p>
-            <w:r>
-              <w:t>Nearest Neighbor</w:t>
-            </w:r>
-          </w:p>
-          <w:p>
-            <w:r>
-              <w:t>CRF</w:t>
-            </w:r>
-          </w:p>
-          <w:p>
-            <w:r>
-              <w:t>Boosting</w:t>
-            </w:r>
-          </w:p>
-          <w:p>
-            <w:r>
-              <w:t>Linear Discriminant Analysis</w:t>
-            </w:r>
-          </w:p>
-          <w:p/>
-          <w:p>
-            <w:pPr>
-              <w:rPr>
-                <w:rFonts w:hint="eastAsia"/>
-              </w:rPr>
-            </w:pPr>
-            <w:r>
-              <w:rPr>
-                <w:rFonts w:hint="eastAsia"/>
-              </w:rPr>
-              <w:t>常见的生成式：</w:t>
-            </w:r>
-          </w:p>
-          <w:p>
-            <w:r>
-              <w:t>Gaussians</w:t>
-            </w:r>
-          </w:p>
-          <w:p>
-            <w:r>
-              <w:t>Naïve Bayes</w:t>
-            </w:r>
-          </w:p>
-          <w:p>
-            <w:r>
-              <w:t xml:space="preserve">Mixtures of </w:t>
-            </w:r>
-            <w:proofErr w:type="spellStart"/>
-            <w:r>
-              <w:t>Multinomials</w:t>
-            </w:r>
-            <w:proofErr w:type="spellEnd"/>
-          </w:p>
-          <w:p>
-            <w:r>
-              <w:t>Mixtures of Gaussians</w:t>
-            </w:r>
-          </w:p>
-          <w:p>
-            <w:r>
-              <w:t>Mixtures of Experts</w:t>
-            </w:r>
-          </w:p>
-          <w:p>
-            <w:r>
-              <w:t>HMMs</w:t>
+              <w:t>对偶问题：拉格朗日函数是凸函数，如果是凸的，那么原问题和对偶问题的</w:t>
+            </w:r>
+            <w:r>
+              <w:t>gap</w:t>
+            </w:r>
+            <w:r>
+              <w:rPr>
+                <w:rFonts w:hint="eastAsia"/>
+              </w:rPr>
+              <w:t>就是</w:t>
+            </w:r>
+            <w:r>
+              <w:rPr>
+                <w:rFonts w:hint="eastAsia"/>
+              </w:rPr>
+              <w:t>0.</w:t>
             </w:r>
             <w:bookmarkStart w:id="0" w:name="_GoBack"/>
             <w:bookmarkEnd w:id="0"/>
@@ -2772,7 +2916,7 @@
 </file>
 
 <file path=customXml/itemProps1.xml><?xml version="1.0" encoding="utf-8"?>
-<ds:datastoreItem xmlns:ds="http://schemas.openxmlformats.org/officeDocument/2006/customXml" ds:itemID="{6A1F280E-BAAE-0948-A8C9-68A0E87DEBCF}">
+<ds:datastoreItem xmlns:ds="http://schemas.openxmlformats.org/officeDocument/2006/customXml" ds:itemID="{B18AF631-5B7F-B44D-9472-AE269E7FADB2}">
   <ds:schemaRefs>
     <ds:schemaRef ds:uri="http://schemas.openxmlformats.org/officeDocument/2006/bibliography"/>
   </ds:schemaRefs>

</xml_diff>

<commit_message>
add KKT conditions for constrained optimization problem
</commit_message>
<xml_diff>
--- a/machine_leaning/机器学习的一些感悟.docx
+++ b/machine_leaning/机器学习的一些感悟.docx
@@ -191,7 +191,15 @@
           </w:p>
           <w:p>
             <w:r>
-              <w:t xml:space="preserve">(google </w:t>
+              <w:t>(</w:t>
+            </w:r>
+            <w:proofErr w:type="spellStart"/>
+            <w:r>
+              <w:t>google</w:t>
+            </w:r>
+            <w:proofErr w:type="spellEnd"/>
+            <w:r>
+              <w:t xml:space="preserve"> </w:t>
             </w:r>
             <w:r>
               <w:rPr>
@@ -567,9 +575,11 @@
             <w:r>
               <w:t>，</w:t>
             </w:r>
+            <w:proofErr w:type="spellStart"/>
             <w:r>
               <w:t>adaboost</w:t>
             </w:r>
+            <w:proofErr w:type="spellEnd"/>
             <w:r>
               <w:t>，</w:t>
             </w:r>
@@ -1142,6 +1152,7 @@
             <w:tcW w:w="8516" w:type="dxa"/>
           </w:tcPr>
           <w:p>
+            <w:proofErr w:type="gramStart"/>
             <w:r>
               <w:t>e</w:t>
             </w:r>
@@ -1151,6 +1162,7 @@
               </w:rPr>
               <w:t>x</w:t>
             </w:r>
+            <w:proofErr w:type="gramEnd"/>
             <w:r>
               <w:t xml:space="preserve"> =1+ x+ x</w:t>
             </w:r>
@@ -1161,7 +1173,11 @@
               <w:t>2</w:t>
             </w:r>
             <w:r>
-              <w:t>/2! + x</w:t>
+              <w:t xml:space="preserve">/2! + </w:t>
+            </w:r>
+            <w:proofErr w:type="gramStart"/>
+            <w:r>
+              <w:t>x</w:t>
             </w:r>
             <w:r>
               <w:rPr>
@@ -1169,6 +1185,7 @@
               </w:rPr>
               <w:t>3</w:t>
             </w:r>
+            <w:proofErr w:type="gramEnd"/>
             <w:r>
               <w:t>/3! + …</w:t>
             </w:r>
@@ -1189,17 +1206,24 @@
               </w:rPr>
               <w:t>的范围，可以得到</w:t>
             </w:r>
+            <w:proofErr w:type="spellStart"/>
             <w:r>
               <w:t>possion</w:t>
             </w:r>
+            <w:proofErr w:type="spellEnd"/>
             <w:r>
               <w:rPr>
                 <w:rFonts w:hint="eastAsia"/>
               </w:rPr>
               <w:t>分布的</w:t>
             </w:r>
-            <w:r>
-              <w:t>pdf.</w:t>
+            <w:proofErr w:type="spellStart"/>
+            <w:r>
+              <w:t>pdf</w:t>
+            </w:r>
+            <w:proofErr w:type="spellEnd"/>
+            <w:r>
+              <w:t>.</w:t>
             </w:r>
           </w:p>
         </w:tc>
@@ -1217,7 +1241,21 @@
         <w:rPr>
           <w:color w:val="0000FF"/>
         </w:rPr>
-        <w:t>(Discrimitive &amp; Generative)</w:t>
+        <w:t>(</w:t>
+      </w:r>
+      <w:proofErr w:type="spellStart"/>
+      <w:r>
+        <w:rPr>
+          <w:color w:val="0000FF"/>
+        </w:rPr>
+        <w:t>Discrimitive</w:t>
+      </w:r>
+      <w:proofErr w:type="spellEnd"/>
+      <w:r>
+        <w:rPr>
+          <w:color w:val="0000FF"/>
+        </w:rPr>
+        <w:t xml:space="preserve"> &amp; Generative)</w:t>
       </w:r>
       <w:r>
         <w:rPr>
@@ -1267,9 +1305,11 @@
               </w:rPr>
               <w:t>判别式模型（</w:t>
             </w:r>
+            <w:proofErr w:type="spellStart"/>
             <w:r>
               <w:t>Discrimitive</w:t>
             </w:r>
+            <w:proofErr w:type="spellEnd"/>
             <w:r>
               <w:rPr>
                 <w:rFonts w:hint="eastAsia"/>
@@ -1286,7 +1326,15 @@
               <w:t>产生条件概率模型，</w:t>
             </w:r>
             <w:r>
-              <w:t>p(y|x)</w:t>
+              <w:t>p(</w:t>
+            </w:r>
+            <w:proofErr w:type="spellStart"/>
+            <w:r>
+              <w:t>y|x</w:t>
+            </w:r>
+            <w:proofErr w:type="spellEnd"/>
+            <w:r>
+              <w:t>)</w:t>
             </w:r>
           </w:p>
           <w:p>
@@ -1306,7 +1354,15 @@
               <w:t>产生联合概率模型</w:t>
             </w:r>
             <w:r>
-              <w:t>,p(x,y)</w:t>
+              <w:t>,p(</w:t>
+            </w:r>
+            <w:proofErr w:type="spellStart"/>
+            <w:r>
+              <w:t>x,y</w:t>
+            </w:r>
+            <w:proofErr w:type="spellEnd"/>
+            <w:r>
+              <w:t>)</w:t>
             </w:r>
           </w:p>
           <w:p>
@@ -1406,8 +1462,13 @@
           </w:p>
           <w:p>
             <w:r>
-              <w:t>Mixtures of Multinomials</w:t>
-            </w:r>
+              <w:t xml:space="preserve">Mixtures of </w:t>
+            </w:r>
+            <w:proofErr w:type="spellStart"/>
+            <w:r>
+              <w:t>Multinomials</w:t>
+            </w:r>
+            <w:proofErr w:type="spellEnd"/>
           </w:p>
           <w:p>
             <w:r>
@@ -1457,11 +1518,6 @@
             <w:tcW w:w="8516" w:type="dxa"/>
           </w:tcPr>
           <w:p>
-            <w:pPr>
-              <w:rPr>
-                <w:rFonts w:hint="eastAsia"/>
-              </w:rPr>
-            </w:pPr>
             <w:r>
               <w:rPr>
                 <w:rFonts w:hint="eastAsia"/>
@@ -1496,19 +1552,8 @@
               <w:t>没有约束。</w:t>
             </w:r>
           </w:p>
-          <w:p>
-            <w:pPr>
-              <w:rPr>
-                <w:rFonts w:hint="eastAsia"/>
-              </w:rPr>
-            </w:pPr>
-          </w:p>
-          <w:p>
-            <w:pPr>
-              <w:rPr>
-                <w:rFonts w:hint="eastAsia"/>
-              </w:rPr>
-            </w:pPr>
+          <w:p/>
+          <w:p>
             <w:r>
               <w:rPr>
                 <w:rFonts w:hint="eastAsia"/>
@@ -1516,6 +1561,12 @@
               <w:t>凸函数的充要条件：</w:t>
             </w:r>
             <w:r>
+              <w:rPr>
+                <w:rFonts w:hint="eastAsia"/>
+              </w:rPr>
+              <w:t>对于定义域内的每个点，</w:t>
+            </w:r>
+            <w:r>
               <w:t>Hessian matrix</w:t>
             </w:r>
             <w:r>
@@ -1525,19 +1576,8 @@
               <w:t>是正定的。</w:t>
             </w:r>
           </w:p>
-          <w:p>
-            <w:pPr>
-              <w:rPr>
-                <w:rFonts w:hint="eastAsia"/>
-              </w:rPr>
-            </w:pPr>
-          </w:p>
-          <w:p>
-            <w:pPr>
-              <w:rPr>
-                <w:rFonts w:hint="eastAsia"/>
-              </w:rPr>
-            </w:pPr>
+          <w:p/>
+          <w:p>
             <w:r>
               <w:rPr>
                 <w:rFonts w:hint="eastAsia"/>
@@ -1553,12 +1593,14 @@
               </w:rPr>
               <w:t>条件只是必要条件，但是对于凸优化问题，</w:t>
             </w:r>
+            <w:proofErr w:type="spellStart"/>
             <w:r>
               <w:rPr>
                 <w:rFonts w:hint="eastAsia"/>
               </w:rPr>
               <w:t>kkt</w:t>
             </w:r>
+            <w:proofErr w:type="spellEnd"/>
             <w:r>
               <w:rPr>
                 <w:rFonts w:hint="eastAsia"/>
@@ -1572,19 +1614,8 @@
               <w:t>凸优化问题的转化是问题的核心。工业上常采用内点发来求解。</w:t>
             </w:r>
           </w:p>
-          <w:p>
-            <w:pPr>
-              <w:rPr>
-                <w:rFonts w:hint="eastAsia"/>
-              </w:rPr>
-            </w:pPr>
-          </w:p>
-          <w:p>
-            <w:pPr>
-              <w:rPr>
-                <w:rFonts w:hint="eastAsia"/>
-              </w:rPr>
-            </w:pPr>
+          <w:p/>
+          <w:p>
             <w:r>
               <w:rPr>
                 <w:rFonts w:hint="eastAsia"/>
@@ -1610,19 +1641,8 @@
               <w:t>，有详细的解答。</w:t>
             </w:r>
           </w:p>
-          <w:p>
-            <w:pPr>
-              <w:rPr>
-                <w:rFonts w:hint="eastAsia"/>
-              </w:rPr>
-            </w:pPr>
-          </w:p>
-          <w:p>
-            <w:pPr>
-              <w:rPr>
-                <w:rFonts w:hint="eastAsia"/>
-              </w:rPr>
-            </w:pPr>
+          <w:p/>
+          <w:p>
             <w:r>
               <w:rPr>
                 <w:rFonts w:hint="eastAsia"/>
@@ -1644,12 +1664,420 @@
               </w:rPr>
               <w:t>0.</w:t>
             </w:r>
-            <w:bookmarkStart w:id="0" w:name="_GoBack"/>
-            <w:bookmarkEnd w:id="0"/>
           </w:p>
         </w:tc>
       </w:tr>
     </w:tbl>
+    <w:p>
+      <w:pPr>
+        <w:rPr>
+          <w:rFonts w:hint="eastAsia"/>
+        </w:rPr>
+      </w:pPr>
+      <w:proofErr w:type="spellStart"/>
+      <w:r>
+        <w:rPr>
+          <w:color w:val="0000FF"/>
+        </w:rPr>
+        <w:t>K</w:t>
+      </w:r>
+      <w:r>
+        <w:rPr>
+          <w:rFonts w:hint="eastAsia"/>
+          <w:color w:val="0000FF"/>
+        </w:rPr>
+        <w:t>kt</w:t>
+      </w:r>
+      <w:proofErr w:type="spellEnd"/>
+      <w:r>
+        <w:rPr>
+          <w:rFonts w:hint="eastAsia"/>
+          <w:color w:val="0000FF"/>
+        </w:rPr>
+        <w:t>条件</w:t>
+      </w:r>
+      <w:r>
+        <w:rPr>
+          <w:rFonts w:hint="eastAsia"/>
+        </w:rPr>
+        <w:t>：</w:t>
+      </w:r>
+    </w:p>
+    <w:tbl>
+      <w:tblPr>
+        <w:tblStyle w:val="a3"/>
+        <w:tblW w:w="0" w:type="auto"/>
+        <w:tblLook w:val="04A0" w:firstRow="1" w:lastRow="0" w:firstColumn="1" w:lastColumn="0" w:noHBand="0" w:noVBand="1"/>
+      </w:tblPr>
+      <w:tblGrid>
+        <w:gridCol w:w="8516"/>
+      </w:tblGrid>
+      <w:tr>
+        <w:tc>
+          <w:tcPr>
+            <w:tcW w:w="8516" w:type="dxa"/>
+          </w:tcPr>
+          <w:p>
+            <w:r>
+              <w:rPr>
+                <w:rFonts w:hint="eastAsia"/>
+              </w:rPr>
+              <w:t>不等式约束：</w:t>
+            </w:r>
+            <w:r>
+              <w:rPr>
+                <w:rFonts w:hint="eastAsia"/>
+              </w:rPr>
+              <w:t xml:space="preserve"> </w:t>
+            </w:r>
+            <w:r>
+              <w:t>ci(x)&lt;</w:t>
+            </w:r>
+            <w:r>
+              <w:t xml:space="preserve">= </w:t>
+            </w:r>
+            <w:bookmarkStart w:id="0" w:name="_GoBack"/>
+            <w:bookmarkEnd w:id="0"/>
+            <w:r>
+              <w:t>0</w:t>
+            </w:r>
+          </w:p>
+          <w:p>
+            <w:r>
+              <w:rPr>
+                <w:rFonts w:hint="eastAsia"/>
+              </w:rPr>
+              <w:t>等式约束：</w:t>
+            </w:r>
+            <w:r>
+              <w:t>hi(x)=0</w:t>
+            </w:r>
+          </w:p>
+          <w:p>
+            <w:r>
+              <w:rPr>
+                <w:rFonts w:hint="eastAsia"/>
+              </w:rPr>
+              <w:t>广义拉格朗日函数</w:t>
+            </w:r>
+            <w:r>
+              <w:t>(</w:t>
+            </w:r>
+            <w:proofErr w:type="spellStart"/>
+            <w:r>
+              <w:t>generized</w:t>
+            </w:r>
+            <w:proofErr w:type="spellEnd"/>
+            <w:r>
+              <w:t xml:space="preserve"> </w:t>
+            </w:r>
+            <w:proofErr w:type="spellStart"/>
+            <w:r>
+              <w:t>lagrange</w:t>
+            </w:r>
+            <w:proofErr w:type="spellEnd"/>
+            <w:r>
+              <w:t xml:space="preserve"> function):</w:t>
+            </w:r>
+          </w:p>
+          <w:p>
+            <w:pPr>
+              <w:rPr>
+                <w:rFonts w:hint="eastAsia"/>
+              </w:rPr>
+            </w:pPr>
+            <w:r>
+              <w:t>L = f(x) + sum(</w:t>
+            </w:r>
+            <w:proofErr w:type="spellStart"/>
+            <w:r>
+              <w:t>ai</w:t>
+            </w:r>
+            <w:proofErr w:type="spellEnd"/>
+            <w:r>
+              <w:t xml:space="preserve">*ci(x)) + sum(bi*hi(x)), </w:t>
+            </w:r>
+            <w:r>
+              <w:rPr>
+                <w:rFonts w:hint="eastAsia"/>
+              </w:rPr>
+              <w:t>其中</w:t>
+            </w:r>
+            <w:proofErr w:type="spellStart"/>
+            <w:r>
+              <w:t>ai</w:t>
+            </w:r>
+            <w:proofErr w:type="spellEnd"/>
+            <w:r>
+              <w:t xml:space="preserve"> &gt;= 0 </w:t>
+            </w:r>
+            <w:r>
+              <w:rPr>
+                <w:rFonts w:hint="eastAsia"/>
+              </w:rPr>
+              <w:t>约束不等条件。</w:t>
+            </w:r>
+          </w:p>
+          <w:p>
+            <w:pPr>
+              <w:rPr>
+                <w:rFonts w:hint="eastAsia"/>
+              </w:rPr>
+            </w:pPr>
+          </w:p>
+          <w:p>
+            <w:pPr>
+              <w:rPr>
+                <w:rFonts w:hint="eastAsia"/>
+              </w:rPr>
+            </w:pPr>
+            <w:r>
+              <w:t>KKT</w:t>
+            </w:r>
+            <w:r>
+              <w:rPr>
+                <w:rFonts w:hint="eastAsia"/>
+              </w:rPr>
+              <w:t>条件是产生极值点的一阶必要条件：</w:t>
+            </w:r>
+          </w:p>
+          <w:p>
+            <w:pPr>
+              <w:rPr>
+                <w:rFonts w:hint="eastAsia"/>
+              </w:rPr>
+            </w:pPr>
+            <w:r>
+              <w:rPr>
+                <w:rFonts w:hint="eastAsia"/>
+              </w:rPr>
+              <w:t xml:space="preserve">1: </w:t>
+            </w:r>
+            <w:r>
+              <w:t xml:space="preserve">L </w:t>
+            </w:r>
+            <w:r>
+              <w:rPr>
+                <w:rFonts w:hint="eastAsia"/>
+              </w:rPr>
+              <w:t>关于</w:t>
+            </w:r>
+            <w:r>
+              <w:t xml:space="preserve">a* </w:t>
+            </w:r>
+            <w:r>
+              <w:rPr>
+                <w:rFonts w:hint="eastAsia"/>
+              </w:rPr>
+              <w:t>的</w:t>
+            </w:r>
+            <w:r>
+              <w:rPr>
+                <w:rFonts w:hint="eastAsia"/>
+              </w:rPr>
+              <w:t>偏导</w:t>
+            </w:r>
+            <w:r>
+              <w:rPr>
+                <w:rFonts w:hint="eastAsia"/>
+              </w:rPr>
+              <w:t>为</w:t>
+            </w:r>
+            <w:r>
+              <w:rPr>
+                <w:rFonts w:hint="eastAsia"/>
+              </w:rPr>
+              <w:t>0</w:t>
+            </w:r>
+            <w:r>
+              <w:rPr>
+                <w:rFonts w:hint="eastAsia"/>
+              </w:rPr>
+              <w:t>；</w:t>
+            </w:r>
+          </w:p>
+          <w:p>
+            <w:pPr>
+              <w:rPr>
+                <w:rFonts w:hint="eastAsia"/>
+              </w:rPr>
+            </w:pPr>
+            <w:r>
+              <w:rPr>
+                <w:rFonts w:hint="eastAsia"/>
+              </w:rPr>
+              <w:t>2</w:t>
+            </w:r>
+            <w:r>
+              <w:rPr>
+                <w:rFonts w:hint="eastAsia"/>
+              </w:rPr>
+              <w:t xml:space="preserve">: </w:t>
+            </w:r>
+            <w:r>
+              <w:t xml:space="preserve">L </w:t>
+            </w:r>
+            <w:r>
+              <w:rPr>
+                <w:rFonts w:hint="eastAsia"/>
+              </w:rPr>
+              <w:t>关于</w:t>
+            </w:r>
+            <w:r>
+              <w:t>b</w:t>
+            </w:r>
+            <w:r>
+              <w:t xml:space="preserve">* </w:t>
+            </w:r>
+            <w:r>
+              <w:rPr>
+                <w:rFonts w:hint="eastAsia"/>
+              </w:rPr>
+              <w:t>的</w:t>
+            </w:r>
+            <w:r>
+              <w:rPr>
+                <w:rFonts w:hint="eastAsia"/>
+              </w:rPr>
+              <w:t>偏导</w:t>
+            </w:r>
+            <w:r>
+              <w:rPr>
+                <w:rFonts w:hint="eastAsia"/>
+              </w:rPr>
+              <w:t>为</w:t>
+            </w:r>
+            <w:r>
+              <w:rPr>
+                <w:rFonts w:hint="eastAsia"/>
+              </w:rPr>
+              <w:t>0</w:t>
+            </w:r>
+            <w:r>
+              <w:rPr>
+                <w:rFonts w:hint="eastAsia"/>
+              </w:rPr>
+              <w:t>；</w:t>
+            </w:r>
+          </w:p>
+          <w:p>
+            <w:r>
+              <w:t xml:space="preserve">3: </w:t>
+            </w:r>
+            <w:r>
+              <w:t xml:space="preserve">L </w:t>
+            </w:r>
+            <w:r>
+              <w:rPr>
+                <w:rFonts w:hint="eastAsia"/>
+              </w:rPr>
+              <w:t>关于</w:t>
+            </w:r>
+            <w:r>
+              <w:t>x</w:t>
+            </w:r>
+            <w:r>
+              <w:t xml:space="preserve">* </w:t>
+            </w:r>
+            <w:r>
+              <w:rPr>
+                <w:rFonts w:hint="eastAsia"/>
+              </w:rPr>
+              <w:t>的</w:t>
+            </w:r>
+            <w:r>
+              <w:rPr>
+                <w:rFonts w:hint="eastAsia"/>
+              </w:rPr>
+              <w:t>偏导</w:t>
+            </w:r>
+            <w:r>
+              <w:rPr>
+                <w:rFonts w:hint="eastAsia"/>
+              </w:rPr>
+              <w:t>为</w:t>
+            </w:r>
+            <w:r>
+              <w:rPr>
+                <w:rFonts w:hint="eastAsia"/>
+              </w:rPr>
+              <w:t>0</w:t>
+            </w:r>
+            <w:r>
+              <w:rPr>
+                <w:rFonts w:hint="eastAsia"/>
+              </w:rPr>
+              <w:t>；</w:t>
+            </w:r>
+          </w:p>
+          <w:p>
+            <w:r>
+              <w:rPr>
+                <w:rFonts w:hint="eastAsia"/>
+              </w:rPr>
+              <w:t xml:space="preserve">4: </w:t>
+            </w:r>
+            <w:r>
+              <w:rPr>
+                <w:rFonts w:hint="eastAsia"/>
+              </w:rPr>
+              <w:t>不等式约束要被激活：</w:t>
+            </w:r>
+            <w:r>
+              <w:rPr>
+                <w:rFonts w:hint="eastAsia"/>
+              </w:rPr>
+              <w:t xml:space="preserve"> </w:t>
+            </w:r>
+            <w:r>
+              <w:rPr>
+                <w:rFonts w:hint="eastAsia"/>
+              </w:rPr>
+              <w:t>即</w:t>
+            </w:r>
+            <w:proofErr w:type="spellStart"/>
+            <w:r>
+              <w:t>ai</w:t>
+            </w:r>
+            <w:proofErr w:type="spellEnd"/>
+            <w:r>
+              <w:t xml:space="preserve">*ci(x*) = 0 </w:t>
+            </w:r>
+            <w:r>
+              <w:rPr>
+                <w:rFonts w:hint="eastAsia"/>
+              </w:rPr>
+              <w:t>且</w:t>
+            </w:r>
+            <w:proofErr w:type="spellStart"/>
+            <w:r>
+              <w:t>ai</w:t>
+            </w:r>
+            <w:proofErr w:type="spellEnd"/>
+            <w:r>
+              <w:t>* &gt;= 0</w:t>
+            </w:r>
+            <w:r>
+              <w:t>;</w:t>
+            </w:r>
+            <w:r>
+              <w:t xml:space="preserve"> ci(x*) &lt;= 0</w:t>
+            </w:r>
+          </w:p>
+          <w:p>
+            <w:proofErr w:type="gramStart"/>
+            <w:r>
+              <w:t>5:hi(</w:t>
+            </w:r>
+            <w:proofErr w:type="gramEnd"/>
+            <w:r>
+              <w:t>x*) = 0</w:t>
+            </w:r>
+          </w:p>
+        </w:tc>
+      </w:tr>
+    </w:tbl>
+    <w:p/>
     <w:p/>
     <w:p/>
     <w:p/>
@@ -2916,7 +3344,7 @@
 </file>
 
 <file path=customXml/itemProps1.xml><?xml version="1.0" encoding="utf-8"?>
-<ds:datastoreItem xmlns:ds="http://schemas.openxmlformats.org/officeDocument/2006/customXml" ds:itemID="{B18AF631-5B7F-B44D-9472-AE269E7FADB2}">
+<ds:datastoreItem xmlns:ds="http://schemas.openxmlformats.org/officeDocument/2006/customXml" ds:itemID="{63FC0D57-8031-8E41-98EE-67CDDA420D5B}">
   <ds:schemaRefs>
     <ds:schemaRef ds:uri="http://schemas.openxmlformats.org/officeDocument/2006/bibliography"/>
   </ds:schemaRefs>

</xml_diff>

<commit_message>
add notes on hessian matrix
</commit_message>
<xml_diff>
--- a/machine_leaning/机器学习的一些感悟.docx
+++ b/machine_leaning/机器学习的一些感悟.docx
@@ -191,15 +191,7 @@
           </w:p>
           <w:p>
             <w:r>
-              <w:t>(</w:t>
-            </w:r>
-            <w:proofErr w:type="spellStart"/>
-            <w:r>
-              <w:t>google</w:t>
-            </w:r>
-            <w:proofErr w:type="spellEnd"/>
-            <w:r>
-              <w:t xml:space="preserve"> </w:t>
+              <w:t xml:space="preserve">(google </w:t>
             </w:r>
             <w:r>
               <w:rPr>
@@ -575,11 +567,9 @@
             <w:r>
               <w:t>，</w:t>
             </w:r>
-            <w:proofErr w:type="spellStart"/>
             <w:r>
               <w:t>adaboost</w:t>
             </w:r>
-            <w:proofErr w:type="spellEnd"/>
             <w:r>
               <w:t>，</w:t>
             </w:r>
@@ -1152,7 +1142,6 @@
             <w:tcW w:w="8516" w:type="dxa"/>
           </w:tcPr>
           <w:p>
-            <w:proofErr w:type="gramStart"/>
             <w:r>
               <w:t>e</w:t>
             </w:r>
@@ -1162,7 +1151,6 @@
               </w:rPr>
               <w:t>x</w:t>
             </w:r>
-            <w:proofErr w:type="gramEnd"/>
             <w:r>
               <w:t xml:space="preserve"> =1+ x+ x</w:t>
             </w:r>
@@ -1173,11 +1161,7 @@
               <w:t>2</w:t>
             </w:r>
             <w:r>
-              <w:t xml:space="preserve">/2! + </w:t>
-            </w:r>
-            <w:proofErr w:type="gramStart"/>
-            <w:r>
-              <w:t>x</w:t>
+              <w:t>/2! + x</w:t>
             </w:r>
             <w:r>
               <w:rPr>
@@ -1185,7 +1169,6 @@
               </w:rPr>
               <w:t>3</w:t>
             </w:r>
-            <w:proofErr w:type="gramEnd"/>
             <w:r>
               <w:t>/3! + …</w:t>
             </w:r>
@@ -1206,24 +1189,17 @@
               </w:rPr>
               <w:t>的范围，可以得到</w:t>
             </w:r>
-            <w:proofErr w:type="spellStart"/>
             <w:r>
               <w:t>possion</w:t>
             </w:r>
-            <w:proofErr w:type="spellEnd"/>
             <w:r>
               <w:rPr>
                 <w:rFonts w:hint="eastAsia"/>
               </w:rPr>
               <w:t>分布的</w:t>
             </w:r>
-            <w:proofErr w:type="spellStart"/>
-            <w:r>
-              <w:t>pdf</w:t>
-            </w:r>
-            <w:proofErr w:type="spellEnd"/>
-            <w:r>
-              <w:t>.</w:t>
+            <w:r>
+              <w:t>pdf.</w:t>
             </w:r>
           </w:p>
         </w:tc>
@@ -1241,21 +1217,7 @@
         <w:rPr>
           <w:color w:val="0000FF"/>
         </w:rPr>
-        <w:t>(</w:t>
-      </w:r>
-      <w:proofErr w:type="spellStart"/>
-      <w:r>
-        <w:rPr>
-          <w:color w:val="0000FF"/>
-        </w:rPr>
-        <w:t>Discrimitive</w:t>
-      </w:r>
-      <w:proofErr w:type="spellEnd"/>
-      <w:r>
-        <w:rPr>
-          <w:color w:val="0000FF"/>
-        </w:rPr>
-        <w:t xml:space="preserve"> &amp; Generative)</w:t>
+        <w:t>(Discrimitive &amp; Generative)</w:t>
       </w:r>
       <w:r>
         <w:rPr>
@@ -1305,11 +1267,9 @@
               </w:rPr>
               <w:t>判别式模型（</w:t>
             </w:r>
-            <w:proofErr w:type="spellStart"/>
             <w:r>
               <w:t>Discrimitive</w:t>
             </w:r>
-            <w:proofErr w:type="spellEnd"/>
             <w:r>
               <w:rPr>
                 <w:rFonts w:hint="eastAsia"/>
@@ -1326,15 +1286,7 @@
               <w:t>产生条件概率模型，</w:t>
             </w:r>
             <w:r>
-              <w:t>p(</w:t>
-            </w:r>
-            <w:proofErr w:type="spellStart"/>
-            <w:r>
-              <w:t>y|x</w:t>
-            </w:r>
-            <w:proofErr w:type="spellEnd"/>
-            <w:r>
-              <w:t>)</w:t>
+              <w:t>p(y|x)</w:t>
             </w:r>
           </w:p>
           <w:p>
@@ -1354,15 +1306,7 @@
               <w:t>产生联合概率模型</w:t>
             </w:r>
             <w:r>
-              <w:t>,p(</w:t>
-            </w:r>
-            <w:proofErr w:type="spellStart"/>
-            <w:r>
-              <w:t>x,y</w:t>
-            </w:r>
-            <w:proofErr w:type="spellEnd"/>
-            <w:r>
-              <w:t>)</w:t>
+              <w:t>,p(x,y)</w:t>
             </w:r>
           </w:p>
           <w:p>
@@ -1462,13 +1406,8 @@
           </w:p>
           <w:p>
             <w:r>
-              <w:t xml:space="preserve">Mixtures of </w:t>
-            </w:r>
-            <w:proofErr w:type="spellStart"/>
-            <w:r>
-              <w:t>Multinomials</w:t>
-            </w:r>
-            <w:proofErr w:type="spellEnd"/>
+              <w:t>Mixtures of Multinomials</w:t>
+            </w:r>
           </w:p>
           <w:p>
             <w:r>
@@ -1593,14 +1532,12 @@
               </w:rPr>
               <w:t>条件只是必要条件，但是对于凸优化问题，</w:t>
             </w:r>
-            <w:proofErr w:type="spellStart"/>
             <w:r>
               <w:rPr>
                 <w:rFonts w:hint="eastAsia"/>
               </w:rPr>
               <w:t>kkt</w:t>
             </w:r>
-            <w:proofErr w:type="spellEnd"/>
             <w:r>
               <w:rPr>
                 <w:rFonts w:hint="eastAsia"/>
@@ -1643,6 +1580,11 @@
           </w:p>
           <w:p/>
           <w:p>
+            <w:pPr>
+              <w:rPr>
+                <w:rFonts w:hint="eastAsia"/>
+              </w:rPr>
+            </w:pPr>
             <w:r>
               <w:rPr>
                 <w:rFonts w:hint="eastAsia"/>
@@ -1664,17 +1606,126 @@
               </w:rPr>
               <w:t>0.</w:t>
             </w:r>
+          </w:p>
+          <w:p>
+            <w:pPr>
+              <w:rPr>
+                <w:rFonts w:hint="eastAsia"/>
+              </w:rPr>
+            </w:pPr>
+          </w:p>
+          <w:p>
+            <w:r>
+              <w:rPr>
+                <w:rFonts w:hint="eastAsia"/>
+              </w:rPr>
+              <w:t>两种情况下求解</w:t>
+            </w:r>
+            <w:r>
+              <w:t>hessian</w:t>
+            </w:r>
+            <w:r>
+              <w:rPr>
+                <w:rFonts w:hint="eastAsia"/>
+              </w:rPr>
+              <w:t xml:space="preserve"> </w:t>
+            </w:r>
+            <w:r>
+              <w:t>matrix:</w:t>
+            </w:r>
+          </w:p>
+          <w:p>
+            <w:pPr>
+              <w:rPr>
+                <w:rFonts w:hint="eastAsia"/>
+              </w:rPr>
+            </w:pPr>
+            <w:r>
+              <w:rPr>
+                <w:rFonts w:hint="eastAsia"/>
+              </w:rPr>
+              <w:t xml:space="preserve">1: </w:t>
+            </w:r>
+            <w:r>
+              <w:rPr>
+                <w:rFonts w:hint="eastAsia"/>
+              </w:rPr>
+              <w:t>判断局部最小值的时候，当剃度为</w:t>
+            </w:r>
+            <w:r>
+              <w:rPr>
+                <w:rFonts w:hint="eastAsia"/>
+              </w:rPr>
+              <w:t>0</w:t>
+            </w:r>
+            <w:r>
+              <w:rPr>
+                <w:rFonts w:hint="eastAsia"/>
+              </w:rPr>
+              <w:t>，</w:t>
+            </w:r>
+            <w:r>
+              <w:t>hessian</w:t>
+            </w:r>
+            <w:r>
+              <w:rPr>
+                <w:rFonts w:hint="eastAsia"/>
+              </w:rPr>
+              <w:t>是正定的</w:t>
+            </w:r>
+          </w:p>
+          <w:p>
+            <w:pPr>
+              <w:rPr>
+                <w:rFonts w:hint="eastAsia"/>
+              </w:rPr>
+            </w:pPr>
+            <w:r>
+              <w:rPr>
+                <w:rFonts w:hint="eastAsia"/>
+              </w:rPr>
+              <w:t>2:</w:t>
+            </w:r>
+            <w:r>
+              <w:rPr>
+                <w:rFonts w:hint="eastAsia"/>
+              </w:rPr>
+              <w:t>判断一个函数是否是凸函数，当</w:t>
+            </w:r>
+            <w:r>
+              <w:t>f</w:t>
+            </w:r>
+            <w:r>
+              <w:rPr>
+                <w:rFonts w:hint="eastAsia"/>
+              </w:rPr>
+              <w:t>二阶可导，并且</w:t>
+            </w:r>
+            <w:r>
+              <w:t>hessian</w:t>
+            </w:r>
+            <w:r>
+              <w:rPr>
+                <w:rFonts w:hint="eastAsia"/>
+              </w:rPr>
+              <w:t xml:space="preserve"> </w:t>
+            </w:r>
+            <w:r>
+              <w:t>matrix</w:t>
+            </w:r>
+            <w:r>
+              <w:rPr>
+                <w:rFonts w:hint="eastAsia"/>
+              </w:rPr>
+              <w:t>是正定的。</w:t>
+            </w:r>
+            <w:bookmarkStart w:id="0" w:name="_GoBack"/>
+            <w:bookmarkEnd w:id="0"/>
           </w:p>
         </w:tc>
       </w:tr>
     </w:tbl>
     <w:p>
-      <w:pPr>
-        <w:rPr>
-          <w:rFonts w:hint="eastAsia"/>
-        </w:rPr>
-      </w:pPr>
-      <w:proofErr w:type="spellStart"/>
       <w:r>
         <w:rPr>
           <w:color w:val="0000FF"/>
@@ -1688,7 +1739,6 @@
         </w:rPr>
         <w:t>kt</w:t>
       </w:r>
-      <w:proofErr w:type="spellEnd"/>
       <w:r>
         <w:rPr>
           <w:rFonts w:hint="eastAsia"/>
@@ -1736,8 +1786,6 @@
             <w:r>
               <w:t xml:space="preserve">= </w:t>
             </w:r>
-            <w:bookmarkStart w:id="0" w:name="_GoBack"/>
-            <w:bookmarkEnd w:id="0"/>
             <w:r>
               <w:t>0</w:t>
             </w:r>
@@ -1761,287 +1809,212 @@
               <w:t>广义拉格朗日函数</w:t>
             </w:r>
             <w:r>
-              <w:t>(</w:t>
-            </w:r>
-            <w:proofErr w:type="spellStart"/>
-            <w:r>
-              <w:t>generized</w:t>
-            </w:r>
-            <w:proofErr w:type="spellEnd"/>
-            <w:r>
+              <w:t>(generized lagrange function):</w:t>
+            </w:r>
+          </w:p>
+          <w:p>
+            <w:r>
+              <w:t xml:space="preserve">L = f(x) + sum(ai*ci(x)) + sum(bi*hi(x)), </w:t>
+            </w:r>
+            <w:r>
+              <w:rPr>
+                <w:rFonts w:hint="eastAsia"/>
+              </w:rPr>
+              <w:t>其中</w:t>
+            </w:r>
+            <w:r>
+              <w:t xml:space="preserve">ai &gt;= 0 </w:t>
+            </w:r>
+            <w:r>
+              <w:rPr>
+                <w:rFonts w:hint="eastAsia"/>
+              </w:rPr>
+              <w:t>约束不等条件。</w:t>
+            </w:r>
+          </w:p>
+          <w:p/>
+          <w:p>
+            <w:r>
+              <w:t>KKT</w:t>
+            </w:r>
+            <w:r>
+              <w:rPr>
+                <w:rFonts w:hint="eastAsia"/>
+              </w:rPr>
+              <w:t>条件是产生极值点的一阶必要条件：</w:t>
+            </w:r>
+          </w:p>
+          <w:p>
+            <w:r>
+              <w:rPr>
+                <w:rFonts w:hint="eastAsia"/>
+              </w:rPr>
+              <w:t xml:space="preserve">1: </w:t>
+            </w:r>
+            <w:r>
+              <w:t xml:space="preserve">L </w:t>
+            </w:r>
+            <w:r>
+              <w:rPr>
+                <w:rFonts w:hint="eastAsia"/>
+              </w:rPr>
+              <w:t>关于</w:t>
+            </w:r>
+            <w:r>
+              <w:t xml:space="preserve">a* </w:t>
+            </w:r>
+            <w:r>
+              <w:rPr>
+                <w:rFonts w:hint="eastAsia"/>
+              </w:rPr>
+              <w:t>的</w:t>
+            </w:r>
+            <w:r>
+              <w:rPr>
+                <w:rFonts w:hint="eastAsia"/>
+              </w:rPr>
+              <w:t>偏导</w:t>
+            </w:r>
+            <w:r>
+              <w:rPr>
+                <w:rFonts w:hint="eastAsia"/>
+              </w:rPr>
+              <w:t>为</w:t>
+            </w:r>
+            <w:r>
+              <w:rPr>
+                <w:rFonts w:hint="eastAsia"/>
+              </w:rPr>
+              <w:t>0</w:t>
+            </w:r>
+            <w:r>
+              <w:rPr>
+                <w:rFonts w:hint="eastAsia"/>
+              </w:rPr>
+              <w:t>；</w:t>
+            </w:r>
+          </w:p>
+          <w:p>
+            <w:r>
+              <w:rPr>
+                <w:rFonts w:hint="eastAsia"/>
+              </w:rPr>
+              <w:t xml:space="preserve">2: </w:t>
+            </w:r>
+            <w:r>
+              <w:t xml:space="preserve">L </w:t>
+            </w:r>
+            <w:r>
+              <w:rPr>
+                <w:rFonts w:hint="eastAsia"/>
+              </w:rPr>
+              <w:t>关于</w:t>
+            </w:r>
+            <w:r>
+              <w:t xml:space="preserve">b* </w:t>
+            </w:r>
+            <w:r>
+              <w:rPr>
+                <w:rFonts w:hint="eastAsia"/>
+              </w:rPr>
+              <w:t>的</w:t>
+            </w:r>
+            <w:r>
+              <w:rPr>
+                <w:rFonts w:hint="eastAsia"/>
+              </w:rPr>
+              <w:t>偏导</w:t>
+            </w:r>
+            <w:r>
+              <w:rPr>
+                <w:rFonts w:hint="eastAsia"/>
+              </w:rPr>
+              <w:t>为</w:t>
+            </w:r>
+            <w:r>
+              <w:rPr>
+                <w:rFonts w:hint="eastAsia"/>
+              </w:rPr>
+              <w:t>0</w:t>
+            </w:r>
+            <w:r>
+              <w:rPr>
+                <w:rFonts w:hint="eastAsia"/>
+              </w:rPr>
+              <w:t>；</w:t>
+            </w:r>
+          </w:p>
+          <w:p>
+            <w:r>
+              <w:t xml:space="preserve">3: L </w:t>
+            </w:r>
+            <w:r>
+              <w:rPr>
+                <w:rFonts w:hint="eastAsia"/>
+              </w:rPr>
+              <w:t>关于</w:t>
+            </w:r>
+            <w:r>
+              <w:t xml:space="preserve">x* </w:t>
+            </w:r>
+            <w:r>
+              <w:rPr>
+                <w:rFonts w:hint="eastAsia"/>
+              </w:rPr>
+              <w:t>的</w:t>
+            </w:r>
+            <w:r>
+              <w:rPr>
+                <w:rFonts w:hint="eastAsia"/>
+              </w:rPr>
+              <w:t>偏导</w:t>
+            </w:r>
+            <w:r>
+              <w:rPr>
+                <w:rFonts w:hint="eastAsia"/>
+              </w:rPr>
+              <w:t>为</w:t>
+            </w:r>
+            <w:r>
+              <w:rPr>
+                <w:rFonts w:hint="eastAsia"/>
+              </w:rPr>
+              <w:t>0</w:t>
+            </w:r>
+            <w:r>
+              <w:rPr>
+                <w:rFonts w:hint="eastAsia"/>
+              </w:rPr>
+              <w:t>；</w:t>
+            </w:r>
+          </w:p>
+          <w:p>
+            <w:r>
+              <w:rPr>
+                <w:rFonts w:hint="eastAsia"/>
+              </w:rPr>
+              <w:t xml:space="preserve">4: </w:t>
+            </w:r>
+            <w:r>
+              <w:rPr>
+                <w:rFonts w:hint="eastAsia"/>
+              </w:rPr>
+              <w:t>不等式约束要被激活：</w:t>
+            </w:r>
+            <w:r>
+              <w:rPr>
+                <w:rFonts w:hint="eastAsia"/>
+              </w:rPr>
               <w:t xml:space="preserve"> </w:t>
             </w:r>
-            <w:proofErr w:type="spellStart"/>
-            <w:r>
-              <w:t>lagrange</w:t>
-            </w:r>
-            <w:proofErr w:type="spellEnd"/>
-            <w:r>
-              <w:t xml:space="preserve"> function):</w:t>
-            </w:r>
-          </w:p>
-          <w:p>
-            <w:pPr>
-              <w:rPr>
-                <w:rFonts w:hint="eastAsia"/>
-              </w:rPr>
-            </w:pPr>
-            <w:r>
-              <w:t>L = f(x) + sum(</w:t>
-            </w:r>
-            <w:proofErr w:type="spellStart"/>
-            <w:r>
-              <w:t>ai</w:t>
-            </w:r>
-            <w:proofErr w:type="spellEnd"/>
-            <w:r>
-              <w:t xml:space="preserve">*ci(x)) + sum(bi*hi(x)), </w:t>
-            </w:r>
-            <w:r>
-              <w:rPr>
-                <w:rFonts w:hint="eastAsia"/>
-              </w:rPr>
-              <w:t>其中</w:t>
-            </w:r>
-            <w:proofErr w:type="spellStart"/>
-            <w:r>
-              <w:t>ai</w:t>
-            </w:r>
-            <w:proofErr w:type="spellEnd"/>
-            <w:r>
-              <w:t xml:space="preserve"> &gt;= 0 </w:t>
-            </w:r>
-            <w:r>
-              <w:rPr>
-                <w:rFonts w:hint="eastAsia"/>
-              </w:rPr>
-              <w:t>约束不等条件。</w:t>
-            </w:r>
-          </w:p>
-          <w:p>
-            <w:pPr>
-              <w:rPr>
-                <w:rFonts w:hint="eastAsia"/>
-              </w:rPr>
-            </w:pPr>
-          </w:p>
-          <w:p>
-            <w:pPr>
-              <w:rPr>
-                <w:rFonts w:hint="eastAsia"/>
-              </w:rPr>
-            </w:pPr>
-            <w:r>
-              <w:t>KKT</w:t>
-            </w:r>
-            <w:r>
-              <w:rPr>
-                <w:rFonts w:hint="eastAsia"/>
-              </w:rPr>
-              <w:t>条件是产生极值点的一阶必要条件：</w:t>
-            </w:r>
-          </w:p>
-          <w:p>
-            <w:pPr>
-              <w:rPr>
-                <w:rFonts w:hint="eastAsia"/>
-              </w:rPr>
-            </w:pPr>
-            <w:r>
-              <w:rPr>
-                <w:rFonts w:hint="eastAsia"/>
-              </w:rPr>
-              <w:t xml:space="preserve">1: </w:t>
-            </w:r>
-            <w:r>
-              <w:t xml:space="preserve">L </w:t>
-            </w:r>
-            <w:r>
-              <w:rPr>
-                <w:rFonts w:hint="eastAsia"/>
-              </w:rPr>
-              <w:t>关于</w:t>
-            </w:r>
-            <w:r>
-              <w:t xml:space="preserve">a* </w:t>
-            </w:r>
-            <w:r>
-              <w:rPr>
-                <w:rFonts w:hint="eastAsia"/>
-              </w:rPr>
-              <w:t>的</w:t>
-            </w:r>
-            <w:r>
-              <w:rPr>
-                <w:rFonts w:hint="eastAsia"/>
-              </w:rPr>
-              <w:t>偏导</w:t>
-            </w:r>
-            <w:r>
-              <w:rPr>
-                <w:rFonts w:hint="eastAsia"/>
-              </w:rPr>
-              <w:t>为</w:t>
-            </w:r>
-            <w:r>
-              <w:rPr>
-                <w:rFonts w:hint="eastAsia"/>
-              </w:rPr>
-              <w:t>0</w:t>
-            </w:r>
-            <w:r>
-              <w:rPr>
-                <w:rFonts w:hint="eastAsia"/>
-              </w:rPr>
-              <w:t>；</w:t>
-            </w:r>
-          </w:p>
-          <w:p>
-            <w:pPr>
-              <w:rPr>
-                <w:rFonts w:hint="eastAsia"/>
-              </w:rPr>
-            </w:pPr>
-            <w:r>
-              <w:rPr>
-                <w:rFonts w:hint="eastAsia"/>
-              </w:rPr>
-              <w:t>2</w:t>
-            </w:r>
-            <w:r>
-              <w:rPr>
-                <w:rFonts w:hint="eastAsia"/>
-              </w:rPr>
-              <w:t xml:space="preserve">: </w:t>
-            </w:r>
-            <w:r>
-              <w:t xml:space="preserve">L </w:t>
-            </w:r>
-            <w:r>
-              <w:rPr>
-                <w:rFonts w:hint="eastAsia"/>
-              </w:rPr>
-              <w:t>关于</w:t>
-            </w:r>
-            <w:r>
-              <w:t>b</w:t>
-            </w:r>
-            <w:r>
-              <w:t xml:space="preserve">* </w:t>
-            </w:r>
-            <w:r>
-              <w:rPr>
-                <w:rFonts w:hint="eastAsia"/>
-              </w:rPr>
-              <w:t>的</w:t>
-            </w:r>
-            <w:r>
-              <w:rPr>
-                <w:rFonts w:hint="eastAsia"/>
-              </w:rPr>
-              <w:t>偏导</w:t>
-            </w:r>
-            <w:r>
-              <w:rPr>
-                <w:rFonts w:hint="eastAsia"/>
-              </w:rPr>
-              <w:t>为</w:t>
-            </w:r>
-            <w:r>
-              <w:rPr>
-                <w:rFonts w:hint="eastAsia"/>
-              </w:rPr>
-              <w:t>0</w:t>
-            </w:r>
-            <w:r>
-              <w:rPr>
-                <w:rFonts w:hint="eastAsia"/>
-              </w:rPr>
-              <w:t>；</w:t>
-            </w:r>
-          </w:p>
-          <w:p>
-            <w:r>
-              <w:t xml:space="preserve">3: </w:t>
-            </w:r>
-            <w:r>
-              <w:t xml:space="preserve">L </w:t>
-            </w:r>
-            <w:r>
-              <w:rPr>
-                <w:rFonts w:hint="eastAsia"/>
-              </w:rPr>
-              <w:t>关于</w:t>
-            </w:r>
-            <w:r>
-              <w:t>x</w:t>
-            </w:r>
-            <w:r>
-              <w:t xml:space="preserve">* </w:t>
-            </w:r>
-            <w:r>
-              <w:rPr>
-                <w:rFonts w:hint="eastAsia"/>
-              </w:rPr>
-              <w:t>的</w:t>
-            </w:r>
-            <w:r>
-              <w:rPr>
-                <w:rFonts w:hint="eastAsia"/>
-              </w:rPr>
-              <w:t>偏导</w:t>
-            </w:r>
-            <w:r>
-              <w:rPr>
-                <w:rFonts w:hint="eastAsia"/>
-              </w:rPr>
-              <w:t>为</w:t>
-            </w:r>
-            <w:r>
-              <w:rPr>
-                <w:rFonts w:hint="eastAsia"/>
-              </w:rPr>
-              <w:t>0</w:t>
-            </w:r>
-            <w:r>
-              <w:rPr>
-                <w:rFonts w:hint="eastAsia"/>
-              </w:rPr>
-              <w:t>；</w:t>
-            </w:r>
-          </w:p>
-          <w:p>
-            <w:r>
-              <w:rPr>
-                <w:rFonts w:hint="eastAsia"/>
-              </w:rPr>
-              <w:t xml:space="preserve">4: </w:t>
-            </w:r>
-            <w:r>
-              <w:rPr>
-                <w:rFonts w:hint="eastAsia"/>
-              </w:rPr>
-              <w:t>不等式约束要被激活：</w:t>
-            </w:r>
-            <w:r>
-              <w:rPr>
-                <w:rFonts w:hint="eastAsia"/>
-              </w:rPr>
-              <w:t xml:space="preserve"> </w:t>
-            </w:r>
             <w:r>
               <w:rPr>
                 <w:rFonts w:hint="eastAsia"/>
               </w:rPr>
               <w:t>即</w:t>
             </w:r>
-            <w:proofErr w:type="spellStart"/>
-            <w:r>
-              <w:t>ai</w:t>
-            </w:r>
-            <w:proofErr w:type="spellEnd"/>
-            <w:r>
-              <w:t xml:space="preserve">*ci(x*) = 0 </w:t>
+            <w:r>
+              <w:t xml:space="preserve">ai*ci(x*) = 0 </w:t>
             </w:r>
             <w:r>
               <w:rPr>
@@ -2049,13 +2022,8 @@
               </w:rPr>
               <w:t>且</w:t>
             </w:r>
-            <w:proofErr w:type="spellStart"/>
-            <w:r>
-              <w:t>ai</w:t>
-            </w:r>
-            <w:proofErr w:type="spellEnd"/>
-            <w:r>
-              <w:t>* &gt;= 0</w:t>
+            <w:r>
+              <w:t>ai* &gt;= 0</w:t>
             </w:r>
             <w:r>
               <w:t>;</w:t>
@@ -2065,13 +2033,8 @@
             </w:r>
           </w:p>
           <w:p>
-            <w:proofErr w:type="gramStart"/>
-            <w:r>
-              <w:t>5:hi(</w:t>
-            </w:r>
-            <w:proofErr w:type="gramEnd"/>
-            <w:r>
-              <w:t>x*) = 0</w:t>
+            <w:r>
+              <w:t>5:hi(x*) = 0</w:t>
             </w:r>
           </w:p>
         </w:tc>
@@ -3344,7 +3307,7 @@
 </file>
 
 <file path=customXml/itemProps1.xml><?xml version="1.0" encoding="utf-8"?>
-<ds:datastoreItem xmlns:ds="http://schemas.openxmlformats.org/officeDocument/2006/customXml" ds:itemID="{63FC0D57-8031-8E41-98EE-67CDDA420D5B}">
+<ds:datastoreItem xmlns:ds="http://schemas.openxmlformats.org/officeDocument/2006/customXml" ds:itemID="{06684207-6D4A-364D-984E-12AE6C5AFDC4}">
   <ds:schemaRefs>
     <ds:schemaRef ds:uri="http://schemas.openxmlformats.org/officeDocument/2006/bibliography"/>
   </ds:schemaRefs>

</xml_diff>

<commit_message>
add notes on feature selection and model selection in machine learning
</commit_message>
<xml_diff>
--- a/machine_leaning/机器学习的一些感悟.docx
+++ b/machine_leaning/机器学习的一些感悟.docx
@@ -191,7 +191,15 @@
           </w:p>
           <w:p>
             <w:r>
-              <w:t xml:space="preserve">(google </w:t>
+              <w:t>(</w:t>
+            </w:r>
+            <w:proofErr w:type="spellStart"/>
+            <w:r>
+              <w:t>google</w:t>
+            </w:r>
+            <w:proofErr w:type="spellEnd"/>
+            <w:r>
+              <w:t xml:space="preserve"> </w:t>
             </w:r>
             <w:r>
               <w:rPr>
@@ -567,9 +575,11 @@
             <w:r>
               <w:t>，</w:t>
             </w:r>
+            <w:proofErr w:type="spellStart"/>
             <w:r>
               <w:t>adaboost</w:t>
             </w:r>
+            <w:proofErr w:type="spellEnd"/>
             <w:r>
               <w:t>，</w:t>
             </w:r>
@@ -1142,6 +1152,7 @@
             <w:tcW w:w="8516" w:type="dxa"/>
           </w:tcPr>
           <w:p>
+            <w:proofErr w:type="gramStart"/>
             <w:r>
               <w:t>e</w:t>
             </w:r>
@@ -1151,6 +1162,7 @@
               </w:rPr>
               <w:t>x</w:t>
             </w:r>
+            <w:proofErr w:type="gramEnd"/>
             <w:r>
               <w:t xml:space="preserve"> =1+ x+ x</w:t>
             </w:r>
@@ -1161,7 +1173,11 @@
               <w:t>2</w:t>
             </w:r>
             <w:r>
-              <w:t>/2! + x</w:t>
+              <w:t xml:space="preserve">/2! + </w:t>
+            </w:r>
+            <w:proofErr w:type="gramStart"/>
+            <w:r>
+              <w:t>x</w:t>
             </w:r>
             <w:r>
               <w:rPr>
@@ -1169,6 +1185,7 @@
               </w:rPr>
               <w:t>3</w:t>
             </w:r>
+            <w:proofErr w:type="gramEnd"/>
             <w:r>
               <w:t>/3! + …</w:t>
             </w:r>
@@ -1189,17 +1206,24 @@
               </w:rPr>
               <w:t>的范围，可以得到</w:t>
             </w:r>
+            <w:proofErr w:type="spellStart"/>
             <w:r>
               <w:t>possion</w:t>
             </w:r>
+            <w:proofErr w:type="spellEnd"/>
             <w:r>
               <w:rPr>
                 <w:rFonts w:hint="eastAsia"/>
               </w:rPr>
               <w:t>分布的</w:t>
             </w:r>
-            <w:r>
-              <w:t>pdf.</w:t>
+            <w:proofErr w:type="spellStart"/>
+            <w:r>
+              <w:t>pdf</w:t>
+            </w:r>
+            <w:proofErr w:type="spellEnd"/>
+            <w:r>
+              <w:t>.</w:t>
             </w:r>
           </w:p>
         </w:tc>
@@ -1217,7 +1241,21 @@
         <w:rPr>
           <w:color w:val="0000FF"/>
         </w:rPr>
-        <w:t>(Discrimitive &amp; Generative)</w:t>
+        <w:t>(</w:t>
+      </w:r>
+      <w:proofErr w:type="spellStart"/>
+      <w:r>
+        <w:rPr>
+          <w:color w:val="0000FF"/>
+        </w:rPr>
+        <w:t>Discrimitive</w:t>
+      </w:r>
+      <w:proofErr w:type="spellEnd"/>
+      <w:r>
+        <w:rPr>
+          <w:color w:val="0000FF"/>
+        </w:rPr>
+        <w:t xml:space="preserve"> &amp; Generative)</w:t>
       </w:r>
       <w:r>
         <w:rPr>
@@ -1267,9 +1305,11 @@
               </w:rPr>
               <w:t>判别式模型（</w:t>
             </w:r>
+            <w:proofErr w:type="spellStart"/>
             <w:r>
               <w:t>Discrimitive</w:t>
             </w:r>
+            <w:proofErr w:type="spellEnd"/>
             <w:r>
               <w:rPr>
                 <w:rFonts w:hint="eastAsia"/>
@@ -1286,7 +1326,15 @@
               <w:t>产生条件概率模型，</w:t>
             </w:r>
             <w:r>
-              <w:t>p(y|x)</w:t>
+              <w:t>p(</w:t>
+            </w:r>
+            <w:proofErr w:type="spellStart"/>
+            <w:r>
+              <w:t>y|x</w:t>
+            </w:r>
+            <w:proofErr w:type="spellEnd"/>
+            <w:r>
+              <w:t>)</w:t>
             </w:r>
           </w:p>
           <w:p>
@@ -1306,7 +1354,15 @@
               <w:t>产生联合概率模型</w:t>
             </w:r>
             <w:r>
-              <w:t>,p(x,y)</w:t>
+              <w:t>,p(</w:t>
+            </w:r>
+            <w:proofErr w:type="spellStart"/>
+            <w:r>
+              <w:t>x,y</w:t>
+            </w:r>
+            <w:proofErr w:type="spellEnd"/>
+            <w:r>
+              <w:t>)</w:t>
             </w:r>
           </w:p>
           <w:p>
@@ -1406,8 +1462,13 @@
           </w:p>
           <w:p>
             <w:r>
-              <w:t>Mixtures of Multinomials</w:t>
-            </w:r>
+              <w:t xml:space="preserve">Mixtures of </w:t>
+            </w:r>
+            <w:proofErr w:type="spellStart"/>
+            <w:r>
+              <w:t>Multinomials</w:t>
+            </w:r>
+            <w:proofErr w:type="spellEnd"/>
           </w:p>
           <w:p>
             <w:r>
@@ -1532,12 +1593,14 @@
               </w:rPr>
               <w:t>条件只是必要条件，但是对于凸优化问题，</w:t>
             </w:r>
+            <w:proofErr w:type="spellStart"/>
             <w:r>
               <w:rPr>
                 <w:rFonts w:hint="eastAsia"/>
               </w:rPr>
               <w:t>kkt</w:t>
             </w:r>
+            <w:proofErr w:type="spellEnd"/>
             <w:r>
               <w:rPr>
                 <w:rFonts w:hint="eastAsia"/>
@@ -1580,11 +1643,6 @@
           </w:p>
           <w:p/>
           <w:p>
-            <w:pPr>
-              <w:rPr>
-                <w:rFonts w:hint="eastAsia"/>
-              </w:rPr>
-            </w:pPr>
             <w:r>
               <w:rPr>
                 <w:rFonts w:hint="eastAsia"/>
@@ -1607,13 +1665,7 @@
               <w:t>0.</w:t>
             </w:r>
           </w:p>
-          <w:p>
-            <w:pPr>
-              <w:rPr>
-                <w:rFonts w:hint="eastAsia"/>
-              </w:rPr>
-            </w:pPr>
-          </w:p>
+          <w:p/>
           <w:p>
             <w:r>
               <w:rPr>
@@ -1635,11 +1687,6 @@
             </w:r>
           </w:p>
           <w:p>
-            <w:pPr>
-              <w:rPr>
-                <w:rFonts w:hint="eastAsia"/>
-              </w:rPr>
-            </w:pPr>
             <w:r>
               <w:rPr>
                 <w:rFonts w:hint="eastAsia"/>
@@ -1675,11 +1722,6 @@
             </w:r>
           </w:p>
           <w:p>
-            <w:pPr>
-              <w:rPr>
-                <w:rFonts w:hint="eastAsia"/>
-              </w:rPr>
-            </w:pPr>
             <w:r>
               <w:rPr>
                 <w:rFonts w:hint="eastAsia"/>
@@ -1719,13 +1761,12 @@
               </w:rPr>
               <w:t>是正定的。</w:t>
             </w:r>
-            <w:bookmarkStart w:id="0" w:name="_GoBack"/>
-            <w:bookmarkEnd w:id="0"/>
           </w:p>
         </w:tc>
       </w:tr>
     </w:tbl>
     <w:p>
+      <w:proofErr w:type="spellStart"/>
       <w:r>
         <w:rPr>
           <w:color w:val="0000FF"/>
@@ -1739,6 +1780,7 @@
         </w:rPr>
         <w:t>kt</w:t>
       </w:r>
+      <w:proofErr w:type="spellEnd"/>
       <w:r>
         <w:rPr>
           <w:rFonts w:hint="eastAsia"/>
@@ -1809,12 +1851,36 @@
               <w:t>广义拉格朗日函数</w:t>
             </w:r>
             <w:r>
-              <w:t>(generized lagrange function):</w:t>
-            </w:r>
-          </w:p>
-          <w:p>
-            <w:r>
-              <w:t xml:space="preserve">L = f(x) + sum(ai*ci(x)) + sum(bi*hi(x)), </w:t>
+              <w:t>(</w:t>
+            </w:r>
+            <w:proofErr w:type="spellStart"/>
+            <w:r>
+              <w:t>generized</w:t>
+            </w:r>
+            <w:proofErr w:type="spellEnd"/>
+            <w:r>
+              <w:t xml:space="preserve"> </w:t>
+            </w:r>
+            <w:proofErr w:type="spellStart"/>
+            <w:r>
+              <w:t>lagrange</w:t>
+            </w:r>
+            <w:proofErr w:type="spellEnd"/>
+            <w:r>
+              <w:t xml:space="preserve"> function):</w:t>
+            </w:r>
+          </w:p>
+          <w:p>
+            <w:r>
+              <w:t>L = f(x) + sum(</w:t>
+            </w:r>
+            <w:proofErr w:type="spellStart"/>
+            <w:r>
+              <w:t>ai</w:t>
+            </w:r>
+            <w:proofErr w:type="spellEnd"/>
+            <w:r>
+              <w:t xml:space="preserve">*ci(x)) + sum(bi*hi(x)), </w:t>
             </w:r>
             <w:r>
               <w:rPr>
@@ -1822,8 +1888,13 @@
               </w:rPr>
               <w:t>其中</w:t>
             </w:r>
-            <w:r>
-              <w:t xml:space="preserve">ai &gt;= 0 </w:t>
+            <w:proofErr w:type="spellStart"/>
+            <w:r>
+              <w:t>ai</w:t>
+            </w:r>
+            <w:proofErr w:type="spellEnd"/>
+            <w:r>
+              <w:t xml:space="preserve"> &gt;= 0 </w:t>
             </w:r>
             <w:r>
               <w:rPr>
@@ -2013,8 +2084,13 @@
               </w:rPr>
               <w:t>即</w:t>
             </w:r>
-            <w:r>
-              <w:t xml:space="preserve">ai*ci(x*) = 0 </w:t>
+            <w:proofErr w:type="spellStart"/>
+            <w:r>
+              <w:t>ai</w:t>
+            </w:r>
+            <w:proofErr w:type="spellEnd"/>
+            <w:r>
+              <w:t xml:space="preserve">*ci(x*) = 0 </w:t>
             </w:r>
             <w:r>
               <w:rPr>
@@ -2022,8 +2098,13 @@
               </w:rPr>
               <w:t>且</w:t>
             </w:r>
-            <w:r>
-              <w:t>ai* &gt;= 0</w:t>
+            <w:proofErr w:type="spellStart"/>
+            <w:r>
+              <w:t>ai</w:t>
+            </w:r>
+            <w:proofErr w:type="spellEnd"/>
+            <w:r>
+              <w:t>* &gt;= 0</w:t>
             </w:r>
             <w:r>
               <w:t>;</w:t>
@@ -2033,8 +2114,1249 @@
             </w:r>
           </w:p>
           <w:p>
-            <w:r>
-              <w:t>5:hi(x*) = 0</w:t>
+            <w:proofErr w:type="gramStart"/>
+            <w:r>
+              <w:t>5:hi(</w:t>
+            </w:r>
+            <w:proofErr w:type="gramEnd"/>
+            <w:r>
+              <w:t>x*) = 0</w:t>
+            </w:r>
+          </w:p>
+        </w:tc>
+      </w:tr>
+    </w:tbl>
+    <w:p>
+      <w:pPr>
+        <w:rPr>
+          <w:rFonts w:hint="eastAsia"/>
+        </w:rPr>
+      </w:pPr>
+      <w:r>
+        <w:rPr>
+          <w:rFonts w:hint="eastAsia"/>
+          <w:color w:val="0000FF"/>
+        </w:rPr>
+        <w:t>特征工程</w:t>
+      </w:r>
+      <w:r>
+        <w:rPr>
+          <w:rFonts w:hint="eastAsia"/>
+        </w:rPr>
+        <w:t>：</w:t>
+      </w:r>
+    </w:p>
+    <w:tbl>
+      <w:tblPr>
+        <w:tblStyle w:val="a3"/>
+        <w:tblW w:w="0" w:type="auto"/>
+        <w:tblLook w:val="04A0" w:firstRow="1" w:lastRow="0" w:firstColumn="1" w:lastColumn="0" w:noHBand="0" w:noVBand="1"/>
+      </w:tblPr>
+      <w:tblGrid>
+        <w:gridCol w:w="8516"/>
+      </w:tblGrid>
+      <w:tr>
+        <w:tc>
+          <w:tcPr>
+            <w:tcW w:w="8516" w:type="dxa"/>
+          </w:tcPr>
+          <w:p>
+            <w:pPr>
+              <w:rPr>
+                <w:rFonts w:hint="eastAsia"/>
+              </w:rPr>
+            </w:pPr>
+            <w:r>
+              <w:rPr>
+                <w:rFonts w:hint="eastAsia"/>
+                <w:b/>
+              </w:rPr>
+              <w:t>特征</w:t>
+            </w:r>
+            <w:r>
+              <w:rPr>
+                <w:rFonts w:hint="eastAsia"/>
+              </w:rPr>
+              <w:t xml:space="preserve"> </w:t>
+            </w:r>
+            <w:r>
+              <w:t xml:space="preserve">=&gt; </w:t>
+            </w:r>
+            <w:r>
+              <w:rPr>
+                <w:rFonts w:hint="eastAsia"/>
+              </w:rPr>
+              <w:t>数据中抽取出来的对结果预测有用的信息。</w:t>
+            </w:r>
+          </w:p>
+          <w:p>
+            <w:pPr>
+              <w:rPr>
+                <w:rFonts w:hint="eastAsia"/>
+              </w:rPr>
+            </w:pPr>
+          </w:p>
+          <w:p>
+            <w:pPr>
+              <w:rPr>
+                <w:rFonts w:hint="eastAsia"/>
+              </w:rPr>
+            </w:pPr>
+            <w:r>
+              <w:rPr>
+                <w:rFonts w:hint="eastAsia"/>
+                <w:b/>
+              </w:rPr>
+              <w:t>什么是好的特征</w:t>
+            </w:r>
+            <w:r>
+              <w:rPr>
+                <w:rFonts w:hint="eastAsia"/>
+              </w:rPr>
+              <w:t>：</w:t>
+            </w:r>
+          </w:p>
+          <w:p>
+            <w:pPr>
+              <w:rPr>
+                <w:rFonts w:hint="eastAsia"/>
+              </w:rPr>
+            </w:pPr>
+            <w:r>
+              <w:rPr>
+                <w:rFonts w:hint="eastAsia"/>
+              </w:rPr>
+              <w:t>1:</w:t>
+            </w:r>
+            <w:r>
+              <w:rPr>
+                <w:rFonts w:hint="eastAsia"/>
+              </w:rPr>
+              <w:t>好特征意味着更强的灵活性</w:t>
+            </w:r>
+          </w:p>
+          <w:p>
+            <w:pPr>
+              <w:rPr>
+                <w:rFonts w:hint="eastAsia"/>
+              </w:rPr>
+            </w:pPr>
+            <w:r>
+              <w:rPr>
+                <w:rFonts w:hint="eastAsia"/>
+              </w:rPr>
+              <w:t xml:space="preserve">2: </w:t>
+            </w:r>
+            <w:r>
+              <w:rPr>
+                <w:rFonts w:hint="eastAsia"/>
+              </w:rPr>
+              <w:t>好特征意味着需要简单的模型</w:t>
+            </w:r>
+          </w:p>
+          <w:p>
+            <w:pPr>
+              <w:rPr>
+                <w:rFonts w:hint="eastAsia"/>
+              </w:rPr>
+            </w:pPr>
+            <w:r>
+              <w:rPr>
+                <w:rFonts w:hint="eastAsia"/>
+              </w:rPr>
+              <w:t>3:</w:t>
+            </w:r>
+            <w:r>
+              <w:rPr>
+                <w:rFonts w:hint="eastAsia"/>
+              </w:rPr>
+              <w:t>好特征意味着更好的结果</w:t>
+            </w:r>
+          </w:p>
+          <w:p>
+            <w:pPr>
+              <w:rPr>
+                <w:rFonts w:hint="eastAsia"/>
+              </w:rPr>
+            </w:pPr>
+          </w:p>
+          <w:p>
+            <w:pPr>
+              <w:rPr>
+                <w:rFonts w:hint="eastAsia"/>
+              </w:rPr>
+            </w:pPr>
+            <w:r>
+              <w:rPr>
+                <w:rFonts w:hint="eastAsia"/>
+              </w:rPr>
+              <w:t>数据</w:t>
+            </w:r>
+            <w:r>
+              <w:rPr>
+                <w:rFonts w:hint="eastAsia"/>
+                <w:b/>
+                <w:color w:val="FF6600"/>
+              </w:rPr>
+              <w:t>采集</w:t>
+            </w:r>
+            <w:r>
+              <w:rPr>
+                <w:rFonts w:hint="eastAsia"/>
+              </w:rPr>
+              <w:t>的考虑的几点，理解业务是最重要的：</w:t>
+            </w:r>
+          </w:p>
+          <w:p>
+            <w:pPr>
+              <w:rPr>
+                <w:rFonts w:hint="eastAsia"/>
+              </w:rPr>
+            </w:pPr>
+            <w:r>
+              <w:rPr>
+                <w:rFonts w:hint="eastAsia"/>
+              </w:rPr>
+              <w:t xml:space="preserve">1: </w:t>
+            </w:r>
+            <w:r>
+              <w:rPr>
+                <w:rFonts w:hint="eastAsia"/>
+              </w:rPr>
+              <w:t>哪些数据对最后结果预测有帮助</w:t>
+            </w:r>
+          </w:p>
+          <w:p>
+            <w:pPr>
+              <w:rPr>
+                <w:rFonts w:hint="eastAsia"/>
+              </w:rPr>
+            </w:pPr>
+            <w:r>
+              <w:rPr>
+                <w:rFonts w:hint="eastAsia"/>
+              </w:rPr>
+              <w:t xml:space="preserve">2: </w:t>
+            </w:r>
+            <w:r>
+              <w:rPr>
+                <w:rFonts w:hint="eastAsia"/>
+              </w:rPr>
+              <w:t>数据我们能采集到吗？（例如，年龄）</w:t>
+            </w:r>
+          </w:p>
+          <w:p>
+            <w:pPr>
+              <w:rPr>
+                <w:rFonts w:hint="eastAsia"/>
+              </w:rPr>
+            </w:pPr>
+            <w:r>
+              <w:rPr>
+                <w:rFonts w:hint="eastAsia"/>
+              </w:rPr>
+              <w:t xml:space="preserve">3: </w:t>
+            </w:r>
+            <w:r>
+              <w:rPr>
+                <w:rFonts w:hint="eastAsia"/>
+              </w:rPr>
+              <w:t>线上实时计算是否快捷</w:t>
+            </w:r>
+          </w:p>
+          <w:p>
+            <w:pPr>
+              <w:rPr>
+                <w:rFonts w:hint="eastAsia"/>
+              </w:rPr>
+            </w:pPr>
+            <w:r>
+              <w:rPr>
+                <w:rFonts w:hint="eastAsia"/>
+              </w:rPr>
+              <w:t>例如商品推荐，我们可以从三个方面考虑采集信息：</w:t>
+            </w:r>
+          </w:p>
+          <w:p>
+            <w:pPr>
+              <w:rPr>
+                <w:rFonts w:hint="eastAsia"/>
+              </w:rPr>
+            </w:pPr>
+            <w:r>
+              <w:rPr>
+                <w:rFonts w:hint="eastAsia"/>
+              </w:rPr>
+              <w:t xml:space="preserve">1: </w:t>
+            </w:r>
+            <w:r>
+              <w:rPr>
+                <w:rFonts w:hint="eastAsia"/>
+              </w:rPr>
+              <w:t>店家的，评分，发货速度等等</w:t>
+            </w:r>
+            <w:r>
+              <w:rPr>
+                <w:rFonts w:hint="eastAsia"/>
+              </w:rPr>
+              <w:t xml:space="preserve"> </w:t>
+            </w:r>
+          </w:p>
+          <w:p>
+            <w:pPr>
+              <w:rPr>
+                <w:rFonts w:hint="eastAsia"/>
+              </w:rPr>
+            </w:pPr>
+            <w:r>
+              <w:rPr>
+                <w:rFonts w:hint="eastAsia"/>
+              </w:rPr>
+              <w:t xml:space="preserve">2: </w:t>
+            </w:r>
+            <w:r>
+              <w:rPr>
+                <w:rFonts w:hint="eastAsia"/>
+              </w:rPr>
+              <w:t>商品的，评分，多少人买，点击率（</w:t>
+            </w:r>
+            <w:proofErr w:type="spellStart"/>
+            <w:r>
+              <w:rPr>
+                <w:rFonts w:hint="eastAsia"/>
+              </w:rPr>
+              <w:t>ctr</w:t>
+            </w:r>
+            <w:proofErr w:type="spellEnd"/>
+            <w:r>
+              <w:rPr>
+                <w:rFonts w:hint="eastAsia"/>
+              </w:rPr>
+              <w:t>）</w:t>
+            </w:r>
+          </w:p>
+          <w:p>
+            <w:pPr>
+              <w:rPr>
+                <w:rFonts w:hint="eastAsia"/>
+              </w:rPr>
+            </w:pPr>
+            <w:r>
+              <w:rPr>
+                <w:rFonts w:hint="eastAsia"/>
+              </w:rPr>
+              <w:t xml:space="preserve">3: </w:t>
+            </w:r>
+            <w:r>
+              <w:rPr>
+                <w:rFonts w:hint="eastAsia"/>
+              </w:rPr>
+              <w:t>用户的埋点，</w:t>
+            </w:r>
+            <w:r>
+              <w:rPr>
+                <w:rFonts w:hint="eastAsia"/>
+              </w:rPr>
+              <w:t>用户的历史购买记录，购买的</w:t>
+            </w:r>
+            <w:r>
+              <w:t>max</w:t>
+            </w:r>
+            <w:r>
+              <w:rPr>
+                <w:rFonts w:hint="eastAsia"/>
+              </w:rPr>
+              <w:t>和</w:t>
+            </w:r>
+            <w:r>
+              <w:t>min</w:t>
+            </w:r>
+            <w:r>
+              <w:rPr>
+                <w:rFonts w:hint="eastAsia"/>
+              </w:rPr>
+              <w:t>等等</w:t>
+            </w:r>
+          </w:p>
+          <w:p>
+            <w:pPr>
+              <w:rPr>
+                <w:rFonts w:hint="eastAsia"/>
+              </w:rPr>
+            </w:pPr>
+          </w:p>
+          <w:p>
+            <w:pPr>
+              <w:rPr>
+                <w:rFonts w:hint="eastAsia"/>
+              </w:rPr>
+            </w:pPr>
+            <w:r>
+              <w:rPr>
+                <w:rFonts w:hint="eastAsia"/>
+              </w:rPr>
+              <w:t>数据的</w:t>
+            </w:r>
+            <w:r>
+              <w:rPr>
+                <w:rFonts w:hint="eastAsia"/>
+                <w:b/>
+                <w:color w:val="FF6600"/>
+              </w:rPr>
+              <w:t>存储</w:t>
+            </w:r>
+            <w:r>
+              <w:rPr>
+                <w:rFonts w:hint="eastAsia"/>
+              </w:rPr>
+              <w:t>化格式：</w:t>
+            </w:r>
+          </w:p>
+          <w:p>
+            <w:pPr>
+              <w:rPr>
+                <w:rFonts w:hint="eastAsia"/>
+              </w:rPr>
+            </w:pPr>
+            <w:r>
+              <w:rPr>
+                <w:rFonts w:hint="eastAsia"/>
+              </w:rPr>
+              <w:t xml:space="preserve">1: </w:t>
+            </w:r>
+            <w:r>
+              <w:rPr>
+                <w:rFonts w:hint="eastAsia"/>
+              </w:rPr>
+              <w:t>例如时间戳</w:t>
+            </w:r>
+          </w:p>
+          <w:p>
+            <w:pPr>
+              <w:rPr>
+                <w:rFonts w:hint="eastAsia"/>
+              </w:rPr>
+            </w:pPr>
+            <w:r>
+              <w:rPr>
+                <w:rFonts w:hint="eastAsia"/>
+              </w:rPr>
+              <w:t xml:space="preserve">2: </w:t>
+            </w:r>
+            <w:r>
+              <w:rPr>
+                <w:rFonts w:hint="eastAsia"/>
+              </w:rPr>
+              <w:t>大多数情况下，需要关联很多</w:t>
+            </w:r>
+            <w:r>
+              <w:t>hive</w:t>
+            </w:r>
+            <w:r>
+              <w:rPr>
+                <w:rFonts w:hint="eastAsia"/>
+              </w:rPr>
+              <w:t>表和</w:t>
+            </w:r>
+            <w:proofErr w:type="spellStart"/>
+            <w:r>
+              <w:t>hdfs</w:t>
+            </w:r>
+            <w:proofErr w:type="spellEnd"/>
+            <w:r>
+              <w:rPr>
+                <w:rFonts w:hint="eastAsia"/>
+              </w:rPr>
+              <w:t>文件</w:t>
+            </w:r>
+          </w:p>
+          <w:p>
+            <w:pPr>
+              <w:rPr>
+                <w:rFonts w:hint="eastAsia"/>
+              </w:rPr>
+            </w:pPr>
+          </w:p>
+          <w:p>
+            <w:pPr>
+              <w:rPr>
+                <w:rFonts w:hint="eastAsia"/>
+              </w:rPr>
+            </w:pPr>
+            <w:r>
+              <w:rPr>
+                <w:rFonts w:hint="eastAsia"/>
+              </w:rPr>
+              <w:t>数据的</w:t>
+            </w:r>
+            <w:r>
+              <w:rPr>
+                <w:rFonts w:hint="eastAsia"/>
+                <w:b/>
+                <w:color w:val="FF6600"/>
+              </w:rPr>
+              <w:t>清洗</w:t>
+            </w:r>
+            <w:r>
+              <w:rPr>
+                <w:rFonts w:hint="eastAsia"/>
+              </w:rPr>
+              <w:t>：对业务理解的核心：</w:t>
+            </w:r>
+          </w:p>
+          <w:p>
+            <w:pPr>
+              <w:rPr>
+                <w:rFonts w:hint="eastAsia"/>
+              </w:rPr>
+            </w:pPr>
+            <w:r>
+              <w:rPr>
+                <w:rFonts w:hint="eastAsia"/>
+              </w:rPr>
+              <w:t xml:space="preserve">1: </w:t>
+            </w:r>
+            <w:r>
+              <w:rPr>
+                <w:rFonts w:hint="eastAsia"/>
+              </w:rPr>
+              <w:t>简单的</w:t>
+            </w:r>
+            <w:r>
+              <w:t>intuitive</w:t>
+            </w:r>
+            <w:r>
+              <w:rPr>
+                <w:rFonts w:hint="eastAsia"/>
+              </w:rPr>
+              <w:t>的判断：</w:t>
+            </w:r>
+            <w:r>
+              <w:rPr>
+                <w:rFonts w:hint="eastAsia"/>
+              </w:rPr>
+              <w:t xml:space="preserve"> </w:t>
+            </w:r>
+            <w:r>
+              <w:rPr>
+                <w:rFonts w:hint="eastAsia"/>
+              </w:rPr>
+              <w:t>例如人的身高是</w:t>
+            </w:r>
+            <w:r>
+              <w:t xml:space="preserve">3m+, </w:t>
+            </w:r>
+            <w:r>
+              <w:rPr>
+                <w:rFonts w:hint="eastAsia"/>
+              </w:rPr>
+              <w:t>一个人花了几万买了牙膏牙刷</w:t>
+            </w:r>
+          </w:p>
+          <w:p>
+            <w:pPr>
+              <w:rPr>
+                <w:rFonts w:hint="eastAsia"/>
+              </w:rPr>
+            </w:pPr>
+            <w:r>
+              <w:rPr>
+                <w:rFonts w:hint="eastAsia"/>
+              </w:rPr>
+              <w:t xml:space="preserve">2: </w:t>
+            </w:r>
+            <w:r>
+              <w:rPr>
+                <w:rFonts w:hint="eastAsia"/>
+              </w:rPr>
+              <w:t>通过组合统计属性判定：例如号称在美国的用户但是其</w:t>
+            </w:r>
+            <w:proofErr w:type="spellStart"/>
+            <w:r>
+              <w:rPr>
+                <w:rFonts w:hint="eastAsia"/>
+              </w:rPr>
+              <w:t>ip</w:t>
+            </w:r>
+            <w:proofErr w:type="spellEnd"/>
+            <w:r>
+              <w:rPr>
+                <w:rFonts w:hint="eastAsia"/>
+              </w:rPr>
+              <w:t>一直是大陆，一批买篮球鞋样本群体中有</w:t>
+            </w:r>
+            <w:r>
+              <w:t>85%</w:t>
+            </w:r>
+            <w:r>
+              <w:rPr>
+                <w:rFonts w:hint="eastAsia"/>
+              </w:rPr>
+              <w:t>是女性</w:t>
+            </w:r>
+          </w:p>
+          <w:p>
+            <w:pPr>
+              <w:rPr>
+                <w:rFonts w:hint="eastAsia"/>
+              </w:rPr>
+            </w:pPr>
+            <w:r>
+              <w:rPr>
+                <w:rFonts w:hint="eastAsia"/>
+              </w:rPr>
+              <w:t xml:space="preserve">3: </w:t>
+            </w:r>
+            <w:r>
+              <w:rPr>
+                <w:rFonts w:hint="eastAsia"/>
+              </w:rPr>
+              <w:t>补齐其相应的省值</w:t>
+            </w:r>
+          </w:p>
+          <w:p>
+            <w:pPr>
+              <w:rPr>
+                <w:rFonts w:hint="eastAsia"/>
+              </w:rPr>
+            </w:pPr>
+          </w:p>
+          <w:p>
+            <w:pPr>
+              <w:rPr>
+                <w:rFonts w:hint="eastAsia"/>
+              </w:rPr>
+            </w:pPr>
+            <w:r>
+              <w:rPr>
+                <w:rFonts w:hint="eastAsia"/>
+              </w:rPr>
+              <w:t>数据的</w:t>
+            </w:r>
+            <w:r>
+              <w:rPr>
+                <w:rFonts w:hint="eastAsia"/>
+                <w:b/>
+                <w:color w:val="FF6600"/>
+              </w:rPr>
+              <w:t>采样</w:t>
+            </w:r>
+            <w:r>
+              <w:rPr>
+                <w:rFonts w:hint="eastAsia"/>
+              </w:rPr>
+              <w:t>：</w:t>
+            </w:r>
+          </w:p>
+          <w:p>
+            <w:pPr>
+              <w:rPr>
+                <w:rFonts w:hint="eastAsia"/>
+              </w:rPr>
+            </w:pPr>
+            <w:r>
+              <w:rPr>
+                <w:rFonts w:hint="eastAsia"/>
+              </w:rPr>
+              <w:t>1:</w:t>
+            </w:r>
+            <w:r>
+              <w:rPr>
+                <w:rFonts w:hint="eastAsia"/>
+              </w:rPr>
+              <w:t>为什么：</w:t>
+            </w:r>
+            <w:r>
+              <w:rPr>
+                <w:rFonts w:hint="eastAsia"/>
+              </w:rPr>
+              <w:t xml:space="preserve"> </w:t>
+            </w:r>
+            <w:r>
+              <w:rPr>
+                <w:rFonts w:hint="eastAsia"/>
+              </w:rPr>
+              <w:t>很多情况下，正负样本是不平衡的，例如某些疾病的患者与健康人</w:t>
+            </w:r>
+          </w:p>
+          <w:p>
+            <w:pPr>
+              <w:rPr>
+                <w:rFonts w:hint="eastAsia"/>
+              </w:rPr>
+            </w:pPr>
+            <w:r>
+              <w:rPr>
+                <w:rFonts w:hint="eastAsia"/>
+              </w:rPr>
+              <w:t>例如</w:t>
+            </w:r>
+            <w:r>
+              <w:t>logistic regression</w:t>
+            </w:r>
+            <w:r>
+              <w:rPr>
+                <w:rFonts w:hint="eastAsia"/>
+              </w:rPr>
+              <w:t>是正负样本敏感的</w:t>
+            </w:r>
+          </w:p>
+          <w:p>
+            <w:pPr>
+              <w:rPr>
+                <w:rFonts w:hint="eastAsia"/>
+              </w:rPr>
+            </w:pPr>
+            <w:r>
+              <w:rPr>
+                <w:rFonts w:hint="eastAsia"/>
+              </w:rPr>
+              <w:t xml:space="preserve">2: </w:t>
+            </w:r>
+            <w:r>
+              <w:rPr>
+                <w:rFonts w:hint="eastAsia"/>
+              </w:rPr>
+              <w:t>采样的方法：</w:t>
+            </w:r>
+          </w:p>
+          <w:p>
+            <w:pPr>
+              <w:rPr>
+                <w:rFonts w:hint="eastAsia"/>
+              </w:rPr>
+            </w:pPr>
+            <w:r>
+              <w:rPr>
+                <w:rFonts w:hint="eastAsia"/>
+              </w:rPr>
+              <w:t xml:space="preserve"> </w:t>
+            </w:r>
+            <w:r>
+              <w:t xml:space="preserve">a: </w:t>
+            </w:r>
+            <w:r>
+              <w:rPr>
+                <w:rFonts w:hint="eastAsia"/>
+              </w:rPr>
+              <w:t>随机采样（不太好，可能具有偏向性），分层采样（对不同年龄段采样）</w:t>
+            </w:r>
+          </w:p>
+          <w:p>
+            <w:r>
+              <w:rPr>
+                <w:rFonts w:hint="eastAsia"/>
+              </w:rPr>
+              <w:t xml:space="preserve"> </w:t>
+            </w:r>
+            <w:r>
+              <w:t xml:space="preserve">b: </w:t>
+            </w:r>
+            <w:r>
+              <w:rPr>
+                <w:rFonts w:hint="eastAsia"/>
+              </w:rPr>
+              <w:t>正样本</w:t>
+            </w:r>
+            <w:r>
+              <w:t>&gt;</w:t>
+            </w:r>
+            <w:r>
+              <w:rPr>
+                <w:rFonts w:hint="eastAsia"/>
+              </w:rPr>
+              <w:t>负样本，并且量都挺大，</w:t>
+            </w:r>
+            <w:proofErr w:type="spellStart"/>
+            <w:r>
+              <w:t>downsampling</w:t>
+            </w:r>
+            <w:proofErr w:type="spellEnd"/>
+          </w:p>
+          <w:p>
+            <w:pPr>
+              <w:rPr>
+                <w:rFonts w:hint="eastAsia"/>
+              </w:rPr>
+            </w:pPr>
+            <w:r>
+              <w:rPr>
+                <w:rFonts w:hint="eastAsia"/>
+              </w:rPr>
+              <w:t xml:space="preserve"> </w:t>
+            </w:r>
+            <w:r>
+              <w:t xml:space="preserve">c:  </w:t>
+            </w:r>
+            <w:r>
+              <w:rPr>
+                <w:rFonts w:hint="eastAsia"/>
+              </w:rPr>
+              <w:t>正样本</w:t>
+            </w:r>
+            <w:r>
+              <w:t>&gt;</w:t>
+            </w:r>
+            <w:r>
+              <w:rPr>
+                <w:rFonts w:hint="eastAsia"/>
+              </w:rPr>
+              <w:t>负样本，</w:t>
+            </w:r>
+            <w:r>
+              <w:rPr>
+                <w:rFonts w:hint="eastAsia"/>
+              </w:rPr>
+              <w:t xml:space="preserve"> </w:t>
+            </w:r>
+            <w:r>
+              <w:rPr>
+                <w:rFonts w:hint="eastAsia"/>
+              </w:rPr>
+              <w:t>且量不大，建议最好采集更多的数据，</w:t>
+            </w:r>
+            <w:r>
+              <w:t>oversampling</w:t>
+            </w:r>
+            <w:r>
+              <w:rPr>
+                <w:rFonts w:hint="eastAsia"/>
+              </w:rPr>
+              <w:t>等等。</w:t>
+            </w:r>
+          </w:p>
+          <w:p>
+            <w:pPr>
+              <w:rPr>
+                <w:rFonts w:hint="eastAsia"/>
+              </w:rPr>
+            </w:pPr>
+          </w:p>
+          <w:p>
+            <w:pPr>
+              <w:rPr>
+                <w:rFonts w:hint="eastAsia"/>
+              </w:rPr>
+            </w:pPr>
+            <w:r>
+              <w:rPr>
+                <w:rFonts w:hint="eastAsia"/>
+              </w:rPr>
+              <w:t>数据的</w:t>
+            </w:r>
+            <w:r>
+              <w:rPr>
+                <w:rFonts w:hint="eastAsia"/>
+                <w:b/>
+                <w:color w:val="FF6600"/>
+              </w:rPr>
+              <w:t>特征处理</w:t>
+            </w:r>
+            <w:r>
+              <w:rPr>
+                <w:rFonts w:hint="eastAsia"/>
+              </w:rPr>
+              <w:t>：</w:t>
+            </w:r>
+          </w:p>
+          <w:p>
+            <w:r>
+              <w:rPr>
+                <w:rFonts w:hint="eastAsia"/>
+              </w:rPr>
+              <w:t xml:space="preserve">1: </w:t>
+            </w:r>
+            <w:r>
+              <w:rPr>
+                <w:rFonts w:hint="eastAsia"/>
+              </w:rPr>
+              <w:t>归一化，统计</w:t>
+            </w:r>
+            <w:proofErr w:type="spellStart"/>
+            <w:r>
+              <w:t>max,min,mean,std</w:t>
+            </w:r>
+            <w:proofErr w:type="spellEnd"/>
+          </w:p>
+          <w:p>
+            <w:pPr>
+              <w:rPr>
+                <w:rFonts w:hint="eastAsia"/>
+              </w:rPr>
+            </w:pPr>
+            <w:r>
+              <w:t xml:space="preserve">2: </w:t>
+            </w:r>
+            <w:r>
+              <w:rPr>
+                <w:rFonts w:hint="eastAsia"/>
+              </w:rPr>
+              <w:t>离散化，</w:t>
+            </w:r>
+            <w:r>
+              <w:rPr>
+                <w:rFonts w:hint="eastAsia"/>
+              </w:rPr>
+              <w:t>落在哪个分段，特征向量都是一样的，例如数据范围是</w:t>
+            </w:r>
+            <w:r>
+              <w:rPr>
+                <w:rFonts w:hint="eastAsia"/>
+              </w:rPr>
+              <w:t>1-10</w:t>
+            </w:r>
+            <w:r>
+              <w:rPr>
+                <w:rFonts w:hint="eastAsia"/>
+              </w:rPr>
+              <w:t>，对应的特征唯独是</w:t>
+            </w:r>
+            <w:r>
+              <w:rPr>
+                <w:rFonts w:hint="eastAsia"/>
+              </w:rPr>
+              <w:t>10</w:t>
+            </w:r>
+            <w:r>
+              <w:rPr>
+                <w:rFonts w:hint="eastAsia"/>
+              </w:rPr>
+              <w:t>唯，那么我们数据落在哪个区间哪个纬度就是</w:t>
+            </w:r>
+            <w:r>
+              <w:rPr>
+                <w:rFonts w:hint="eastAsia"/>
+              </w:rPr>
+              <w:t>1</w:t>
+            </w:r>
+            <w:r>
+              <w:rPr>
+                <w:rFonts w:hint="eastAsia"/>
+              </w:rPr>
+              <w:t>，其他是</w:t>
+            </w:r>
+            <w:r>
+              <w:rPr>
+                <w:rFonts w:hint="eastAsia"/>
+              </w:rPr>
+              <w:t>0.</w:t>
+            </w:r>
+          </w:p>
+          <w:p>
+            <w:r>
+              <w:rPr>
+                <w:rFonts w:hint="eastAsia"/>
+              </w:rPr>
+              <w:t xml:space="preserve">3: </w:t>
+            </w:r>
+            <w:r>
+              <w:t>one-hot</w:t>
+            </w:r>
+            <w:r>
+              <w:rPr>
+                <w:rFonts w:hint="eastAsia"/>
+              </w:rPr>
+              <w:t>编码：根据某一个纬度的变量来进行</w:t>
+            </w:r>
+            <w:r>
+              <w:rPr>
+                <w:rFonts w:hint="eastAsia"/>
+              </w:rPr>
+              <w:t>向多类进行高纬映射</w:t>
+            </w:r>
+            <w:r>
+              <w:rPr>
+                <w:rFonts w:hint="eastAsia"/>
+              </w:rPr>
+              <w:t>，例如某一纬度有三种取值对应用</w:t>
+            </w:r>
+            <w:r>
+              <w:t xml:space="preserve">[1 0 </w:t>
+            </w:r>
+            <w:proofErr w:type="spellStart"/>
+            <w:r>
+              <w:t>0</w:t>
+            </w:r>
+            <w:proofErr w:type="spellEnd"/>
+            <w:r>
+              <w:t xml:space="preserve">] [0 1 0] [0 </w:t>
+            </w:r>
+            <w:proofErr w:type="spellStart"/>
+            <w:r>
+              <w:t>0</w:t>
+            </w:r>
+            <w:proofErr w:type="spellEnd"/>
+            <w:r>
+              <w:t xml:space="preserve"> 1]</w:t>
+            </w:r>
+            <w:r>
+              <w:t xml:space="preserve">, </w:t>
+            </w:r>
+          </w:p>
+          <w:p>
+            <w:pPr>
+              <w:rPr>
+                <w:rFonts w:hint="eastAsia"/>
+              </w:rPr>
+            </w:pPr>
+            <w:r>
+              <w:t>one-hot</w:t>
+            </w:r>
+            <w:r>
+              <w:rPr>
+                <w:rFonts w:hint="eastAsia"/>
+              </w:rPr>
+              <w:t xml:space="preserve"> </w:t>
+            </w:r>
+            <w:r>
+              <w:rPr>
+                <w:rFonts w:hint="eastAsia"/>
+              </w:rPr>
+              <w:t>编码的问题就是无法反应相应的权重问题，可以用</w:t>
+            </w:r>
+            <w:r>
+              <w:t>histogram</w:t>
+            </w:r>
+            <w:r>
+              <w:rPr>
+                <w:rFonts w:hint="eastAsia"/>
+              </w:rPr>
+              <w:t>来统计</w:t>
+            </w:r>
+            <w:r>
+              <w:rPr>
+                <w:rFonts w:hint="eastAsia"/>
+              </w:rPr>
+              <w:t>。</w:t>
+            </w:r>
+          </w:p>
+          <w:p>
+            <w:pPr>
+              <w:rPr>
+                <w:rFonts w:hint="eastAsia"/>
+              </w:rPr>
+            </w:pPr>
+            <w:r>
+              <w:t>4: hash</w:t>
+            </w:r>
+            <w:r>
+              <w:rPr>
+                <w:rFonts w:hint="eastAsia"/>
+              </w:rPr>
+              <w:t>处理：</w:t>
+            </w:r>
+            <w:r>
+              <w:rPr>
+                <w:rFonts w:hint="eastAsia"/>
+              </w:rPr>
+              <w:t xml:space="preserve"> </w:t>
+            </w:r>
+          </w:p>
+          <w:p>
+            <w:pPr>
+              <w:rPr>
+                <w:rFonts w:hint="eastAsia"/>
+              </w:rPr>
+            </w:pPr>
+          </w:p>
+          <w:p>
+            <w:r>
+              <w:rPr>
+                <w:rFonts w:hint="eastAsia"/>
+                <w:b/>
+                <w:color w:val="FF6600"/>
+              </w:rPr>
+              <w:t>一维</w:t>
+            </w:r>
+            <w:r>
+              <w:rPr>
+                <w:rFonts w:hint="eastAsia"/>
+              </w:rPr>
+              <w:t>的词带扩充和</w:t>
+            </w:r>
+            <w:r>
+              <w:rPr>
+                <w:b/>
+                <w:color w:val="FF6600"/>
+              </w:rPr>
+              <w:t>n-gram</w:t>
+            </w:r>
+            <w:r>
+              <w:rPr>
+                <w:rFonts w:hint="eastAsia"/>
+              </w:rPr>
+              <w:t>：</w:t>
+            </w:r>
+          </w:p>
+          <w:p>
+            <w:pPr>
+              <w:rPr>
+                <w:rFonts w:hint="eastAsia"/>
+              </w:rPr>
+            </w:pPr>
+            <w:r>
+              <w:rPr>
+                <w:rFonts w:hint="eastAsia"/>
+              </w:rPr>
+              <w:t>例如一维就是统计每一个词的频率，而二维是将多个词相关联，</w:t>
+            </w:r>
+          </w:p>
+          <w:p>
+            <w:pPr>
+              <w:rPr>
+                <w:rFonts w:hint="eastAsia"/>
+              </w:rPr>
+            </w:pPr>
+            <w:r>
+              <w:t>“</w:t>
+            </w:r>
+            <w:r>
+              <w:rPr>
+                <w:rFonts w:hint="eastAsia"/>
+              </w:rPr>
+              <w:t>我讨厌你</w:t>
+            </w:r>
+            <w:r>
+              <w:t>”:</w:t>
+            </w:r>
+            <w:r>
+              <w:rPr>
+                <w:rFonts w:hint="eastAsia"/>
+              </w:rPr>
+              <w:t>二维的词带包含</w:t>
+            </w:r>
+            <w:r>
+              <w:t xml:space="preserve"> “</w:t>
+            </w:r>
+            <w:r>
+              <w:rPr>
+                <w:rFonts w:hint="eastAsia"/>
+              </w:rPr>
+              <w:t>我讨厌</w:t>
+            </w:r>
+            <w:r>
+              <w:t>”,</w:t>
+            </w:r>
+            <w:r>
+              <w:rPr>
+                <w:rFonts w:hint="eastAsia"/>
+              </w:rPr>
+              <w:t xml:space="preserve"> </w:t>
+            </w:r>
+            <w:r>
+              <w:t xml:space="preserve"> </w:t>
+            </w:r>
+            <w:r>
+              <w:rPr>
+                <w:rFonts w:hint="eastAsia"/>
+              </w:rPr>
+              <w:t>这样更具有区分度和推荐度</w:t>
+            </w:r>
+          </w:p>
+          <w:p>
+            <w:r>
+              <w:rPr>
+                <w:rFonts w:hint="eastAsia"/>
+              </w:rPr>
+              <w:t>一般搜素引擎的都是多维的词带</w:t>
+            </w:r>
+            <w:r>
+              <w:t xml:space="preserve"> </w:t>
+            </w:r>
+          </w:p>
+        </w:tc>
+      </w:tr>
+    </w:tbl>
+    <w:p/>
+    <w:p>
+      <w:pPr>
+        <w:rPr>
+          <w:rFonts w:hint="eastAsia"/>
+        </w:rPr>
+      </w:pPr>
+      <w:r>
+        <w:rPr>
+          <w:rFonts w:hint="eastAsia"/>
+        </w:rPr>
+        <w:t>模型选择：</w:t>
+      </w:r>
+    </w:p>
+    <w:tbl>
+      <w:tblPr>
+        <w:tblStyle w:val="a3"/>
+        <w:tblW w:w="0" w:type="auto"/>
+        <w:tblLook w:val="04A0" w:firstRow="1" w:lastRow="0" w:firstColumn="1" w:lastColumn="0" w:noHBand="0" w:noVBand="1"/>
+      </w:tblPr>
+      <w:tblGrid>
+        <w:gridCol w:w="8516"/>
+      </w:tblGrid>
+      <w:tr>
+        <w:tc>
+          <w:tcPr>
+            <w:tcW w:w="8516" w:type="dxa"/>
+          </w:tcPr>
+          <w:p>
+            <w:pPr>
+              <w:rPr>
+                <w:rFonts w:hint="eastAsia"/>
+              </w:rPr>
+            </w:pPr>
+            <w:r>
+              <w:rPr>
+                <w:rFonts w:hint="eastAsia"/>
+              </w:rPr>
+              <w:t>模型的几个问题：</w:t>
+            </w:r>
+            <w:bookmarkStart w:id="0" w:name="_GoBack"/>
+            <w:bookmarkEnd w:id="0"/>
+          </w:p>
+          <w:p>
+            <w:r>
+              <w:rPr>
+                <w:rFonts w:hint="eastAsia"/>
+              </w:rPr>
+              <w:t>过拟合：</w:t>
+            </w:r>
+            <w:proofErr w:type="spellStart"/>
+            <w:r>
+              <w:t>overfitting</w:t>
+            </w:r>
+            <w:proofErr w:type="spellEnd"/>
+            <w:r>
+              <w:t>, high variance</w:t>
+            </w:r>
+          </w:p>
+          <w:p>
+            <w:r>
+              <w:rPr>
+                <w:rFonts w:hint="eastAsia"/>
+              </w:rPr>
+              <w:t>欠拟合：</w:t>
+            </w:r>
+            <w:r>
+              <w:rPr>
+                <w:rFonts w:hint="eastAsia"/>
+              </w:rPr>
+              <w:t xml:space="preserve"> </w:t>
+            </w:r>
+            <w:proofErr w:type="spellStart"/>
+            <w:r>
+              <w:t>underfitting</w:t>
+            </w:r>
+            <w:proofErr w:type="spellEnd"/>
+            <w:r>
+              <w:t>, high bias</w:t>
+            </w:r>
+          </w:p>
+          <w:p>
+            <w:r>
+              <w:rPr>
+                <w:rFonts w:hint="eastAsia"/>
+              </w:rPr>
+              <w:t>可以以多项式回归来</w:t>
+            </w:r>
+            <w:r>
+              <w:t>visualize!</w:t>
             </w:r>
           </w:p>
         </w:tc>
@@ -3307,7 +4629,7 @@
 </file>
 
 <file path=customXml/itemProps1.xml><?xml version="1.0" encoding="utf-8"?>
-<ds:datastoreItem xmlns:ds="http://schemas.openxmlformats.org/officeDocument/2006/customXml" ds:itemID="{06684207-6D4A-364D-984E-12AE6C5AFDC4}">
+<ds:datastoreItem xmlns:ds="http://schemas.openxmlformats.org/officeDocument/2006/customXml" ds:itemID="{026D3795-DA3B-EB49-AF1B-832F74511A3E}">
   <ds:schemaRefs>
     <ds:schemaRef ds:uri="http://schemas.openxmlformats.org/officeDocument/2006/bibliography"/>
   </ds:schemaRefs>

</xml_diff>

<commit_message>
add notes on EM algorithm with GMM example, Information theories with its relationship with machine learing
</commit_message>
<xml_diff>
--- a/machine_leaning/机器学习的一些感悟.docx
+++ b/machine_leaning/机器学习的一些感悟.docx
@@ -2127,17 +2127,20 @@
       </w:tr>
     </w:tbl>
     <w:p>
-      <w:pPr>
+      <w:r>
         <w:rPr>
           <w:rFonts w:hint="eastAsia"/>
+          <w:b/>
+          <w:color w:val="0000FF"/>
         </w:rPr>
-      </w:pPr>
+        <w:t>特征工</w:t>
+      </w:r>
       <w:r>
         <w:rPr>
           <w:rFonts w:hint="eastAsia"/>
           <w:color w:val="0000FF"/>
         </w:rPr>
-        <w:t>特征工程</w:t>
+        <w:t>程</w:t>
       </w:r>
       <w:r>
         <w:rPr>
@@ -2161,11 +2164,6 @@
             <w:tcW w:w="8516" w:type="dxa"/>
           </w:tcPr>
           <w:p>
-            <w:pPr>
-              <w:rPr>
-                <w:rFonts w:hint="eastAsia"/>
-              </w:rPr>
-            </w:pPr>
             <w:r>
               <w:rPr>
                 <w:rFonts w:hint="eastAsia"/>
@@ -2189,19 +2187,8 @@
               <w:t>数据中抽取出来的对结果预测有用的信息。</w:t>
             </w:r>
           </w:p>
-          <w:p>
-            <w:pPr>
-              <w:rPr>
-                <w:rFonts w:hint="eastAsia"/>
-              </w:rPr>
-            </w:pPr>
-          </w:p>
-          <w:p>
-            <w:pPr>
-              <w:rPr>
-                <w:rFonts w:hint="eastAsia"/>
-              </w:rPr>
-            </w:pPr>
+          <w:p/>
+          <w:p>
             <w:r>
               <w:rPr>
                 <w:rFonts w:hint="eastAsia"/>
@@ -2217,11 +2204,6 @@
             </w:r>
           </w:p>
           <w:p>
-            <w:pPr>
-              <w:rPr>
-                <w:rFonts w:hint="eastAsia"/>
-              </w:rPr>
-            </w:pPr>
             <w:r>
               <w:rPr>
                 <w:rFonts w:hint="eastAsia"/>
@@ -2236,11 +2218,6 @@
             </w:r>
           </w:p>
           <w:p>
-            <w:pPr>
-              <w:rPr>
-                <w:rFonts w:hint="eastAsia"/>
-              </w:rPr>
-            </w:pPr>
             <w:r>
               <w:rPr>
                 <w:rFonts w:hint="eastAsia"/>
@@ -2255,11 +2232,6 @@
             </w:r>
           </w:p>
           <w:p>
-            <w:pPr>
-              <w:rPr>
-                <w:rFonts w:hint="eastAsia"/>
-              </w:rPr>
-            </w:pPr>
             <w:r>
               <w:rPr>
                 <w:rFonts w:hint="eastAsia"/>
@@ -2273,19 +2245,8 @@
               <w:t>好特征意味着更好的结果</w:t>
             </w:r>
           </w:p>
-          <w:p>
-            <w:pPr>
-              <w:rPr>
-                <w:rFonts w:hint="eastAsia"/>
-              </w:rPr>
-            </w:pPr>
-          </w:p>
-          <w:p>
-            <w:pPr>
-              <w:rPr>
-                <w:rFonts w:hint="eastAsia"/>
-              </w:rPr>
-            </w:pPr>
+          <w:p/>
+          <w:p>
             <w:r>
               <w:rPr>
                 <w:rFonts w:hint="eastAsia"/>
@@ -2308,11 +2269,6 @@
             </w:r>
           </w:p>
           <w:p>
-            <w:pPr>
-              <w:rPr>
-                <w:rFonts w:hint="eastAsia"/>
-              </w:rPr>
-            </w:pPr>
             <w:r>
               <w:rPr>
                 <w:rFonts w:hint="eastAsia"/>
@@ -2327,11 +2283,6 @@
             </w:r>
           </w:p>
           <w:p>
-            <w:pPr>
-              <w:rPr>
-                <w:rFonts w:hint="eastAsia"/>
-              </w:rPr>
-            </w:pPr>
             <w:r>
               <w:rPr>
                 <w:rFonts w:hint="eastAsia"/>
@@ -2346,11 +2297,6 @@
             </w:r>
           </w:p>
           <w:p>
-            <w:pPr>
-              <w:rPr>
-                <w:rFonts w:hint="eastAsia"/>
-              </w:rPr>
-            </w:pPr>
             <w:r>
               <w:rPr>
                 <w:rFonts w:hint="eastAsia"/>
@@ -2365,11 +2311,6 @@
             </w:r>
           </w:p>
           <w:p>
-            <w:pPr>
-              <w:rPr>
-                <w:rFonts w:hint="eastAsia"/>
-              </w:rPr>
-            </w:pPr>
             <w:r>
               <w:rPr>
                 <w:rFonts w:hint="eastAsia"/>
@@ -2378,11 +2319,6 @@
             </w:r>
           </w:p>
           <w:p>
-            <w:pPr>
-              <w:rPr>
-                <w:rFonts w:hint="eastAsia"/>
-              </w:rPr>
-            </w:pPr>
             <w:r>
               <w:rPr>
                 <w:rFonts w:hint="eastAsia"/>
@@ -2403,11 +2339,6 @@
             </w:r>
           </w:p>
           <w:p>
-            <w:pPr>
-              <w:rPr>
-                <w:rFonts w:hint="eastAsia"/>
-              </w:rPr>
-            </w:pPr>
             <w:r>
               <w:rPr>
                 <w:rFonts w:hint="eastAsia"/>
@@ -2436,11 +2367,6 @@
             </w:r>
           </w:p>
           <w:p>
-            <w:pPr>
-              <w:rPr>
-                <w:rFonts w:hint="eastAsia"/>
-              </w:rPr>
-            </w:pPr>
             <w:r>
               <w:rPr>
                 <w:rFonts w:hint="eastAsia"/>
@@ -2478,19 +2404,8 @@
               <w:t>等等</w:t>
             </w:r>
           </w:p>
-          <w:p>
-            <w:pPr>
-              <w:rPr>
-                <w:rFonts w:hint="eastAsia"/>
-              </w:rPr>
-            </w:pPr>
-          </w:p>
-          <w:p>
-            <w:pPr>
-              <w:rPr>
-                <w:rFonts w:hint="eastAsia"/>
-              </w:rPr>
-            </w:pPr>
+          <w:p/>
+          <w:p>
             <w:r>
               <w:rPr>
                 <w:rFonts w:hint="eastAsia"/>
@@ -2513,11 +2428,6 @@
             </w:r>
           </w:p>
           <w:p>
-            <w:pPr>
-              <w:rPr>
-                <w:rFonts w:hint="eastAsia"/>
-              </w:rPr>
-            </w:pPr>
             <w:r>
               <w:rPr>
                 <w:rFonts w:hint="eastAsia"/>
@@ -2532,11 +2442,6 @@
             </w:r>
           </w:p>
           <w:p>
-            <w:pPr>
-              <w:rPr>
-                <w:rFonts w:hint="eastAsia"/>
-              </w:rPr>
-            </w:pPr>
             <w:r>
               <w:rPr>
                 <w:rFonts w:hint="eastAsia"/>
@@ -2570,19 +2475,8 @@
               <w:t>文件</w:t>
             </w:r>
           </w:p>
-          <w:p>
-            <w:pPr>
-              <w:rPr>
-                <w:rFonts w:hint="eastAsia"/>
-              </w:rPr>
-            </w:pPr>
-          </w:p>
-          <w:p>
-            <w:pPr>
-              <w:rPr>
-                <w:rFonts w:hint="eastAsia"/>
-              </w:rPr>
-            </w:pPr>
+          <w:p/>
+          <w:p>
             <w:r>
               <w:rPr>
                 <w:rFonts w:hint="eastAsia"/>
@@ -2605,11 +2499,6 @@
             </w:r>
           </w:p>
           <w:p>
-            <w:pPr>
-              <w:rPr>
-                <w:rFonts w:hint="eastAsia"/>
-              </w:rPr>
-            </w:pPr>
             <w:r>
               <w:rPr>
                 <w:rFonts w:hint="eastAsia"/>
@@ -2654,11 +2543,6 @@
             </w:r>
           </w:p>
           <w:p>
-            <w:pPr>
-              <w:rPr>
-                <w:rFonts w:hint="eastAsia"/>
-              </w:rPr>
-            </w:pPr>
             <w:r>
               <w:rPr>
                 <w:rFonts w:hint="eastAsia"/>
@@ -2696,11 +2580,6 @@
             </w:r>
           </w:p>
           <w:p>
-            <w:pPr>
-              <w:rPr>
-                <w:rFonts w:hint="eastAsia"/>
-              </w:rPr>
-            </w:pPr>
             <w:r>
               <w:rPr>
                 <w:rFonts w:hint="eastAsia"/>
@@ -2714,19 +2593,8 @@
               <w:t>补齐其相应的省值</w:t>
             </w:r>
           </w:p>
-          <w:p>
-            <w:pPr>
-              <w:rPr>
-                <w:rFonts w:hint="eastAsia"/>
-              </w:rPr>
-            </w:pPr>
-          </w:p>
-          <w:p>
-            <w:pPr>
-              <w:rPr>
-                <w:rFonts w:hint="eastAsia"/>
-              </w:rPr>
-            </w:pPr>
+          <w:p/>
+          <w:p>
             <w:r>
               <w:rPr>
                 <w:rFonts w:hint="eastAsia"/>
@@ -2749,11 +2617,6 @@
             </w:r>
           </w:p>
           <w:p>
-            <w:pPr>
-              <w:rPr>
-                <w:rFonts w:hint="eastAsia"/>
-              </w:rPr>
-            </w:pPr>
             <w:r>
               <w:rPr>
                 <w:rFonts w:hint="eastAsia"/>
@@ -2780,11 +2643,6 @@
             </w:r>
           </w:p>
           <w:p>
-            <w:pPr>
-              <w:rPr>
-                <w:rFonts w:hint="eastAsia"/>
-              </w:rPr>
-            </w:pPr>
             <w:r>
               <w:rPr>
                 <w:rFonts w:hint="eastAsia"/>
@@ -2802,11 +2660,6 @@
             </w:r>
           </w:p>
           <w:p>
-            <w:pPr>
-              <w:rPr>
-                <w:rFonts w:hint="eastAsia"/>
-              </w:rPr>
-            </w:pPr>
             <w:r>
               <w:rPr>
                 <w:rFonts w:hint="eastAsia"/>
@@ -2821,11 +2674,6 @@
             </w:r>
           </w:p>
           <w:p>
-            <w:pPr>
-              <w:rPr>
-                <w:rFonts w:hint="eastAsia"/>
-              </w:rPr>
-            </w:pPr>
             <w:r>
               <w:rPr>
                 <w:rFonts w:hint="eastAsia"/>
@@ -2874,11 +2722,6 @@
             <w:proofErr w:type="spellEnd"/>
           </w:p>
           <w:p>
-            <w:pPr>
-              <w:rPr>
-                <w:rFonts w:hint="eastAsia"/>
-              </w:rPr>
-            </w:pPr>
             <w:r>
               <w:rPr>
                 <w:rFonts w:hint="eastAsia"/>
@@ -2925,19 +2768,8 @@
               <w:t>等等。</w:t>
             </w:r>
           </w:p>
-          <w:p>
-            <w:pPr>
-              <w:rPr>
-                <w:rFonts w:hint="eastAsia"/>
-              </w:rPr>
-            </w:pPr>
-          </w:p>
-          <w:p>
-            <w:pPr>
-              <w:rPr>
-                <w:rFonts w:hint="eastAsia"/>
-              </w:rPr>
-            </w:pPr>
+          <w:p/>
+          <w:p>
             <w:r>
               <w:rPr>
                 <w:rFonts w:hint="eastAsia"/>
@@ -2979,11 +2811,6 @@
             <w:proofErr w:type="spellEnd"/>
           </w:p>
           <w:p>
-            <w:pPr>
-              <w:rPr>
-                <w:rFonts w:hint="eastAsia"/>
-              </w:rPr>
-            </w:pPr>
             <w:r>
               <w:t xml:space="preserve">2: </w:t>
             </w:r>
@@ -3094,11 +2921,6 @@
             </w:r>
           </w:p>
           <w:p>
-            <w:pPr>
-              <w:rPr>
-                <w:rFonts w:hint="eastAsia"/>
-              </w:rPr>
-            </w:pPr>
             <w:r>
               <w:t>one-hot</w:t>
             </w:r>
@@ -3131,11 +2953,6 @@
             </w:r>
           </w:p>
           <w:p>
-            <w:pPr>
-              <w:rPr>
-                <w:rFonts w:hint="eastAsia"/>
-              </w:rPr>
-            </w:pPr>
             <w:r>
               <w:t>4: hash</w:t>
             </w:r>
@@ -3152,13 +2969,7 @@
               <w:t xml:space="preserve"> </w:t>
             </w:r>
           </w:p>
-          <w:p>
-            <w:pPr>
-              <w:rPr>
-                <w:rFonts w:hint="eastAsia"/>
-              </w:rPr>
-            </w:pPr>
-          </w:p>
+          <w:p/>
           <w:p>
             <w:r>
               <w:rPr>
@@ -3189,11 +3000,6 @@
             </w:r>
           </w:p>
           <w:p>
-            <w:pPr>
-              <w:rPr>
-                <w:rFonts w:hint="eastAsia"/>
-              </w:rPr>
-            </w:pPr>
             <w:r>
               <w:rPr>
                 <w:rFonts w:hint="eastAsia"/>
@@ -3202,11 +3008,6 @@
             </w:r>
           </w:p>
           <w:p>
-            <w:pPr>
-              <w:rPr>
-                <w:rFonts w:hint="eastAsia"/>
-              </w:rPr>
-            </w:pPr>
             <w:r>
               <w:t>“</w:t>
             </w:r>
@@ -3269,16 +3070,27 @@
     </w:tbl>
     <w:p/>
     <w:p>
-      <w:pPr>
+      <w:r>
         <w:rPr>
           <w:rFonts w:hint="eastAsia"/>
+          <w:b/>
+          <w:color w:val="0000FF"/>
         </w:rPr>
-      </w:pPr>
+        <w:t>模型选择</w:t>
+      </w:r>
+      <w:r>
+        <w:rPr>
+          <w:rFonts w:hint="eastAsia"/>
+          <w:b/>
+          <w:color w:val="0000FF"/>
+        </w:rPr>
+        <w:t>和优化</w:t>
+      </w:r>
       <w:r>
         <w:rPr>
           <w:rFonts w:hint="eastAsia"/>
         </w:rPr>
-        <w:t>模型选择：</w:t>
+        <w:t>：</w:t>
       </w:r>
     </w:p>
     <w:tbl>
@@ -3296,19 +3108,12 @@
             <w:tcW w:w="8516" w:type="dxa"/>
           </w:tcPr>
           <w:p>
-            <w:pPr>
-              <w:rPr>
-                <w:rFonts w:hint="eastAsia"/>
-              </w:rPr>
-            </w:pPr>
             <w:r>
               <w:rPr>
                 <w:rFonts w:hint="eastAsia"/>
               </w:rPr>
               <w:t>模型的几个问题：</w:t>
             </w:r>
-            <w:bookmarkStart w:id="0" w:name="_GoBack"/>
-            <w:bookmarkEnd w:id="0"/>
           </w:p>
           <w:p>
             <w:r>
@@ -3357,11 +3162,2368 @@
             </w:r>
             <w:r>
               <w:t>visualize!</w:t>
+            </w:r>
+          </w:p>
+          <w:p/>
+          <w:p>
+            <w:r>
+              <w:rPr>
+                <w:rFonts w:hint="eastAsia"/>
+              </w:rPr>
+              <w:t>关于三种模型的</w:t>
+            </w:r>
+            <w:r>
+              <w:t xml:space="preserve">training accuracy </w:t>
+            </w:r>
+            <w:r>
+              <w:rPr>
+                <w:rFonts w:hint="eastAsia"/>
+              </w:rPr>
+              <w:t>和</w:t>
+            </w:r>
+            <w:r>
+              <w:t>validation</w:t>
+            </w:r>
+            <w:r>
+              <w:rPr>
+                <w:rFonts w:hint="eastAsia"/>
+              </w:rPr>
+              <w:t>的</w:t>
+            </w:r>
+            <w:r>
+              <w:t>accuracy</w:t>
+            </w:r>
+            <w:r>
+              <w:rPr>
+                <w:rFonts w:hint="eastAsia"/>
+              </w:rPr>
+              <w:t>的比较：</w:t>
+            </w:r>
+          </w:p>
+          <w:p>
+            <w:r>
+              <w:rPr>
+                <w:noProof/>
+              </w:rPr>
+              <w:drawing>
+                <wp:inline distT="0" distB="0" distL="0" distR="0" wp14:anchorId="38197AAD" wp14:editId="2D1A2836">
+                  <wp:extent cx="5029200" cy="4106978"/>
+                  <wp:effectExtent l="0" t="0" r="0" b="8255"/>
+                  <wp:docPr id="1" name="图片 1"/>
+                  <wp:cNvGraphicFramePr>
+                    <a:graphicFrameLocks xmlns:a="http://schemas.openxmlformats.org/drawingml/2006/main" noChangeAspect="1"/>
+                  </wp:cNvGraphicFramePr>
+                  <a:graphic xmlns:a="http://schemas.openxmlformats.org/drawingml/2006/main">
+                    <a:graphicData uri="http://schemas.openxmlformats.org/drawingml/2006/picture">
+                      <pic:pic xmlns:pic="http://schemas.openxmlformats.org/drawingml/2006/picture">
+                        <pic:nvPicPr>
+                          <pic:cNvPr id="0" name="Screen Shot 2016-05-19 at 10.40.55 PM.jpg"/>
+                          <pic:cNvPicPr/>
+                        </pic:nvPicPr>
+                        <pic:blipFill>
+                          <a:blip r:embed="rId7">
+                            <a:extLst>
+                              <a:ext uri="{28A0092B-C50C-407E-A947-70E740481C1C}">
+                                <a14:useLocalDpi xmlns:a14="http://schemas.microsoft.com/office/drawing/2010/main" val="0"/>
+                              </a:ext>
+                            </a:extLst>
+                          </a:blip>
+                          <a:stretch>
+                            <a:fillRect/>
+                          </a:stretch>
+                        </pic:blipFill>
+                        <pic:spPr>
+                          <a:xfrm>
+                            <a:off x="0" y="0"/>
+                            <a:ext cx="5030609" cy="4108129"/>
+                          </a:xfrm>
+                          <a:prstGeom prst="rect">
+                            <a:avLst/>
+                          </a:prstGeom>
+                        </pic:spPr>
+                      </pic:pic>
+                    </a:graphicData>
+                  </a:graphic>
+                </wp:inline>
+              </w:drawing>
+            </w:r>
+          </w:p>
+          <w:p>
+            <w:r>
+              <w:rPr>
+                <w:rFonts w:hint="eastAsia"/>
+              </w:rPr>
+              <w:t>一般在工业上过拟合的例子比较多，即</w:t>
+            </w:r>
+            <w:r>
+              <w:t>test</w:t>
+            </w:r>
+            <w:r>
+              <w:rPr>
+                <w:rFonts w:hint="eastAsia"/>
+              </w:rPr>
+              <w:t xml:space="preserve"> </w:t>
+            </w:r>
+            <w:r>
+              <w:rPr>
+                <w:rFonts w:hint="eastAsia"/>
+              </w:rPr>
+              <w:t>和</w:t>
+            </w:r>
+            <w:r>
+              <w:t xml:space="preserve">validation </w:t>
+            </w:r>
+            <w:r>
+              <w:rPr>
+                <w:rFonts w:hint="eastAsia"/>
+              </w:rPr>
+              <w:t>的准确率差距比较大。</w:t>
+            </w:r>
+          </w:p>
+          <w:p/>
+          <w:p>
+            <w:r>
+              <w:rPr>
+                <w:rFonts w:hint="eastAsia"/>
+              </w:rPr>
+              <w:t>解决方法：</w:t>
+            </w:r>
+          </w:p>
+          <w:p>
+            <w:r>
+              <w:rPr>
+                <w:rFonts w:hint="eastAsia"/>
+                <w:b/>
+                <w:color w:val="FF6600"/>
+              </w:rPr>
+              <w:t>过拟合</w:t>
+            </w:r>
+            <w:r>
+              <w:rPr>
+                <w:rFonts w:hint="eastAsia"/>
+              </w:rPr>
+              <w:t>：</w:t>
+            </w:r>
+          </w:p>
+          <w:p>
+            <w:r>
+              <w:rPr>
+                <w:rFonts w:hint="eastAsia"/>
+              </w:rPr>
+              <w:t xml:space="preserve">1: </w:t>
+            </w:r>
+            <w:r>
+              <w:rPr>
+                <w:rFonts w:hint="eastAsia"/>
+              </w:rPr>
+              <w:t>找更多数据来学习</w:t>
+            </w:r>
+          </w:p>
+          <w:p>
+            <w:r>
+              <w:rPr>
+                <w:rFonts w:hint="eastAsia"/>
+              </w:rPr>
+              <w:t xml:space="preserve">2: </w:t>
+            </w:r>
+            <w:r>
+              <w:rPr>
+                <w:rFonts w:hint="eastAsia"/>
+              </w:rPr>
+              <w:t>增大正则化</w:t>
+            </w:r>
+            <w:r>
+              <w:rPr>
+                <w:rFonts w:hint="eastAsia"/>
+              </w:rPr>
+              <w:t>系数</w:t>
+            </w:r>
+          </w:p>
+          <w:p>
+            <w:r>
+              <w:rPr>
+                <w:rFonts w:hint="eastAsia"/>
+              </w:rPr>
+              <w:t>3:</w:t>
+            </w:r>
+            <w:r>
+              <w:rPr>
+                <w:rFonts w:hint="eastAsia"/>
+              </w:rPr>
+              <w:t xml:space="preserve"> </w:t>
+            </w:r>
+            <w:r>
+              <w:rPr>
+                <w:rFonts w:hint="eastAsia"/>
+              </w:rPr>
+              <w:t>减少特征个数</w:t>
+            </w:r>
+          </w:p>
+          <w:p>
+            <w:r>
+              <w:rPr>
+                <w:rFonts w:hint="eastAsia"/>
+              </w:rPr>
+              <w:t>注意：不能以将维解决过拟合问题</w:t>
+            </w:r>
+          </w:p>
+          <w:p>
+            <w:r>
+              <w:rPr>
+                <w:rFonts w:hint="eastAsia"/>
+                <w:b/>
+                <w:color w:val="FF6600"/>
+              </w:rPr>
+              <w:t>欠拟合</w:t>
+            </w:r>
+            <w:r>
+              <w:rPr>
+                <w:rFonts w:hint="eastAsia"/>
+              </w:rPr>
+              <w:t>：</w:t>
+            </w:r>
+          </w:p>
+          <w:p>
+            <w:r>
+              <w:rPr>
+                <w:rFonts w:hint="eastAsia"/>
+              </w:rPr>
+              <w:t xml:space="preserve">1: </w:t>
+            </w:r>
+            <w:r>
+              <w:rPr>
+                <w:rFonts w:hint="eastAsia"/>
+              </w:rPr>
+              <w:t>找更多的特征</w:t>
+            </w:r>
+          </w:p>
+          <w:p>
+            <w:r>
+              <w:rPr>
+                <w:rFonts w:hint="eastAsia"/>
+              </w:rPr>
+              <w:t xml:space="preserve">2: </w:t>
+            </w:r>
+            <w:r>
+              <w:rPr>
+                <w:rFonts w:hint="eastAsia"/>
+              </w:rPr>
+              <w:t>减少正则化系数</w:t>
+            </w:r>
+          </w:p>
+          <w:p/>
+          <w:p>
+            <w:r>
+              <w:rPr>
+                <w:rFonts w:hint="eastAsia"/>
+                <w:b/>
+                <w:color w:val="FF6600"/>
+              </w:rPr>
+              <w:t>模型的融合</w:t>
+            </w:r>
+            <w:r>
+              <w:rPr>
+                <w:rFonts w:hint="eastAsia"/>
+              </w:rPr>
+              <w:t>：</w:t>
+            </w:r>
+            <w:r>
+              <w:rPr>
+                <w:rFonts w:hint="eastAsia"/>
+              </w:rPr>
+              <w:t xml:space="preserve"> </w:t>
+            </w:r>
+          </w:p>
+          <w:p>
+            <w:r>
+              <w:rPr>
+                <w:rFonts w:hint="eastAsia"/>
+              </w:rPr>
+              <w:t xml:space="preserve">1: </w:t>
+            </w:r>
+            <w:r>
+              <w:rPr>
+                <w:rFonts w:hint="eastAsia"/>
+              </w:rPr>
+              <w:t>群众的力量是伟大的：例如，</w:t>
+            </w:r>
+            <w:r>
+              <w:t>bagging, random forest</w:t>
+            </w:r>
+          </w:p>
+          <w:p>
+            <w:r>
+              <w:t>2:</w:t>
+            </w:r>
+            <w:r>
+              <w:rPr>
+                <w:rFonts w:hint="eastAsia"/>
+              </w:rPr>
+              <w:t>一万小时定律</w:t>
+            </w:r>
+            <w:r>
+              <w:t>,</w:t>
+            </w:r>
+            <w:r>
+              <w:rPr>
+                <w:rFonts w:hint="eastAsia"/>
+              </w:rPr>
+              <w:t>重复的迭代和训练</w:t>
+            </w:r>
+            <w:r>
+              <w:rPr>
+                <w:rFonts w:hint="eastAsia"/>
+              </w:rPr>
+              <w:t>：</w:t>
+            </w:r>
+            <w:r>
+              <w:rPr>
+                <w:rFonts w:hint="eastAsia"/>
+              </w:rPr>
+              <w:t xml:space="preserve"> </w:t>
+            </w:r>
+            <w:r>
+              <w:rPr>
+                <w:rFonts w:hint="eastAsia"/>
+              </w:rPr>
+              <w:t>例如，</w:t>
+            </w:r>
+            <w:r>
+              <w:rPr>
+                <w:rFonts w:hint="eastAsia"/>
+              </w:rPr>
+              <w:t xml:space="preserve"> </w:t>
+            </w:r>
+            <w:proofErr w:type="spellStart"/>
+            <w:r>
+              <w:t>Adaboost</w:t>
+            </w:r>
+            <w:proofErr w:type="spellEnd"/>
+            <w:r>
+              <w:rPr>
+                <w:rFonts w:hint="eastAsia"/>
+              </w:rPr>
+              <w:t>（每次分配给分错的样本更高的权重，这样就可以逐渐减少错误率）</w:t>
+            </w:r>
+            <w:r>
+              <w:t>,</w:t>
+            </w:r>
+            <w:r>
+              <w:rPr>
+                <w:rFonts w:hint="eastAsia"/>
+              </w:rPr>
+              <w:t xml:space="preserve"> </w:t>
+            </w:r>
+            <w:r>
+              <w:rPr>
+                <w:rFonts w:hint="eastAsia"/>
+              </w:rPr>
+              <w:t>逐步增强树</w:t>
+            </w:r>
+            <w:r>
+              <w:t>(Gradient Boosting Tree)</w:t>
+            </w:r>
+          </w:p>
+          <w:p/>
+          <w:p>
+            <w:r>
+              <w:t>boosting</w:t>
+            </w:r>
+            <w:r>
+              <w:rPr>
+                <w:rFonts w:hint="eastAsia"/>
+              </w:rPr>
+              <w:t>中有可能是过拟合的，需要具体的准则来控制。</w:t>
+            </w:r>
+            <w:r>
+              <w:t>Boosting</w:t>
+            </w:r>
+            <w:r>
+              <w:rPr>
+                <w:rFonts w:hint="eastAsia"/>
+              </w:rPr>
+              <w:t>的一种核心思想就是尽量用线性模型来模拟非线性的模型。</w:t>
             </w:r>
           </w:p>
         </w:tc>
       </w:tr>
     </w:tbl>
+    <w:p/>
+    <w:p>
+      <w:pPr>
+        <w:rPr>
+          <w:rFonts w:hint="eastAsia"/>
+        </w:rPr>
+      </w:pPr>
+      <w:r>
+        <w:rPr>
+          <w:rFonts w:hint="eastAsia"/>
+          <w:b/>
+          <w:color w:val="0000FF"/>
+        </w:rPr>
+        <w:t>关于信息论基础</w:t>
+      </w:r>
+      <w:r>
+        <w:rPr>
+          <w:rFonts w:hint="eastAsia"/>
+        </w:rPr>
+        <w:t>：</w:t>
+      </w:r>
+    </w:p>
+    <w:tbl>
+      <w:tblPr>
+        <w:tblStyle w:val="a3"/>
+        <w:tblW w:w="0" w:type="auto"/>
+        <w:tblLook w:val="04A0" w:firstRow="1" w:lastRow="0" w:firstColumn="1" w:lastColumn="0" w:noHBand="0" w:noVBand="1"/>
+      </w:tblPr>
+      <w:tblGrid>
+        <w:gridCol w:w="8516"/>
+      </w:tblGrid>
+      <w:tr>
+        <w:tc>
+          <w:tcPr>
+            <w:tcW w:w="8516" w:type="dxa"/>
+          </w:tcPr>
+          <w:p>
+            <w:pPr>
+              <w:rPr>
+                <w:rFonts w:hint="eastAsia"/>
+              </w:rPr>
+            </w:pPr>
+            <w:r>
+              <w:rPr>
+                <w:rFonts w:hint="eastAsia"/>
+                <w:color w:val="FF6600"/>
+              </w:rPr>
+              <w:t>自信息</w:t>
+            </w:r>
+            <w:r>
+              <w:rPr>
+                <w:rFonts w:hint="eastAsia"/>
+              </w:rPr>
+              <w:t>：</w:t>
+            </w:r>
+            <w:r>
+              <w:rPr>
+                <w:rFonts w:hint="eastAsia"/>
+              </w:rPr>
+              <w:t xml:space="preserve"> </w:t>
+            </w:r>
+            <w:proofErr w:type="spellStart"/>
+            <w:r>
+              <w:t>i</w:t>
+            </w:r>
+            <w:proofErr w:type="spellEnd"/>
+            <w:r>
+              <w:t>(x) = -log(p(x))</w:t>
+            </w:r>
+            <w:r>
+              <w:rPr>
+                <w:rFonts w:hint="eastAsia"/>
+              </w:rPr>
+              <w:t>，</w:t>
+            </w:r>
+            <w:r>
+              <w:rPr>
+                <w:rFonts w:hint="eastAsia"/>
+              </w:rPr>
+              <w:t xml:space="preserve"> </w:t>
+            </w:r>
+            <w:r>
+              <w:rPr>
+                <w:rFonts w:hint="eastAsia"/>
+              </w:rPr>
+              <w:t>对不确定性的测量</w:t>
+            </w:r>
+          </w:p>
+          <w:p>
+            <w:pPr>
+              <w:rPr>
+                <w:rFonts w:hint="eastAsia"/>
+              </w:rPr>
+            </w:pPr>
+            <w:r>
+              <w:rPr>
+                <w:rFonts w:hint="eastAsia"/>
+                <w:color w:val="FF6600"/>
+              </w:rPr>
+              <w:t>熵</w:t>
+            </w:r>
+            <w:r>
+              <w:rPr>
+                <w:rFonts w:hint="eastAsia"/>
+              </w:rPr>
+              <w:t>：</w:t>
+            </w:r>
+            <w:r>
+              <w:rPr>
+                <w:rFonts w:hint="eastAsia"/>
+              </w:rPr>
+              <w:t xml:space="preserve"> </w:t>
+            </w:r>
+            <w:r>
+              <w:rPr>
+                <w:rFonts w:hint="eastAsia"/>
+              </w:rPr>
+              <w:t>平均不确定性的测量，即维信息量的期望</w:t>
+            </w:r>
+            <w:r>
+              <w:rPr>
+                <w:rFonts w:hint="eastAsia"/>
+              </w:rPr>
+              <w:t xml:space="preserve"> </w:t>
+            </w:r>
+          </w:p>
+          <w:p>
+            <w:pPr>
+              <w:rPr>
+                <w:rFonts w:hint="eastAsia"/>
+              </w:rPr>
+            </w:pPr>
+            <w:r>
+              <w:rPr>
+                <w:noProof/>
+              </w:rPr>
+              <w:drawing>
+                <wp:inline distT="0" distB="0" distL="0" distR="0" wp14:anchorId="3764FCBD" wp14:editId="237ECCEC">
+                  <wp:extent cx="2326640" cy="751205"/>
+                  <wp:effectExtent l="0" t="0" r="10160" b="10795"/>
+                  <wp:docPr id="6" name="图片 6"/>
+                  <wp:cNvGraphicFramePr>
+                    <a:graphicFrameLocks xmlns:a="http://schemas.openxmlformats.org/drawingml/2006/main" noChangeAspect="1"/>
+                  </wp:cNvGraphicFramePr>
+                  <a:graphic xmlns:a="http://schemas.openxmlformats.org/drawingml/2006/main">
+                    <a:graphicData uri="http://schemas.openxmlformats.org/drawingml/2006/picture">
+                      <pic:pic xmlns:pic="http://schemas.openxmlformats.org/drawingml/2006/picture">
+                        <pic:nvPicPr>
+                          <pic:cNvPr id="0" name="Picture 6"/>
+                          <pic:cNvPicPr>
+                            <a:picLocks noChangeAspect="1" noChangeArrowheads="1"/>
+                          </pic:cNvPicPr>
+                        </pic:nvPicPr>
+                        <pic:blipFill>
+                          <a:blip r:embed="rId8">
+                            <a:extLst>
+                              <a:ext uri="{28A0092B-C50C-407E-A947-70E740481C1C}">
+                                <a14:useLocalDpi xmlns:a14="http://schemas.microsoft.com/office/drawing/2010/main" val="0"/>
+                              </a:ext>
+                            </a:extLst>
+                          </a:blip>
+                          <a:srcRect/>
+                          <a:stretch>
+                            <a:fillRect/>
+                          </a:stretch>
+                        </pic:blipFill>
+                        <pic:spPr bwMode="auto">
+                          <a:xfrm>
+                            <a:off x="0" y="0"/>
+                            <a:ext cx="2326640" cy="751205"/>
+                          </a:xfrm>
+                          <a:prstGeom prst="rect">
+                            <a:avLst/>
+                          </a:prstGeom>
+                          <a:noFill/>
+                          <a:ln>
+                            <a:noFill/>
+                          </a:ln>
+                        </pic:spPr>
+                      </pic:pic>
+                    </a:graphicData>
+                  </a:graphic>
+                </wp:inline>
+              </w:drawing>
+            </w:r>
+          </w:p>
+          <w:p>
+            <w:pPr>
+              <w:rPr>
+                <w:rFonts w:hint="eastAsia"/>
+              </w:rPr>
+            </w:pPr>
+            <w:r>
+              <w:rPr>
+                <w:rFonts w:hint="eastAsia"/>
+              </w:rPr>
+              <w:t>不确定性越大，熵值越大，如果为定值，熵为</w:t>
+            </w:r>
+            <w:r>
+              <w:rPr>
+                <w:rFonts w:hint="eastAsia"/>
+              </w:rPr>
+              <w:t>0</w:t>
+            </w:r>
+          </w:p>
+          <w:p>
+            <w:pPr>
+              <w:rPr>
+                <w:rFonts w:hint="eastAsia"/>
+              </w:rPr>
+            </w:pPr>
+            <w:r>
+              <w:rPr>
+                <w:color w:val="FF6600"/>
+              </w:rPr>
+              <w:t>Notice</w:t>
+            </w:r>
+            <w:r>
+              <w:t>:</w:t>
+            </w:r>
+            <w:r>
+              <w:rPr>
+                <w:rFonts w:hint="eastAsia"/>
+              </w:rPr>
+              <w:t>对于函数</w:t>
+            </w:r>
+            <w:r>
+              <w:t>-</w:t>
+            </w:r>
+            <w:proofErr w:type="spellStart"/>
+            <w:r>
+              <w:t>xlogx</w:t>
+            </w:r>
+            <w:proofErr w:type="spellEnd"/>
+            <w:r>
+              <w:t xml:space="preserve">, </w:t>
+            </w:r>
+            <w:r>
+              <w:rPr>
+                <w:rFonts w:hint="eastAsia"/>
+              </w:rPr>
+              <w:t>在（</w:t>
+            </w:r>
+            <w:r>
+              <w:rPr>
+                <w:rFonts w:hint="eastAsia"/>
+              </w:rPr>
+              <w:t>0</w:t>
+            </w:r>
+            <w:r>
+              <w:rPr>
+                <w:rFonts w:hint="eastAsia"/>
+              </w:rPr>
+              <w:t>，</w:t>
+            </w:r>
+            <w:r>
+              <w:rPr>
+                <w:rFonts w:hint="eastAsia"/>
+              </w:rPr>
+              <w:t>1</w:t>
+            </w:r>
+            <w:r>
+              <w:rPr>
+                <w:rFonts w:hint="eastAsia"/>
+              </w:rPr>
+              <w:t>）间的分布为：</w:t>
+            </w:r>
+          </w:p>
+          <w:p>
+            <w:pPr>
+              <w:rPr>
+                <w:rFonts w:hint="eastAsia"/>
+              </w:rPr>
+            </w:pPr>
+            <w:r>
+              <w:rPr>
+                <w:noProof/>
+              </w:rPr>
+              <w:drawing>
+                <wp:inline distT="0" distB="0" distL="0" distR="0" wp14:anchorId="38403D02" wp14:editId="3C45048D">
+                  <wp:extent cx="1983740" cy="1510665"/>
+                  <wp:effectExtent l="0" t="0" r="0" b="0"/>
+                  <wp:docPr id="8" name="图片 8"/>
+                  <wp:cNvGraphicFramePr>
+                    <a:graphicFrameLocks xmlns:a="http://schemas.openxmlformats.org/drawingml/2006/main" noChangeAspect="1"/>
+                  </wp:cNvGraphicFramePr>
+                  <a:graphic xmlns:a="http://schemas.openxmlformats.org/drawingml/2006/main">
+                    <a:graphicData uri="http://schemas.openxmlformats.org/drawingml/2006/picture">
+                      <pic:pic xmlns:pic="http://schemas.openxmlformats.org/drawingml/2006/picture">
+                        <pic:nvPicPr>
+                          <pic:cNvPr id="0" name="Picture 8"/>
+                          <pic:cNvPicPr>
+                            <a:picLocks noChangeAspect="1" noChangeArrowheads="1"/>
+                          </pic:cNvPicPr>
+                        </pic:nvPicPr>
+                        <pic:blipFill>
+                          <a:blip r:embed="rId9">
+                            <a:extLst>
+                              <a:ext uri="{28A0092B-C50C-407E-A947-70E740481C1C}">
+                                <a14:useLocalDpi xmlns:a14="http://schemas.microsoft.com/office/drawing/2010/main" val="0"/>
+                              </a:ext>
+                            </a:extLst>
+                          </a:blip>
+                          <a:srcRect/>
+                          <a:stretch>
+                            <a:fillRect/>
+                          </a:stretch>
+                        </pic:blipFill>
+                        <pic:spPr bwMode="auto">
+                          <a:xfrm>
+                            <a:off x="0" y="0"/>
+                            <a:ext cx="1983740" cy="1510665"/>
+                          </a:xfrm>
+                          <a:prstGeom prst="rect">
+                            <a:avLst/>
+                          </a:prstGeom>
+                          <a:noFill/>
+                          <a:ln>
+                            <a:noFill/>
+                          </a:ln>
+                        </pic:spPr>
+                      </pic:pic>
+                    </a:graphicData>
+                  </a:graphic>
+                </wp:inline>
+              </w:drawing>
+            </w:r>
+          </w:p>
+          <w:p>
+            <w:pPr>
+              <w:rPr>
+                <w:rFonts w:hint="eastAsia"/>
+              </w:rPr>
+            </w:pPr>
+            <w:r>
+              <w:rPr>
+                <w:rFonts w:hint="eastAsia"/>
+              </w:rPr>
+              <w:t>因此如果要取到最大熵模型，我们得到的概率分布要尽可能均匀。</w:t>
+            </w:r>
+          </w:p>
+          <w:p>
+            <w:pPr>
+              <w:rPr>
+                <w:rFonts w:hint="eastAsia"/>
+              </w:rPr>
+            </w:pPr>
+            <w:r>
+              <w:rPr>
+                <w:rFonts w:hint="eastAsia"/>
+                <w:color w:val="FF6600"/>
+              </w:rPr>
+              <w:t>互信息</w:t>
+            </w:r>
+            <w:r>
+              <w:rPr>
+                <w:color w:val="FF6600"/>
+              </w:rPr>
+              <w:t>(mutual information)</w:t>
+            </w:r>
+            <w:r>
+              <w:rPr>
+                <w:rFonts w:hint="eastAsia"/>
+              </w:rPr>
+              <w:t>：收信者收到信息</w:t>
+            </w:r>
+            <w:r>
+              <w:t>x</w:t>
+            </w:r>
+            <w:r>
+              <w:rPr>
+                <w:rFonts w:hint="eastAsia"/>
+              </w:rPr>
+              <w:t>后，对</w:t>
+            </w:r>
+            <w:r>
+              <w:t>y</w:t>
+            </w:r>
+            <w:r>
+              <w:rPr>
+                <w:rFonts w:hint="eastAsia"/>
+              </w:rPr>
+              <w:t>的不确定性的减少量。</w:t>
+            </w:r>
+          </w:p>
+          <w:p>
+            <w:r>
+              <w:rPr>
+                <w:rFonts w:hint="eastAsia"/>
+              </w:rPr>
+              <w:t>即</w:t>
+            </w:r>
+            <w:proofErr w:type="spellStart"/>
+            <w:r>
+              <w:t>i</w:t>
+            </w:r>
+            <w:proofErr w:type="spellEnd"/>
+            <w:r>
+              <w:t>(</w:t>
+            </w:r>
+            <w:proofErr w:type="spellStart"/>
+            <w:r>
+              <w:t>y,x</w:t>
+            </w:r>
+            <w:proofErr w:type="spellEnd"/>
+            <w:r>
+              <w:t xml:space="preserve">) = </w:t>
+            </w:r>
+            <w:proofErr w:type="spellStart"/>
+            <w:r>
+              <w:t>i</w:t>
+            </w:r>
+            <w:proofErr w:type="spellEnd"/>
+            <w:r>
+              <w:t xml:space="preserve">(y) – </w:t>
+            </w:r>
+            <w:proofErr w:type="spellStart"/>
+            <w:r>
+              <w:t>i</w:t>
+            </w:r>
+            <w:proofErr w:type="spellEnd"/>
+            <w:r>
+              <w:t>(</w:t>
+            </w:r>
+            <w:proofErr w:type="spellStart"/>
+            <w:r>
+              <w:t>y|x</w:t>
+            </w:r>
+            <w:proofErr w:type="spellEnd"/>
+            <w:r>
+              <w:t>) = log(p(</w:t>
+            </w:r>
+            <w:proofErr w:type="spellStart"/>
+            <w:r>
+              <w:t>y|x</w:t>
+            </w:r>
+            <w:proofErr w:type="spellEnd"/>
+            <w:r>
+              <w:t>)/p(y))</w:t>
+            </w:r>
+            <w:r>
+              <w:t xml:space="preserve"> = </w:t>
+            </w:r>
+            <w:proofErr w:type="spellStart"/>
+            <w:r>
+              <w:t>i</w:t>
+            </w:r>
+            <w:proofErr w:type="spellEnd"/>
+            <w:r>
+              <w:t xml:space="preserve">(x) – </w:t>
+            </w:r>
+            <w:proofErr w:type="spellStart"/>
+            <w:r>
+              <w:t>i</w:t>
+            </w:r>
+            <w:proofErr w:type="spellEnd"/>
+            <w:r>
+              <w:t>(</w:t>
+            </w:r>
+            <w:proofErr w:type="spellStart"/>
+            <w:r>
+              <w:t>x|y</w:t>
+            </w:r>
+            <w:proofErr w:type="spellEnd"/>
+            <w:r>
+              <w:t>)</w:t>
+            </w:r>
+          </w:p>
+          <w:p>
+            <w:pPr>
+              <w:rPr>
+                <w:rFonts w:hint="eastAsia"/>
+              </w:rPr>
+            </w:pPr>
+            <w:r>
+              <w:rPr>
+                <w:rFonts w:hint="eastAsia"/>
+                <w:color w:val="FF6600"/>
+              </w:rPr>
+              <w:t>平均互信息</w:t>
+            </w:r>
+            <w:r>
+              <w:rPr>
+                <w:rFonts w:hint="eastAsia"/>
+              </w:rPr>
+              <w:t>：</w:t>
+            </w:r>
+          </w:p>
+          <w:p>
+            <w:pPr>
+              <w:rPr>
+                <w:rFonts w:hint="eastAsia"/>
+              </w:rPr>
+            </w:pPr>
+            <w:r>
+              <w:rPr>
+                <w:noProof/>
+              </w:rPr>
+              <w:drawing>
+                <wp:inline distT="0" distB="0" distL="0" distR="0" wp14:anchorId="6CCBAD14" wp14:editId="33983E3F">
+                  <wp:extent cx="3225165" cy="783590"/>
+                  <wp:effectExtent l="0" t="0" r="635" b="3810"/>
+                  <wp:docPr id="10" name="图片 10"/>
+                  <wp:cNvGraphicFramePr>
+                    <a:graphicFrameLocks xmlns:a="http://schemas.openxmlformats.org/drawingml/2006/main" noChangeAspect="1"/>
+                  </wp:cNvGraphicFramePr>
+                  <a:graphic xmlns:a="http://schemas.openxmlformats.org/drawingml/2006/main">
+                    <a:graphicData uri="http://schemas.openxmlformats.org/drawingml/2006/picture">
+                      <pic:pic xmlns:pic="http://schemas.openxmlformats.org/drawingml/2006/picture">
+                        <pic:nvPicPr>
+                          <pic:cNvPr id="0" name="Picture 10"/>
+                          <pic:cNvPicPr>
+                            <a:picLocks noChangeAspect="1" noChangeArrowheads="1"/>
+                          </pic:cNvPicPr>
+                        </pic:nvPicPr>
+                        <pic:blipFill>
+                          <a:blip r:embed="rId10">
+                            <a:extLst>
+                              <a:ext uri="{28A0092B-C50C-407E-A947-70E740481C1C}">
+                                <a14:useLocalDpi xmlns:a14="http://schemas.microsoft.com/office/drawing/2010/main" val="0"/>
+                              </a:ext>
+                            </a:extLst>
+                          </a:blip>
+                          <a:srcRect/>
+                          <a:stretch>
+                            <a:fillRect/>
+                          </a:stretch>
+                        </pic:blipFill>
+                        <pic:spPr bwMode="auto">
+                          <a:xfrm>
+                            <a:off x="0" y="0"/>
+                            <a:ext cx="3225165" cy="783590"/>
+                          </a:xfrm>
+                          <a:prstGeom prst="rect">
+                            <a:avLst/>
+                          </a:prstGeom>
+                          <a:noFill/>
+                          <a:ln>
+                            <a:noFill/>
+                          </a:ln>
+                        </pic:spPr>
+                      </pic:pic>
+                    </a:graphicData>
+                  </a:graphic>
+                </wp:inline>
+              </w:drawing>
+            </w:r>
+          </w:p>
+          <w:p>
+            <w:pPr>
+              <w:rPr>
+                <w:rFonts w:hint="eastAsia"/>
+              </w:rPr>
+            </w:pPr>
+          </w:p>
+          <w:p>
+            <w:pPr>
+              <w:rPr>
+                <w:rFonts w:hint="eastAsia"/>
+              </w:rPr>
+            </w:pPr>
+            <w:r>
+              <w:rPr>
+                <w:rFonts w:hint="eastAsia"/>
+                <w:b/>
+                <w:color w:val="FF6600"/>
+              </w:rPr>
+              <w:t>条件熵和联合熵</w:t>
+            </w:r>
+            <w:r>
+              <w:rPr>
+                <w:rFonts w:hint="eastAsia"/>
+                <w:b/>
+                <w:color w:val="FF6600"/>
+              </w:rPr>
+              <w:t xml:space="preserve"> </w:t>
+            </w:r>
+            <w:r>
+              <w:rPr>
+                <w:b/>
+                <w:color w:val="FF6600"/>
+              </w:rPr>
+              <w:t xml:space="preserve">&amp;&amp; </w:t>
+            </w:r>
+            <w:r>
+              <w:rPr>
+                <w:rFonts w:hint="eastAsia"/>
+                <w:b/>
+                <w:color w:val="FF6600"/>
+              </w:rPr>
+              <w:t>平均互信息</w:t>
+            </w:r>
+            <w:r>
+              <w:rPr>
+                <w:rFonts w:hint="eastAsia"/>
+              </w:rPr>
+              <w:t>：</w:t>
+            </w:r>
+          </w:p>
+          <w:p>
+            <w:pPr>
+              <w:rPr>
+                <w:rFonts w:hint="eastAsia"/>
+                <w:noProof/>
+              </w:rPr>
+            </w:pPr>
+            <w:r>
+              <w:rPr>
+                <w:rFonts w:hint="eastAsia"/>
+                <w:noProof/>
+              </w:rPr>
+              <w:t>条件熵：</w:t>
+            </w:r>
+          </w:p>
+          <w:p>
+            <w:pPr>
+              <w:rPr>
+                <w:rFonts w:hint="eastAsia"/>
+              </w:rPr>
+            </w:pPr>
+            <w:r>
+              <w:rPr>
+                <w:noProof/>
+              </w:rPr>
+              <w:drawing>
+                <wp:inline distT="0" distB="0" distL="0" distR="0" wp14:anchorId="2071F33F" wp14:editId="2E479F22">
+                  <wp:extent cx="3086100" cy="685692"/>
+                  <wp:effectExtent l="0" t="0" r="0" b="635"/>
+                  <wp:docPr id="14" name="图片 14"/>
+                  <wp:cNvGraphicFramePr>
+                    <a:graphicFrameLocks xmlns:a="http://schemas.openxmlformats.org/drawingml/2006/main" noChangeAspect="1"/>
+                  </wp:cNvGraphicFramePr>
+                  <a:graphic xmlns:a="http://schemas.openxmlformats.org/drawingml/2006/main">
+                    <a:graphicData uri="http://schemas.openxmlformats.org/drawingml/2006/picture">
+                      <pic:pic xmlns:pic="http://schemas.openxmlformats.org/drawingml/2006/picture">
+                        <pic:nvPicPr>
+                          <pic:cNvPr id="0" name="Picture 14"/>
+                          <pic:cNvPicPr>
+                            <a:picLocks noChangeAspect="1" noChangeArrowheads="1"/>
+                          </pic:cNvPicPr>
+                        </pic:nvPicPr>
+                        <pic:blipFill>
+                          <a:blip r:embed="rId11">
+                            <a:extLst>
+                              <a:ext uri="{28A0092B-C50C-407E-A947-70E740481C1C}">
+                                <a14:useLocalDpi xmlns:a14="http://schemas.microsoft.com/office/drawing/2010/main" val="0"/>
+                              </a:ext>
+                            </a:extLst>
+                          </a:blip>
+                          <a:srcRect/>
+                          <a:stretch>
+                            <a:fillRect/>
+                          </a:stretch>
+                        </pic:blipFill>
+                        <pic:spPr bwMode="auto">
+                          <a:xfrm>
+                            <a:off x="0" y="0"/>
+                            <a:ext cx="3088276" cy="686176"/>
+                          </a:xfrm>
+                          <a:prstGeom prst="rect">
+                            <a:avLst/>
+                          </a:prstGeom>
+                          <a:noFill/>
+                          <a:ln>
+                            <a:noFill/>
+                          </a:ln>
+                        </pic:spPr>
+                      </pic:pic>
+                    </a:graphicData>
+                  </a:graphic>
+                </wp:inline>
+              </w:drawing>
+            </w:r>
+          </w:p>
+          <w:p>
+            <w:pPr>
+              <w:rPr>
+                <w:rFonts w:hint="eastAsia"/>
+              </w:rPr>
+            </w:pPr>
+            <w:r>
+              <w:rPr>
+                <w:rFonts w:hint="eastAsia"/>
+              </w:rPr>
+              <w:t>联合熵：</w:t>
+            </w:r>
+          </w:p>
+          <w:p>
+            <w:pPr>
+              <w:rPr>
+                <w:rFonts w:hint="eastAsia"/>
+              </w:rPr>
+            </w:pPr>
+            <w:r>
+              <w:rPr>
+                <w:noProof/>
+              </w:rPr>
+              <w:drawing>
+                <wp:inline distT="0" distB="0" distL="0" distR="0" wp14:anchorId="7C2D21AC" wp14:editId="5FE2013F">
+                  <wp:extent cx="3314700" cy="442087"/>
+                  <wp:effectExtent l="0" t="0" r="0" b="0"/>
+                  <wp:docPr id="16" name="图片 16"/>
+                  <wp:cNvGraphicFramePr>
+                    <a:graphicFrameLocks xmlns:a="http://schemas.openxmlformats.org/drawingml/2006/main" noChangeAspect="1"/>
+                  </wp:cNvGraphicFramePr>
+                  <a:graphic xmlns:a="http://schemas.openxmlformats.org/drawingml/2006/main">
+                    <a:graphicData uri="http://schemas.openxmlformats.org/drawingml/2006/picture">
+                      <pic:pic xmlns:pic="http://schemas.openxmlformats.org/drawingml/2006/picture">
+                        <pic:nvPicPr>
+                          <pic:cNvPr id="0" name="Picture 16"/>
+                          <pic:cNvPicPr>
+                            <a:picLocks noChangeAspect="1" noChangeArrowheads="1"/>
+                          </pic:cNvPicPr>
+                        </pic:nvPicPr>
+                        <pic:blipFill>
+                          <a:blip r:embed="rId12">
+                            <a:extLst>
+                              <a:ext uri="{28A0092B-C50C-407E-A947-70E740481C1C}">
+                                <a14:useLocalDpi xmlns:a14="http://schemas.microsoft.com/office/drawing/2010/main" val="0"/>
+                              </a:ext>
+                            </a:extLst>
+                          </a:blip>
+                          <a:srcRect/>
+                          <a:stretch>
+                            <a:fillRect/>
+                          </a:stretch>
+                        </pic:blipFill>
+                        <pic:spPr bwMode="auto">
+                          <a:xfrm>
+                            <a:off x="0" y="0"/>
+                            <a:ext cx="3314700" cy="442087"/>
+                          </a:xfrm>
+                          <a:prstGeom prst="rect">
+                            <a:avLst/>
+                          </a:prstGeom>
+                          <a:noFill/>
+                          <a:ln>
+                            <a:noFill/>
+                          </a:ln>
+                        </pic:spPr>
+                      </pic:pic>
+                    </a:graphicData>
+                  </a:graphic>
+                </wp:inline>
+              </w:drawing>
+            </w:r>
+          </w:p>
+          <w:p>
+            <w:pPr>
+              <w:rPr>
+                <w:rFonts w:hint="eastAsia"/>
+              </w:rPr>
+            </w:pPr>
+            <w:r>
+              <w:rPr>
+                <w:noProof/>
+              </w:rPr>
+              <w:drawing>
+                <wp:inline distT="0" distB="0" distL="0" distR="0" wp14:anchorId="6E1D7F64" wp14:editId="30CACF39">
+                  <wp:extent cx="2743200" cy="946367"/>
+                  <wp:effectExtent l="0" t="0" r="0" b="0"/>
+                  <wp:docPr id="18" name="图片 18"/>
+                  <wp:cNvGraphicFramePr>
+                    <a:graphicFrameLocks xmlns:a="http://schemas.openxmlformats.org/drawingml/2006/main" noChangeAspect="1"/>
+                  </wp:cNvGraphicFramePr>
+                  <a:graphic xmlns:a="http://schemas.openxmlformats.org/drawingml/2006/main">
+                    <a:graphicData uri="http://schemas.openxmlformats.org/drawingml/2006/picture">
+                      <pic:pic xmlns:pic="http://schemas.openxmlformats.org/drawingml/2006/picture">
+                        <pic:nvPicPr>
+                          <pic:cNvPr id="0" name="Picture 18"/>
+                          <pic:cNvPicPr>
+                            <a:picLocks noChangeAspect="1" noChangeArrowheads="1"/>
+                          </pic:cNvPicPr>
+                        </pic:nvPicPr>
+                        <pic:blipFill>
+                          <a:blip r:embed="rId13">
+                            <a:extLst>
+                              <a:ext uri="{28A0092B-C50C-407E-A947-70E740481C1C}">
+                                <a14:useLocalDpi xmlns:a14="http://schemas.microsoft.com/office/drawing/2010/main" val="0"/>
+                              </a:ext>
+                            </a:extLst>
+                          </a:blip>
+                          <a:srcRect/>
+                          <a:stretch>
+                            <a:fillRect/>
+                          </a:stretch>
+                        </pic:blipFill>
+                        <pic:spPr bwMode="auto">
+                          <a:xfrm>
+                            <a:off x="0" y="0"/>
+                            <a:ext cx="2744465" cy="946803"/>
+                          </a:xfrm>
+                          <a:prstGeom prst="rect">
+                            <a:avLst/>
+                          </a:prstGeom>
+                          <a:noFill/>
+                          <a:ln>
+                            <a:noFill/>
+                          </a:ln>
+                        </pic:spPr>
+                      </pic:pic>
+                    </a:graphicData>
+                  </a:graphic>
+                </wp:inline>
+              </w:drawing>
+            </w:r>
+          </w:p>
+          <w:p>
+            <w:pPr>
+              <w:rPr>
+                <w:rFonts w:hint="eastAsia"/>
+              </w:rPr>
+            </w:pPr>
+            <w:r>
+              <w:rPr>
+                <w:rFonts w:hint="eastAsia"/>
+                <w:b/>
+                <w:color w:val="FF6600"/>
+              </w:rPr>
+              <w:t>交叉熵</w:t>
+            </w:r>
+            <w:r>
+              <w:rPr>
+                <w:rFonts w:hint="eastAsia"/>
+              </w:rPr>
+              <w:t>：衡量概率分布的差异性</w:t>
+            </w:r>
+          </w:p>
+          <w:p>
+            <w:pPr>
+              <w:rPr>
+                <w:rFonts w:hint="eastAsia"/>
+              </w:rPr>
+            </w:pPr>
+            <w:r>
+              <w:rPr>
+                <w:noProof/>
+              </w:rPr>
+              <w:drawing>
+                <wp:inline distT="0" distB="0" distL="0" distR="0" wp14:anchorId="1F35E6F7" wp14:editId="55BF835E">
+                  <wp:extent cx="3429000" cy="333891"/>
+                  <wp:effectExtent l="0" t="0" r="0" b="0"/>
+                  <wp:docPr id="20" name="图片 20"/>
+                  <wp:cNvGraphicFramePr>
+                    <a:graphicFrameLocks xmlns:a="http://schemas.openxmlformats.org/drawingml/2006/main" noChangeAspect="1"/>
+                  </wp:cNvGraphicFramePr>
+                  <a:graphic xmlns:a="http://schemas.openxmlformats.org/drawingml/2006/main">
+                    <a:graphicData uri="http://schemas.openxmlformats.org/drawingml/2006/picture">
+                      <pic:pic xmlns:pic="http://schemas.openxmlformats.org/drawingml/2006/picture">
+                        <pic:nvPicPr>
+                          <pic:cNvPr id="0" name="Picture 20"/>
+                          <pic:cNvPicPr>
+                            <a:picLocks noChangeAspect="1" noChangeArrowheads="1"/>
+                          </pic:cNvPicPr>
+                        </pic:nvPicPr>
+                        <pic:blipFill>
+                          <a:blip r:embed="rId14">
+                            <a:extLst>
+                              <a:ext uri="{28A0092B-C50C-407E-A947-70E740481C1C}">
+                                <a14:useLocalDpi xmlns:a14="http://schemas.microsoft.com/office/drawing/2010/main" val="0"/>
+                              </a:ext>
+                            </a:extLst>
+                          </a:blip>
+                          <a:srcRect/>
+                          <a:stretch>
+                            <a:fillRect/>
+                          </a:stretch>
+                        </pic:blipFill>
+                        <pic:spPr bwMode="auto">
+                          <a:xfrm>
+                            <a:off x="0" y="0"/>
+                            <a:ext cx="3429000" cy="333891"/>
+                          </a:xfrm>
+                          <a:prstGeom prst="rect">
+                            <a:avLst/>
+                          </a:prstGeom>
+                          <a:noFill/>
+                          <a:ln>
+                            <a:noFill/>
+                          </a:ln>
+                        </pic:spPr>
+                      </pic:pic>
+                    </a:graphicData>
+                  </a:graphic>
+                </wp:inline>
+              </w:drawing>
+            </w:r>
+          </w:p>
+          <w:p>
+            <w:pPr>
+              <w:rPr>
+                <w:rFonts w:hint="eastAsia"/>
+              </w:rPr>
+            </w:pPr>
+            <w:r>
+              <w:t>logistic</w:t>
+            </w:r>
+            <w:r>
+              <w:rPr>
+                <w:rFonts w:hint="eastAsia"/>
+              </w:rPr>
+              <w:t>回归中就是已交叉熵为代价函数</w:t>
+            </w:r>
+          </w:p>
+          <w:p>
+            <w:pPr>
+              <w:rPr>
+                <w:rFonts w:hint="eastAsia"/>
+              </w:rPr>
+            </w:pPr>
+            <w:r>
+              <w:rPr>
+                <w:rFonts w:hint="eastAsia"/>
+                <w:b/>
+                <w:color w:val="FF6600"/>
+              </w:rPr>
+              <w:t>相对熵（</w:t>
+            </w:r>
+            <w:r>
+              <w:rPr>
+                <w:b/>
+                <w:color w:val="FF6600"/>
+              </w:rPr>
+              <w:t>KL Divergence</w:t>
+            </w:r>
+            <w:r>
+              <w:rPr>
+                <w:rFonts w:hint="eastAsia"/>
+                <w:b/>
+                <w:color w:val="FF6600"/>
+              </w:rPr>
+              <w:t>）</w:t>
+            </w:r>
+            <w:r>
+              <w:t xml:space="preserve">: </w:t>
+            </w:r>
+            <w:r>
+              <w:rPr>
+                <w:rFonts w:hint="eastAsia"/>
+              </w:rPr>
+              <w:t>也是衡量两个概率的分布差异性</w:t>
+            </w:r>
+          </w:p>
+          <w:p>
+            <w:r>
+              <w:rPr>
+                <w:noProof/>
+              </w:rPr>
+              <w:drawing>
+                <wp:inline distT="0" distB="0" distL="0" distR="0" wp14:anchorId="20FD2138" wp14:editId="4D9DDCBB">
+                  <wp:extent cx="2971800" cy="604358"/>
+                  <wp:effectExtent l="0" t="0" r="0" b="5715"/>
+                  <wp:docPr id="22" name="图片 22"/>
+                  <wp:cNvGraphicFramePr>
+                    <a:graphicFrameLocks xmlns:a="http://schemas.openxmlformats.org/drawingml/2006/main" noChangeAspect="1"/>
+                  </wp:cNvGraphicFramePr>
+                  <a:graphic xmlns:a="http://schemas.openxmlformats.org/drawingml/2006/main">
+                    <a:graphicData uri="http://schemas.openxmlformats.org/drawingml/2006/picture">
+                      <pic:pic xmlns:pic="http://schemas.openxmlformats.org/drawingml/2006/picture">
+                        <pic:nvPicPr>
+                          <pic:cNvPr id="0" name="Picture 22"/>
+                          <pic:cNvPicPr>
+                            <a:picLocks noChangeAspect="1" noChangeArrowheads="1"/>
+                          </pic:cNvPicPr>
+                        </pic:nvPicPr>
+                        <pic:blipFill>
+                          <a:blip r:embed="rId15">
+                            <a:extLst>
+                              <a:ext uri="{28A0092B-C50C-407E-A947-70E740481C1C}">
+                                <a14:useLocalDpi xmlns:a14="http://schemas.microsoft.com/office/drawing/2010/main" val="0"/>
+                              </a:ext>
+                            </a:extLst>
+                          </a:blip>
+                          <a:srcRect/>
+                          <a:stretch>
+                            <a:fillRect/>
+                          </a:stretch>
+                        </pic:blipFill>
+                        <pic:spPr bwMode="auto">
+                          <a:xfrm>
+                            <a:off x="0" y="0"/>
+                            <a:ext cx="2971800" cy="604358"/>
+                          </a:xfrm>
+                          <a:prstGeom prst="rect">
+                            <a:avLst/>
+                          </a:prstGeom>
+                          <a:noFill/>
+                          <a:ln>
+                            <a:noFill/>
+                          </a:ln>
+                        </pic:spPr>
+                      </pic:pic>
+                    </a:graphicData>
+                  </a:graphic>
+                </wp:inline>
+              </w:drawing>
+            </w:r>
+          </w:p>
+          <w:p>
+            <w:pPr>
+              <w:rPr>
+                <w:rFonts w:hint="eastAsia"/>
+              </w:rPr>
+            </w:pPr>
+            <w:r>
+              <w:rPr>
+                <w:rFonts w:hint="eastAsia"/>
+                <w:b/>
+                <w:color w:val="FF6600"/>
+              </w:rPr>
+              <w:t>各个熵之间的关系（重要</w:t>
+            </w:r>
+            <w:r>
+              <w:rPr>
+                <w:rFonts w:hint="eastAsia"/>
+                <w:b/>
+                <w:color w:val="FF6600"/>
+              </w:rPr>
+              <w:t>！！！！！！</w:t>
+            </w:r>
+            <w:r>
+              <w:rPr>
+                <w:rFonts w:hint="eastAsia"/>
+                <w:b/>
+                <w:color w:val="FF6600"/>
+              </w:rPr>
+              <w:t>）</w:t>
+            </w:r>
+            <w:r>
+              <w:rPr>
+                <w:rFonts w:hint="eastAsia"/>
+              </w:rPr>
+              <w:t>：</w:t>
+            </w:r>
+          </w:p>
+          <w:p>
+            <w:pPr>
+              <w:rPr>
+                <w:rFonts w:hint="eastAsia"/>
+              </w:rPr>
+            </w:pPr>
+            <w:r>
+              <w:rPr>
+                <w:noProof/>
+              </w:rPr>
+              <w:drawing>
+                <wp:inline distT="0" distB="0" distL="0" distR="0" wp14:anchorId="7DC6FF7C" wp14:editId="7303FE91">
+                  <wp:extent cx="4572000" cy="2296751"/>
+                  <wp:effectExtent l="0" t="0" r="0" b="0"/>
+                  <wp:docPr id="24" name="图片 24"/>
+                  <wp:cNvGraphicFramePr>
+                    <a:graphicFrameLocks xmlns:a="http://schemas.openxmlformats.org/drawingml/2006/main" noChangeAspect="1"/>
+                  </wp:cNvGraphicFramePr>
+                  <a:graphic xmlns:a="http://schemas.openxmlformats.org/drawingml/2006/main">
+                    <a:graphicData uri="http://schemas.openxmlformats.org/drawingml/2006/picture">
+                      <pic:pic xmlns:pic="http://schemas.openxmlformats.org/drawingml/2006/picture">
+                        <pic:nvPicPr>
+                          <pic:cNvPr id="0" name="Picture 24"/>
+                          <pic:cNvPicPr>
+                            <a:picLocks noChangeAspect="1" noChangeArrowheads="1"/>
+                          </pic:cNvPicPr>
+                        </pic:nvPicPr>
+                        <pic:blipFill>
+                          <a:blip r:embed="rId16">
+                            <a:extLst>
+                              <a:ext uri="{28A0092B-C50C-407E-A947-70E740481C1C}">
+                                <a14:useLocalDpi xmlns:a14="http://schemas.microsoft.com/office/drawing/2010/main" val="0"/>
+                              </a:ext>
+                            </a:extLst>
+                          </a:blip>
+                          <a:srcRect/>
+                          <a:stretch>
+                            <a:fillRect/>
+                          </a:stretch>
+                        </pic:blipFill>
+                        <pic:spPr bwMode="auto">
+                          <a:xfrm>
+                            <a:off x="0" y="0"/>
+                            <a:ext cx="4572000" cy="2296751"/>
+                          </a:xfrm>
+                          <a:prstGeom prst="rect">
+                            <a:avLst/>
+                          </a:prstGeom>
+                          <a:noFill/>
+                          <a:ln>
+                            <a:noFill/>
+                          </a:ln>
+                        </pic:spPr>
+                      </pic:pic>
+                    </a:graphicData>
+                  </a:graphic>
+                </wp:inline>
+              </w:drawing>
+            </w:r>
+          </w:p>
+          <w:p>
+            <w:pPr>
+              <w:rPr>
+                <w:rFonts w:hint="eastAsia"/>
+              </w:rPr>
+            </w:pPr>
+          </w:p>
+          <w:p>
+            <w:pPr>
+              <w:rPr>
+                <w:rFonts w:hint="eastAsia"/>
+              </w:rPr>
+            </w:pPr>
+            <w:r>
+              <w:rPr>
+                <w:noProof/>
+              </w:rPr>
+              <w:drawing>
+                <wp:inline distT="0" distB="0" distL="0" distR="0" wp14:anchorId="1E6911E6" wp14:editId="5CC89CCD">
+                  <wp:extent cx="5266055" cy="1959610"/>
+                  <wp:effectExtent l="0" t="0" r="0" b="0"/>
+                  <wp:docPr id="26" name="图片 26"/>
+                  <wp:cNvGraphicFramePr>
+                    <a:graphicFrameLocks xmlns:a="http://schemas.openxmlformats.org/drawingml/2006/main" noChangeAspect="1"/>
+                  </wp:cNvGraphicFramePr>
+                  <a:graphic xmlns:a="http://schemas.openxmlformats.org/drawingml/2006/main">
+                    <a:graphicData uri="http://schemas.openxmlformats.org/drawingml/2006/picture">
+                      <pic:pic xmlns:pic="http://schemas.openxmlformats.org/drawingml/2006/picture">
+                        <pic:nvPicPr>
+                          <pic:cNvPr id="0" name="Picture 26"/>
+                          <pic:cNvPicPr>
+                            <a:picLocks noChangeAspect="1" noChangeArrowheads="1"/>
+                          </pic:cNvPicPr>
+                        </pic:nvPicPr>
+                        <pic:blipFill>
+                          <a:blip r:embed="rId17">
+                            <a:extLst>
+                              <a:ext uri="{28A0092B-C50C-407E-A947-70E740481C1C}">
+                                <a14:useLocalDpi xmlns:a14="http://schemas.microsoft.com/office/drawing/2010/main" val="0"/>
+                              </a:ext>
+                            </a:extLst>
+                          </a:blip>
+                          <a:srcRect/>
+                          <a:stretch>
+                            <a:fillRect/>
+                          </a:stretch>
+                        </pic:blipFill>
+                        <pic:spPr bwMode="auto">
+                          <a:xfrm>
+                            <a:off x="0" y="0"/>
+                            <a:ext cx="5266055" cy="1959610"/>
+                          </a:xfrm>
+                          <a:prstGeom prst="rect">
+                            <a:avLst/>
+                          </a:prstGeom>
+                          <a:noFill/>
+                          <a:ln>
+                            <a:noFill/>
+                          </a:ln>
+                        </pic:spPr>
+                      </pic:pic>
+                    </a:graphicData>
+                  </a:graphic>
+                </wp:inline>
+              </w:drawing>
+            </w:r>
+          </w:p>
+          <w:p>
+            <w:pPr>
+              <w:rPr>
+                <w:rFonts w:hint="eastAsia"/>
+              </w:rPr>
+            </w:pPr>
+          </w:p>
+          <w:p>
+            <w:pPr>
+              <w:rPr>
+                <w:rFonts w:hint="eastAsia"/>
+              </w:rPr>
+            </w:pPr>
+            <w:r>
+              <w:rPr>
+                <w:rFonts w:hint="eastAsia"/>
+                <w:b/>
+                <w:color w:val="FF6600"/>
+              </w:rPr>
+              <w:t>信息论和机器学习关系</w:t>
+            </w:r>
+            <w:r>
+              <w:rPr>
+                <w:rFonts w:hint="eastAsia"/>
+              </w:rPr>
+              <w:t>：</w:t>
+            </w:r>
+          </w:p>
+          <w:p>
+            <w:pPr>
+              <w:rPr>
+                <w:rFonts w:hint="eastAsia"/>
+              </w:rPr>
+            </w:pPr>
+            <w:r>
+              <w:rPr>
+                <w:rFonts w:hint="eastAsia"/>
+                <w:noProof/>
+              </w:rPr>
+              <w:drawing>
+                <wp:inline distT="0" distB="0" distL="0" distR="0" wp14:anchorId="3E558F47" wp14:editId="7B243B27">
+                  <wp:extent cx="3771900" cy="1944120"/>
+                  <wp:effectExtent l="0" t="0" r="0" b="12065"/>
+                  <wp:docPr id="3" name="图片 3"/>
+                  <wp:cNvGraphicFramePr>
+                    <a:graphicFrameLocks xmlns:a="http://schemas.openxmlformats.org/drawingml/2006/main" noChangeAspect="1"/>
+                  </wp:cNvGraphicFramePr>
+                  <a:graphic xmlns:a="http://schemas.openxmlformats.org/drawingml/2006/main">
+                    <a:graphicData uri="http://schemas.openxmlformats.org/drawingml/2006/picture">
+                      <pic:pic xmlns:pic="http://schemas.openxmlformats.org/drawingml/2006/picture">
+                        <pic:nvPicPr>
+                          <pic:cNvPr id="0" name="Screen Shot 2016-05-25 at 5.25.22 AM.jpg"/>
+                          <pic:cNvPicPr/>
+                        </pic:nvPicPr>
+                        <pic:blipFill>
+                          <a:blip r:embed="rId18">
+                            <a:extLst>
+                              <a:ext uri="{28A0092B-C50C-407E-A947-70E740481C1C}">
+                                <a14:useLocalDpi xmlns:a14="http://schemas.microsoft.com/office/drawing/2010/main" val="0"/>
+                              </a:ext>
+                            </a:extLst>
+                          </a:blip>
+                          <a:stretch>
+                            <a:fillRect/>
+                          </a:stretch>
+                        </pic:blipFill>
+                        <pic:spPr>
+                          <a:xfrm>
+                            <a:off x="0" y="0"/>
+                            <a:ext cx="3772419" cy="1944388"/>
+                          </a:xfrm>
+                          <a:prstGeom prst="rect">
+                            <a:avLst/>
+                          </a:prstGeom>
+                        </pic:spPr>
+                      </pic:pic>
+                    </a:graphicData>
+                  </a:graphic>
+                </wp:inline>
+              </w:drawing>
+            </w:r>
+            <w:r>
+              <w:rPr>
+                <w:rFonts w:hint="eastAsia"/>
+              </w:rPr>
+              <w:t>：</w:t>
+            </w:r>
+          </w:p>
+          <w:p>
+            <w:pPr>
+              <w:rPr>
+                <w:rFonts w:hint="eastAsia"/>
+              </w:rPr>
+            </w:pPr>
+          </w:p>
+        </w:tc>
+      </w:tr>
+    </w:tbl>
+    <w:p>
+      <w:pPr>
+        <w:rPr>
+          <w:rFonts w:hint="eastAsia"/>
+        </w:rPr>
+      </w:pPr>
+    </w:p>
+    <w:p>
+      <w:pPr>
+        <w:rPr>
+          <w:rFonts w:hint="eastAsia"/>
+        </w:rPr>
+      </w:pPr>
+      <w:r>
+        <w:rPr>
+          <w:b/>
+          <w:color w:val="0000FF"/>
+        </w:rPr>
+        <w:t xml:space="preserve">EM </w:t>
+      </w:r>
+      <w:r>
+        <w:rPr>
+          <w:rFonts w:hint="eastAsia"/>
+          <w:b/>
+          <w:color w:val="0000FF"/>
+        </w:rPr>
+        <w:t>算法</w:t>
+      </w:r>
+      <w:r>
+        <w:rPr>
+          <w:rFonts w:hint="eastAsia"/>
+          <w:b/>
+          <w:color w:val="0000FF"/>
+        </w:rPr>
+        <w:t xml:space="preserve"> &amp;&amp; </w:t>
+      </w:r>
+      <w:r>
+        <w:rPr>
+          <w:b/>
+          <w:color w:val="0000FF"/>
+        </w:rPr>
+        <w:t>GMM</w:t>
+      </w:r>
+      <w:r>
+        <w:rPr>
+          <w:rFonts w:hint="eastAsia"/>
+          <w:b/>
+          <w:color w:val="0000FF"/>
+        </w:rPr>
+        <w:t xml:space="preserve"> </w:t>
+      </w:r>
+      <w:r>
+        <w:rPr>
+          <w:rFonts w:hint="eastAsia"/>
+          <w:b/>
+          <w:color w:val="0000FF"/>
+        </w:rPr>
+        <w:t>模型</w:t>
+      </w:r>
+      <w:r>
+        <w:rPr>
+          <w:rFonts w:hint="eastAsia"/>
+        </w:rPr>
+        <w:t>：</w:t>
+      </w:r>
+    </w:p>
+    <w:tbl>
+      <w:tblPr>
+        <w:tblStyle w:val="a3"/>
+        <w:tblW w:w="0" w:type="auto"/>
+        <w:tblLook w:val="04A0" w:firstRow="1" w:lastRow="0" w:firstColumn="1" w:lastColumn="0" w:noHBand="0" w:noVBand="1"/>
+      </w:tblPr>
+      <w:tblGrid>
+        <w:gridCol w:w="8516"/>
+      </w:tblGrid>
+      <w:tr>
+        <w:tc>
+          <w:tcPr>
+            <w:tcW w:w="8516" w:type="dxa"/>
+          </w:tcPr>
+          <w:p>
+            <w:pPr>
+              <w:rPr>
+                <w:rFonts w:hint="eastAsia"/>
+              </w:rPr>
+            </w:pPr>
+            <w:r>
+              <w:rPr>
+                <w:color w:val="FF6600"/>
+              </w:rPr>
+              <w:t xml:space="preserve">EM </w:t>
+            </w:r>
+            <w:r>
+              <w:rPr>
+                <w:rFonts w:hint="eastAsia"/>
+                <w:color w:val="FF6600"/>
+              </w:rPr>
+              <w:t>算法的理论基础</w:t>
+            </w:r>
+            <w:r>
+              <w:rPr>
+                <w:rFonts w:hint="eastAsia"/>
+              </w:rPr>
+              <w:t>：目标函数是</w:t>
+            </w:r>
+            <w:r>
+              <w:rPr>
+                <w:rFonts w:hint="eastAsia"/>
+              </w:rPr>
+              <w:t>最大化似然函数，通过引入隐变量</w:t>
+            </w:r>
+            <w:r>
+              <w:t>z,</w:t>
+            </w:r>
+            <w:r>
+              <w:rPr>
+                <w:rFonts w:hint="eastAsia"/>
+              </w:rPr>
+              <w:t>使得对数似然函数内有加法，不便于求解最大值，</w:t>
+            </w:r>
+          </w:p>
+          <w:p>
+            <w:pPr>
+              <w:rPr>
+                <w:rFonts w:hint="eastAsia"/>
+              </w:rPr>
+            </w:pPr>
+            <w:r>
+              <w:rPr>
+                <w:rFonts w:hint="eastAsia"/>
+                <w:noProof/>
+              </w:rPr>
+              <w:drawing>
+                <wp:inline distT="0" distB="0" distL="0" distR="0" wp14:anchorId="577D328B" wp14:editId="5210400E">
+                  <wp:extent cx="2628900" cy="1218270"/>
+                  <wp:effectExtent l="0" t="0" r="0" b="1270"/>
+                  <wp:docPr id="4" name="图片 4"/>
+                  <wp:cNvGraphicFramePr>
+                    <a:graphicFrameLocks xmlns:a="http://schemas.openxmlformats.org/drawingml/2006/main" noChangeAspect="1"/>
+                  </wp:cNvGraphicFramePr>
+                  <a:graphic xmlns:a="http://schemas.openxmlformats.org/drawingml/2006/main">
+                    <a:graphicData uri="http://schemas.openxmlformats.org/drawingml/2006/picture">
+                      <pic:pic xmlns:pic="http://schemas.openxmlformats.org/drawingml/2006/picture">
+                        <pic:nvPicPr>
+                          <pic:cNvPr id="0" name="Screen Shot 2016-05-25 at 5.36.20 AM.jpg"/>
+                          <pic:cNvPicPr/>
+                        </pic:nvPicPr>
+                        <pic:blipFill>
+                          <a:blip r:embed="rId19">
+                            <a:extLst>
+                              <a:ext uri="{28A0092B-C50C-407E-A947-70E740481C1C}">
+                                <a14:useLocalDpi xmlns:a14="http://schemas.microsoft.com/office/drawing/2010/main" val="0"/>
+                              </a:ext>
+                            </a:extLst>
+                          </a:blip>
+                          <a:stretch>
+                            <a:fillRect/>
+                          </a:stretch>
+                        </pic:blipFill>
+                        <pic:spPr>
+                          <a:xfrm>
+                            <a:off x="0" y="0"/>
+                            <a:ext cx="2630109" cy="1218830"/>
+                          </a:xfrm>
+                          <a:prstGeom prst="rect">
+                            <a:avLst/>
+                          </a:prstGeom>
+                        </pic:spPr>
+                      </pic:pic>
+                    </a:graphicData>
+                  </a:graphic>
+                </wp:inline>
+              </w:drawing>
+            </w:r>
+          </w:p>
+          <w:p>
+            <w:pPr>
+              <w:rPr>
+                <w:rFonts w:hint="eastAsia"/>
+              </w:rPr>
+            </w:pPr>
+            <w:r>
+              <w:rPr>
+                <w:rFonts w:hint="eastAsia"/>
+              </w:rPr>
+              <w:t>基础是</w:t>
+            </w:r>
+            <w:proofErr w:type="spellStart"/>
+            <w:r>
+              <w:t>jensen</w:t>
+            </w:r>
+            <w:proofErr w:type="spellEnd"/>
+            <w:r>
+              <w:rPr>
+                <w:rFonts w:hint="eastAsia"/>
+              </w:rPr>
+              <w:t>不等式（函数的期望</w:t>
+            </w:r>
+            <w:r>
+              <w:rPr>
+                <w:rFonts w:hint="eastAsia"/>
+              </w:rPr>
+              <w:t xml:space="preserve"> </w:t>
+            </w:r>
+            <w:r>
+              <w:t>&gt;=</w:t>
+            </w:r>
+            <w:r>
+              <w:rPr>
+                <w:rFonts w:hint="eastAsia"/>
+              </w:rPr>
+              <w:t xml:space="preserve"> </w:t>
+            </w:r>
+            <w:r>
+              <w:rPr>
+                <w:rFonts w:hint="eastAsia"/>
+              </w:rPr>
+              <w:t>期望的函数）</w:t>
+            </w:r>
+          </w:p>
+          <w:p>
+            <w:pPr>
+              <w:rPr>
+                <w:rFonts w:hint="eastAsia"/>
+              </w:rPr>
+            </w:pPr>
+            <w:r>
+              <w:rPr>
+                <w:noProof/>
+              </w:rPr>
+              <w:drawing>
+                <wp:inline distT="0" distB="0" distL="0" distR="0" wp14:anchorId="457FD010" wp14:editId="56F84D63">
+                  <wp:extent cx="4229100" cy="2576829"/>
+                  <wp:effectExtent l="0" t="0" r="0" b="0"/>
+                  <wp:docPr id="28" name="图片 28"/>
+                  <wp:cNvGraphicFramePr>
+                    <a:graphicFrameLocks xmlns:a="http://schemas.openxmlformats.org/drawingml/2006/main" noChangeAspect="1"/>
+                  </wp:cNvGraphicFramePr>
+                  <a:graphic xmlns:a="http://schemas.openxmlformats.org/drawingml/2006/main">
+                    <a:graphicData uri="http://schemas.openxmlformats.org/drawingml/2006/picture">
+                      <pic:pic xmlns:pic="http://schemas.openxmlformats.org/drawingml/2006/picture">
+                        <pic:nvPicPr>
+                          <pic:cNvPr id="0" name="Picture 28"/>
+                          <pic:cNvPicPr>
+                            <a:picLocks noChangeAspect="1" noChangeArrowheads="1"/>
+                          </pic:cNvPicPr>
+                        </pic:nvPicPr>
+                        <pic:blipFill>
+                          <a:blip r:embed="rId20">
+                            <a:extLst>
+                              <a:ext uri="{28A0092B-C50C-407E-A947-70E740481C1C}">
+                                <a14:useLocalDpi xmlns:a14="http://schemas.microsoft.com/office/drawing/2010/main" val="0"/>
+                              </a:ext>
+                            </a:extLst>
+                          </a:blip>
+                          <a:srcRect/>
+                          <a:stretch>
+                            <a:fillRect/>
+                          </a:stretch>
+                        </pic:blipFill>
+                        <pic:spPr bwMode="auto">
+                          <a:xfrm>
+                            <a:off x="0" y="0"/>
+                            <a:ext cx="4229100" cy="2576829"/>
+                          </a:xfrm>
+                          <a:prstGeom prst="rect">
+                            <a:avLst/>
+                          </a:prstGeom>
+                          <a:noFill/>
+                          <a:ln>
+                            <a:noFill/>
+                          </a:ln>
+                        </pic:spPr>
+                      </pic:pic>
+                    </a:graphicData>
+                  </a:graphic>
+                </wp:inline>
+              </w:drawing>
+            </w:r>
+          </w:p>
+          <w:p>
+            <w:pPr>
+              <w:rPr>
+                <w:rFonts w:hint="eastAsia"/>
+              </w:rPr>
+            </w:pPr>
+            <w:r>
+              <w:rPr>
+                <w:rFonts w:hint="eastAsia"/>
+              </w:rPr>
+              <w:t>为了使等号成立，</w:t>
+            </w:r>
+          </w:p>
+          <w:p>
+            <w:pPr>
+              <w:rPr>
+                <w:rFonts w:hint="eastAsia"/>
+              </w:rPr>
+            </w:pPr>
+            <w:r>
+              <w:rPr>
+                <w:rFonts w:hint="eastAsia"/>
+                <w:noProof/>
+              </w:rPr>
+              <w:drawing>
+                <wp:inline distT="0" distB="0" distL="0" distR="0" wp14:anchorId="147BC69F" wp14:editId="20261648">
+                  <wp:extent cx="3543300" cy="1984675"/>
+                  <wp:effectExtent l="0" t="0" r="0" b="0"/>
+                  <wp:docPr id="5" name="图片 5"/>
+                  <wp:cNvGraphicFramePr>
+                    <a:graphicFrameLocks xmlns:a="http://schemas.openxmlformats.org/drawingml/2006/main" noChangeAspect="1"/>
+                  </wp:cNvGraphicFramePr>
+                  <a:graphic xmlns:a="http://schemas.openxmlformats.org/drawingml/2006/main">
+                    <a:graphicData uri="http://schemas.openxmlformats.org/drawingml/2006/picture">
+                      <pic:pic xmlns:pic="http://schemas.openxmlformats.org/drawingml/2006/picture">
+                        <pic:nvPicPr>
+                          <pic:cNvPr id="0" name="Screen Shot 2016-05-25 at 5.38.38 AM.jpg"/>
+                          <pic:cNvPicPr/>
+                        </pic:nvPicPr>
+                        <pic:blipFill>
+                          <a:blip r:embed="rId21">
+                            <a:extLst>
+                              <a:ext uri="{28A0092B-C50C-407E-A947-70E740481C1C}">
+                                <a14:useLocalDpi xmlns:a14="http://schemas.microsoft.com/office/drawing/2010/main" val="0"/>
+                              </a:ext>
+                            </a:extLst>
+                          </a:blip>
+                          <a:stretch>
+                            <a:fillRect/>
+                          </a:stretch>
+                        </pic:blipFill>
+                        <pic:spPr>
+                          <a:xfrm>
+                            <a:off x="0" y="0"/>
+                            <a:ext cx="3543300" cy="1984675"/>
+                          </a:xfrm>
+                          <a:prstGeom prst="rect">
+                            <a:avLst/>
+                          </a:prstGeom>
+                        </pic:spPr>
+                      </pic:pic>
+                    </a:graphicData>
+                  </a:graphic>
+                </wp:inline>
+              </w:drawing>
+            </w:r>
+          </w:p>
+          <w:p>
+            <w:pPr>
+              <w:rPr>
+                <w:rFonts w:hint="eastAsia"/>
+              </w:rPr>
+            </w:pPr>
+            <w:r>
+              <w:rPr>
+                <w:rFonts w:hint="eastAsia"/>
+              </w:rPr>
+              <w:t>因此，整体框架就是：</w:t>
+            </w:r>
+          </w:p>
+          <w:p>
+            <w:pPr>
+              <w:rPr>
+                <w:rFonts w:hint="eastAsia"/>
+              </w:rPr>
+            </w:pPr>
+            <w:r>
+              <w:rPr>
+                <w:noProof/>
+              </w:rPr>
+              <w:drawing>
+                <wp:inline distT="0" distB="0" distL="0" distR="0" wp14:anchorId="1AAD9A1A" wp14:editId="0FD31A86">
+                  <wp:extent cx="4800600" cy="2905444"/>
+                  <wp:effectExtent l="0" t="0" r="0" b="0"/>
+                  <wp:docPr id="30" name="图片 30"/>
+                  <wp:cNvGraphicFramePr>
+                    <a:graphicFrameLocks xmlns:a="http://schemas.openxmlformats.org/drawingml/2006/main" noChangeAspect="1"/>
+                  </wp:cNvGraphicFramePr>
+                  <a:graphic xmlns:a="http://schemas.openxmlformats.org/drawingml/2006/main">
+                    <a:graphicData uri="http://schemas.openxmlformats.org/drawingml/2006/picture">
+                      <pic:pic xmlns:pic="http://schemas.openxmlformats.org/drawingml/2006/picture">
+                        <pic:nvPicPr>
+                          <pic:cNvPr id="0" name="Picture 30"/>
+                          <pic:cNvPicPr>
+                            <a:picLocks noChangeAspect="1" noChangeArrowheads="1"/>
+                          </pic:cNvPicPr>
+                        </pic:nvPicPr>
+                        <pic:blipFill>
+                          <a:blip r:embed="rId22">
+                            <a:extLst>
+                              <a:ext uri="{28A0092B-C50C-407E-A947-70E740481C1C}">
+                                <a14:useLocalDpi xmlns:a14="http://schemas.microsoft.com/office/drawing/2010/main" val="0"/>
+                              </a:ext>
+                            </a:extLst>
+                          </a:blip>
+                          <a:srcRect/>
+                          <a:stretch>
+                            <a:fillRect/>
+                          </a:stretch>
+                        </pic:blipFill>
+                        <pic:spPr bwMode="auto">
+                          <a:xfrm>
+                            <a:off x="0" y="0"/>
+                            <a:ext cx="4800600" cy="2905444"/>
+                          </a:xfrm>
+                          <a:prstGeom prst="rect">
+                            <a:avLst/>
+                          </a:prstGeom>
+                          <a:noFill/>
+                          <a:ln>
+                            <a:noFill/>
+                          </a:ln>
+                        </pic:spPr>
+                      </pic:pic>
+                    </a:graphicData>
+                  </a:graphic>
+                </wp:inline>
+              </w:drawing>
+            </w:r>
+          </w:p>
+          <w:p>
+            <w:pPr>
+              <w:rPr>
+                <w:rFonts w:hint="eastAsia"/>
+              </w:rPr>
+            </w:pPr>
+          </w:p>
+          <w:p>
+            <w:pPr>
+              <w:pStyle w:val="Default"/>
+            </w:pPr>
+            <w:r>
+              <w:rPr>
+                <w:b/>
+                <w:color w:val="FF6600"/>
+              </w:rPr>
+              <w:t>Notice</w:t>
+            </w:r>
+            <w:r>
+              <w:t xml:space="preserve">: </w:t>
+            </w:r>
+            <w:r>
+              <w:rPr>
+                <w:rFonts w:hint="eastAsia"/>
+              </w:rPr>
+              <w:t>为了更好理解上述的</w:t>
+            </w:r>
+            <w:r>
+              <w:t xml:space="preserve">Q </w:t>
+            </w:r>
+            <w:r>
+              <w:rPr>
+                <w:rFonts w:hint="eastAsia"/>
+              </w:rPr>
+              <w:t>和</w:t>
+            </w:r>
+            <w:r>
+              <w:rPr>
+                <w:rFonts w:hint="eastAsia"/>
+              </w:rPr>
+              <w:t xml:space="preserve"> </w:t>
+            </w:r>
+            <w:r>
+              <w:t xml:space="preserve">Z, </w:t>
+            </w:r>
+            <w:r>
+              <w:rPr>
+                <w:rFonts w:hint="eastAsia"/>
+              </w:rPr>
+              <w:t>我们可以以一个例子来理解，即</w:t>
+            </w:r>
+            <w:r>
+              <w:t>GMM</w:t>
+            </w:r>
+            <w:r>
+              <w:rPr>
+                <w:rFonts w:hint="eastAsia"/>
+              </w:rPr>
+              <w:t>的一个例子，例如我们的样本点使一系列的身高，样本中包括男性和女性，都服从</w:t>
+            </w:r>
+          </w:p>
+          <w:p>
+            <w:pPr>
+              <w:pStyle w:val="Default"/>
+              <w:rPr>
+                <w:rFonts w:hint="eastAsia"/>
+              </w:rPr>
+            </w:pPr>
+            <w:r>
+              <w:t>N(μ1,σ1)</w:t>
+            </w:r>
+            <w:r>
+              <w:t>和</w:t>
+            </w:r>
+            <w:r>
+              <w:t>N(μ2,σ2)</w:t>
+            </w:r>
+            <w:r>
+              <w:t>,</w:t>
+            </w:r>
+            <w:r>
+              <w:rPr>
+                <w:rFonts w:hint="eastAsia"/>
+              </w:rPr>
+              <w:t>其中四个参数都是未知的，目标使判定身高是属于男性还是女性。</w:t>
+            </w:r>
+          </w:p>
+          <w:p>
+            <w:pPr>
+              <w:rPr>
+                <w:rFonts w:hint="eastAsia"/>
+              </w:rPr>
+            </w:pPr>
+            <w:r>
+              <w:rPr>
+                <w:rFonts w:hint="eastAsia"/>
+              </w:rPr>
+              <w:t>这里，</w:t>
+            </w:r>
+            <w:r>
+              <w:rPr>
+                <w:rFonts w:hint="eastAsia"/>
+              </w:rPr>
+              <w:t xml:space="preserve">z </w:t>
+            </w:r>
+            <w:r>
+              <w:rPr>
+                <w:rFonts w:hint="eastAsia"/>
+              </w:rPr>
+              <w:t>就表示样本点是男性还是女性，对应相应的先验概率</w:t>
+            </w:r>
+            <w:r>
+              <w:rPr>
+                <w:rFonts w:hint="eastAsia"/>
+              </w:rPr>
+              <w:t>，</w:t>
+            </w:r>
+            <w:r>
+              <w:rPr>
+                <w:rFonts w:hint="eastAsia"/>
+              </w:rPr>
+              <w:t>而</w:t>
+            </w:r>
+            <w:r>
+              <w:t>Q(</w:t>
+            </w:r>
+            <w:proofErr w:type="spellStart"/>
+            <w:r>
+              <w:t>i,z</w:t>
+            </w:r>
+            <w:proofErr w:type="spellEnd"/>
+            <w:r>
+              <w:t>)</w:t>
+            </w:r>
+            <w:r>
+              <w:rPr>
+                <w:rFonts w:hint="eastAsia"/>
+              </w:rPr>
+              <w:t>就是样本点和现在类别的联合概率分布（归一化后的结果），即得到了：</w:t>
+            </w:r>
+          </w:p>
+          <w:p>
+            <w:pPr>
+              <w:rPr>
+                <w:rFonts w:hint="eastAsia"/>
+              </w:rPr>
+            </w:pPr>
+            <w:r>
+              <w:rPr>
+                <w:rFonts w:hint="eastAsia"/>
+                <w:noProof/>
+              </w:rPr>
+              <w:drawing>
+                <wp:inline distT="0" distB="0" distL="0" distR="0" wp14:anchorId="5E9D533B" wp14:editId="1DA2992B">
+                  <wp:extent cx="2589347" cy="986971"/>
+                  <wp:effectExtent l="0" t="0" r="1905" b="3810"/>
+                  <wp:docPr id="7" name="图片 7"/>
+                  <wp:cNvGraphicFramePr>
+                    <a:graphicFrameLocks xmlns:a="http://schemas.openxmlformats.org/drawingml/2006/main" noChangeAspect="1"/>
+                  </wp:cNvGraphicFramePr>
+                  <a:graphic xmlns:a="http://schemas.openxmlformats.org/drawingml/2006/main">
+                    <a:graphicData uri="http://schemas.openxmlformats.org/drawingml/2006/picture">
+                      <pic:pic xmlns:pic="http://schemas.openxmlformats.org/drawingml/2006/picture">
+                        <pic:nvPicPr>
+                          <pic:cNvPr id="0" name="Screen Shot 2016-05-25 at 5.50.53 AM.jpg"/>
+                          <pic:cNvPicPr/>
+                        </pic:nvPicPr>
+                        <pic:blipFill>
+                          <a:blip r:embed="rId23">
+                            <a:extLst>
+                              <a:ext uri="{28A0092B-C50C-407E-A947-70E740481C1C}">
+                                <a14:useLocalDpi xmlns:a14="http://schemas.microsoft.com/office/drawing/2010/main" val="0"/>
+                              </a:ext>
+                            </a:extLst>
+                          </a:blip>
+                          <a:stretch>
+                            <a:fillRect/>
+                          </a:stretch>
+                        </pic:blipFill>
+                        <pic:spPr>
+                          <a:xfrm>
+                            <a:off x="0" y="0"/>
+                            <a:ext cx="2589347" cy="986971"/>
+                          </a:xfrm>
+                          <a:prstGeom prst="rect">
+                            <a:avLst/>
+                          </a:prstGeom>
+                        </pic:spPr>
+                      </pic:pic>
+                    </a:graphicData>
+                  </a:graphic>
+                </wp:inline>
+              </w:drawing>
+            </w:r>
+          </w:p>
+          <w:p>
+            <w:pPr>
+              <w:rPr>
+                <w:rFonts w:hint="eastAsia"/>
+              </w:rPr>
+            </w:pPr>
+            <w:r>
+              <w:rPr>
+                <w:rFonts w:hint="eastAsia"/>
+              </w:rPr>
+              <w:t>这样，带入</w:t>
+            </w:r>
+            <w:r>
+              <w:t xml:space="preserve">EM </w:t>
+            </w:r>
+            <w:r>
+              <w:rPr>
+                <w:rFonts w:hint="eastAsia"/>
+              </w:rPr>
+              <w:t>算法的框架，并且对上述求偏倒为</w:t>
+            </w:r>
+            <w:r>
+              <w:rPr>
+                <w:rFonts w:hint="eastAsia"/>
+              </w:rPr>
+              <w:t>0</w:t>
+            </w:r>
+            <w:r>
+              <w:rPr>
+                <w:rFonts w:hint="eastAsia"/>
+              </w:rPr>
+              <w:t>，求解得到相应的迭代方程是：</w:t>
+            </w:r>
+          </w:p>
+          <w:p>
+            <w:pPr>
+              <w:rPr>
+                <w:rFonts w:hint="eastAsia"/>
+              </w:rPr>
+            </w:pPr>
+            <w:r>
+              <w:rPr>
+                <w:rFonts w:hint="eastAsia"/>
+                <w:noProof/>
+              </w:rPr>
+              <w:drawing>
+                <wp:inline distT="0" distB="0" distL="0" distR="0" wp14:anchorId="0B9A4DF2" wp14:editId="40201FC5">
+                  <wp:extent cx="2628900" cy="1896106"/>
+                  <wp:effectExtent l="0" t="0" r="0" b="9525"/>
+                  <wp:docPr id="9" name="图片 9"/>
+                  <wp:cNvGraphicFramePr>
+                    <a:graphicFrameLocks xmlns:a="http://schemas.openxmlformats.org/drawingml/2006/main" noChangeAspect="1"/>
+                  </wp:cNvGraphicFramePr>
+                  <a:graphic xmlns:a="http://schemas.openxmlformats.org/drawingml/2006/main">
+                    <a:graphicData uri="http://schemas.openxmlformats.org/drawingml/2006/picture">
+                      <pic:pic xmlns:pic="http://schemas.openxmlformats.org/drawingml/2006/picture">
+                        <pic:nvPicPr>
+                          <pic:cNvPr id="0" name="Screen Shot 2016-05-25 at 5.53.11 AM.jpg"/>
+                          <pic:cNvPicPr/>
+                        </pic:nvPicPr>
+                        <pic:blipFill>
+                          <a:blip r:embed="rId24">
+                            <a:extLst>
+                              <a:ext uri="{28A0092B-C50C-407E-A947-70E740481C1C}">
+                                <a14:useLocalDpi xmlns:a14="http://schemas.microsoft.com/office/drawing/2010/main" val="0"/>
+                              </a:ext>
+                            </a:extLst>
+                          </a:blip>
+                          <a:stretch>
+                            <a:fillRect/>
+                          </a:stretch>
+                        </pic:blipFill>
+                        <pic:spPr>
+                          <a:xfrm>
+                            <a:off x="0" y="0"/>
+                            <a:ext cx="2629267" cy="1896371"/>
+                          </a:xfrm>
+                          <a:prstGeom prst="rect">
+                            <a:avLst/>
+                          </a:prstGeom>
+                        </pic:spPr>
+                      </pic:pic>
+                    </a:graphicData>
+                  </a:graphic>
+                </wp:inline>
+              </w:drawing>
+            </w:r>
+            <w:bookmarkStart w:id="0" w:name="_GoBack"/>
+            <w:bookmarkEnd w:id="0"/>
+          </w:p>
+        </w:tc>
+      </w:tr>
+    </w:tbl>
+    <w:p>
+      <w:pPr>
+        <w:rPr>
+          <w:rFonts w:hint="eastAsia"/>
+        </w:rPr>
+      </w:pPr>
+    </w:p>
+    <w:p/>
     <w:p/>
     <w:p/>
     <w:p/>
@@ -4032,6 +6194,20 @@
       <w:color w:val="808080"/>
     </w:rPr>
   </w:style>
+  <w:style w:type="paragraph" w:customStyle="1" w:styleId="Default">
+    <w:name w:val="Default"/>
+    <w:rsid w:val="00FA7212"/>
+    <w:pPr>
+      <w:autoSpaceDE w:val="0"/>
+      <w:autoSpaceDN w:val="0"/>
+      <w:adjustRightInd w:val="0"/>
+    </w:pPr>
+    <w:rPr>
+      <w:rFonts w:ascii="Times New Roman" w:hAnsi="Times New Roman" w:cs="Times New Roman"/>
+      <w:color w:val="000000"/>
+      <w:kern w:val="0"/>
+    </w:rPr>
+  </w:style>
 </w:styles>
 </file>
 
@@ -4299,6 +6475,20 @@
     <w:rsid w:val="002070A4"/>
     <w:rPr>
       <w:color w:val="808080"/>
+    </w:rPr>
+  </w:style>
+  <w:style w:type="paragraph" w:customStyle="1" w:styleId="Default">
+    <w:name w:val="Default"/>
+    <w:rsid w:val="00FA7212"/>
+    <w:pPr>
+      <w:autoSpaceDE w:val="0"/>
+      <w:autoSpaceDN w:val="0"/>
+      <w:adjustRightInd w:val="0"/>
+    </w:pPr>
+    <w:rPr>
+      <w:rFonts w:ascii="Times New Roman" w:hAnsi="Times New Roman" w:cs="Times New Roman"/>
+      <w:color w:val="000000"/>
+      <w:kern w:val="0"/>
     </w:rPr>
   </w:style>
 </w:styles>
@@ -4629,7 +6819,7 @@
 </file>
 
 <file path=customXml/itemProps1.xml><?xml version="1.0" encoding="utf-8"?>
-<ds:datastoreItem xmlns:ds="http://schemas.openxmlformats.org/officeDocument/2006/customXml" ds:itemID="{026D3795-DA3B-EB49-AF1B-832F74511A3E}">
+<ds:datastoreItem xmlns:ds="http://schemas.openxmlformats.org/officeDocument/2006/customXml" ds:itemID="{EF313BEB-0D92-3348-9973-B4EFFC0242E2}">
   <ds:schemaRefs>
     <ds:schemaRef ds:uri="http://schemas.openxmlformats.org/officeDocument/2006/bibliography"/>
   </ds:schemaRefs>

</xml_diff>

<commit_message>
recommender system, collabarative filtering, hidden values factorizations, with one example of ratings of movies
</commit_message>
<xml_diff>
--- a/machine_leaning/机器学习的一些感悟.docx
+++ b/machine_leaning/机器学习的一些感悟.docx
@@ -191,15 +191,7 @@
           </w:p>
           <w:p>
             <w:r>
-              <w:t>(</w:t>
-            </w:r>
-            <w:proofErr w:type="spellStart"/>
-            <w:r>
-              <w:t>google</w:t>
-            </w:r>
-            <w:proofErr w:type="spellEnd"/>
-            <w:r>
-              <w:t xml:space="preserve"> </w:t>
+              <w:t xml:space="preserve">(google </w:t>
             </w:r>
             <w:r>
               <w:rPr>
@@ -575,11 +567,9 @@
             <w:r>
               <w:t>，</w:t>
             </w:r>
-            <w:proofErr w:type="spellStart"/>
             <w:r>
               <w:t>adaboost</w:t>
             </w:r>
-            <w:proofErr w:type="spellEnd"/>
             <w:r>
               <w:t>，</w:t>
             </w:r>
@@ -1152,7 +1142,6 @@
             <w:tcW w:w="8516" w:type="dxa"/>
           </w:tcPr>
           <w:p>
-            <w:proofErr w:type="gramStart"/>
             <w:r>
               <w:t>e</w:t>
             </w:r>
@@ -1162,7 +1151,6 @@
               </w:rPr>
               <w:t>x</w:t>
             </w:r>
-            <w:proofErr w:type="gramEnd"/>
             <w:r>
               <w:t xml:space="preserve"> =1+ x+ x</w:t>
             </w:r>
@@ -1173,11 +1161,7 @@
               <w:t>2</w:t>
             </w:r>
             <w:r>
-              <w:t xml:space="preserve">/2! + </w:t>
-            </w:r>
-            <w:proofErr w:type="gramStart"/>
-            <w:r>
-              <w:t>x</w:t>
+              <w:t>/2! + x</w:t>
             </w:r>
             <w:r>
               <w:rPr>
@@ -1185,7 +1169,6 @@
               </w:rPr>
               <w:t>3</w:t>
             </w:r>
-            <w:proofErr w:type="gramEnd"/>
             <w:r>
               <w:t>/3! + …</w:t>
             </w:r>
@@ -1206,24 +1189,17 @@
               </w:rPr>
               <w:t>的范围，可以得到</w:t>
             </w:r>
-            <w:proofErr w:type="spellStart"/>
             <w:r>
               <w:t>possion</w:t>
             </w:r>
-            <w:proofErr w:type="spellEnd"/>
             <w:r>
               <w:rPr>
                 <w:rFonts w:hint="eastAsia"/>
               </w:rPr>
               <w:t>分布的</w:t>
             </w:r>
-            <w:proofErr w:type="spellStart"/>
-            <w:r>
-              <w:t>pdf</w:t>
-            </w:r>
-            <w:proofErr w:type="spellEnd"/>
-            <w:r>
-              <w:t>.</w:t>
+            <w:r>
+              <w:t>pdf.</w:t>
             </w:r>
           </w:p>
         </w:tc>
@@ -1241,21 +1217,7 @@
         <w:rPr>
           <w:color w:val="0000FF"/>
         </w:rPr>
-        <w:t>(</w:t>
-      </w:r>
-      <w:proofErr w:type="spellStart"/>
-      <w:r>
-        <w:rPr>
-          <w:color w:val="0000FF"/>
-        </w:rPr>
-        <w:t>Discrimitive</w:t>
-      </w:r>
-      <w:proofErr w:type="spellEnd"/>
-      <w:r>
-        <w:rPr>
-          <w:color w:val="0000FF"/>
-        </w:rPr>
-        <w:t xml:space="preserve"> &amp; Generative)</w:t>
+        <w:t>(Discrimitive &amp; Generative)</w:t>
       </w:r>
       <w:r>
         <w:rPr>
@@ -1305,11 +1267,9 @@
               </w:rPr>
               <w:t>判别式模型（</w:t>
             </w:r>
-            <w:proofErr w:type="spellStart"/>
             <w:r>
               <w:t>Discrimitive</w:t>
             </w:r>
-            <w:proofErr w:type="spellEnd"/>
             <w:r>
               <w:rPr>
                 <w:rFonts w:hint="eastAsia"/>
@@ -1326,15 +1286,7 @@
               <w:t>产生条件概率模型，</w:t>
             </w:r>
             <w:r>
-              <w:t>p(</w:t>
-            </w:r>
-            <w:proofErr w:type="spellStart"/>
-            <w:r>
-              <w:t>y|x</w:t>
-            </w:r>
-            <w:proofErr w:type="spellEnd"/>
-            <w:r>
-              <w:t>)</w:t>
+              <w:t>p(y|x)</w:t>
             </w:r>
           </w:p>
           <w:p>
@@ -1354,15 +1306,7 @@
               <w:t>产生联合概率模型</w:t>
             </w:r>
             <w:r>
-              <w:t>,p(</w:t>
-            </w:r>
-            <w:proofErr w:type="spellStart"/>
-            <w:r>
-              <w:t>x,y</w:t>
-            </w:r>
-            <w:proofErr w:type="spellEnd"/>
-            <w:r>
-              <w:t>)</w:t>
+              <w:t>,p(x,y)</w:t>
             </w:r>
           </w:p>
           <w:p>
@@ -1462,13 +1406,8 @@
           </w:p>
           <w:p>
             <w:r>
-              <w:t xml:space="preserve">Mixtures of </w:t>
-            </w:r>
-            <w:proofErr w:type="spellStart"/>
-            <w:r>
-              <w:t>Multinomials</w:t>
-            </w:r>
-            <w:proofErr w:type="spellEnd"/>
+              <w:t>Mixtures of Multinomials</w:t>
+            </w:r>
           </w:p>
           <w:p>
             <w:r>
@@ -1593,14 +1532,12 @@
               </w:rPr>
               <w:t>条件只是必要条件，但是对于凸优化问题，</w:t>
             </w:r>
-            <w:proofErr w:type="spellStart"/>
             <w:r>
               <w:rPr>
                 <w:rFonts w:hint="eastAsia"/>
               </w:rPr>
               <w:t>kkt</w:t>
             </w:r>
-            <w:proofErr w:type="spellEnd"/>
             <w:r>
               <w:rPr>
                 <w:rFonts w:hint="eastAsia"/>
@@ -1766,7 +1703,6 @@
       </w:tr>
     </w:tbl>
     <w:p>
-      <w:proofErr w:type="spellStart"/>
       <w:r>
         <w:rPr>
           <w:color w:val="0000FF"/>
@@ -1780,7 +1716,6 @@
         </w:rPr>
         <w:t>kt</w:t>
       </w:r>
-      <w:proofErr w:type="spellEnd"/>
       <w:r>
         <w:rPr>
           <w:rFonts w:hint="eastAsia"/>
@@ -1851,246 +1786,212 @@
               <w:t>广义拉格朗日函数</w:t>
             </w:r>
             <w:r>
-              <w:t>(</w:t>
-            </w:r>
-            <w:proofErr w:type="spellStart"/>
-            <w:r>
-              <w:t>generized</w:t>
-            </w:r>
-            <w:proofErr w:type="spellEnd"/>
-            <w:r>
+              <w:t>(generized lagrange function):</w:t>
+            </w:r>
+          </w:p>
+          <w:p>
+            <w:r>
+              <w:t xml:space="preserve">L = f(x) + sum(ai*ci(x)) + sum(bi*hi(x)), </w:t>
+            </w:r>
+            <w:r>
+              <w:rPr>
+                <w:rFonts w:hint="eastAsia"/>
+              </w:rPr>
+              <w:t>其中</w:t>
+            </w:r>
+            <w:r>
+              <w:t xml:space="preserve">ai &gt;= 0 </w:t>
+            </w:r>
+            <w:r>
+              <w:rPr>
+                <w:rFonts w:hint="eastAsia"/>
+              </w:rPr>
+              <w:t>约束不等条件。</w:t>
+            </w:r>
+          </w:p>
+          <w:p/>
+          <w:p>
+            <w:r>
+              <w:t>KKT</w:t>
+            </w:r>
+            <w:r>
+              <w:rPr>
+                <w:rFonts w:hint="eastAsia"/>
+              </w:rPr>
+              <w:t>条件是产生极值点的一阶必要条件：</w:t>
+            </w:r>
+          </w:p>
+          <w:p>
+            <w:r>
+              <w:rPr>
+                <w:rFonts w:hint="eastAsia"/>
+              </w:rPr>
+              <w:t xml:space="preserve">1: </w:t>
+            </w:r>
+            <w:r>
+              <w:t xml:space="preserve">L </w:t>
+            </w:r>
+            <w:r>
+              <w:rPr>
+                <w:rFonts w:hint="eastAsia"/>
+              </w:rPr>
+              <w:t>关于</w:t>
+            </w:r>
+            <w:r>
+              <w:t xml:space="preserve">a* </w:t>
+            </w:r>
+            <w:r>
+              <w:rPr>
+                <w:rFonts w:hint="eastAsia"/>
+              </w:rPr>
+              <w:t>的</w:t>
+            </w:r>
+            <w:r>
+              <w:rPr>
+                <w:rFonts w:hint="eastAsia"/>
+              </w:rPr>
+              <w:t>偏导</w:t>
+            </w:r>
+            <w:r>
+              <w:rPr>
+                <w:rFonts w:hint="eastAsia"/>
+              </w:rPr>
+              <w:t>为</w:t>
+            </w:r>
+            <w:r>
+              <w:rPr>
+                <w:rFonts w:hint="eastAsia"/>
+              </w:rPr>
+              <w:t>0</w:t>
+            </w:r>
+            <w:r>
+              <w:rPr>
+                <w:rFonts w:hint="eastAsia"/>
+              </w:rPr>
+              <w:t>；</w:t>
+            </w:r>
+          </w:p>
+          <w:p>
+            <w:r>
+              <w:rPr>
+                <w:rFonts w:hint="eastAsia"/>
+              </w:rPr>
+              <w:t xml:space="preserve">2: </w:t>
+            </w:r>
+            <w:r>
+              <w:t xml:space="preserve">L </w:t>
+            </w:r>
+            <w:r>
+              <w:rPr>
+                <w:rFonts w:hint="eastAsia"/>
+              </w:rPr>
+              <w:t>关于</w:t>
+            </w:r>
+            <w:r>
+              <w:t xml:space="preserve">b* </w:t>
+            </w:r>
+            <w:r>
+              <w:rPr>
+                <w:rFonts w:hint="eastAsia"/>
+              </w:rPr>
+              <w:t>的</w:t>
+            </w:r>
+            <w:r>
+              <w:rPr>
+                <w:rFonts w:hint="eastAsia"/>
+              </w:rPr>
+              <w:t>偏导</w:t>
+            </w:r>
+            <w:r>
+              <w:rPr>
+                <w:rFonts w:hint="eastAsia"/>
+              </w:rPr>
+              <w:t>为</w:t>
+            </w:r>
+            <w:r>
+              <w:rPr>
+                <w:rFonts w:hint="eastAsia"/>
+              </w:rPr>
+              <w:t>0</w:t>
+            </w:r>
+            <w:r>
+              <w:rPr>
+                <w:rFonts w:hint="eastAsia"/>
+              </w:rPr>
+              <w:t>；</w:t>
+            </w:r>
+          </w:p>
+          <w:p>
+            <w:r>
+              <w:t xml:space="preserve">3: L </w:t>
+            </w:r>
+            <w:r>
+              <w:rPr>
+                <w:rFonts w:hint="eastAsia"/>
+              </w:rPr>
+              <w:t>关于</w:t>
+            </w:r>
+            <w:r>
+              <w:t xml:space="preserve">x* </w:t>
+            </w:r>
+            <w:r>
+              <w:rPr>
+                <w:rFonts w:hint="eastAsia"/>
+              </w:rPr>
+              <w:t>的</w:t>
+            </w:r>
+            <w:r>
+              <w:rPr>
+                <w:rFonts w:hint="eastAsia"/>
+              </w:rPr>
+              <w:t>偏导</w:t>
+            </w:r>
+            <w:r>
+              <w:rPr>
+                <w:rFonts w:hint="eastAsia"/>
+              </w:rPr>
+              <w:t>为</w:t>
+            </w:r>
+            <w:r>
+              <w:rPr>
+                <w:rFonts w:hint="eastAsia"/>
+              </w:rPr>
+              <w:t>0</w:t>
+            </w:r>
+            <w:r>
+              <w:rPr>
+                <w:rFonts w:hint="eastAsia"/>
+              </w:rPr>
+              <w:t>；</w:t>
+            </w:r>
+          </w:p>
+          <w:p>
+            <w:r>
+              <w:rPr>
+                <w:rFonts w:hint="eastAsia"/>
+              </w:rPr>
+              <w:t xml:space="preserve">4: </w:t>
+            </w:r>
+            <w:r>
+              <w:rPr>
+                <w:rFonts w:hint="eastAsia"/>
+              </w:rPr>
+              <w:t>不等式约束要被激活：</w:t>
+            </w:r>
+            <w:r>
+              <w:rPr>
+                <w:rFonts w:hint="eastAsia"/>
+              </w:rPr>
               <w:t xml:space="preserve"> </w:t>
             </w:r>
-            <w:proofErr w:type="spellStart"/>
-            <w:r>
-              <w:t>lagrange</w:t>
-            </w:r>
-            <w:proofErr w:type="spellEnd"/>
-            <w:r>
-              <w:t xml:space="preserve"> function):</w:t>
-            </w:r>
-          </w:p>
-          <w:p>
-            <w:r>
-              <w:t>L = f(x) + sum(</w:t>
-            </w:r>
-            <w:proofErr w:type="spellStart"/>
-            <w:r>
-              <w:t>ai</w:t>
-            </w:r>
-            <w:proofErr w:type="spellEnd"/>
-            <w:r>
-              <w:t xml:space="preserve">*ci(x)) + sum(bi*hi(x)), </w:t>
-            </w:r>
-            <w:r>
-              <w:rPr>
-                <w:rFonts w:hint="eastAsia"/>
-              </w:rPr>
-              <w:t>其中</w:t>
-            </w:r>
-            <w:proofErr w:type="spellStart"/>
-            <w:r>
-              <w:t>ai</w:t>
-            </w:r>
-            <w:proofErr w:type="spellEnd"/>
-            <w:r>
-              <w:t xml:space="preserve"> &gt;= 0 </w:t>
-            </w:r>
-            <w:r>
-              <w:rPr>
-                <w:rFonts w:hint="eastAsia"/>
-              </w:rPr>
-              <w:t>约束不等条件。</w:t>
-            </w:r>
-          </w:p>
-          <w:p/>
-          <w:p>
-            <w:r>
-              <w:t>KKT</w:t>
-            </w:r>
-            <w:r>
-              <w:rPr>
-                <w:rFonts w:hint="eastAsia"/>
-              </w:rPr>
-              <w:t>条件是产生极值点的一阶必要条件：</w:t>
-            </w:r>
-          </w:p>
-          <w:p>
-            <w:r>
-              <w:rPr>
-                <w:rFonts w:hint="eastAsia"/>
-              </w:rPr>
-              <w:t xml:space="preserve">1: </w:t>
-            </w:r>
-            <w:r>
-              <w:t xml:space="preserve">L </w:t>
-            </w:r>
-            <w:r>
-              <w:rPr>
-                <w:rFonts w:hint="eastAsia"/>
-              </w:rPr>
-              <w:t>关于</w:t>
-            </w:r>
-            <w:r>
-              <w:t xml:space="preserve">a* </w:t>
-            </w:r>
-            <w:r>
-              <w:rPr>
-                <w:rFonts w:hint="eastAsia"/>
-              </w:rPr>
-              <w:t>的</w:t>
-            </w:r>
-            <w:r>
-              <w:rPr>
-                <w:rFonts w:hint="eastAsia"/>
-              </w:rPr>
-              <w:t>偏导</w:t>
-            </w:r>
-            <w:r>
-              <w:rPr>
-                <w:rFonts w:hint="eastAsia"/>
-              </w:rPr>
-              <w:t>为</w:t>
-            </w:r>
-            <w:r>
-              <w:rPr>
-                <w:rFonts w:hint="eastAsia"/>
-              </w:rPr>
-              <w:t>0</w:t>
-            </w:r>
-            <w:r>
-              <w:rPr>
-                <w:rFonts w:hint="eastAsia"/>
-              </w:rPr>
-              <w:t>；</w:t>
-            </w:r>
-          </w:p>
-          <w:p>
-            <w:r>
-              <w:rPr>
-                <w:rFonts w:hint="eastAsia"/>
-              </w:rPr>
-              <w:t xml:space="preserve">2: </w:t>
-            </w:r>
-            <w:r>
-              <w:t xml:space="preserve">L </w:t>
-            </w:r>
-            <w:r>
-              <w:rPr>
-                <w:rFonts w:hint="eastAsia"/>
-              </w:rPr>
-              <w:t>关于</w:t>
-            </w:r>
-            <w:r>
-              <w:t xml:space="preserve">b* </w:t>
-            </w:r>
-            <w:r>
-              <w:rPr>
-                <w:rFonts w:hint="eastAsia"/>
-              </w:rPr>
-              <w:t>的</w:t>
-            </w:r>
-            <w:r>
-              <w:rPr>
-                <w:rFonts w:hint="eastAsia"/>
-              </w:rPr>
-              <w:t>偏导</w:t>
-            </w:r>
-            <w:r>
-              <w:rPr>
-                <w:rFonts w:hint="eastAsia"/>
-              </w:rPr>
-              <w:t>为</w:t>
-            </w:r>
-            <w:r>
-              <w:rPr>
-                <w:rFonts w:hint="eastAsia"/>
-              </w:rPr>
-              <w:t>0</w:t>
-            </w:r>
-            <w:r>
-              <w:rPr>
-                <w:rFonts w:hint="eastAsia"/>
-              </w:rPr>
-              <w:t>；</w:t>
-            </w:r>
-          </w:p>
-          <w:p>
-            <w:r>
-              <w:t xml:space="preserve">3: L </w:t>
-            </w:r>
-            <w:r>
-              <w:rPr>
-                <w:rFonts w:hint="eastAsia"/>
-              </w:rPr>
-              <w:t>关于</w:t>
-            </w:r>
-            <w:r>
-              <w:t xml:space="preserve">x* </w:t>
-            </w:r>
-            <w:r>
-              <w:rPr>
-                <w:rFonts w:hint="eastAsia"/>
-              </w:rPr>
-              <w:t>的</w:t>
-            </w:r>
-            <w:r>
-              <w:rPr>
-                <w:rFonts w:hint="eastAsia"/>
-              </w:rPr>
-              <w:t>偏导</w:t>
-            </w:r>
-            <w:r>
-              <w:rPr>
-                <w:rFonts w:hint="eastAsia"/>
-              </w:rPr>
-              <w:t>为</w:t>
-            </w:r>
-            <w:r>
-              <w:rPr>
-                <w:rFonts w:hint="eastAsia"/>
-              </w:rPr>
-              <w:t>0</w:t>
-            </w:r>
-            <w:r>
-              <w:rPr>
-                <w:rFonts w:hint="eastAsia"/>
-              </w:rPr>
-              <w:t>；</w:t>
-            </w:r>
-          </w:p>
-          <w:p>
-            <w:r>
-              <w:rPr>
-                <w:rFonts w:hint="eastAsia"/>
-              </w:rPr>
-              <w:t xml:space="preserve">4: </w:t>
-            </w:r>
-            <w:r>
-              <w:rPr>
-                <w:rFonts w:hint="eastAsia"/>
-              </w:rPr>
-              <w:t>不等式约束要被激活：</w:t>
-            </w:r>
-            <w:r>
-              <w:rPr>
-                <w:rFonts w:hint="eastAsia"/>
-              </w:rPr>
-              <w:t xml:space="preserve"> </w:t>
-            </w:r>
             <w:r>
               <w:rPr>
                 <w:rFonts w:hint="eastAsia"/>
               </w:rPr>
               <w:t>即</w:t>
             </w:r>
-            <w:proofErr w:type="spellStart"/>
-            <w:r>
-              <w:t>ai</w:t>
-            </w:r>
-            <w:proofErr w:type="spellEnd"/>
-            <w:r>
-              <w:t xml:space="preserve">*ci(x*) = 0 </w:t>
+            <w:r>
+              <w:t xml:space="preserve">ai*ci(x*) = 0 </w:t>
             </w:r>
             <w:r>
               <w:rPr>
@@ -2098,13 +1999,8 @@
               </w:rPr>
               <w:t>且</w:t>
             </w:r>
-            <w:proofErr w:type="spellStart"/>
-            <w:r>
-              <w:t>ai</w:t>
-            </w:r>
-            <w:proofErr w:type="spellEnd"/>
-            <w:r>
-              <w:t>* &gt;= 0</w:t>
+            <w:r>
+              <w:t>ai* &gt;= 0</w:t>
             </w:r>
             <w:r>
               <w:t>;</w:t>
@@ -2114,13 +2010,8 @@
             </w:r>
           </w:p>
           <w:p>
-            <w:proofErr w:type="gramStart"/>
-            <w:r>
-              <w:t>5:hi(</w:t>
-            </w:r>
-            <w:proofErr w:type="gramEnd"/>
-            <w:r>
-              <w:t>x*) = 0</w:t>
+            <w:r>
+              <w:t>5:hi(x*) = 0</w:t>
             </w:r>
           </w:p>
         </w:tc>
@@ -2351,14 +2242,12 @@
               </w:rPr>
               <w:t>商品的，评分，多少人买，点击率（</w:t>
             </w:r>
-            <w:proofErr w:type="spellStart"/>
             <w:r>
               <w:rPr>
                 <w:rFonts w:hint="eastAsia"/>
               </w:rPr>
               <w:t>ctr</w:t>
             </w:r>
-            <w:proofErr w:type="spellEnd"/>
             <w:r>
               <w:rPr>
                 <w:rFonts w:hint="eastAsia"/>
@@ -2463,11 +2352,9 @@
               </w:rPr>
               <w:t>表和</w:t>
             </w:r>
-            <w:proofErr w:type="spellStart"/>
             <w:r>
               <w:t>hdfs</w:t>
             </w:r>
-            <w:proofErr w:type="spellEnd"/>
             <w:r>
               <w:rPr>
                 <w:rFonts w:hint="eastAsia"/>
@@ -2555,14 +2442,12 @@
               </w:rPr>
               <w:t>通过组合统计属性判定：例如号称在美国的用户但是其</w:t>
             </w:r>
-            <w:proofErr w:type="spellStart"/>
             <w:r>
               <w:rPr>
                 <w:rFonts w:hint="eastAsia"/>
               </w:rPr>
               <w:t>ip</w:t>
             </w:r>
-            <w:proofErr w:type="spellEnd"/>
             <w:r>
               <w:rPr>
                 <w:rFonts w:hint="eastAsia"/>
@@ -2715,11 +2600,9 @@
               </w:rPr>
               <w:t>负样本，并且量都挺大，</w:t>
             </w:r>
-            <w:proofErr w:type="spellStart"/>
             <w:r>
               <w:t>downsampling</w:t>
             </w:r>
-            <w:proofErr w:type="spellEnd"/>
           </w:p>
           <w:p>
             <w:r>
@@ -2804,11 +2687,9 @@
               </w:rPr>
               <w:t>归一化，统计</w:t>
             </w:r>
-            <w:proofErr w:type="spellStart"/>
             <w:r>
               <w:t>max,min,mean,std</w:t>
             </w:r>
-            <w:proofErr w:type="spellEnd"/>
           </w:p>
           <w:p>
             <w:r>
@@ -2898,23 +2779,7 @@
               <w:t>，例如某一纬度有三种取值对应用</w:t>
             </w:r>
             <w:r>
-              <w:t xml:space="preserve">[1 0 </w:t>
-            </w:r>
-            <w:proofErr w:type="spellStart"/>
-            <w:r>
-              <w:t>0</w:t>
-            </w:r>
-            <w:proofErr w:type="spellEnd"/>
-            <w:r>
-              <w:t xml:space="preserve">] [0 1 0] [0 </w:t>
-            </w:r>
-            <w:proofErr w:type="spellStart"/>
-            <w:r>
-              <w:t>0</w:t>
-            </w:r>
-            <w:proofErr w:type="spellEnd"/>
-            <w:r>
-              <w:t xml:space="preserve"> 1]</w:t>
+              <w:t>[1 0 0] [0 1 0] [0 0 1]</w:t>
             </w:r>
             <w:r>
               <w:t xml:space="preserve">, </w:t>
@@ -3122,13 +2987,8 @@
               </w:rPr>
               <w:t>过拟合：</w:t>
             </w:r>
-            <w:proofErr w:type="spellStart"/>
-            <w:r>
-              <w:t>overfitting</w:t>
-            </w:r>
-            <w:proofErr w:type="spellEnd"/>
-            <w:r>
-              <w:t>, high variance</w:t>
+            <w:r>
+              <w:t>overfitting, high variance</w:t>
             </w:r>
           </w:p>
           <w:p>
@@ -3144,13 +3004,8 @@
               </w:rPr>
               <w:t xml:space="preserve"> </w:t>
             </w:r>
-            <w:proofErr w:type="spellStart"/>
-            <w:r>
-              <w:t>underfitting</w:t>
-            </w:r>
-            <w:proofErr w:type="spellEnd"/>
-            <w:r>
-              <w:t>, high bias</w:t>
+            <w:r>
+              <w:t>underfitting, high bias</w:t>
             </w:r>
           </w:p>
           <w:p>
@@ -3494,11 +3349,9 @@
               </w:rPr>
               <w:t xml:space="preserve"> </w:t>
             </w:r>
-            <w:proofErr w:type="spellStart"/>
             <w:r>
               <w:t>Adaboost</w:t>
             </w:r>
-            <w:proofErr w:type="spellEnd"/>
             <w:r>
               <w:rPr>
                 <w:rFonts w:hint="eastAsia"/>
@@ -3550,11 +3403,6 @@
     </w:tbl>
     <w:p/>
     <w:p>
-      <w:pPr>
-        <w:rPr>
-          <w:rFonts w:hint="eastAsia"/>
-        </w:rPr>
-      </w:pPr>
       <w:r>
         <w:rPr>
           <w:rFonts w:hint="eastAsia"/>
@@ -3585,11 +3433,6 @@
             <w:tcW w:w="8516" w:type="dxa"/>
           </w:tcPr>
           <w:p>
-            <w:pPr>
-              <w:rPr>
-                <w:rFonts w:hint="eastAsia"/>
-              </w:rPr>
-            </w:pPr>
             <w:r>
               <w:rPr>
                 <w:rFonts w:hint="eastAsia"/>
@@ -3609,13 +3452,8 @@
               </w:rPr>
               <w:t xml:space="preserve"> </w:t>
             </w:r>
-            <w:proofErr w:type="spellStart"/>
-            <w:r>
-              <w:t>i</w:t>
-            </w:r>
-            <w:proofErr w:type="spellEnd"/>
-            <w:r>
-              <w:t>(x) = -log(p(x))</w:t>
+            <w:r>
+              <w:t>i(x) = -log(p(x))</w:t>
             </w:r>
             <w:r>
               <w:rPr>
@@ -3637,11 +3475,6 @@
             </w:r>
           </w:p>
           <w:p>
-            <w:pPr>
-              <w:rPr>
-                <w:rFonts w:hint="eastAsia"/>
-              </w:rPr>
-            </w:pPr>
             <w:r>
               <w:rPr>
                 <w:rFonts w:hint="eastAsia"/>
@@ -3675,11 +3508,6 @@
             </w:r>
           </w:p>
           <w:p>
-            <w:pPr>
-              <w:rPr>
-                <w:rFonts w:hint="eastAsia"/>
-              </w:rPr>
-            </w:pPr>
             <w:r>
               <w:rPr>
                 <w:noProof/>
@@ -3735,11 +3563,6 @@
             </w:r>
           </w:p>
           <w:p>
-            <w:pPr>
-              <w:rPr>
-                <w:rFonts w:hint="eastAsia"/>
-              </w:rPr>
-            </w:pPr>
             <w:r>
               <w:rPr>
                 <w:rFonts w:hint="eastAsia"/>
@@ -3754,11 +3577,6 @@
             </w:r>
           </w:p>
           <w:p>
-            <w:pPr>
-              <w:rPr>
-                <w:rFonts w:hint="eastAsia"/>
-              </w:rPr>
-            </w:pPr>
             <w:r>
               <w:rPr>
                 <w:color w:val="FF6600"/>
@@ -3775,15 +3593,7 @@
               <w:t>对于函数</w:t>
             </w:r>
             <w:r>
-              <w:t>-</w:t>
-            </w:r>
-            <w:proofErr w:type="spellStart"/>
-            <w:r>
-              <w:t>xlogx</w:t>
-            </w:r>
-            <w:proofErr w:type="spellEnd"/>
-            <w:r>
-              <w:t xml:space="preserve">, </w:t>
+              <w:t xml:space="preserve">-xlogx, </w:t>
             </w:r>
             <w:r>
               <w:rPr>
@@ -3817,11 +3627,6 @@
             </w:r>
           </w:p>
           <w:p>
-            <w:pPr>
-              <w:rPr>
-                <w:rFonts w:hint="eastAsia"/>
-              </w:rPr>
-            </w:pPr>
             <w:r>
               <w:rPr>
                 <w:noProof/>
@@ -3877,11 +3682,6 @@
             </w:r>
           </w:p>
           <w:p>
-            <w:pPr>
-              <w:rPr>
-                <w:rFonts w:hint="eastAsia"/>
-              </w:rPr>
-            </w:pPr>
             <w:r>
               <w:rPr>
                 <w:rFonts w:hint="eastAsia"/>
@@ -3890,11 +3690,6 @@
             </w:r>
           </w:p>
           <w:p>
-            <w:pPr>
-              <w:rPr>
-                <w:rFonts w:hint="eastAsia"/>
-              </w:rPr>
-            </w:pPr>
             <w:r>
               <w:rPr>
                 <w:rFonts w:hint="eastAsia"/>
@@ -3940,88 +3735,14 @@
               </w:rPr>
               <w:t>即</w:t>
             </w:r>
-            <w:proofErr w:type="spellStart"/>
-            <w:r>
-              <w:t>i</w:t>
-            </w:r>
-            <w:proofErr w:type="spellEnd"/>
-            <w:r>
-              <w:t>(</w:t>
-            </w:r>
-            <w:proofErr w:type="spellStart"/>
-            <w:r>
-              <w:t>y,x</w:t>
-            </w:r>
-            <w:proofErr w:type="spellEnd"/>
-            <w:r>
-              <w:t xml:space="preserve">) = </w:t>
-            </w:r>
-            <w:proofErr w:type="spellStart"/>
-            <w:r>
-              <w:t>i</w:t>
-            </w:r>
-            <w:proofErr w:type="spellEnd"/>
-            <w:r>
-              <w:t xml:space="preserve">(y) – </w:t>
-            </w:r>
-            <w:proofErr w:type="spellStart"/>
-            <w:r>
-              <w:t>i</w:t>
-            </w:r>
-            <w:proofErr w:type="spellEnd"/>
-            <w:r>
-              <w:t>(</w:t>
-            </w:r>
-            <w:proofErr w:type="spellStart"/>
-            <w:r>
-              <w:t>y|x</w:t>
-            </w:r>
-            <w:proofErr w:type="spellEnd"/>
-            <w:r>
-              <w:t>) = log(p(</w:t>
-            </w:r>
-            <w:proofErr w:type="spellStart"/>
-            <w:r>
-              <w:t>y|x</w:t>
-            </w:r>
-            <w:proofErr w:type="spellEnd"/>
-            <w:r>
-              <w:t>)/p(y))</w:t>
-            </w:r>
-            <w:r>
-              <w:t xml:space="preserve"> = </w:t>
-            </w:r>
-            <w:proofErr w:type="spellStart"/>
-            <w:r>
-              <w:t>i</w:t>
-            </w:r>
-            <w:proofErr w:type="spellEnd"/>
-            <w:r>
-              <w:t xml:space="preserve">(x) – </w:t>
-            </w:r>
-            <w:proofErr w:type="spellStart"/>
-            <w:r>
-              <w:t>i</w:t>
-            </w:r>
-            <w:proofErr w:type="spellEnd"/>
-            <w:r>
-              <w:t>(</w:t>
-            </w:r>
-            <w:proofErr w:type="spellStart"/>
-            <w:r>
-              <w:t>x|y</w:t>
-            </w:r>
-            <w:proofErr w:type="spellEnd"/>
-            <w:r>
-              <w:t>)</w:t>
-            </w:r>
-          </w:p>
-          <w:p>
-            <w:pPr>
-              <w:rPr>
-                <w:rFonts w:hint="eastAsia"/>
-              </w:rPr>
-            </w:pPr>
+            <w:r>
+              <w:t>i(y,x) = i(y) – i(y|x) = log(p(y|x)/p(y))</w:t>
+            </w:r>
+            <w:r>
+              <w:t xml:space="preserve"> = i(x) – i(x|y)</w:t>
+            </w:r>
+          </w:p>
+          <w:p>
             <w:r>
               <w:rPr>
                 <w:rFonts w:hint="eastAsia"/>
@@ -4037,11 +3758,6 @@
             </w:r>
           </w:p>
           <w:p>
-            <w:pPr>
-              <w:rPr>
-                <w:rFonts w:hint="eastAsia"/>
-              </w:rPr>
-            </w:pPr>
             <w:r>
               <w:rPr>
                 <w:noProof/>
@@ -4096,19 +3812,8 @@
               </w:drawing>
             </w:r>
           </w:p>
-          <w:p>
-            <w:pPr>
-              <w:rPr>
-                <w:rFonts w:hint="eastAsia"/>
-              </w:rPr>
-            </w:pPr>
-          </w:p>
-          <w:p>
-            <w:pPr>
-              <w:rPr>
-                <w:rFonts w:hint="eastAsia"/>
-              </w:rPr>
-            </w:pPr>
+          <w:p/>
+          <w:p>
             <w:r>
               <w:rPr>
                 <w:rFonts w:hint="eastAsia"/>
@@ -4150,7 +3855,6 @@
           <w:p>
             <w:pPr>
               <w:rPr>
-                <w:rFonts w:hint="eastAsia"/>
                 <w:noProof/>
               </w:rPr>
             </w:pPr>
@@ -4163,11 +3867,6 @@
             </w:r>
           </w:p>
           <w:p>
-            <w:pPr>
-              <w:rPr>
-                <w:rFonts w:hint="eastAsia"/>
-              </w:rPr>
-            </w:pPr>
             <w:r>
               <w:rPr>
                 <w:noProof/>
@@ -4223,11 +3922,6 @@
             </w:r>
           </w:p>
           <w:p>
-            <w:pPr>
-              <w:rPr>
-                <w:rFonts w:hint="eastAsia"/>
-              </w:rPr>
-            </w:pPr>
             <w:r>
               <w:rPr>
                 <w:rFonts w:hint="eastAsia"/>
@@ -4236,11 +3930,6 @@
             </w:r>
           </w:p>
           <w:p>
-            <w:pPr>
-              <w:rPr>
-                <w:rFonts w:hint="eastAsia"/>
-              </w:rPr>
-            </w:pPr>
             <w:r>
               <w:rPr>
                 <w:noProof/>
@@ -4296,11 +3985,6 @@
             </w:r>
           </w:p>
           <w:p>
-            <w:pPr>
-              <w:rPr>
-                <w:rFonts w:hint="eastAsia"/>
-              </w:rPr>
-            </w:pPr>
             <w:r>
               <w:rPr>
                 <w:noProof/>
@@ -4356,11 +4040,6 @@
             </w:r>
           </w:p>
           <w:p>
-            <w:pPr>
-              <w:rPr>
-                <w:rFonts w:hint="eastAsia"/>
-              </w:rPr>
-            </w:pPr>
             <w:r>
               <w:rPr>
                 <w:rFonts w:hint="eastAsia"/>
@@ -4377,11 +4056,6 @@
             </w:r>
           </w:p>
           <w:p>
-            <w:pPr>
-              <w:rPr>
-                <w:rFonts w:hint="eastAsia"/>
-              </w:rPr>
-            </w:pPr>
             <w:r>
               <w:rPr>
                 <w:noProof/>
@@ -4437,11 +4111,6 @@
             </w:r>
           </w:p>
           <w:p>
-            <w:pPr>
-              <w:rPr>
-                <w:rFonts w:hint="eastAsia"/>
-              </w:rPr>
-            </w:pPr>
             <w:r>
               <w:t>logistic</w:t>
             </w:r>
@@ -4453,11 +4122,6 @@
             </w:r>
           </w:p>
           <w:p>
-            <w:pPr>
-              <w:rPr>
-                <w:rFonts w:hint="eastAsia"/>
-              </w:rPr>
-            </w:pPr>
             <w:r>
               <w:rPr>
                 <w:rFonts w:hint="eastAsia"/>
@@ -4547,11 +4211,6 @@
             </w:r>
           </w:p>
           <w:p>
-            <w:pPr>
-              <w:rPr>
-                <w:rFonts w:hint="eastAsia"/>
-              </w:rPr>
-            </w:pPr>
             <w:r>
               <w:rPr>
                 <w:rFonts w:hint="eastAsia"/>
@@ -4584,11 +4243,6 @@
             </w:r>
           </w:p>
           <w:p>
-            <w:pPr>
-              <w:rPr>
-                <w:rFonts w:hint="eastAsia"/>
-              </w:rPr>
-            </w:pPr>
             <w:r>
               <w:rPr>
                 <w:noProof/>
@@ -4643,19 +4297,8 @@
               </w:drawing>
             </w:r>
           </w:p>
-          <w:p>
-            <w:pPr>
-              <w:rPr>
-                <w:rFonts w:hint="eastAsia"/>
-              </w:rPr>
-            </w:pPr>
-          </w:p>
-          <w:p>
-            <w:pPr>
-              <w:rPr>
-                <w:rFonts w:hint="eastAsia"/>
-              </w:rPr>
-            </w:pPr>
+          <w:p/>
+          <w:p>
             <w:r>
               <w:rPr>
                 <w:noProof/>
@@ -4710,19 +4353,8 @@
               </w:drawing>
             </w:r>
           </w:p>
-          <w:p>
-            <w:pPr>
-              <w:rPr>
-                <w:rFonts w:hint="eastAsia"/>
-              </w:rPr>
-            </w:pPr>
-          </w:p>
-          <w:p>
-            <w:pPr>
-              <w:rPr>
-                <w:rFonts w:hint="eastAsia"/>
-              </w:rPr>
-            </w:pPr>
+          <w:p/>
+          <w:p>
             <w:r>
               <w:rPr>
                 <w:rFonts w:hint="eastAsia"/>
@@ -4739,11 +4371,6 @@
             </w:r>
           </w:p>
           <w:p>
-            <w:pPr>
-              <w:rPr>
-                <w:rFonts w:hint="eastAsia"/>
-              </w:rPr>
-            </w:pPr>
             <w:r>
               <w:rPr>
                 <w:rFonts w:hint="eastAsia"/>
@@ -4798,29 +4425,12 @@
               <w:t>：</w:t>
             </w:r>
           </w:p>
-          <w:p>
-            <w:pPr>
-              <w:rPr>
-                <w:rFonts w:hint="eastAsia"/>
-              </w:rPr>
-            </w:pPr>
-          </w:p>
+          <w:p/>
         </w:tc>
       </w:tr>
     </w:tbl>
+    <w:p/>
     <w:p>
-      <w:pPr>
-        <w:rPr>
-          <w:rFonts w:hint="eastAsia"/>
-        </w:rPr>
-      </w:pPr>
-    </w:p>
-    <w:p>
-      <w:pPr>
-        <w:rPr>
-          <w:rFonts w:hint="eastAsia"/>
-        </w:rPr>
-      </w:pPr>
       <w:r>
         <w:rPr>
           <w:b/>
@@ -4889,11 +4499,6 @@
             <w:tcW w:w="8516" w:type="dxa"/>
           </w:tcPr>
           <w:p>
-            <w:pPr>
-              <w:rPr>
-                <w:rFonts w:hint="eastAsia"/>
-              </w:rPr>
-            </w:pPr>
             <w:r>
               <w:rPr>
                 <w:color w:val="FF6600"/>
@@ -4930,11 +4535,6 @@
             </w:r>
           </w:p>
           <w:p>
-            <w:pPr>
-              <w:rPr>
-                <w:rFonts w:hint="eastAsia"/>
-              </w:rPr>
-            </w:pPr>
             <w:r>
               <w:rPr>
                 <w:rFonts w:hint="eastAsia"/>
@@ -4984,22 +4584,15 @@
             </w:r>
           </w:p>
           <w:p>
-            <w:pPr>
-              <w:rPr>
-                <w:rFonts w:hint="eastAsia"/>
-              </w:rPr>
-            </w:pPr>
             <w:r>
               <w:rPr>
                 <w:rFonts w:hint="eastAsia"/>
               </w:rPr>
               <w:t>基础是</w:t>
             </w:r>
-            <w:proofErr w:type="spellStart"/>
             <w:r>
               <w:t>jensen</w:t>
             </w:r>
-            <w:proofErr w:type="spellEnd"/>
             <w:r>
               <w:rPr>
                 <w:rFonts w:hint="eastAsia"/>
@@ -5029,11 +4622,6 @@
             </w:r>
           </w:p>
           <w:p>
-            <w:pPr>
-              <w:rPr>
-                <w:rFonts w:hint="eastAsia"/>
-              </w:rPr>
-            </w:pPr>
             <w:r>
               <w:rPr>
                 <w:noProof/>
@@ -5089,11 +4677,6 @@
             </w:r>
           </w:p>
           <w:p>
-            <w:pPr>
-              <w:rPr>
-                <w:rFonts w:hint="eastAsia"/>
-              </w:rPr>
-            </w:pPr>
             <w:r>
               <w:rPr>
                 <w:rFonts w:hint="eastAsia"/>
@@ -5102,11 +4685,6 @@
             </w:r>
           </w:p>
           <w:p>
-            <w:pPr>
-              <w:rPr>
-                <w:rFonts w:hint="eastAsia"/>
-              </w:rPr>
-            </w:pPr>
             <w:r>
               <w:rPr>
                 <w:rFonts w:hint="eastAsia"/>
@@ -5156,11 +4734,6 @@
             </w:r>
           </w:p>
           <w:p>
-            <w:pPr>
-              <w:rPr>
-                <w:rFonts w:hint="eastAsia"/>
-              </w:rPr>
-            </w:pPr>
             <w:r>
               <w:rPr>
                 <w:rFonts w:hint="eastAsia"/>
@@ -5169,11 +4742,6 @@
             </w:r>
           </w:p>
           <w:p>
-            <w:pPr>
-              <w:rPr>
-                <w:rFonts w:hint="eastAsia"/>
-              </w:rPr>
-            </w:pPr>
             <w:r>
               <w:rPr>
                 <w:noProof/>
@@ -5228,13 +4796,7 @@
               </w:drawing>
             </w:r>
           </w:p>
-          <w:p>
-            <w:pPr>
-              <w:rPr>
-                <w:rFonts w:hint="eastAsia"/>
-              </w:rPr>
-            </w:pPr>
-          </w:p>
+          <w:p/>
           <w:p>
             <w:pPr>
               <w:pStyle w:val="Default"/>
@@ -5292,9 +4854,6 @@
           <w:p>
             <w:pPr>
               <w:pStyle w:val="Default"/>
-              <w:rPr>
-                <w:rFonts w:hint="eastAsia"/>
-              </w:rPr>
             </w:pPr>
             <w:r>
               <w:t>N(μ1,σ1)</w:t>
@@ -5316,11 +4875,6 @@
             </w:r>
           </w:p>
           <w:p>
-            <w:pPr>
-              <w:rPr>
-                <w:rFonts w:hint="eastAsia"/>
-              </w:rPr>
-            </w:pPr>
             <w:r>
               <w:rPr>
                 <w:rFonts w:hint="eastAsia"/>
@@ -5352,15 +4906,7 @@
               <w:t>而</w:t>
             </w:r>
             <w:r>
-              <w:t>Q(</w:t>
-            </w:r>
-            <w:proofErr w:type="spellStart"/>
-            <w:r>
-              <w:t>i,z</w:t>
-            </w:r>
-            <w:proofErr w:type="spellEnd"/>
-            <w:r>
-              <w:t>)</w:t>
+              <w:t>Q(i,z)</w:t>
             </w:r>
             <w:r>
               <w:rPr>
@@ -5370,11 +4916,6 @@
             </w:r>
           </w:p>
           <w:p>
-            <w:pPr>
-              <w:rPr>
-                <w:rFonts w:hint="eastAsia"/>
-              </w:rPr>
-            </w:pPr>
             <w:r>
               <w:rPr>
                 <w:rFonts w:hint="eastAsia"/>
@@ -5424,11 +4965,6 @@
             </w:r>
           </w:p>
           <w:p>
-            <w:pPr>
-              <w:rPr>
-                <w:rFonts w:hint="eastAsia"/>
-              </w:rPr>
-            </w:pPr>
             <w:r>
               <w:rPr>
                 <w:rFonts w:hint="eastAsia"/>
@@ -5458,11 +4994,6 @@
             </w:r>
           </w:p>
           <w:p>
-            <w:pPr>
-              <w:rPr>
-                <w:rFonts w:hint="eastAsia"/>
-              </w:rPr>
-            </w:pPr>
             <w:r>
               <w:rPr>
                 <w:rFonts w:hint="eastAsia"/>
@@ -5510,20 +5041,542 @@
                 </wp:inline>
               </w:drawing>
             </w:r>
-            <w:bookmarkStart w:id="0" w:name="_GoBack"/>
-            <w:bookmarkEnd w:id="0"/>
           </w:p>
         </w:tc>
       </w:tr>
     </w:tbl>
+    <w:p/>
     <w:p>
       <w:pPr>
         <w:rPr>
           <w:rFonts w:hint="eastAsia"/>
         </w:rPr>
       </w:pPr>
+      <w:r>
+        <w:rPr>
+          <w:rFonts w:hint="eastAsia"/>
+          <w:b/>
+          <w:color w:val="0000FF"/>
+        </w:rPr>
+        <w:t>推荐系统</w:t>
+      </w:r>
+      <w:r>
+        <w:rPr>
+          <w:rFonts w:hint="eastAsia"/>
+        </w:rPr>
+        <w:t>：</w:t>
+      </w:r>
     </w:p>
-    <w:p/>
+    <w:tbl>
+      <w:tblPr>
+        <w:tblStyle w:val="a3"/>
+        <w:tblW w:w="0" w:type="auto"/>
+        <w:tblLook w:val="04A0" w:firstRow="1" w:lastRow="0" w:firstColumn="1" w:lastColumn="0" w:noHBand="0" w:noVBand="1"/>
+      </w:tblPr>
+      <w:tblGrid>
+        <w:gridCol w:w="8516"/>
+      </w:tblGrid>
+      <w:tr>
+        <w:tc>
+          <w:tcPr>
+            <w:tcW w:w="8516" w:type="dxa"/>
+          </w:tcPr>
+          <w:p>
+            <w:pPr>
+              <w:rPr>
+                <w:rFonts w:hint="eastAsia"/>
+              </w:rPr>
+            </w:pPr>
+            <w:r>
+              <w:rPr>
+                <w:rFonts w:hint="eastAsia"/>
+                <w:b/>
+                <w:color w:val="FF6600"/>
+              </w:rPr>
+              <w:t>为什么？</w:t>
+            </w:r>
+            <w:r>
+              <w:rPr>
+                <w:rFonts w:hint="eastAsia"/>
+              </w:rPr>
+              <w:t>：</w:t>
+            </w:r>
+          </w:p>
+          <w:p>
+            <w:pPr>
+              <w:widowControl/>
+              <w:autoSpaceDE w:val="0"/>
+              <w:autoSpaceDN w:val="0"/>
+              <w:adjustRightInd w:val="0"/>
+              <w:jc w:val="left"/>
+            </w:pPr>
+            <w:r>
+              <w:t>对用户而言：</w:t>
+            </w:r>
+          </w:p>
+          <w:p>
+            <w:pPr>
+              <w:widowControl/>
+              <w:autoSpaceDE w:val="0"/>
+              <w:autoSpaceDN w:val="0"/>
+              <w:adjustRightInd w:val="0"/>
+              <w:jc w:val="left"/>
+            </w:pPr>
+            <w:r>
+              <w:t xml:space="preserve"> </w:t>
+            </w:r>
+            <w:r>
+              <w:rPr>
+                <w:rFonts w:hint="eastAsia"/>
+              </w:rPr>
+              <w:t>－</w:t>
+            </w:r>
+            <w:r>
+              <w:t>找到好玩的东西</w:t>
+            </w:r>
+          </w:p>
+          <w:p>
+            <w:pPr>
+              <w:widowControl/>
+              <w:autoSpaceDE w:val="0"/>
+              <w:autoSpaceDN w:val="0"/>
+              <w:adjustRightInd w:val="0"/>
+              <w:jc w:val="left"/>
+            </w:pPr>
+            <w:r>
+              <w:t xml:space="preserve"> </w:t>
+            </w:r>
+            <w:r>
+              <w:rPr>
+                <w:rFonts w:hint="eastAsia"/>
+              </w:rPr>
+              <w:t>－</w:t>
+            </w:r>
+            <w:r>
+              <w:t>帮助决策</w:t>
+            </w:r>
+          </w:p>
+          <w:p>
+            <w:pPr>
+              <w:rPr>
+                <w:rFonts w:hint="eastAsia"/>
+              </w:rPr>
+            </w:pPr>
+            <w:r>
+              <w:t xml:space="preserve"> </w:t>
+            </w:r>
+            <w:r>
+              <w:rPr>
+                <w:rFonts w:hint="eastAsia"/>
+              </w:rPr>
+              <w:t>－</w:t>
+            </w:r>
+            <w:r>
+              <w:t>发现新鲜事物</w:t>
+            </w:r>
+          </w:p>
+          <w:p>
+            <w:pPr>
+              <w:widowControl/>
+              <w:autoSpaceDE w:val="0"/>
+              <w:autoSpaceDN w:val="0"/>
+              <w:adjustRightInd w:val="0"/>
+              <w:jc w:val="left"/>
+            </w:pPr>
+            <w:r>
+              <w:t>对商家而言：</w:t>
+            </w:r>
+          </w:p>
+          <w:p>
+            <w:pPr>
+              <w:widowControl/>
+              <w:autoSpaceDE w:val="0"/>
+              <w:autoSpaceDN w:val="0"/>
+              <w:adjustRightInd w:val="0"/>
+              <w:jc w:val="left"/>
+            </w:pPr>
+            <w:r>
+              <w:rPr>
+                <w:rFonts w:hint="eastAsia"/>
+              </w:rPr>
+              <w:t>－</w:t>
+            </w:r>
+            <w:r>
+              <w:t xml:space="preserve"> </w:t>
+            </w:r>
+            <w:r>
+              <w:t>提供个性化服务，提高信任度和粘性</w:t>
+            </w:r>
+          </w:p>
+          <w:p>
+            <w:pPr>
+              <w:rPr>
+                <w:rFonts w:hint="eastAsia"/>
+              </w:rPr>
+            </w:pPr>
+            <w:r>
+              <w:rPr>
+                <w:rFonts w:hint="eastAsia"/>
+              </w:rPr>
+              <w:t>－</w:t>
+            </w:r>
+            <w:r>
+              <w:t xml:space="preserve"> </w:t>
+            </w:r>
+            <w:r>
+              <w:t>增加营收</w:t>
+            </w:r>
+          </w:p>
+          <w:p>
+            <w:pPr>
+              <w:rPr>
+                <w:rFonts w:hint="eastAsia"/>
+              </w:rPr>
+            </w:pPr>
+          </w:p>
+          <w:p>
+            <w:pPr>
+              <w:rPr>
+                <w:rFonts w:hint="eastAsia"/>
+              </w:rPr>
+            </w:pPr>
+            <w:r>
+              <w:rPr>
+                <w:rFonts w:hint="eastAsia"/>
+                <w:color w:val="FF6600"/>
+              </w:rPr>
+              <w:t>不同的标准</w:t>
+            </w:r>
+            <w:r>
+              <w:rPr>
+                <w:rFonts w:hint="eastAsia"/>
+              </w:rPr>
+              <w:t>：</w:t>
+            </w:r>
+          </w:p>
+          <w:p>
+            <w:pPr>
+              <w:rPr>
+                <w:rFonts w:hint="eastAsia"/>
+              </w:rPr>
+            </w:pPr>
+          </w:p>
+          <w:p>
+            <w:pPr>
+              <w:rPr>
+                <w:rFonts w:hint="eastAsia"/>
+              </w:rPr>
+            </w:pPr>
+            <w:r>
+              <w:rPr>
+                <w:rFonts w:hint="eastAsia"/>
+                <w:color w:val="FF6600"/>
+              </w:rPr>
+              <w:t>协同过滤的算法</w:t>
+            </w:r>
+            <w:r>
+              <w:rPr>
+                <w:rFonts w:hint="eastAsia"/>
+              </w:rPr>
+              <w:t>：两种不同类型的处理方式，但是都是求相应的相似度。</w:t>
+            </w:r>
+          </w:p>
+          <w:p>
+            <w:pPr>
+              <w:rPr>
+                <w:rFonts w:hint="eastAsia"/>
+              </w:rPr>
+            </w:pPr>
+            <w:r>
+              <w:rPr>
+                <w:rFonts w:hint="eastAsia"/>
+              </w:rPr>
+              <w:t>例如：对于矩阵</w:t>
+            </w:r>
+            <w:r>
+              <w:t xml:space="preserve">U, </w:t>
+            </w:r>
+            <w:r>
+              <w:rPr>
+                <w:rFonts w:hint="eastAsia"/>
+              </w:rPr>
+              <w:t>大小是</w:t>
+            </w:r>
+            <w:r>
+              <w:t xml:space="preserve">n*m, </w:t>
+            </w:r>
+            <w:r>
+              <w:rPr>
+                <w:rFonts w:hint="eastAsia"/>
+              </w:rPr>
+              <w:t>代表</w:t>
+            </w:r>
+            <w:r>
+              <w:t>Uij</w:t>
+            </w:r>
+            <w:r>
+              <w:rPr>
+                <w:rFonts w:hint="eastAsia"/>
+              </w:rPr>
+              <w:t>代表的是第</w:t>
+            </w:r>
+            <w:r>
+              <w:t>i</w:t>
+            </w:r>
+            <w:r>
+              <w:rPr>
+                <w:rFonts w:hint="eastAsia"/>
+              </w:rPr>
+              <w:t>个用户对第</w:t>
+            </w:r>
+            <w:r>
+              <w:t>j</w:t>
+            </w:r>
+            <w:r>
+              <w:rPr>
+                <w:rFonts w:hint="eastAsia"/>
+              </w:rPr>
+              <w:t>个商品的评分，注意</w:t>
+            </w:r>
+            <w:r>
+              <w:t>U</w:t>
+            </w:r>
+            <w:r>
+              <w:rPr>
+                <w:rFonts w:hint="eastAsia"/>
+              </w:rPr>
+              <w:t>是一个稀疏矩阵（因为并不是一个用户都评论了所有的的商品）</w:t>
+            </w:r>
+          </w:p>
+          <w:p>
+            <w:pPr>
+              <w:rPr>
+                <w:rFonts w:hint="eastAsia"/>
+              </w:rPr>
+            </w:pPr>
+          </w:p>
+          <w:p>
+            <w:pPr>
+              <w:rPr>
+                <w:rFonts w:hint="eastAsia"/>
+              </w:rPr>
+            </w:pPr>
+            <w:r>
+              <w:t>Item-based:</w:t>
+            </w:r>
+            <w:r>
+              <w:rPr>
+                <w:rFonts w:hint="eastAsia"/>
+              </w:rPr>
+              <w:t>处理</w:t>
+            </w:r>
+            <w:r>
+              <w:t xml:space="preserve">items </w:t>
+            </w:r>
+            <w:r>
+              <w:rPr>
+                <w:rFonts w:hint="eastAsia"/>
+              </w:rPr>
+              <w:t>间的向量，即列向量。</w:t>
+            </w:r>
+          </w:p>
+          <w:p>
+            <w:pPr>
+              <w:rPr>
+                <w:rFonts w:hint="eastAsia"/>
+              </w:rPr>
+            </w:pPr>
+            <w:r>
+              <w:t>User_based:</w:t>
+            </w:r>
+            <w:r>
+              <w:rPr>
+                <w:rFonts w:hint="eastAsia"/>
+              </w:rPr>
+              <w:t>处理用户间的向量，即行向量。</w:t>
+            </w:r>
+          </w:p>
+          <w:p>
+            <w:pPr>
+              <w:rPr>
+                <w:rFonts w:hint="eastAsia"/>
+              </w:rPr>
+            </w:pPr>
+            <w:r>
+              <w:rPr>
+                <w:noProof/>
+              </w:rPr>
+              <w:drawing>
+                <wp:inline distT="0" distB="0" distL="0" distR="0" wp14:anchorId="0DE85575" wp14:editId="7E797FEF">
+                  <wp:extent cx="5257800" cy="2416810"/>
+                  <wp:effectExtent l="0" t="0" r="0" b="0"/>
+                  <wp:docPr id="2" name="图片 1"/>
+                  <wp:cNvGraphicFramePr>
+                    <a:graphicFrameLocks xmlns:a="http://schemas.openxmlformats.org/drawingml/2006/main" noChangeAspect="1"/>
+                  </wp:cNvGraphicFramePr>
+                  <a:graphic xmlns:a="http://schemas.openxmlformats.org/drawingml/2006/main">
+                    <a:graphicData uri="http://schemas.openxmlformats.org/drawingml/2006/picture">
+                      <pic:pic xmlns:pic="http://schemas.openxmlformats.org/drawingml/2006/picture">
+                        <pic:nvPicPr>
+                          <pic:cNvPr id="0" name="Picture 1"/>
+                          <pic:cNvPicPr>
+                            <a:picLocks noChangeAspect="1" noChangeArrowheads="1"/>
+                          </pic:cNvPicPr>
+                        </pic:nvPicPr>
+                        <pic:blipFill>
+                          <a:blip r:embed="rId25">
+                            <a:extLst>
+                              <a:ext uri="{28A0092B-C50C-407E-A947-70E740481C1C}">
+                                <a14:useLocalDpi xmlns:a14="http://schemas.microsoft.com/office/drawing/2010/main" val="0"/>
+                              </a:ext>
+                            </a:extLst>
+                          </a:blip>
+                          <a:srcRect/>
+                          <a:stretch>
+                            <a:fillRect/>
+                          </a:stretch>
+                        </pic:blipFill>
+                        <pic:spPr bwMode="auto">
+                          <a:xfrm>
+                            <a:off x="0" y="0"/>
+                            <a:ext cx="5257800" cy="2416810"/>
+                          </a:xfrm>
+                          <a:prstGeom prst="rect">
+                            <a:avLst/>
+                          </a:prstGeom>
+                          <a:noFill/>
+                          <a:ln>
+                            <a:noFill/>
+                          </a:ln>
+                        </pic:spPr>
+                      </pic:pic>
+                    </a:graphicData>
+                  </a:graphic>
+                </wp:inline>
+              </w:drawing>
+            </w:r>
+          </w:p>
+          <w:p>
+            <w:pPr>
+              <w:rPr>
+                <w:rFonts w:hint="eastAsia"/>
+              </w:rPr>
+            </w:pPr>
+            <w:r>
+              <w:t>user</w:t>
+            </w:r>
+            <w:r>
+              <w:rPr>
+                <w:rFonts w:hint="eastAsia"/>
+              </w:rPr>
+              <w:t>－</w:t>
+            </w:r>
+            <w:r>
+              <w:t>based</w:t>
+            </w:r>
+            <w:r>
+              <w:rPr>
+                <w:rFonts w:hint="eastAsia"/>
+              </w:rPr>
+              <w:t>数据量比较庞大，而且这种推荐是不稳定的，因为人对</w:t>
+            </w:r>
+            <w:r>
+              <w:t>item</w:t>
+            </w:r>
+            <w:r>
+              <w:rPr>
+                <w:rFonts w:hint="eastAsia"/>
+              </w:rPr>
+              <w:t>的评价是会改变的，相对而言</w:t>
+            </w:r>
+            <w:r>
+              <w:t>item-based</w:t>
+            </w:r>
+            <w:r>
+              <w:rPr>
+                <w:rFonts w:hint="eastAsia"/>
+              </w:rPr>
+              <w:t>比较好一点。</w:t>
+            </w:r>
+            <w:bookmarkStart w:id="0" w:name="_GoBack"/>
+            <w:bookmarkEnd w:id="0"/>
+            <w:r>
+              <w:t xml:space="preserve"> </w:t>
+            </w:r>
+          </w:p>
+          <w:p/>
+          <w:p>
+            <w:pPr>
+              <w:rPr>
+                <w:rFonts w:hint="eastAsia"/>
+              </w:rPr>
+            </w:pPr>
+            <w:r>
+              <w:rPr>
+                <w:b/>
+              </w:rPr>
+              <w:t xml:space="preserve">Cosine </w:t>
+            </w:r>
+            <w:r>
+              <w:rPr>
+                <w:rFonts w:hint="eastAsia"/>
+                <w:b/>
+              </w:rPr>
+              <w:t>相似度</w:t>
+            </w:r>
+            <w:r>
+              <w:rPr>
+                <w:rFonts w:hint="eastAsia"/>
+              </w:rPr>
+              <w:t>和</w:t>
+            </w:r>
+            <w:r>
+              <w:rPr>
+                <w:b/>
+              </w:rPr>
+              <w:t>pearson</w:t>
+            </w:r>
+            <w:r>
+              <w:rPr>
+                <w:rFonts w:hint="eastAsia"/>
+                <w:b/>
+              </w:rPr>
+              <w:t>相似度对比</w:t>
+            </w:r>
+            <w:r>
+              <w:rPr>
+                <w:rFonts w:hint="eastAsia"/>
+              </w:rPr>
+              <w:t>：简单的说，后者在牵着的基础上减去了各纬度的均值，这样做的目的就是消除每个用户对不同商品的偏差，以至于得到更好相似度的测量。</w:t>
+            </w:r>
+            <w:r>
+              <w:rPr>
+                <w:rFonts w:hint="eastAsia"/>
+              </w:rPr>
+              <w:t>典型的例子就是如果某个用户对评分很苛刻，那么其评分就会很低，而另一位用户整体评分又很高，这样如果用</w:t>
+            </w:r>
+            <w:r>
+              <w:t>cosine</w:t>
+            </w:r>
+            <w:r>
+              <w:rPr>
+                <w:rFonts w:hint="eastAsia"/>
+              </w:rPr>
+              <w:t>相似度就会偏差很大，但是</w:t>
+            </w:r>
+            <w:r>
+              <w:t>pearson</w:t>
+            </w:r>
+            <w:r>
+              <w:rPr>
+                <w:rFonts w:hint="eastAsia"/>
+              </w:rPr>
+              <w:t>相似度却没有。</w:t>
+            </w:r>
+          </w:p>
+        </w:tc>
+      </w:tr>
+    </w:tbl>
     <w:p/>
     <w:p/>
     <w:p/>
@@ -6819,7 +6872,7 @@
 </file>
 
 <file path=customXml/itemProps1.xml><?xml version="1.0" encoding="utf-8"?>
-<ds:datastoreItem xmlns:ds="http://schemas.openxmlformats.org/officeDocument/2006/customXml" ds:itemID="{EF313BEB-0D92-3348-9973-B4EFFC0242E2}">
+<ds:datastoreItem xmlns:ds="http://schemas.openxmlformats.org/officeDocument/2006/customXml" ds:itemID="{B03ABE06-938B-5C47-8039-C1AE793F5FFB}">
   <ds:schemaRefs>
     <ds:schemaRef ds:uri="http://schemas.openxmlformats.org/officeDocument/2006/bibliography"/>
   </ds:schemaRefs>

</xml_diff>

<commit_message>
add radom forest, bootstrap, bogging, adboost and GDBT
</commit_message>
<xml_diff>
--- a/machine_leaning/机器学习的一些感悟.docx
+++ b/machine_leaning/机器学习的一些感悟.docx
@@ -191,7 +191,15 @@
           </w:p>
           <w:p>
             <w:r>
-              <w:t xml:space="preserve">(google </w:t>
+              <w:t>(</w:t>
+            </w:r>
+            <w:proofErr w:type="spellStart"/>
+            <w:r>
+              <w:t>google</w:t>
+            </w:r>
+            <w:proofErr w:type="spellEnd"/>
+            <w:r>
+              <w:t xml:space="preserve"> </w:t>
             </w:r>
             <w:r>
               <w:rPr>
@@ -567,9 +575,11 @@
             <w:r>
               <w:t>，</w:t>
             </w:r>
+            <w:proofErr w:type="spellStart"/>
             <w:r>
               <w:t>adaboost</w:t>
             </w:r>
+            <w:proofErr w:type="spellEnd"/>
             <w:r>
               <w:t>，</w:t>
             </w:r>
@@ -1142,6 +1152,7 @@
             <w:tcW w:w="8516" w:type="dxa"/>
           </w:tcPr>
           <w:p>
+            <w:proofErr w:type="gramStart"/>
             <w:r>
               <w:t>e</w:t>
             </w:r>
@@ -1151,6 +1162,7 @@
               </w:rPr>
               <w:t>x</w:t>
             </w:r>
+            <w:proofErr w:type="gramEnd"/>
             <w:r>
               <w:t xml:space="preserve"> =1+ x+ x</w:t>
             </w:r>
@@ -1161,7 +1173,11 @@
               <w:t>2</w:t>
             </w:r>
             <w:r>
-              <w:t>/2! + x</w:t>
+              <w:t xml:space="preserve">/2! + </w:t>
+            </w:r>
+            <w:proofErr w:type="gramStart"/>
+            <w:r>
+              <w:t>x</w:t>
             </w:r>
             <w:r>
               <w:rPr>
@@ -1169,6 +1185,7 @@
               </w:rPr>
               <w:t>3</w:t>
             </w:r>
+            <w:proofErr w:type="gramEnd"/>
             <w:r>
               <w:t>/3! + …</w:t>
             </w:r>
@@ -1189,17 +1206,24 @@
               </w:rPr>
               <w:t>的范围，可以得到</w:t>
             </w:r>
+            <w:proofErr w:type="spellStart"/>
             <w:r>
               <w:t>possion</w:t>
             </w:r>
+            <w:proofErr w:type="spellEnd"/>
             <w:r>
               <w:rPr>
                 <w:rFonts w:hint="eastAsia"/>
               </w:rPr>
               <w:t>分布的</w:t>
             </w:r>
-            <w:r>
-              <w:t>pdf.</w:t>
+            <w:proofErr w:type="spellStart"/>
+            <w:r>
+              <w:t>pdf</w:t>
+            </w:r>
+            <w:proofErr w:type="spellEnd"/>
+            <w:r>
+              <w:t>.</w:t>
             </w:r>
           </w:p>
         </w:tc>
@@ -1217,7 +1241,21 @@
         <w:rPr>
           <w:color w:val="0000FF"/>
         </w:rPr>
-        <w:t>(Discrimitive &amp; Generative)</w:t>
+        <w:t>(</w:t>
+      </w:r>
+      <w:proofErr w:type="spellStart"/>
+      <w:r>
+        <w:rPr>
+          <w:color w:val="0000FF"/>
+        </w:rPr>
+        <w:t>Discrimitive</w:t>
+      </w:r>
+      <w:proofErr w:type="spellEnd"/>
+      <w:r>
+        <w:rPr>
+          <w:color w:val="0000FF"/>
+        </w:rPr>
+        <w:t xml:space="preserve"> &amp; Generative)</w:t>
       </w:r>
       <w:r>
         <w:rPr>
@@ -1267,9 +1305,11 @@
               </w:rPr>
               <w:t>判别式模型（</w:t>
             </w:r>
+            <w:proofErr w:type="spellStart"/>
             <w:r>
               <w:t>Discrimitive</w:t>
             </w:r>
+            <w:proofErr w:type="spellEnd"/>
             <w:r>
               <w:rPr>
                 <w:rFonts w:hint="eastAsia"/>
@@ -1286,7 +1326,15 @@
               <w:t>产生条件概率模型，</w:t>
             </w:r>
             <w:r>
-              <w:t>p(y|x)</w:t>
+              <w:t>p(</w:t>
+            </w:r>
+            <w:proofErr w:type="spellStart"/>
+            <w:r>
+              <w:t>y|x</w:t>
+            </w:r>
+            <w:proofErr w:type="spellEnd"/>
+            <w:r>
+              <w:t>)</w:t>
             </w:r>
           </w:p>
           <w:p>
@@ -1306,7 +1354,15 @@
               <w:t>产生联合概率模型</w:t>
             </w:r>
             <w:r>
-              <w:t>,p(x,y)</w:t>
+              <w:t>,p(</w:t>
+            </w:r>
+            <w:proofErr w:type="spellStart"/>
+            <w:r>
+              <w:t>x,y</w:t>
+            </w:r>
+            <w:proofErr w:type="spellEnd"/>
+            <w:r>
+              <w:t>)</w:t>
             </w:r>
           </w:p>
           <w:p>
@@ -1406,8 +1462,13 @@
           </w:p>
           <w:p>
             <w:r>
-              <w:t>Mixtures of Multinomials</w:t>
-            </w:r>
+              <w:t xml:space="preserve">Mixtures of </w:t>
+            </w:r>
+            <w:proofErr w:type="spellStart"/>
+            <w:r>
+              <w:t>Multinomials</w:t>
+            </w:r>
+            <w:proofErr w:type="spellEnd"/>
           </w:p>
           <w:p>
             <w:r>
@@ -1532,12 +1593,14 @@
               </w:rPr>
               <w:t>条件只是必要条件，但是对于凸优化问题，</w:t>
             </w:r>
+            <w:proofErr w:type="spellStart"/>
             <w:r>
               <w:rPr>
                 <w:rFonts w:hint="eastAsia"/>
               </w:rPr>
               <w:t>kkt</w:t>
             </w:r>
+            <w:proofErr w:type="spellEnd"/>
             <w:r>
               <w:rPr>
                 <w:rFonts w:hint="eastAsia"/>
@@ -1703,6 +1766,7 @@
       </w:tr>
     </w:tbl>
     <w:p>
+      <w:proofErr w:type="spellStart"/>
       <w:r>
         <w:rPr>
           <w:color w:val="0000FF"/>
@@ -1716,6 +1780,7 @@
         </w:rPr>
         <w:t>kt</w:t>
       </w:r>
+      <w:proofErr w:type="spellEnd"/>
       <w:r>
         <w:rPr>
           <w:rFonts w:hint="eastAsia"/>
@@ -1786,12 +1851,36 @@
               <w:t>广义拉格朗日函数</w:t>
             </w:r>
             <w:r>
-              <w:t>(generized lagrange function):</w:t>
-            </w:r>
-          </w:p>
-          <w:p>
-            <w:r>
-              <w:t xml:space="preserve">L = f(x) + sum(ai*ci(x)) + sum(bi*hi(x)), </w:t>
+              <w:t>(</w:t>
+            </w:r>
+            <w:proofErr w:type="spellStart"/>
+            <w:r>
+              <w:t>generized</w:t>
+            </w:r>
+            <w:proofErr w:type="spellEnd"/>
+            <w:r>
+              <w:t xml:space="preserve"> </w:t>
+            </w:r>
+            <w:proofErr w:type="spellStart"/>
+            <w:r>
+              <w:t>lagrange</w:t>
+            </w:r>
+            <w:proofErr w:type="spellEnd"/>
+            <w:r>
+              <w:t xml:space="preserve"> function):</w:t>
+            </w:r>
+          </w:p>
+          <w:p>
+            <w:r>
+              <w:t>L = f(x) + sum(</w:t>
+            </w:r>
+            <w:proofErr w:type="spellStart"/>
+            <w:r>
+              <w:t>ai</w:t>
+            </w:r>
+            <w:proofErr w:type="spellEnd"/>
+            <w:r>
+              <w:t xml:space="preserve">*ci(x)) + sum(bi*hi(x)), </w:t>
             </w:r>
             <w:r>
               <w:rPr>
@@ -1799,8 +1888,13 @@
               </w:rPr>
               <w:t>其中</w:t>
             </w:r>
-            <w:r>
-              <w:t xml:space="preserve">ai &gt;= 0 </w:t>
+            <w:proofErr w:type="spellStart"/>
+            <w:r>
+              <w:t>ai</w:t>
+            </w:r>
+            <w:proofErr w:type="spellEnd"/>
+            <w:r>
+              <w:t xml:space="preserve"> &gt;= 0 </w:t>
             </w:r>
             <w:r>
               <w:rPr>
@@ -1990,8 +2084,13 @@
               </w:rPr>
               <w:t>即</w:t>
             </w:r>
-            <w:r>
-              <w:t xml:space="preserve">ai*ci(x*) = 0 </w:t>
+            <w:proofErr w:type="spellStart"/>
+            <w:r>
+              <w:t>ai</w:t>
+            </w:r>
+            <w:proofErr w:type="spellEnd"/>
+            <w:r>
+              <w:t xml:space="preserve">*ci(x*) = 0 </w:t>
             </w:r>
             <w:r>
               <w:rPr>
@@ -1999,8 +2098,13 @@
               </w:rPr>
               <w:t>且</w:t>
             </w:r>
-            <w:r>
-              <w:t>ai* &gt;= 0</w:t>
+            <w:proofErr w:type="spellStart"/>
+            <w:r>
+              <w:t>ai</w:t>
+            </w:r>
+            <w:proofErr w:type="spellEnd"/>
+            <w:r>
+              <w:t>* &gt;= 0</w:t>
             </w:r>
             <w:r>
               <w:t>;</w:t>
@@ -2010,8 +2114,13 @@
             </w:r>
           </w:p>
           <w:p>
-            <w:r>
-              <w:t>5:hi(x*) = 0</w:t>
+            <w:proofErr w:type="gramStart"/>
+            <w:r>
+              <w:t>5:hi(</w:t>
+            </w:r>
+            <w:proofErr w:type="gramEnd"/>
+            <w:r>
+              <w:t>x*) = 0</w:t>
             </w:r>
           </w:p>
         </w:tc>
@@ -2242,12 +2351,14 @@
               </w:rPr>
               <w:t>商品的，评分，多少人买，点击率（</w:t>
             </w:r>
+            <w:proofErr w:type="spellStart"/>
             <w:r>
               <w:rPr>
                 <w:rFonts w:hint="eastAsia"/>
               </w:rPr>
               <w:t>ctr</w:t>
             </w:r>
+            <w:proofErr w:type="spellEnd"/>
             <w:r>
               <w:rPr>
                 <w:rFonts w:hint="eastAsia"/>
@@ -2352,9 +2463,11 @@
               </w:rPr>
               <w:t>表和</w:t>
             </w:r>
+            <w:proofErr w:type="spellStart"/>
             <w:r>
               <w:t>hdfs</w:t>
             </w:r>
+            <w:proofErr w:type="spellEnd"/>
             <w:r>
               <w:rPr>
                 <w:rFonts w:hint="eastAsia"/>
@@ -2442,12 +2555,14 @@
               </w:rPr>
               <w:t>通过组合统计属性判定：例如号称在美国的用户但是其</w:t>
             </w:r>
+            <w:proofErr w:type="spellStart"/>
             <w:r>
               <w:rPr>
                 <w:rFonts w:hint="eastAsia"/>
               </w:rPr>
               <w:t>ip</w:t>
             </w:r>
+            <w:proofErr w:type="spellEnd"/>
             <w:r>
               <w:rPr>
                 <w:rFonts w:hint="eastAsia"/>
@@ -2600,9 +2715,11 @@
               </w:rPr>
               <w:t>负样本，并且量都挺大，</w:t>
             </w:r>
+            <w:proofErr w:type="spellStart"/>
             <w:r>
               <w:t>downsampling</w:t>
             </w:r>
+            <w:proofErr w:type="spellEnd"/>
           </w:p>
           <w:p>
             <w:r>
@@ -2687,9 +2804,11 @@
               </w:rPr>
               <w:t>归一化，统计</w:t>
             </w:r>
+            <w:proofErr w:type="spellStart"/>
             <w:r>
               <w:t>max,min,mean,std</w:t>
             </w:r>
+            <w:proofErr w:type="spellEnd"/>
           </w:p>
           <w:p>
             <w:r>
@@ -2779,7 +2898,23 @@
               <w:t>，例如某一纬度有三种取值对应用</w:t>
             </w:r>
             <w:r>
-              <w:t>[1 0 0] [0 1 0] [0 0 1]</w:t>
+              <w:t xml:space="preserve">[1 0 </w:t>
+            </w:r>
+            <w:proofErr w:type="spellStart"/>
+            <w:r>
+              <w:t>0</w:t>
+            </w:r>
+            <w:proofErr w:type="spellEnd"/>
+            <w:r>
+              <w:t xml:space="preserve">] [0 1 0] [0 </w:t>
+            </w:r>
+            <w:proofErr w:type="spellStart"/>
+            <w:r>
+              <w:t>0</w:t>
+            </w:r>
+            <w:proofErr w:type="spellEnd"/>
+            <w:r>
+              <w:t xml:space="preserve"> 1]</w:t>
             </w:r>
             <w:r>
               <w:t xml:space="preserve">, </w:t>
@@ -2987,8 +3122,13 @@
               </w:rPr>
               <w:t>过拟合：</w:t>
             </w:r>
-            <w:r>
-              <w:t>overfitting, high variance</w:t>
+            <w:proofErr w:type="spellStart"/>
+            <w:r>
+              <w:t>overfitting</w:t>
+            </w:r>
+            <w:proofErr w:type="spellEnd"/>
+            <w:r>
+              <w:t>, high variance</w:t>
             </w:r>
           </w:p>
           <w:p>
@@ -3004,8 +3144,13 @@
               </w:rPr>
               <w:t xml:space="preserve"> </w:t>
             </w:r>
-            <w:r>
-              <w:t>underfitting, high bias</w:t>
+            <w:proofErr w:type="spellStart"/>
+            <w:r>
+              <w:t>underfitting</w:t>
+            </w:r>
+            <w:proofErr w:type="spellEnd"/>
+            <w:r>
+              <w:t>, high bias</w:t>
             </w:r>
           </w:p>
           <w:p>
@@ -3349,9 +3494,11 @@
               </w:rPr>
               <w:t xml:space="preserve"> </w:t>
             </w:r>
+            <w:proofErr w:type="spellStart"/>
             <w:r>
               <w:t>Adaboost</w:t>
             </w:r>
+            <w:proofErr w:type="spellEnd"/>
             <w:r>
               <w:rPr>
                 <w:rFonts w:hint="eastAsia"/>
@@ -3452,8 +3599,13 @@
               </w:rPr>
               <w:t xml:space="preserve"> </w:t>
             </w:r>
-            <w:r>
-              <w:t>i(x) = -log(p(x))</w:t>
+            <w:proofErr w:type="spellStart"/>
+            <w:r>
+              <w:t>i</w:t>
+            </w:r>
+            <w:proofErr w:type="spellEnd"/>
+            <w:r>
+              <w:t>(x) = -log(p(x))</w:t>
             </w:r>
             <w:r>
               <w:rPr>
@@ -3593,7 +3745,15 @@
               <w:t>对于函数</w:t>
             </w:r>
             <w:r>
-              <w:t xml:space="preserve">-xlogx, </w:t>
+              <w:t>-</w:t>
+            </w:r>
+            <w:proofErr w:type="spellStart"/>
+            <w:r>
+              <w:t>xlogx</w:t>
+            </w:r>
+            <w:proofErr w:type="spellEnd"/>
+            <w:r>
+              <w:t xml:space="preserve">, </w:t>
             </w:r>
             <w:r>
               <w:rPr>
@@ -3735,11 +3895,80 @@
               </w:rPr>
               <w:t>即</w:t>
             </w:r>
-            <w:r>
-              <w:t>i(y,x) = i(y) – i(y|x) = log(p(y|x)/p(y))</w:t>
-            </w:r>
-            <w:r>
-              <w:t xml:space="preserve"> = i(x) – i(x|y)</w:t>
+            <w:proofErr w:type="spellStart"/>
+            <w:r>
+              <w:t>i</w:t>
+            </w:r>
+            <w:proofErr w:type="spellEnd"/>
+            <w:r>
+              <w:t>(</w:t>
+            </w:r>
+            <w:proofErr w:type="spellStart"/>
+            <w:r>
+              <w:t>y,x</w:t>
+            </w:r>
+            <w:proofErr w:type="spellEnd"/>
+            <w:r>
+              <w:t xml:space="preserve">) = </w:t>
+            </w:r>
+            <w:proofErr w:type="spellStart"/>
+            <w:r>
+              <w:t>i</w:t>
+            </w:r>
+            <w:proofErr w:type="spellEnd"/>
+            <w:r>
+              <w:t xml:space="preserve">(y) – </w:t>
+            </w:r>
+            <w:proofErr w:type="spellStart"/>
+            <w:r>
+              <w:t>i</w:t>
+            </w:r>
+            <w:proofErr w:type="spellEnd"/>
+            <w:r>
+              <w:t>(</w:t>
+            </w:r>
+            <w:proofErr w:type="spellStart"/>
+            <w:r>
+              <w:t>y|x</w:t>
+            </w:r>
+            <w:proofErr w:type="spellEnd"/>
+            <w:r>
+              <w:t>) = log(p(</w:t>
+            </w:r>
+            <w:proofErr w:type="spellStart"/>
+            <w:r>
+              <w:t>y|x</w:t>
+            </w:r>
+            <w:proofErr w:type="spellEnd"/>
+            <w:r>
+              <w:t>)/p(y))</w:t>
+            </w:r>
+            <w:r>
+              <w:t xml:space="preserve"> = </w:t>
+            </w:r>
+            <w:proofErr w:type="spellStart"/>
+            <w:r>
+              <w:t>i</w:t>
+            </w:r>
+            <w:proofErr w:type="spellEnd"/>
+            <w:r>
+              <w:t xml:space="preserve">(x) – </w:t>
+            </w:r>
+            <w:proofErr w:type="spellStart"/>
+            <w:r>
+              <w:t>i</w:t>
+            </w:r>
+            <w:proofErr w:type="spellEnd"/>
+            <w:r>
+              <w:t>(</w:t>
+            </w:r>
+            <w:proofErr w:type="spellStart"/>
+            <w:r>
+              <w:t>x|y</w:t>
+            </w:r>
+            <w:proofErr w:type="spellEnd"/>
+            <w:r>
+              <w:t>)</w:t>
             </w:r>
           </w:p>
           <w:p>
@@ -4590,9 +4819,11 @@
               </w:rPr>
               <w:t>基础是</w:t>
             </w:r>
+            <w:proofErr w:type="spellStart"/>
             <w:r>
               <w:t>jensen</w:t>
             </w:r>
+            <w:proofErr w:type="spellEnd"/>
             <w:r>
               <w:rPr>
                 <w:rFonts w:hint="eastAsia"/>
@@ -4906,7 +5137,15 @@
               <w:t>而</w:t>
             </w:r>
             <w:r>
-              <w:t>Q(i,z)</w:t>
+              <w:t>Q(</w:t>
+            </w:r>
+            <w:proofErr w:type="spellStart"/>
+            <w:r>
+              <w:t>i,z</w:t>
+            </w:r>
+            <w:proofErr w:type="spellEnd"/>
+            <w:r>
+              <w:t>)</w:t>
             </w:r>
             <w:r>
               <w:rPr>
@@ -5047,11 +5286,6 @@
     </w:tbl>
     <w:p/>
     <w:p>
-      <w:pPr>
-        <w:rPr>
-          <w:rFonts w:hint="eastAsia"/>
-        </w:rPr>
-      </w:pPr>
       <w:r>
         <w:rPr>
           <w:rFonts w:hint="eastAsia"/>
@@ -5082,11 +5316,6 @@
             <w:tcW w:w="8516" w:type="dxa"/>
           </w:tcPr>
           <w:p>
-            <w:pPr>
-              <w:rPr>
-                <w:rFonts w:hint="eastAsia"/>
-              </w:rPr>
-            </w:pPr>
             <w:r>
               <w:rPr>
                 <w:rFonts w:hint="eastAsia"/>
@@ -5157,11 +5386,6 @@
             </w:r>
           </w:p>
           <w:p>
-            <w:pPr>
-              <w:rPr>
-                <w:rFonts w:hint="eastAsia"/>
-              </w:rPr>
-            </w:pPr>
             <w:r>
               <w:t xml:space="preserve"> </w:t>
             </w:r>
@@ -5209,11 +5433,6 @@
             </w:r>
           </w:p>
           <w:p>
-            <w:pPr>
-              <w:rPr>
-                <w:rFonts w:hint="eastAsia"/>
-              </w:rPr>
-            </w:pPr>
             <w:r>
               <w:rPr>
                 <w:rFonts w:hint="eastAsia"/>
@@ -5227,19 +5446,8 @@
               <w:t>增加营收</w:t>
             </w:r>
           </w:p>
-          <w:p>
-            <w:pPr>
-              <w:rPr>
-                <w:rFonts w:hint="eastAsia"/>
-              </w:rPr>
-            </w:pPr>
-          </w:p>
-          <w:p>
-            <w:pPr>
-              <w:rPr>
-                <w:rFonts w:hint="eastAsia"/>
-              </w:rPr>
-            </w:pPr>
+          <w:p/>
+          <w:p>
             <w:r>
               <w:rPr>
                 <w:rFonts w:hint="eastAsia"/>
@@ -5254,19 +5462,8 @@
               <w:t>：</w:t>
             </w:r>
           </w:p>
-          <w:p>
-            <w:pPr>
-              <w:rPr>
-                <w:rFonts w:hint="eastAsia"/>
-              </w:rPr>
-            </w:pPr>
-          </w:p>
-          <w:p>
-            <w:pPr>
-              <w:rPr>
-                <w:rFonts w:hint="eastAsia"/>
-              </w:rPr>
-            </w:pPr>
+          <w:p/>
+          <w:p>
             <w:r>
               <w:rPr>
                 <w:rFonts w:hint="eastAsia"/>
@@ -5282,11 +5479,6 @@
             </w:r>
           </w:p>
           <w:p>
-            <w:pPr>
-              <w:rPr>
-                <w:rFonts w:hint="eastAsia"/>
-              </w:rPr>
-            </w:pPr>
             <w:r>
               <w:rPr>
                 <w:rFonts w:hint="eastAsia"/>
@@ -5311,18 +5503,22 @@
               </w:rPr>
               <w:t>代表</w:t>
             </w:r>
+            <w:proofErr w:type="spellStart"/>
             <w:r>
               <w:t>Uij</w:t>
             </w:r>
+            <w:proofErr w:type="spellEnd"/>
             <w:r>
               <w:rPr>
                 <w:rFonts w:hint="eastAsia"/>
               </w:rPr>
               <w:t>代表的是第</w:t>
             </w:r>
+            <w:proofErr w:type="spellStart"/>
             <w:r>
               <w:t>i</w:t>
             </w:r>
+            <w:proofErr w:type="spellEnd"/>
             <w:r>
               <w:rPr>
                 <w:rFonts w:hint="eastAsia"/>
@@ -5348,19 +5544,8 @@
               <w:t>是一个稀疏矩阵（因为并不是一个用户都评论了所有的的商品）</w:t>
             </w:r>
           </w:p>
-          <w:p>
-            <w:pPr>
-              <w:rPr>
-                <w:rFonts w:hint="eastAsia"/>
-              </w:rPr>
-            </w:pPr>
-          </w:p>
-          <w:p>
-            <w:pPr>
-              <w:rPr>
-                <w:rFonts w:hint="eastAsia"/>
-              </w:rPr>
-            </w:pPr>
+          <w:p/>
+          <w:p>
             <w:r>
               <w:t>Item-based:</w:t>
             </w:r>
@@ -5381,13 +5566,13 @@
             </w:r>
           </w:p>
           <w:p>
-            <w:pPr>
-              <w:rPr>
-                <w:rFonts w:hint="eastAsia"/>
-              </w:rPr>
-            </w:pPr>
-            <w:r>
-              <w:t>User_based:</w:t>
+            <w:proofErr w:type="spellStart"/>
+            <w:r>
+              <w:t>User_based</w:t>
+            </w:r>
+            <w:proofErr w:type="spellEnd"/>
+            <w:r>
+              <w:t>:</w:t>
             </w:r>
             <w:r>
               <w:rPr>
@@ -5397,11 +5582,6 @@
             </w:r>
           </w:p>
           <w:p>
-            <w:pPr>
-              <w:rPr>
-                <w:rFonts w:hint="eastAsia"/>
-              </w:rPr>
-            </w:pPr>
             <w:r>
               <w:rPr>
                 <w:noProof/>
@@ -5457,11 +5637,6 @@
             </w:r>
           </w:p>
           <w:p>
-            <w:pPr>
-              <w:rPr>
-                <w:rFonts w:hint="eastAsia"/>
-              </w:rPr>
-            </w:pPr>
             <w:r>
               <w:t>user</w:t>
             </w:r>
@@ -5498,19 +5673,12 @@
               </w:rPr>
               <w:t>比较好一点。</w:t>
             </w:r>
-            <w:bookmarkStart w:id="0" w:name="_GoBack"/>
-            <w:bookmarkEnd w:id="0"/>
             <w:r>
               <w:t xml:space="preserve"> </w:t>
             </w:r>
           </w:p>
           <w:p/>
           <w:p>
-            <w:pPr>
-              <w:rPr>
-                <w:rFonts w:hint="eastAsia"/>
-              </w:rPr>
-            </w:pPr>
             <w:r>
               <w:rPr>
                 <w:b/>
@@ -5530,12 +5698,14 @@
               </w:rPr>
               <w:t>和</w:t>
             </w:r>
+            <w:proofErr w:type="spellStart"/>
             <w:r>
               <w:rPr>
                 <w:b/>
               </w:rPr>
               <w:t>pearson</w:t>
             </w:r>
+            <w:proofErr w:type="spellEnd"/>
             <w:r>
               <w:rPr>
                 <w:rFonts w:hint="eastAsia"/>
@@ -5564,9 +5734,11 @@
               </w:rPr>
               <w:t>相似度就会偏差很大，但是</w:t>
             </w:r>
+            <w:proofErr w:type="spellStart"/>
             <w:r>
               <w:t>pearson</w:t>
             </w:r>
+            <w:proofErr w:type="spellEnd"/>
             <w:r>
               <w:rPr>
                 <w:rFonts w:hint="eastAsia"/>
@@ -5578,6 +5750,698 @@
       </w:tr>
     </w:tbl>
     <w:p/>
+    <w:p>
+      <w:pPr>
+        <w:rPr>
+          <w:rFonts w:hint="eastAsia"/>
+        </w:rPr>
+      </w:pPr>
+      <w:r>
+        <w:rPr>
+          <w:rFonts w:hint="eastAsia"/>
+          <w:b/>
+          <w:color w:val="0000FF"/>
+        </w:rPr>
+        <w:t>决策树</w:t>
+      </w:r>
+      <w:r>
+        <w:rPr>
+          <w:rFonts w:hint="eastAsia"/>
+        </w:rPr>
+        <w:t>：</w:t>
+      </w:r>
+    </w:p>
+    <w:tbl>
+      <w:tblPr>
+        <w:tblStyle w:val="a3"/>
+        <w:tblW w:w="0" w:type="auto"/>
+        <w:tblLook w:val="04A0" w:firstRow="1" w:lastRow="0" w:firstColumn="1" w:lastColumn="0" w:noHBand="0" w:noVBand="1"/>
+      </w:tblPr>
+      <w:tblGrid>
+        <w:gridCol w:w="8516"/>
+      </w:tblGrid>
+      <w:tr>
+        <w:tc>
+          <w:tcPr>
+            <w:tcW w:w="8516" w:type="dxa"/>
+          </w:tcPr>
+          <w:p>
+            <w:r>
+              <w:t>ID3</w:t>
+            </w:r>
+            <w:r>
+              <w:t>(</w:t>
+            </w:r>
+            <w:r>
+              <w:rPr>
+                <w:rFonts w:hint="eastAsia"/>
+              </w:rPr>
+              <w:t>信息增益</w:t>
+            </w:r>
+            <w:r>
+              <w:t>)</w:t>
+            </w:r>
+            <w:r>
+              <w:t>:</w:t>
+            </w:r>
+          </w:p>
+          <w:p/>
+          <w:p>
+            <w:r>
+              <w:t>C4.5</w:t>
+            </w:r>
+            <w:r>
+              <w:t>(</w:t>
+            </w:r>
+            <w:r>
+              <w:rPr>
+                <w:rFonts w:hint="eastAsia"/>
+              </w:rPr>
+              <w:t>信息增益率</w:t>
+            </w:r>
+            <w:r>
+              <w:t>)</w:t>
+            </w:r>
+            <w:r>
+              <w:t>:</w:t>
+            </w:r>
+          </w:p>
+          <w:p/>
+          <w:p>
+            <w:r>
+              <w:t>CART</w:t>
+            </w:r>
+            <w:r>
+              <w:t>(</w:t>
+            </w:r>
+            <w:proofErr w:type="spellStart"/>
+            <w:r>
+              <w:t>gini</w:t>
+            </w:r>
+            <w:proofErr w:type="spellEnd"/>
+            <w:r>
+              <w:t xml:space="preserve"> </w:t>
+            </w:r>
+            <w:r>
+              <w:rPr>
+                <w:rFonts w:hint="eastAsia"/>
+              </w:rPr>
+              <w:t>系数</w:t>
+            </w:r>
+            <w:r>
+              <w:t>)</w:t>
+            </w:r>
+            <w:r>
+              <w:t>:</w:t>
+            </w:r>
+          </w:p>
+          <w:p>
+            <w:pPr>
+              <w:rPr>
+                <w:rFonts w:hint="eastAsia"/>
+              </w:rPr>
+            </w:pPr>
+          </w:p>
+        </w:tc>
+      </w:tr>
+    </w:tbl>
+    <w:p/>
+    <w:p>
+      <w:pPr>
+        <w:rPr>
+          <w:rFonts w:hint="eastAsia"/>
+        </w:rPr>
+      </w:pPr>
+      <w:r>
+        <w:rPr>
+          <w:rFonts w:hint="eastAsia"/>
+          <w:b/>
+          <w:color w:val="0000FF"/>
+        </w:rPr>
+        <w:t>随机森林</w:t>
+      </w:r>
+      <w:r>
+        <w:rPr>
+          <w:rFonts w:hint="eastAsia"/>
+        </w:rPr>
+        <w:t>：</w:t>
+      </w:r>
+    </w:p>
+    <w:tbl>
+      <w:tblPr>
+        <w:tblStyle w:val="a3"/>
+        <w:tblW w:w="0" w:type="auto"/>
+        <w:tblLook w:val="04A0" w:firstRow="1" w:lastRow="0" w:firstColumn="1" w:lastColumn="0" w:noHBand="0" w:noVBand="1"/>
+      </w:tblPr>
+      <w:tblGrid>
+        <w:gridCol w:w="8516"/>
+      </w:tblGrid>
+      <w:tr>
+        <w:tc>
+          <w:tcPr>
+            <w:tcW w:w="8516" w:type="dxa"/>
+          </w:tcPr>
+          <w:p>
+            <w:pPr>
+              <w:rPr>
+                <w:rFonts w:hint="eastAsia"/>
+              </w:rPr>
+            </w:pPr>
+            <w:r>
+              <w:rPr>
+                <w:rFonts w:hint="eastAsia"/>
+                <w:b/>
+                <w:color w:val="FF6600"/>
+              </w:rPr>
+              <w:t>随机森林的使用原因</w:t>
+            </w:r>
+            <w:r>
+              <w:rPr>
+                <w:rFonts w:hint="eastAsia"/>
+              </w:rPr>
+              <w:t>：</w:t>
+            </w:r>
+          </w:p>
+          <w:p>
+            <w:pPr>
+              <w:rPr>
+                <w:rFonts w:hint="eastAsia"/>
+              </w:rPr>
+            </w:pPr>
+            <w:r>
+              <w:rPr>
+                <w:rFonts w:hint="eastAsia"/>
+              </w:rPr>
+              <w:t>决策书的泛化能力较弱，其与交叉验证的关系较紧密</w:t>
+            </w:r>
+            <w:r>
+              <w:rPr>
+                <w:rFonts w:hint="eastAsia"/>
+              </w:rPr>
+              <w:t>。</w:t>
+            </w:r>
+          </w:p>
+          <w:p>
+            <w:pPr>
+              <w:rPr>
+                <w:rFonts w:hint="eastAsia"/>
+              </w:rPr>
+            </w:pPr>
+          </w:p>
+          <w:p>
+            <w:pPr>
+              <w:rPr>
+                <w:rFonts w:hint="eastAsia"/>
+              </w:rPr>
+            </w:pPr>
+            <w:r>
+              <w:rPr>
+                <w:b/>
+                <w:color w:val="FF6600"/>
+              </w:rPr>
+              <w:t>bootstrap</w:t>
+            </w:r>
+            <w:r>
+              <w:t xml:space="preserve">: </w:t>
+            </w:r>
+            <w:r>
+              <w:rPr>
+                <w:rFonts w:hint="eastAsia"/>
+              </w:rPr>
+              <w:t>有放回的抽样办法，指依靠自己的资源，称为自助法</w:t>
+            </w:r>
+          </w:p>
+          <w:p>
+            <w:pPr>
+              <w:rPr>
+                <w:rFonts w:hint="eastAsia"/>
+              </w:rPr>
+            </w:pPr>
+          </w:p>
+          <w:p>
+            <w:pPr>
+              <w:rPr>
+                <w:rFonts w:hint="eastAsia"/>
+              </w:rPr>
+            </w:pPr>
+            <w:r>
+              <w:rPr>
+                <w:b/>
+                <w:color w:val="FF6600"/>
+              </w:rPr>
+              <w:t>bagging(bootstrap aggregation)</w:t>
+            </w:r>
+            <w:r>
+              <w:t>:</w:t>
+            </w:r>
+            <w:r>
+              <w:rPr>
+                <w:rFonts w:hint="eastAsia"/>
+              </w:rPr>
+              <w:t>从样本集中有放回的选出</w:t>
+            </w:r>
+            <w:r>
+              <w:t>n</w:t>
+            </w:r>
+            <w:r>
+              <w:rPr>
+                <w:rFonts w:hint="eastAsia"/>
+              </w:rPr>
+              <w:t>个样本，对这些</w:t>
+            </w:r>
+            <w:r>
+              <w:t>n</w:t>
+            </w:r>
+            <w:r>
+              <w:rPr>
+                <w:rFonts w:hint="eastAsia"/>
+              </w:rPr>
+              <w:t>个样本建立分类器，然后投票决定分类的结果。</w:t>
+            </w:r>
+          </w:p>
+          <w:p>
+            <w:pPr>
+              <w:rPr>
+                <w:rFonts w:hint="eastAsia"/>
+              </w:rPr>
+            </w:pPr>
+            <w:r>
+              <w:rPr>
+                <w:rFonts w:hint="eastAsia"/>
+              </w:rPr>
+              <w:t>随机森林就是决策树和</w:t>
+            </w:r>
+            <w:r>
+              <w:t>bagging</w:t>
+            </w:r>
+            <w:r>
+              <w:rPr>
+                <w:rFonts w:hint="eastAsia"/>
+              </w:rPr>
+              <w:t>的结合。</w:t>
+            </w:r>
+          </w:p>
+          <w:p>
+            <w:pPr>
+              <w:rPr>
+                <w:b/>
+                <w:color w:val="FF6600"/>
+              </w:rPr>
+            </w:pPr>
+          </w:p>
+          <w:p>
+            <w:pPr>
+              <w:rPr>
+                <w:rFonts w:hint="eastAsia"/>
+              </w:rPr>
+            </w:pPr>
+            <w:proofErr w:type="spellStart"/>
+            <w:r>
+              <w:rPr>
+                <w:b/>
+                <w:color w:val="FF6600"/>
+              </w:rPr>
+              <w:t>Adboost</w:t>
+            </w:r>
+            <w:proofErr w:type="spellEnd"/>
+            <w:r>
+              <w:rPr>
+                <w:b/>
+                <w:color w:val="FF6600"/>
+              </w:rPr>
+              <w:t xml:space="preserve">: </w:t>
+            </w:r>
+            <w:r>
+              <w:t>adaptive boost,</w:t>
+            </w:r>
+            <w:r>
+              <w:t xml:space="preserve"> </w:t>
+            </w:r>
+            <w:r>
+              <w:rPr>
+                <w:rFonts w:hint="eastAsia"/>
+              </w:rPr>
+              <w:t>对不同的重要性的采取不同的权重，</w:t>
+            </w:r>
+            <w:r>
+              <w:rPr>
+                <w:rFonts w:hint="eastAsia"/>
+              </w:rPr>
+              <w:t xml:space="preserve"> </w:t>
+            </w:r>
+          </w:p>
+          <w:p>
+            <w:pPr>
+              <w:rPr>
+                <w:rFonts w:hint="eastAsia"/>
+              </w:rPr>
+            </w:pPr>
+            <w:r>
+              <w:rPr>
+                <w:rFonts w:hint="eastAsia"/>
+              </w:rPr>
+              <w:t>因此</w:t>
+            </w:r>
+            <w:proofErr w:type="spellStart"/>
+            <w:r>
+              <w:t>adboost</w:t>
+            </w:r>
+            <w:proofErr w:type="spellEnd"/>
+            <w:r>
+              <w:rPr>
+                <w:rFonts w:hint="eastAsia"/>
+              </w:rPr>
+              <w:t>就是更新</w:t>
+            </w:r>
+            <w:r>
+              <w:t>sign(sum(</w:t>
+            </w:r>
+            <w:proofErr w:type="spellStart"/>
+            <w:r>
+              <w:t>wi</w:t>
+            </w:r>
+            <w:proofErr w:type="spellEnd"/>
+            <w:r>
+              <w:t xml:space="preserve">*ci)), </w:t>
+            </w:r>
+            <w:r>
+              <w:rPr>
+                <w:rFonts w:hint="eastAsia"/>
+              </w:rPr>
+              <w:t>其中</w:t>
+            </w:r>
+            <w:proofErr w:type="spellStart"/>
+            <w:r>
+              <w:t>wi</w:t>
+            </w:r>
+            <w:proofErr w:type="spellEnd"/>
+            <w:r>
+              <w:rPr>
+                <w:rFonts w:hint="eastAsia"/>
+              </w:rPr>
+              <w:t>为权重，</w:t>
+            </w:r>
+            <w:r>
+              <w:t xml:space="preserve">ci </w:t>
+            </w:r>
+            <w:r>
+              <w:rPr>
+                <w:rFonts w:hint="eastAsia"/>
+              </w:rPr>
+              <w:t>为相应的分类器</w:t>
+            </w:r>
+            <w:r>
+              <w:t>,</w:t>
+            </w:r>
+            <w:r>
+              <w:rPr>
+                <w:rFonts w:hint="eastAsia"/>
+              </w:rPr>
+              <w:t>每次更新我们就更加关心上次分类错误的样本，因此权重更大一点。</w:t>
+            </w:r>
+          </w:p>
+          <w:p>
+            <w:r>
+              <w:rPr>
+                <w:rFonts w:hint="eastAsia"/>
+              </w:rPr>
+              <w:t>注意上述是样本的权重，不是分类器的权重，在分类错的样本上我们加大权重，我们就类似的增多这样的样本。</w:t>
+            </w:r>
+          </w:p>
+          <w:p>
+            <w:pPr>
+              <w:rPr>
+                <w:rFonts w:hint="eastAsia"/>
+                <w:b/>
+                <w:color w:val="FF6600"/>
+              </w:rPr>
+            </w:pPr>
+            <w:proofErr w:type="spellStart"/>
+            <w:r>
+              <w:t>Adboost</w:t>
+            </w:r>
+            <w:proofErr w:type="spellEnd"/>
+            <w:r>
+              <w:rPr>
+                <w:rFonts w:hint="eastAsia"/>
+              </w:rPr>
+              <w:t>会产生多个分类器，每个有不同的权重。</w:t>
+            </w:r>
+          </w:p>
+          <w:p>
+            <w:pPr>
+              <w:rPr>
+                <w:rFonts w:hint="eastAsia"/>
+                <w:b/>
+                <w:color w:val="FF6600"/>
+              </w:rPr>
+            </w:pPr>
+          </w:p>
+          <w:p>
+            <w:pPr>
+              <w:rPr>
+                <w:rFonts w:hint="eastAsia"/>
+              </w:rPr>
+            </w:pPr>
+            <w:r>
+              <w:rPr>
+                <w:b/>
+                <w:color w:val="FF6600"/>
+              </w:rPr>
+              <w:t>GBDT:</w:t>
+            </w:r>
+            <w:r>
+              <w:rPr>
+                <w:rFonts w:hint="eastAsia"/>
+              </w:rPr>
+              <w:t xml:space="preserve"> </w:t>
+            </w:r>
+            <w:r>
+              <w:t xml:space="preserve">gradient boosting decision tree, </w:t>
+            </w:r>
+          </w:p>
+          <w:p>
+            <w:pPr>
+              <w:rPr>
+                <w:rFonts w:hint="eastAsia"/>
+                <w:b/>
+                <w:color w:val="FF6600"/>
+              </w:rPr>
+            </w:pPr>
+            <w:r>
+              <w:rPr>
+                <w:b/>
+                <w:color w:val="FF6600"/>
+              </w:rPr>
+              <w:t>G</w:t>
+            </w:r>
+            <w:r>
+              <w:rPr>
+                <w:b/>
+                <w:color w:val="FF6600"/>
+              </w:rPr>
+              <w:t>D</w:t>
+            </w:r>
+            <w:r>
+              <w:rPr>
+                <w:b/>
+                <w:color w:val="FF6600"/>
+              </w:rPr>
+              <w:t>B</w:t>
+            </w:r>
+            <w:r>
+              <w:rPr>
+                <w:b/>
+                <w:color w:val="FF6600"/>
+              </w:rPr>
+              <w:t>T</w:t>
+            </w:r>
+            <w:r>
+              <w:rPr>
+                <w:b/>
+                <w:color w:val="FF6600"/>
+              </w:rPr>
+              <w:t>:</w:t>
+            </w:r>
+            <w:r>
+              <w:t xml:space="preserve"> gradient </w:t>
+            </w:r>
+            <w:r>
+              <w:rPr>
+                <w:rFonts w:hint="eastAsia"/>
+              </w:rPr>
+              <w:t>decent</w:t>
+            </w:r>
+            <w:r>
+              <w:t xml:space="preserve"> decision tree</w:t>
+            </w:r>
+            <w:r>
+              <w:rPr>
+                <w:rFonts w:hint="eastAsia"/>
+              </w:rPr>
+              <w:t>.</w:t>
+            </w:r>
+          </w:p>
+          <w:p/>
+          <w:p>
+            <w:pPr>
+              <w:rPr>
+                <w:b/>
+                <w:color w:val="FF6600"/>
+              </w:rPr>
+            </w:pPr>
+            <w:r>
+              <w:rPr>
+                <w:rFonts w:hint="eastAsia"/>
+              </w:rPr>
+              <w:t>随机森林过拟合的概率较低，</w:t>
+            </w:r>
+            <w:proofErr w:type="spellStart"/>
+            <w:r>
+              <w:t>adboost</w:t>
+            </w:r>
+            <w:proofErr w:type="spellEnd"/>
+            <w:r>
+              <w:rPr>
+                <w:rFonts w:hint="eastAsia"/>
+              </w:rPr>
+              <w:t>可能产生过拟合，</w:t>
+            </w:r>
+            <w:r>
+              <w:t>G</w:t>
+            </w:r>
+            <w:r>
+              <w:t>D</w:t>
+            </w:r>
+            <w:r>
+              <w:t>B</w:t>
+            </w:r>
+            <w:bookmarkStart w:id="0" w:name="_GoBack"/>
+            <w:bookmarkEnd w:id="0"/>
+            <w:r>
+              <w:t>T</w:t>
+            </w:r>
+            <w:r>
+              <w:rPr>
+                <w:rFonts w:hint="eastAsia"/>
+              </w:rPr>
+              <w:t>不仅可以解决分类问题，也可以解决回归问题。</w:t>
+            </w:r>
+          </w:p>
+          <w:p>
+            <w:pPr>
+              <w:rPr>
+                <w:rFonts w:hint="eastAsia"/>
+                <w:b/>
+                <w:color w:val="FF6600"/>
+              </w:rPr>
+            </w:pPr>
+          </w:p>
+          <w:p>
+            <w:pPr>
+              <w:rPr>
+                <w:rFonts w:hint="eastAsia"/>
+              </w:rPr>
+            </w:pPr>
+            <w:r>
+              <w:rPr>
+                <w:rFonts w:hint="eastAsia"/>
+                <w:b/>
+                <w:color w:val="FF6600"/>
+              </w:rPr>
+              <w:t>怎样理解随机森林的随机</w:t>
+            </w:r>
+            <w:r>
+              <w:rPr>
+                <w:rFonts w:hint="eastAsia"/>
+              </w:rPr>
+              <w:t>：</w:t>
+            </w:r>
+          </w:p>
+          <w:p>
+            <w:pPr>
+              <w:rPr>
+                <w:rFonts w:hint="eastAsia"/>
+              </w:rPr>
+            </w:pPr>
+            <w:r>
+              <w:rPr>
+                <w:rFonts w:hint="eastAsia"/>
+              </w:rPr>
+              <w:t xml:space="preserve">1: </w:t>
+            </w:r>
+            <w:r>
+              <w:rPr>
+                <w:rFonts w:hint="eastAsia"/>
+              </w:rPr>
+              <w:t>在样本集中用</w:t>
+            </w:r>
+            <w:r>
+              <w:t>bootstrap</w:t>
+            </w:r>
+            <w:r>
+              <w:rPr>
+                <w:rFonts w:hint="eastAsia"/>
+              </w:rPr>
+              <w:t>采样（有放回的抽样）</w:t>
+            </w:r>
+            <w:r>
+              <w:t>n</w:t>
+            </w:r>
+            <w:r>
+              <w:rPr>
+                <w:rFonts w:hint="eastAsia"/>
+              </w:rPr>
+              <w:t>个样本</w:t>
+            </w:r>
+          </w:p>
+          <w:p>
+            <w:pPr>
+              <w:rPr>
+                <w:rFonts w:hint="eastAsia"/>
+              </w:rPr>
+            </w:pPr>
+            <w:r>
+              <w:rPr>
+                <w:rFonts w:hint="eastAsia"/>
+              </w:rPr>
+              <w:t xml:space="preserve">2: </w:t>
+            </w:r>
+            <w:r>
+              <w:rPr>
+                <w:rFonts w:hint="eastAsia"/>
+              </w:rPr>
+              <w:t>从所有的属性中随机选择</w:t>
+            </w:r>
+            <w:r>
+              <w:t>k</w:t>
+            </w:r>
+            <w:r>
+              <w:rPr>
+                <w:rFonts w:hint="eastAsia"/>
+              </w:rPr>
+              <w:t>个属性，建立</w:t>
+            </w:r>
+            <w:r>
+              <w:t>cart</w:t>
+            </w:r>
+            <w:r>
+              <w:rPr>
+                <w:rFonts w:hint="eastAsia"/>
+              </w:rPr>
+              <w:t>决策树</w:t>
+            </w:r>
+          </w:p>
+        </w:tc>
+      </w:tr>
+    </w:tbl>
+    <w:p>
+      <w:pPr>
+        <w:rPr>
+          <w:rFonts w:hint="eastAsia"/>
+        </w:rPr>
+      </w:pPr>
+    </w:p>
     <w:p/>
     <w:p/>
     <w:p/>
@@ -6872,7 +7736,7 @@
 </file>
 
 <file path=customXml/itemProps1.xml><?xml version="1.0" encoding="utf-8"?>
-<ds:datastoreItem xmlns:ds="http://schemas.openxmlformats.org/officeDocument/2006/customXml" ds:itemID="{B03ABE06-938B-5C47-8039-C1AE793F5FFB}">
+<ds:datastoreItem xmlns:ds="http://schemas.openxmlformats.org/officeDocument/2006/customXml" ds:itemID="{921143C9-2A8C-6545-973D-D49A67E480AB}">
   <ds:schemaRefs>
     <ds:schemaRef ds:uri="http://schemas.openxmlformats.org/officeDocument/2006/bibliography"/>
   </ds:schemaRefs>

</xml_diff>

<commit_message>
add some conceptes on svm, compare svm with logistic regression
</commit_message>
<xml_diff>
--- a/machine_leaning/机器学习的一些感悟.docx
+++ b/machine_leaning/机器学习的一些感悟.docx
@@ -5751,11 +5751,6 @@
     </w:tbl>
     <w:p/>
     <w:p>
-      <w:pPr>
-        <w:rPr>
-          <w:rFonts w:hint="eastAsia"/>
-        </w:rPr>
-      </w:pPr>
       <w:r>
         <w:rPr>
           <w:rFonts w:hint="eastAsia"/>
@@ -5855,23 +5850,12 @@
               <w:t>:</w:t>
             </w:r>
           </w:p>
-          <w:p>
-            <w:pPr>
-              <w:rPr>
-                <w:rFonts w:hint="eastAsia"/>
-              </w:rPr>
-            </w:pPr>
-          </w:p>
+          <w:p/>
         </w:tc>
       </w:tr>
     </w:tbl>
     <w:p/>
     <w:p>
-      <w:pPr>
-        <w:rPr>
-          <w:rFonts w:hint="eastAsia"/>
-        </w:rPr>
-      </w:pPr>
       <w:r>
         <w:rPr>
           <w:rFonts w:hint="eastAsia"/>
@@ -5902,11 +5886,6 @@
             <w:tcW w:w="8516" w:type="dxa"/>
           </w:tcPr>
           <w:p>
-            <w:pPr>
-              <w:rPr>
-                <w:rFonts w:hint="eastAsia"/>
-              </w:rPr>
-            </w:pPr>
             <w:r>
               <w:rPr>
                 <w:rFonts w:hint="eastAsia"/>
@@ -5923,11 +5902,6 @@
             </w:r>
           </w:p>
           <w:p>
-            <w:pPr>
-              <w:rPr>
-                <w:rFonts w:hint="eastAsia"/>
-              </w:rPr>
-            </w:pPr>
             <w:r>
               <w:rPr>
                 <w:rFonts w:hint="eastAsia"/>
@@ -5941,19 +5915,8 @@
               <w:t>。</w:t>
             </w:r>
           </w:p>
-          <w:p>
-            <w:pPr>
-              <w:rPr>
-                <w:rFonts w:hint="eastAsia"/>
-              </w:rPr>
-            </w:pPr>
-          </w:p>
-          <w:p>
-            <w:pPr>
-              <w:rPr>
-                <w:rFonts w:hint="eastAsia"/>
-              </w:rPr>
-            </w:pPr>
+          <w:p/>
+          <w:p>
             <w:r>
               <w:rPr>
                 <w:b/>
@@ -5971,19 +5934,8 @@
               <w:t>有放回的抽样办法，指依靠自己的资源，称为自助法</w:t>
             </w:r>
           </w:p>
-          <w:p>
-            <w:pPr>
-              <w:rPr>
-                <w:rFonts w:hint="eastAsia"/>
-              </w:rPr>
-            </w:pPr>
-          </w:p>
-          <w:p>
-            <w:pPr>
-              <w:rPr>
-                <w:rFonts w:hint="eastAsia"/>
-              </w:rPr>
-            </w:pPr>
+          <w:p/>
+          <w:p>
             <w:r>
               <w:rPr>
                 <w:b/>
@@ -6020,11 +5972,6 @@
             </w:r>
           </w:p>
           <w:p>
-            <w:pPr>
-              <w:rPr>
-                <w:rFonts w:hint="eastAsia"/>
-              </w:rPr>
-            </w:pPr>
             <w:r>
               <w:rPr>
                 <w:rFonts w:hint="eastAsia"/>
@@ -6050,305 +5997,251 @@
             </w:pPr>
           </w:p>
           <w:p>
+            <w:proofErr w:type="spellStart"/>
+            <w:r>
+              <w:rPr>
+                <w:b/>
+                <w:color w:val="FF6600"/>
+              </w:rPr>
+              <w:t>Adboost</w:t>
+            </w:r>
+            <w:proofErr w:type="spellEnd"/>
+            <w:r>
+              <w:rPr>
+                <w:b/>
+                <w:color w:val="FF6600"/>
+              </w:rPr>
+              <w:t xml:space="preserve">: </w:t>
+            </w:r>
+            <w:r>
+              <w:t>adaptive boost,</w:t>
+            </w:r>
+            <w:r>
+              <w:t xml:space="preserve"> </w:t>
+            </w:r>
+            <w:r>
+              <w:rPr>
+                <w:rFonts w:hint="eastAsia"/>
+              </w:rPr>
+              <w:t>对不同的重要性的采取不同的权重，</w:t>
+            </w:r>
+            <w:r>
+              <w:rPr>
+                <w:rFonts w:hint="eastAsia"/>
+              </w:rPr>
+              <w:t xml:space="preserve"> </w:t>
+            </w:r>
+          </w:p>
+          <w:p>
+            <w:r>
+              <w:rPr>
+                <w:rFonts w:hint="eastAsia"/>
+              </w:rPr>
+              <w:t>因此</w:t>
+            </w:r>
+            <w:proofErr w:type="spellStart"/>
+            <w:r>
+              <w:t>adboost</w:t>
+            </w:r>
+            <w:proofErr w:type="spellEnd"/>
+            <w:r>
+              <w:rPr>
+                <w:rFonts w:hint="eastAsia"/>
+              </w:rPr>
+              <w:t>就是更新</w:t>
+            </w:r>
+            <w:r>
+              <w:t>sign(sum(</w:t>
+            </w:r>
+            <w:proofErr w:type="spellStart"/>
+            <w:r>
+              <w:t>wi</w:t>
+            </w:r>
+            <w:proofErr w:type="spellEnd"/>
+            <w:r>
+              <w:t xml:space="preserve">*ci)), </w:t>
+            </w:r>
+            <w:r>
+              <w:rPr>
+                <w:rFonts w:hint="eastAsia"/>
+              </w:rPr>
+              <w:t>其中</w:t>
+            </w:r>
+            <w:proofErr w:type="spellStart"/>
+            <w:r>
+              <w:t>wi</w:t>
+            </w:r>
+            <w:proofErr w:type="spellEnd"/>
+            <w:r>
+              <w:rPr>
+                <w:rFonts w:hint="eastAsia"/>
+              </w:rPr>
+              <w:t>为权重，</w:t>
+            </w:r>
+            <w:r>
+              <w:t xml:space="preserve">ci </w:t>
+            </w:r>
+            <w:r>
+              <w:rPr>
+                <w:rFonts w:hint="eastAsia"/>
+              </w:rPr>
+              <w:t>为相应的分类器</w:t>
+            </w:r>
+            <w:r>
+              <w:t>,</w:t>
+            </w:r>
+            <w:r>
+              <w:rPr>
+                <w:rFonts w:hint="eastAsia"/>
+              </w:rPr>
+              <w:t>每次更新我们就更加关心上次分类错误的样本，因此权重更大一点。</w:t>
+            </w:r>
+          </w:p>
+          <w:p>
+            <w:r>
+              <w:rPr>
+                <w:rFonts w:hint="eastAsia"/>
+              </w:rPr>
+              <w:t>注意上述是样本的权重，不是分类器的权重，在分类错的样本上我们加大权重，我们就类似的增多这样的样本。</w:t>
+            </w:r>
+          </w:p>
+          <w:p>
             <w:pPr>
               <w:rPr>
-                <w:rFonts w:hint="eastAsia"/>
+                <w:b/>
+                <w:color w:val="FF6600"/>
               </w:rPr>
             </w:pPr>
             <w:proofErr w:type="spellStart"/>
             <w:r>
+              <w:t>Adboost</w:t>
+            </w:r>
+            <w:proofErr w:type="spellEnd"/>
+            <w:r>
+              <w:rPr>
+                <w:rFonts w:hint="eastAsia"/>
+              </w:rPr>
+              <w:t>会产生多个分类器，每个有不同的权重。</w:t>
+            </w:r>
+          </w:p>
+          <w:p>
+            <w:pPr>
               <w:rPr>
                 <w:b/>
                 <w:color w:val="FF6600"/>
               </w:rPr>
-              <w:t>Adboost</w:t>
-            </w:r>
-            <w:proofErr w:type="spellEnd"/>
+            </w:pPr>
+          </w:p>
+          <w:p>
             <w:r>
               <w:rPr>
                 <w:b/>
                 <w:color w:val="FF6600"/>
               </w:rPr>
-              <w:t xml:space="preserve">: </w:t>
-            </w:r>
-            <w:r>
-              <w:t>adaptive boost,</w:t>
-            </w:r>
-            <w:r>
+              <w:t>GBDT:</w:t>
+            </w:r>
+            <w:r>
+              <w:rPr>
+                <w:rFonts w:hint="eastAsia"/>
+              </w:rPr>
               <w:t xml:space="preserve"> </w:t>
             </w:r>
             <w:r>
-              <w:rPr>
-                <w:rFonts w:hint="eastAsia"/>
-              </w:rPr>
-              <w:t>对不同的重要性的采取不同的权重，</w:t>
-            </w:r>
-            <w:r>
-              <w:rPr>
-                <w:rFonts w:hint="eastAsia"/>
-              </w:rPr>
-              <w:t xml:space="preserve"> </w:t>
+              <w:t xml:space="preserve">gradient boosting decision tree, </w:t>
             </w:r>
           </w:p>
           <w:p>
             <w:pPr>
               <w:rPr>
-                <w:rFonts w:hint="eastAsia"/>
-              </w:rPr>
-            </w:pPr>
-            <w:r>
-              <w:rPr>
-                <w:rFonts w:hint="eastAsia"/>
-              </w:rPr>
-              <w:t>因此</w:t>
-            </w:r>
-            <w:proofErr w:type="spellStart"/>
-            <w:r>
-              <w:t>adboost</w:t>
-            </w:r>
-            <w:proofErr w:type="spellEnd"/>
-            <w:r>
-              <w:rPr>
-                <w:rFonts w:hint="eastAsia"/>
-              </w:rPr>
-              <w:t>就是更新</w:t>
-            </w:r>
-            <w:r>
-              <w:t>sign(sum(</w:t>
-            </w:r>
-            <w:proofErr w:type="spellStart"/>
-            <w:r>
-              <w:t>wi</w:t>
-            </w:r>
-            <w:proofErr w:type="spellEnd"/>
-            <w:r>
-              <w:t xml:space="preserve">*ci)), </w:t>
-            </w:r>
-            <w:r>
-              <w:rPr>
-                <w:rFonts w:hint="eastAsia"/>
-              </w:rPr>
-              <w:t>其中</w:t>
-            </w:r>
-            <w:proofErr w:type="spellStart"/>
-            <w:r>
-              <w:t>wi</w:t>
-            </w:r>
-            <w:proofErr w:type="spellEnd"/>
-            <w:r>
-              <w:rPr>
-                <w:rFonts w:hint="eastAsia"/>
-              </w:rPr>
-              <w:t>为权重，</w:t>
-            </w:r>
-            <w:r>
-              <w:t xml:space="preserve">ci </w:t>
-            </w:r>
-            <w:r>
-              <w:rPr>
-                <w:rFonts w:hint="eastAsia"/>
-              </w:rPr>
-              <w:t>为相应的分类器</w:t>
-            </w:r>
-            <w:r>
-              <w:t>,</w:t>
-            </w:r>
-            <w:r>
-              <w:rPr>
-                <w:rFonts w:hint="eastAsia"/>
-              </w:rPr>
-              <w:t>每次更新我们就更加关心上次分类错误的样本，因此权重更大一点。</w:t>
-            </w:r>
-          </w:p>
-          <w:p>
-            <w:r>
-              <w:rPr>
-                <w:rFonts w:hint="eastAsia"/>
-              </w:rPr>
-              <w:t>注意上述是样本的权重，不是分类器的权重，在分类错的样本上我们加大权重，我们就类似的增多这样的样本。</w:t>
-            </w:r>
-          </w:p>
-          <w:p>
-            <w:pPr>
-              <w:rPr>
-                <w:rFonts w:hint="eastAsia"/>
                 <w:b/>
                 <w:color w:val="FF6600"/>
               </w:rPr>
             </w:pPr>
-            <w:proofErr w:type="spellStart"/>
-            <w:r>
-              <w:t>Adboost</w:t>
-            </w:r>
-            <w:proofErr w:type="spellEnd"/>
-            <w:r>
-              <w:rPr>
-                <w:rFonts w:hint="eastAsia"/>
-              </w:rPr>
-              <w:t>会产生多个分类器，每个有不同的权重。</w:t>
-            </w:r>
-          </w:p>
-          <w:p>
-            <w:pPr>
-              <w:rPr>
-                <w:rFonts w:hint="eastAsia"/>
+            <w:r>
+              <w:rPr>
                 <w:b/>
                 <w:color w:val="FF6600"/>
               </w:rPr>
-            </w:pPr>
-          </w:p>
+              <w:t>GDBT:</w:t>
+            </w:r>
+            <w:r>
+              <w:t xml:space="preserve"> gradient </w:t>
+            </w:r>
+            <w:r>
+              <w:rPr>
+                <w:rFonts w:hint="eastAsia"/>
+              </w:rPr>
+              <w:t>decent</w:t>
+            </w:r>
+            <w:r>
+              <w:t xml:space="preserve"> decision tree</w:t>
+            </w:r>
+            <w:r>
+              <w:rPr>
+                <w:rFonts w:hint="eastAsia"/>
+              </w:rPr>
+              <w:t>.</w:t>
+            </w:r>
+          </w:p>
+          <w:p/>
           <w:p>
             <w:pPr>
-              <w:rPr>
-                <w:rFonts w:hint="eastAsia"/>
-              </w:rPr>
-            </w:pPr>
-            <w:r>
               <w:rPr>
                 <w:b/>
                 <w:color w:val="FF6600"/>
               </w:rPr>
-              <w:t>GBDT:</w:t>
-            </w:r>
-            <w:r>
-              <w:rPr>
-                <w:rFonts w:hint="eastAsia"/>
-              </w:rPr>
-              <w:t xml:space="preserve"> </w:t>
-            </w:r>
-            <w:r>
-              <w:t xml:space="preserve">gradient boosting decision tree, </w:t>
+            </w:pPr>
+            <w:r>
+              <w:rPr>
+                <w:rFonts w:hint="eastAsia"/>
+              </w:rPr>
+              <w:t>随机森林过拟合的概率较低，</w:t>
+            </w:r>
+            <w:proofErr w:type="spellStart"/>
+            <w:r>
+              <w:t>adboost</w:t>
+            </w:r>
+            <w:proofErr w:type="spellEnd"/>
+            <w:r>
+              <w:rPr>
+                <w:rFonts w:hint="eastAsia"/>
+              </w:rPr>
+              <w:t>可能产生过拟合，</w:t>
+            </w:r>
+            <w:r>
+              <w:t>G</w:t>
+            </w:r>
+            <w:r>
+              <w:t>D</w:t>
+            </w:r>
+            <w:r>
+              <w:t>B</w:t>
+            </w:r>
+            <w:r>
+              <w:t>T</w:t>
+            </w:r>
+            <w:r>
+              <w:rPr>
+                <w:rFonts w:hint="eastAsia"/>
+              </w:rPr>
+              <w:t>不仅可以解决分类问题，也可以解决回归问题。</w:t>
             </w:r>
           </w:p>
           <w:p>
             <w:pPr>
               <w:rPr>
-                <w:rFonts w:hint="eastAsia"/>
                 <w:b/>
                 <w:color w:val="FF6600"/>
               </w:rPr>
             </w:pPr>
-            <w:r>
-              <w:rPr>
+          </w:p>
+          <w:p>
+            <w:r>
+              <w:rPr>
+                <w:rFonts w:hint="eastAsia"/>
                 <w:b/>
                 <w:color w:val="FF6600"/>
               </w:rPr>
-              <w:t>G</w:t>
-            </w:r>
-            <w:r>
-              <w:rPr>
-                <w:b/>
-                <w:color w:val="FF6600"/>
-              </w:rPr>
-              <w:t>D</w:t>
-            </w:r>
-            <w:r>
-              <w:rPr>
-                <w:b/>
-                <w:color w:val="FF6600"/>
-              </w:rPr>
-              <w:t>B</w:t>
-            </w:r>
-            <w:r>
-              <w:rPr>
-                <w:b/>
-                <w:color w:val="FF6600"/>
-              </w:rPr>
-              <w:t>T</w:t>
-            </w:r>
-            <w:r>
-              <w:rPr>
-                <w:b/>
-                <w:color w:val="FF6600"/>
-              </w:rPr>
-              <w:t>:</w:t>
-            </w:r>
-            <w:r>
-              <w:t xml:space="preserve"> gradient </w:t>
-            </w:r>
-            <w:r>
-              <w:rPr>
-                <w:rFonts w:hint="eastAsia"/>
-              </w:rPr>
-              <w:t>decent</w:t>
-            </w:r>
-            <w:r>
-              <w:t xml:space="preserve"> decision tree</w:t>
-            </w:r>
-            <w:r>
-              <w:rPr>
-                <w:rFonts w:hint="eastAsia"/>
-              </w:rPr>
-              <w:t>.</w:t>
-            </w:r>
-          </w:p>
-          <w:p/>
-          <w:p>
-            <w:pPr>
-              <w:rPr>
-                <w:b/>
-                <w:color w:val="FF6600"/>
-              </w:rPr>
-            </w:pPr>
-            <w:r>
-              <w:rPr>
-                <w:rFonts w:hint="eastAsia"/>
-              </w:rPr>
-              <w:t>随机森林过拟合的概率较低，</w:t>
-            </w:r>
-            <w:proofErr w:type="spellStart"/>
-            <w:r>
-              <w:t>adboost</w:t>
-            </w:r>
-            <w:proofErr w:type="spellEnd"/>
-            <w:r>
-              <w:rPr>
-                <w:rFonts w:hint="eastAsia"/>
-              </w:rPr>
-              <w:t>可能产生过拟合，</w:t>
-            </w:r>
-            <w:r>
-              <w:t>G</w:t>
-            </w:r>
-            <w:r>
-              <w:t>D</w:t>
-            </w:r>
-            <w:r>
-              <w:t>B</w:t>
-            </w:r>
-            <w:bookmarkStart w:id="0" w:name="_GoBack"/>
-            <w:bookmarkEnd w:id="0"/>
-            <w:r>
-              <w:t>T</w:t>
-            </w:r>
-            <w:r>
-              <w:rPr>
-                <w:rFonts w:hint="eastAsia"/>
-              </w:rPr>
-              <w:t>不仅可以解决分类问题，也可以解决回归问题。</w:t>
-            </w:r>
-          </w:p>
-          <w:p>
-            <w:pPr>
-              <w:rPr>
-                <w:rFonts w:hint="eastAsia"/>
-                <w:b/>
-                <w:color w:val="FF6600"/>
-              </w:rPr>
-            </w:pPr>
-          </w:p>
-          <w:p>
-            <w:pPr>
-              <w:rPr>
-                <w:rFonts w:hint="eastAsia"/>
-              </w:rPr>
-            </w:pPr>
-            <w:r>
-              <w:rPr>
-                <w:rFonts w:hint="eastAsia"/>
-                <w:b/>
-                <w:color w:val="FF6600"/>
-              </w:rPr>
               <w:t>怎样理解随机森林的随机</w:t>
             </w:r>
             <w:r>
@@ -6359,11 +6252,6 @@
             </w:r>
           </w:p>
           <w:p>
-            <w:pPr>
-              <w:rPr>
-                <w:rFonts w:hint="eastAsia"/>
-              </w:rPr>
-            </w:pPr>
             <w:r>
               <w:rPr>
                 <w:rFonts w:hint="eastAsia"/>
@@ -6396,11 +6284,6 @@
             </w:r>
           </w:p>
           <w:p>
-            <w:pPr>
-              <w:rPr>
-                <w:rFonts w:hint="eastAsia"/>
-              </w:rPr>
-            </w:pPr>
             <w:r>
               <w:rPr>
                 <w:rFonts w:hint="eastAsia"/>
@@ -6435,13 +6318,745 @@
         </w:tc>
       </w:tr>
     </w:tbl>
+    <w:p/>
     <w:p>
-      <w:pPr>
+      <w:r>
+        <w:rPr>
+          <w:rFonts w:hint="eastAsia"/>
+          <w:b/>
+          <w:color w:val="0000FF"/>
+        </w:rPr>
+        <w:t>支持向量机</w:t>
+      </w:r>
+      <w:r>
         <w:rPr>
           <w:rFonts w:hint="eastAsia"/>
         </w:rPr>
-      </w:pPr>
+        <w:t>：</w:t>
+      </w:r>
     </w:p>
+    <w:tbl>
+      <w:tblPr>
+        <w:tblStyle w:val="a3"/>
+        <w:tblW w:w="0" w:type="auto"/>
+        <w:tblLook w:val="04A0" w:firstRow="1" w:lastRow="0" w:firstColumn="1" w:lastColumn="0" w:noHBand="0" w:noVBand="1"/>
+      </w:tblPr>
+      <w:tblGrid>
+        <w:gridCol w:w="8516"/>
+      </w:tblGrid>
+      <w:tr>
+        <w:tc>
+          <w:tcPr>
+            <w:tcW w:w="8516" w:type="dxa"/>
+          </w:tcPr>
+          <w:p>
+            <w:pPr>
+              <w:rPr>
+                <w:rFonts w:hint="eastAsia"/>
+              </w:rPr>
+            </w:pPr>
+            <w:r>
+              <w:t xml:space="preserve">SVM </w:t>
+            </w:r>
+            <w:proofErr w:type="spellStart"/>
+            <w:r>
+              <w:t>vs</w:t>
+            </w:r>
+            <w:proofErr w:type="spellEnd"/>
+            <w:r>
+              <w:t xml:space="preserve"> LR</w:t>
+            </w:r>
+            <w:r>
+              <w:rPr>
+                <w:rFonts w:hint="eastAsia"/>
+              </w:rPr>
+              <w:t xml:space="preserve"> </w:t>
+            </w:r>
+            <w:r>
+              <w:rPr>
+                <w:rFonts w:hint="eastAsia"/>
+              </w:rPr>
+              <w:t>的主要区别</w:t>
+            </w:r>
+            <w:r>
+              <w:t xml:space="preserve">: </w:t>
+            </w:r>
+          </w:p>
+          <w:p>
+            <w:r>
+              <w:rPr>
+                <w:rFonts w:hint="eastAsia"/>
+              </w:rPr>
+              <w:t xml:space="preserve">1: </w:t>
+            </w:r>
+            <w:r>
+              <w:rPr>
+                <w:rFonts w:hint="eastAsia"/>
+              </w:rPr>
+              <w:t>对于损失函数，</w:t>
+            </w:r>
+            <w:r>
+              <w:rPr>
+                <w:rFonts w:hint="eastAsia"/>
+              </w:rPr>
+              <w:t xml:space="preserve"> </w:t>
+            </w:r>
+            <w:proofErr w:type="spellStart"/>
+            <w:r>
+              <w:t>svm</w:t>
+            </w:r>
+            <w:proofErr w:type="spellEnd"/>
+            <w:r>
+              <w:t xml:space="preserve"> </w:t>
+            </w:r>
+            <w:r>
+              <w:rPr>
+                <w:rFonts w:hint="eastAsia"/>
+              </w:rPr>
+              <w:t>对于</w:t>
+            </w:r>
+            <w:r>
+              <w:t>margin</w:t>
+            </w:r>
+            <w:r>
+              <w:rPr>
+                <w:rFonts w:hint="eastAsia"/>
+              </w:rPr>
+              <w:t>边界以外得</w:t>
+            </w:r>
+            <w:r>
+              <w:t>’</w:t>
+            </w:r>
+            <w:r>
+              <w:rPr>
+                <w:rFonts w:hint="eastAsia"/>
+              </w:rPr>
+              <w:t>点</w:t>
+            </w:r>
+            <w:r>
+              <w:t>’</w:t>
+            </w:r>
+            <w:r>
+              <w:rPr>
+                <w:rFonts w:hint="eastAsia"/>
+              </w:rPr>
+              <w:t>，我们认为损失是</w:t>
+            </w:r>
+            <w:r>
+              <w:rPr>
+                <w:rFonts w:hint="eastAsia"/>
+              </w:rPr>
+              <w:t>0</w:t>
+            </w:r>
+            <w:r>
+              <w:rPr>
+                <w:rFonts w:hint="eastAsia"/>
+              </w:rPr>
+              <w:t>，</w:t>
+            </w:r>
+            <w:r>
+              <w:rPr>
+                <w:rFonts w:hint="eastAsia"/>
+              </w:rPr>
+              <w:t xml:space="preserve"> </w:t>
+            </w:r>
+            <w:r>
+              <w:rPr>
+                <w:rFonts w:hint="eastAsia"/>
+              </w:rPr>
+              <w:t>但是</w:t>
+            </w:r>
+            <w:r>
+              <w:t xml:space="preserve">LR </w:t>
+            </w:r>
+            <w:r>
+              <w:rPr>
+                <w:rFonts w:hint="eastAsia"/>
+              </w:rPr>
+              <w:t>仍然给了一些小的损失值，</w:t>
+            </w:r>
+            <w:r>
+              <w:rPr>
+                <w:rFonts w:hint="eastAsia"/>
+              </w:rPr>
+              <w:t xml:space="preserve"> </w:t>
+            </w:r>
+            <w:r>
+              <w:rPr>
+                <w:rFonts w:hint="eastAsia"/>
+              </w:rPr>
+              <w:t>因为</w:t>
+            </w:r>
+            <w:r>
+              <w:t>sigmoid</w:t>
+            </w:r>
+            <w:r>
+              <w:rPr>
+                <w:rFonts w:hint="eastAsia"/>
+              </w:rPr>
+              <w:t xml:space="preserve"> </w:t>
+            </w:r>
+            <w:r>
+              <w:rPr>
+                <w:rFonts w:hint="eastAsia"/>
+              </w:rPr>
+              <w:t>函数将</w:t>
+            </w:r>
+            <w:r>
+              <w:t>R</w:t>
+            </w:r>
+            <w:r>
+              <w:rPr>
+                <w:rFonts w:hint="eastAsia"/>
+              </w:rPr>
+              <w:t>上的值映射到</w:t>
+            </w:r>
+            <w:r>
+              <w:t>(0,1),</w:t>
+            </w:r>
+            <w:r>
+              <w:rPr>
+                <w:rFonts w:hint="eastAsia"/>
+              </w:rPr>
+              <w:t>注意是开区间，因此我们不可能取到</w:t>
+            </w:r>
+            <w:r>
+              <w:rPr>
+                <w:rFonts w:hint="eastAsia"/>
+              </w:rPr>
+              <w:t>0</w:t>
+            </w:r>
+            <w:r>
+              <w:rPr>
+                <w:rFonts w:hint="eastAsia"/>
+              </w:rPr>
+              <w:t>和</w:t>
+            </w:r>
+            <w:r>
+              <w:rPr>
+                <w:rFonts w:hint="eastAsia"/>
+              </w:rPr>
+              <w:t>1</w:t>
+            </w:r>
+            <w:r>
+              <w:rPr>
+                <w:rFonts w:hint="eastAsia"/>
+              </w:rPr>
+              <w:t>，</w:t>
+            </w:r>
+            <w:r>
+              <w:rPr>
+                <w:rFonts w:hint="eastAsia"/>
+              </w:rPr>
+              <w:t xml:space="preserve"> </w:t>
+            </w:r>
+            <w:r>
+              <w:rPr>
+                <w:rFonts w:hint="eastAsia"/>
+              </w:rPr>
+              <w:t>于是损失函数</w:t>
+            </w:r>
+          </w:p>
+          <w:p>
+            <w:pPr>
+              <w:rPr>
+                <w:rFonts w:hint="eastAsia"/>
+              </w:rPr>
+            </w:pPr>
+            <w:r>
+              <w:t>-</w:t>
+            </w:r>
+            <w:proofErr w:type="spellStart"/>
+            <w:r>
+              <w:t>ylog</w:t>
+            </w:r>
+            <w:proofErr w:type="spellEnd"/>
+            <w:r>
+              <w:t xml:space="preserve">(z) – (1-y)log(1-z) </w:t>
+            </w:r>
+            <w:r>
+              <w:rPr>
+                <w:rFonts w:hint="eastAsia"/>
+              </w:rPr>
+              <w:t>对于分类正确的样本仍然有一些小的损失值</w:t>
+            </w:r>
+          </w:p>
+          <w:p>
+            <w:pPr>
+              <w:rPr>
+                <w:rFonts w:hint="eastAsia"/>
+              </w:rPr>
+            </w:pPr>
+            <w:r>
+              <w:rPr>
+                <w:rFonts w:hint="eastAsia"/>
+              </w:rPr>
+              <w:t xml:space="preserve">2: </w:t>
+            </w:r>
+            <w:proofErr w:type="spellStart"/>
+            <w:r>
+              <w:t>svm</w:t>
+            </w:r>
+            <w:proofErr w:type="spellEnd"/>
+            <w:r>
+              <w:t xml:space="preserve"> </w:t>
+            </w:r>
+            <w:r>
+              <w:rPr>
+                <w:rFonts w:hint="eastAsia"/>
+              </w:rPr>
+              <w:t>的损失函数有一个约束条件，</w:t>
+            </w:r>
+            <w:r>
+              <w:rPr>
+                <w:rFonts w:hint="eastAsia"/>
+              </w:rPr>
+              <w:t xml:space="preserve"> </w:t>
+            </w:r>
+            <w:r>
+              <w:t>LR</w:t>
+            </w:r>
+            <w:r>
+              <w:rPr>
+                <w:rFonts w:hint="eastAsia"/>
+              </w:rPr>
+              <w:t>并没有</w:t>
+            </w:r>
+          </w:p>
+          <w:p>
+            <w:pPr>
+              <w:rPr>
+                <w:rFonts w:hint="eastAsia"/>
+              </w:rPr>
+            </w:pPr>
+            <w:r>
+              <w:rPr>
+                <w:rFonts w:hint="eastAsia"/>
+              </w:rPr>
+              <w:t xml:space="preserve">3: </w:t>
+            </w:r>
+            <w:r>
+              <w:t>SVM</w:t>
+            </w:r>
+            <w:r>
+              <w:rPr>
+                <w:rFonts w:hint="eastAsia"/>
+              </w:rPr>
+              <w:t>的目标函数并不是损失函数，而</w:t>
+            </w:r>
+            <w:r>
+              <w:t>LR</w:t>
+            </w:r>
+            <w:r>
+              <w:rPr>
+                <w:rFonts w:hint="eastAsia"/>
+              </w:rPr>
+              <w:t>的目标函数是损失函数</w:t>
+            </w:r>
+          </w:p>
+          <w:p>
+            <w:pPr>
+              <w:rPr>
+                <w:rFonts w:hint="eastAsia"/>
+              </w:rPr>
+            </w:pPr>
+            <w:r>
+              <w:rPr>
+                <w:rFonts w:hint="eastAsia"/>
+              </w:rPr>
+              <w:t xml:space="preserve">4: </w:t>
+            </w:r>
+            <w:proofErr w:type="spellStart"/>
+            <w:r>
+              <w:rPr>
+                <w:rFonts w:hint="eastAsia"/>
+              </w:rPr>
+              <w:t>svm</w:t>
+            </w:r>
+            <w:proofErr w:type="spellEnd"/>
+            <w:r>
+              <w:rPr>
+                <w:rFonts w:hint="eastAsia"/>
+              </w:rPr>
+              <w:t xml:space="preserve"> </w:t>
+            </w:r>
+            <w:r>
+              <w:rPr>
+                <w:rFonts w:hint="eastAsia"/>
+              </w:rPr>
+              <w:t>不能给出概率的结果，</w:t>
+            </w:r>
+            <w:proofErr w:type="spellStart"/>
+            <w:r>
+              <w:rPr>
+                <w:rFonts w:hint="eastAsia"/>
+              </w:rPr>
+              <w:t>lr</w:t>
+            </w:r>
+            <w:proofErr w:type="spellEnd"/>
+            <w:r>
+              <w:rPr>
+                <w:rFonts w:hint="eastAsia"/>
+              </w:rPr>
+              <w:t xml:space="preserve"> </w:t>
+            </w:r>
+            <w:r>
+              <w:rPr>
+                <w:rFonts w:hint="eastAsia"/>
+              </w:rPr>
+              <w:t>可以</w:t>
+            </w:r>
+          </w:p>
+          <w:p>
+            <w:r>
+              <w:rPr>
+                <w:rFonts w:hint="eastAsia"/>
+              </w:rPr>
+              <w:t xml:space="preserve">5: </w:t>
+            </w:r>
+            <w:proofErr w:type="spellStart"/>
+            <w:r>
+              <w:rPr>
+                <w:rFonts w:hint="eastAsia"/>
+              </w:rPr>
+              <w:t>lr</w:t>
+            </w:r>
+            <w:proofErr w:type="spellEnd"/>
+            <w:r>
+              <w:rPr>
+                <w:rFonts w:hint="eastAsia"/>
+              </w:rPr>
+              <w:t xml:space="preserve"> </w:t>
+            </w:r>
+            <w:r>
+              <w:rPr>
+                <w:rFonts w:hint="eastAsia"/>
+              </w:rPr>
+              <w:t>的可解释性较强</w:t>
+            </w:r>
+          </w:p>
+          <w:p>
+            <w:pPr>
+              <w:rPr>
+                <w:rFonts w:hint="eastAsia"/>
+              </w:rPr>
+            </w:pPr>
+            <w:r>
+              <w:t xml:space="preserve">6: </w:t>
+            </w:r>
+            <w:r>
+              <w:rPr>
+                <w:rFonts w:hint="eastAsia"/>
+              </w:rPr>
+              <w:t xml:space="preserve"> </w:t>
+            </w:r>
+            <w:proofErr w:type="spellStart"/>
+            <w:r>
+              <w:t>svm</w:t>
+            </w:r>
+            <w:proofErr w:type="spellEnd"/>
+            <w:r>
+              <w:t xml:space="preserve"> </w:t>
+            </w:r>
+            <w:r>
+              <w:rPr>
+                <w:rFonts w:hint="eastAsia"/>
+              </w:rPr>
+              <w:t>对</w:t>
+            </w:r>
+            <w:r>
+              <w:rPr>
+                <w:rFonts w:hint="eastAsia"/>
+              </w:rPr>
+              <w:t>正则项给出了几何解释，有约束条件的正则，</w:t>
+            </w:r>
+            <w:r>
+              <w:rPr>
+                <w:rFonts w:hint="eastAsia"/>
+              </w:rPr>
+              <w:t xml:space="preserve"> </w:t>
+            </w:r>
+            <w:r>
+              <w:rPr>
+                <w:rFonts w:hint="eastAsia"/>
+              </w:rPr>
+              <w:t>因此</w:t>
+            </w:r>
+            <w:proofErr w:type="spellStart"/>
+            <w:r>
+              <w:t>svm</w:t>
+            </w:r>
+            <w:proofErr w:type="spellEnd"/>
+            <w:r>
+              <w:rPr>
+                <w:rFonts w:hint="eastAsia"/>
+              </w:rPr>
+              <w:t>是</w:t>
+            </w:r>
+            <w:r>
+              <w:t>robust</w:t>
+            </w:r>
+            <w:r>
+              <w:rPr>
+                <w:rFonts w:hint="eastAsia"/>
+              </w:rPr>
+              <w:t>的。</w:t>
+            </w:r>
+          </w:p>
+          <w:p>
+            <w:pPr>
+              <w:rPr>
+                <w:rFonts w:hint="eastAsia"/>
+              </w:rPr>
+            </w:pPr>
+            <w:r>
+              <w:rPr>
+                <w:rFonts w:hint="eastAsia"/>
+              </w:rPr>
+              <w:t xml:space="preserve">7: </w:t>
+            </w:r>
+            <w:proofErr w:type="spellStart"/>
+            <w:r>
+              <w:t>svm</w:t>
+            </w:r>
+            <w:proofErr w:type="spellEnd"/>
+            <w:r>
+              <w:t xml:space="preserve"> </w:t>
+            </w:r>
+            <w:r>
+              <w:rPr>
+                <w:rFonts w:hint="eastAsia"/>
+              </w:rPr>
+              <w:t>处理非线性问题上比</w:t>
+            </w:r>
+            <w:proofErr w:type="spellStart"/>
+            <w:r>
+              <w:t>lr</w:t>
+            </w:r>
+            <w:proofErr w:type="spellEnd"/>
+            <w:r>
+              <w:t xml:space="preserve"> </w:t>
+            </w:r>
+            <w:r>
+              <w:rPr>
+                <w:rFonts w:hint="eastAsia"/>
+              </w:rPr>
+              <w:t>要快，采用核函数会更好更快</w:t>
+            </w:r>
+            <w:bookmarkStart w:id="0" w:name="_GoBack"/>
+            <w:bookmarkEnd w:id="0"/>
+          </w:p>
+          <w:p>
+            <w:pPr>
+              <w:rPr>
+                <w:rFonts w:hint="eastAsia"/>
+              </w:rPr>
+            </w:pPr>
+          </w:p>
+          <w:p>
+            <w:pPr>
+              <w:rPr>
+                <w:rFonts w:hint="eastAsia"/>
+              </w:rPr>
+            </w:pPr>
+            <w:r>
+              <w:rPr>
+                <w:rFonts w:hint="eastAsia"/>
+              </w:rPr>
+              <w:t>三种分类：</w:t>
+            </w:r>
+          </w:p>
+          <w:p>
+            <w:pPr>
+              <w:rPr>
+                <w:rFonts w:hint="eastAsia"/>
+              </w:rPr>
+            </w:pPr>
+            <w:r>
+              <w:rPr>
+                <w:rFonts w:hint="eastAsia"/>
+              </w:rPr>
+              <w:t xml:space="preserve">1: </w:t>
+            </w:r>
+            <w:r>
+              <w:t xml:space="preserve">hard margin, </w:t>
+            </w:r>
+            <w:r>
+              <w:rPr>
+                <w:rFonts w:hint="eastAsia"/>
+              </w:rPr>
+              <w:t>线性可分</w:t>
+            </w:r>
+          </w:p>
+          <w:p>
+            <w:pPr>
+              <w:rPr>
+                <w:rFonts w:hint="eastAsia"/>
+              </w:rPr>
+            </w:pPr>
+            <w:r>
+              <w:rPr>
+                <w:rFonts w:hint="eastAsia"/>
+              </w:rPr>
+              <w:t xml:space="preserve">2: </w:t>
+            </w:r>
+            <w:r>
+              <w:t>soft</w:t>
+            </w:r>
+            <w:r>
+              <w:rPr>
+                <w:rFonts w:hint="eastAsia"/>
+              </w:rPr>
+              <w:t xml:space="preserve"> </w:t>
+            </w:r>
+            <w:r>
+              <w:t xml:space="preserve">margin, </w:t>
+            </w:r>
+            <w:r>
+              <w:rPr>
+                <w:rFonts w:hint="eastAsia"/>
+              </w:rPr>
+              <w:t>线性不可分</w:t>
+            </w:r>
+          </w:p>
+          <w:p>
+            <w:r>
+              <w:t xml:space="preserve">3: kernel function, </w:t>
+            </w:r>
+            <w:r>
+              <w:rPr>
+                <w:rFonts w:hint="eastAsia"/>
+              </w:rPr>
+              <w:t>核函数找到映射高唯的空间</w:t>
+            </w:r>
+          </w:p>
+          <w:p/>
+          <w:p>
+            <w:pPr>
+              <w:rPr>
+                <w:rFonts w:hint="eastAsia"/>
+              </w:rPr>
+            </w:pPr>
+            <w:r>
+              <w:rPr>
+                <w:rFonts w:hint="eastAsia"/>
+              </w:rPr>
+              <w:t>转化为对偶问题：</w:t>
+            </w:r>
+          </w:p>
+          <w:p>
+            <w:proofErr w:type="gramStart"/>
+            <w:r>
+              <w:t>max</w:t>
+            </w:r>
+            <w:proofErr w:type="gramEnd"/>
+            <w:r>
+              <w:t xml:space="preserve"> min f(</w:t>
+            </w:r>
+            <w:proofErr w:type="spellStart"/>
+            <w:r>
+              <w:t>x,lambda</w:t>
+            </w:r>
+            <w:proofErr w:type="spellEnd"/>
+            <w:r>
+              <w:t>) &lt;= min max f(</w:t>
+            </w:r>
+            <w:proofErr w:type="spellStart"/>
+            <w:r>
+              <w:t>x,lambda</w:t>
+            </w:r>
+            <w:proofErr w:type="spellEnd"/>
+            <w:r>
+              <w:t>)</w:t>
+            </w:r>
+          </w:p>
+          <w:p>
+            <w:pPr>
+              <w:rPr>
+                <w:rFonts w:hint="eastAsia"/>
+              </w:rPr>
+            </w:pPr>
+            <w:r>
+              <w:rPr>
+                <w:rFonts w:hint="eastAsia"/>
+              </w:rPr>
+              <w:t>证明就几行</w:t>
+            </w:r>
+            <w:r>
+              <w:rPr>
+                <w:rFonts w:hint="eastAsia"/>
+              </w:rPr>
+              <w:t>。</w:t>
+            </w:r>
+          </w:p>
+          <w:p>
+            <w:pPr>
+              <w:rPr>
+                <w:rFonts w:hint="eastAsia"/>
+              </w:rPr>
+            </w:pPr>
+            <w:r>
+              <w:rPr>
+                <w:rFonts w:hint="eastAsia"/>
+              </w:rPr>
+              <w:t>但是为什么转化为对偶问题，就简化计算了呢？</w:t>
+            </w:r>
+          </w:p>
+          <w:p>
+            <w:pPr>
+              <w:rPr>
+                <w:rFonts w:hint="eastAsia"/>
+              </w:rPr>
+            </w:pPr>
+            <w:r>
+              <w:rPr>
+                <w:rFonts w:hint="eastAsia"/>
+              </w:rPr>
+              <w:t>因为对偶问题的维度就是</w:t>
+            </w:r>
+            <w:r>
+              <w:rPr>
+                <w:rFonts w:hint="eastAsia"/>
+              </w:rPr>
+              <w:t>1</w:t>
+            </w:r>
+            <w:r>
+              <w:rPr>
+                <w:rFonts w:hint="eastAsia"/>
+              </w:rPr>
+              <w:t>，</w:t>
+            </w:r>
+            <w:r>
+              <w:rPr>
+                <w:rFonts w:hint="eastAsia"/>
+              </w:rPr>
+              <w:t xml:space="preserve"> </w:t>
+            </w:r>
+            <w:r>
+              <w:rPr>
+                <w:rFonts w:hint="eastAsia"/>
+              </w:rPr>
+              <w:t>而原来的问题维度是</w:t>
+            </w:r>
+            <w:r>
+              <w:t>d ,</w:t>
+            </w:r>
+            <w:r>
+              <w:rPr>
+                <w:rFonts w:hint="eastAsia"/>
+              </w:rPr>
+              <w:t xml:space="preserve"> </w:t>
+            </w:r>
+            <w:r>
+              <w:rPr>
+                <w:rFonts w:hint="eastAsia"/>
+              </w:rPr>
+              <w:t>实际上都要求偏导，并且对偶函数可以找到支持向量，可以大大简化计算的复杂度。</w:t>
+            </w:r>
+          </w:p>
+        </w:tc>
+      </w:tr>
+    </w:tbl>
     <w:p/>
     <w:p/>
     <w:p/>
@@ -7736,7 +8351,7 @@
 </file>
 
 <file path=customXml/itemProps1.xml><?xml version="1.0" encoding="utf-8"?>
-<ds:datastoreItem xmlns:ds="http://schemas.openxmlformats.org/officeDocument/2006/customXml" ds:itemID="{921143C9-2A8C-6545-973D-D49A67E480AB}">
+<ds:datastoreItem xmlns:ds="http://schemas.openxmlformats.org/officeDocument/2006/customXml" ds:itemID="{B1662651-F9EE-C44C-A7EA-08C39EA04CBE}">
   <ds:schemaRefs>
     <ds:schemaRef ds:uri="http://schemas.openxmlformats.org/officeDocument/2006/bibliography"/>
   </ds:schemaRefs>

</xml_diff>

<commit_message>
add some notes on naive nayes and some applications with NB, compare NB with LR
</commit_message>
<xml_diff>
--- a/machine_leaning/机器学习的一些感悟.docx
+++ b/machine_leaning/机器学习的一些感悟.docx
@@ -6350,11 +6350,6 @@
             <w:tcW w:w="8516" w:type="dxa"/>
           </w:tcPr>
           <w:p>
-            <w:pPr>
-              <w:rPr>
-                <w:rFonts w:hint="eastAsia"/>
-              </w:rPr>
-            </w:pPr>
             <w:r>
               <w:t xml:space="preserve">SVM </w:t>
             </w:r>
@@ -6558,11 +6553,6 @@
             </w:r>
           </w:p>
           <w:p>
-            <w:pPr>
-              <w:rPr>
-                <w:rFonts w:hint="eastAsia"/>
-              </w:rPr>
-            </w:pPr>
             <w:r>
               <w:t>-</w:t>
             </w:r>
@@ -6582,11 +6572,6 @@
             </w:r>
           </w:p>
           <w:p>
-            <w:pPr>
-              <w:rPr>
-                <w:rFonts w:hint="eastAsia"/>
-              </w:rPr>
-            </w:pPr>
             <w:r>
               <w:rPr>
                 <w:rFonts w:hint="eastAsia"/>
@@ -6624,11 +6609,6 @@
             </w:r>
           </w:p>
           <w:p>
-            <w:pPr>
-              <w:rPr>
-                <w:rFonts w:hint="eastAsia"/>
-              </w:rPr>
-            </w:pPr>
             <w:r>
               <w:rPr>
                 <w:rFonts w:hint="eastAsia"/>
@@ -6655,11 +6635,6 @@
             </w:r>
           </w:p>
           <w:p>
-            <w:pPr>
-              <w:rPr>
-                <w:rFonts w:hint="eastAsia"/>
-              </w:rPr>
-            </w:pPr>
             <w:r>
               <w:rPr>
                 <w:rFonts w:hint="eastAsia"/>
@@ -6736,11 +6711,6 @@
             </w:r>
           </w:p>
           <w:p>
-            <w:pPr>
-              <w:rPr>
-                <w:rFonts w:hint="eastAsia"/>
-              </w:rPr>
-            </w:pPr>
             <w:r>
               <w:t xml:space="preserve">6: </w:t>
             </w:r>
@@ -6804,11 +6774,6 @@
             </w:r>
           </w:p>
           <w:p>
-            <w:pPr>
-              <w:rPr>
-                <w:rFonts w:hint="eastAsia"/>
-              </w:rPr>
-            </w:pPr>
             <w:r>
               <w:rPr>
                 <w:rFonts w:hint="eastAsia"/>
@@ -6843,22 +6808,9 @@
               </w:rPr>
               <w:t>要快，采用核函数会更好更快</w:t>
             </w:r>
-            <w:bookmarkStart w:id="0" w:name="_GoBack"/>
-            <w:bookmarkEnd w:id="0"/>
-          </w:p>
-          <w:p>
-            <w:pPr>
-              <w:rPr>
-                <w:rFonts w:hint="eastAsia"/>
-              </w:rPr>
-            </w:pPr>
-          </w:p>
-          <w:p>
-            <w:pPr>
-              <w:rPr>
-                <w:rFonts w:hint="eastAsia"/>
-              </w:rPr>
-            </w:pPr>
+          </w:p>
+          <w:p/>
+          <w:p>
             <w:r>
               <w:rPr>
                 <w:rFonts w:hint="eastAsia"/>
@@ -6867,11 +6819,6 @@
             </w:r>
           </w:p>
           <w:p>
-            <w:pPr>
-              <w:rPr>
-                <w:rFonts w:hint="eastAsia"/>
-              </w:rPr>
-            </w:pPr>
             <w:r>
               <w:rPr>
                 <w:rFonts w:hint="eastAsia"/>
@@ -6889,11 +6836,6 @@
             </w:r>
           </w:p>
           <w:p>
-            <w:pPr>
-              <w:rPr>
-                <w:rFonts w:hint="eastAsia"/>
-              </w:rPr>
-            </w:pPr>
             <w:r>
               <w:rPr>
                 <w:rFonts w:hint="eastAsia"/>
@@ -6932,11 +6874,6 @@
           </w:p>
           <w:p/>
           <w:p>
-            <w:pPr>
-              <w:rPr>
-                <w:rFonts w:hint="eastAsia"/>
-              </w:rPr>
-            </w:pPr>
             <w:r>
               <w:rPr>
                 <w:rFonts w:hint="eastAsia"/>
@@ -6971,11 +6908,6 @@
             </w:r>
           </w:p>
           <w:p>
-            <w:pPr>
-              <w:rPr>
-                <w:rFonts w:hint="eastAsia"/>
-              </w:rPr>
-            </w:pPr>
             <w:r>
               <w:rPr>
                 <w:rFonts w:hint="eastAsia"/>
@@ -6990,11 +6922,6 @@
             </w:r>
           </w:p>
           <w:p>
-            <w:pPr>
-              <w:rPr>
-                <w:rFonts w:hint="eastAsia"/>
-              </w:rPr>
-            </w:pPr>
             <w:r>
               <w:rPr>
                 <w:rFonts w:hint="eastAsia"/>
@@ -7003,11 +6930,6 @@
             </w:r>
           </w:p>
           <w:p>
-            <w:pPr>
-              <w:rPr>
-                <w:rFonts w:hint="eastAsia"/>
-              </w:rPr>
-            </w:pPr>
             <w:r>
               <w:rPr>
                 <w:rFonts w:hint="eastAsia"/>
@@ -7058,6 +6980,1153 @@
       </w:tr>
     </w:tbl>
     <w:p/>
+    <w:p>
+      <w:pPr>
+        <w:rPr>
+          <w:rFonts w:hint="eastAsia"/>
+        </w:rPr>
+      </w:pPr>
+      <w:r>
+        <w:rPr>
+          <w:rFonts w:hint="eastAsia"/>
+          <w:b/>
+          <w:color w:val="0000FF"/>
+        </w:rPr>
+        <w:t>朴素贝爷斯模型</w:t>
+      </w:r>
+      <w:r>
+        <w:rPr>
+          <w:rFonts w:hint="eastAsia"/>
+        </w:rPr>
+        <w:t>：</w:t>
+      </w:r>
+    </w:p>
+    <w:tbl>
+      <w:tblPr>
+        <w:tblStyle w:val="a3"/>
+        <w:tblW w:w="0" w:type="auto"/>
+        <w:tblLook w:val="04A0" w:firstRow="1" w:lastRow="0" w:firstColumn="1" w:lastColumn="0" w:noHBand="0" w:noVBand="1"/>
+      </w:tblPr>
+      <w:tblGrid>
+        <w:gridCol w:w="8516"/>
+      </w:tblGrid>
+      <w:tr>
+        <w:tc>
+          <w:tcPr>
+            <w:tcW w:w="8516" w:type="dxa"/>
+          </w:tcPr>
+          <w:p>
+            <w:pPr>
+              <w:rPr>
+                <w:rFonts w:hint="eastAsia"/>
+              </w:rPr>
+            </w:pPr>
+            <w:r>
+              <w:rPr>
+                <w:rFonts w:hint="eastAsia"/>
+              </w:rPr>
+              <w:t>贝耶斯模型的一些问题（用垃圾邮箱判断为例）：</w:t>
+            </w:r>
+          </w:p>
+          <w:p>
+            <w:pPr>
+              <w:rPr>
+                <w:rFonts w:hint="eastAsia"/>
+              </w:rPr>
+            </w:pPr>
+            <w:r>
+              <w:rPr>
+                <w:rFonts w:hint="eastAsia"/>
+              </w:rPr>
+              <w:t xml:space="preserve">1: </w:t>
+            </w:r>
+            <w:r>
+              <w:rPr>
+                <w:rFonts w:hint="eastAsia"/>
+              </w:rPr>
+              <w:t>对于训练数据集，首先要提取词语，然后统计每一个词在训练集的概率</w:t>
+            </w:r>
+          </w:p>
+          <w:p>
+            <w:pPr>
+              <w:rPr>
+                <w:rFonts w:hint="eastAsia"/>
+              </w:rPr>
+            </w:pPr>
+            <w:r>
+              <w:rPr>
+                <w:rFonts w:hint="eastAsia"/>
+              </w:rPr>
+              <w:t xml:space="preserve">2: </w:t>
+            </w:r>
+            <w:r>
+              <w:rPr>
+                <w:rFonts w:hint="eastAsia"/>
+              </w:rPr>
+              <w:t>贝耶斯是逆概率问题，对于</w:t>
+            </w:r>
+            <w:r>
+              <w:rPr>
+                <w:rFonts w:hint="eastAsia"/>
+              </w:rPr>
+              <w:t xml:space="preserve">  </w:t>
+            </w:r>
+            <w:r>
+              <w:t>p(‘</w:t>
+            </w:r>
+            <w:r>
+              <w:rPr>
+                <w:rFonts w:hint="eastAsia"/>
+              </w:rPr>
+              <w:t>垃圾</w:t>
+            </w:r>
+            <w:r>
+              <w:t>’</w:t>
+            </w:r>
+            <w:r>
+              <w:rPr>
+                <w:rFonts w:hint="eastAsia"/>
+              </w:rPr>
+              <w:t xml:space="preserve"> </w:t>
+            </w:r>
+            <w:r>
+              <w:rPr>
+                <w:rFonts w:hint="eastAsia"/>
+              </w:rPr>
+              <w:t>｜</w:t>
+            </w:r>
+            <w:r>
+              <w:rPr>
+                <w:rFonts w:hint="eastAsia"/>
+              </w:rPr>
+              <w:t xml:space="preserve"> </w:t>
+            </w:r>
+            <w:r>
+              <w:rPr>
+                <w:rFonts w:hint="eastAsia"/>
+              </w:rPr>
+              <w:t>‘某词语’</w:t>
+            </w:r>
+            <w:r>
+              <w:t>)</w:t>
+            </w:r>
+            <w:r>
+              <w:rPr>
+                <w:rFonts w:hint="eastAsia"/>
+              </w:rPr>
+              <w:t xml:space="preserve"> </w:t>
+            </w:r>
+            <w:r>
+              <w:rPr>
+                <w:rFonts w:hint="eastAsia"/>
+              </w:rPr>
+              <w:t>不好计算，但是</w:t>
+            </w:r>
+            <w:r>
+              <w:rPr>
+                <w:rFonts w:hint="eastAsia"/>
+              </w:rPr>
+              <w:t xml:space="preserve"> </w:t>
+            </w:r>
+            <w:r>
+              <w:t>p(‘</w:t>
+            </w:r>
+            <w:r>
+              <w:rPr>
+                <w:rFonts w:hint="eastAsia"/>
+              </w:rPr>
+              <w:t>某词语</w:t>
+            </w:r>
+            <w:r>
+              <w:t>’|</w:t>
+            </w:r>
+            <w:r>
+              <w:rPr>
+                <w:rFonts w:hint="eastAsia"/>
+              </w:rPr>
+              <w:t xml:space="preserve"> </w:t>
+            </w:r>
+            <w:r>
+              <w:rPr>
+                <w:rFonts w:hint="eastAsia"/>
+              </w:rPr>
+              <w:t>‘垃圾‘</w:t>
+            </w:r>
+            <w:r>
+              <w:rPr>
+                <w:rFonts w:hint="eastAsia"/>
+              </w:rPr>
+              <w:t xml:space="preserve">) </w:t>
+            </w:r>
+            <w:r>
+              <w:rPr>
+                <w:rFonts w:hint="eastAsia"/>
+              </w:rPr>
+              <w:t>可以从训练样本得到，因此采用</w:t>
+            </w:r>
+            <w:r>
+              <w:t xml:space="preserve">naïve </w:t>
+            </w:r>
+            <w:proofErr w:type="spellStart"/>
+            <w:r>
+              <w:t>bayes</w:t>
+            </w:r>
+            <w:proofErr w:type="spellEnd"/>
+            <w:r>
+              <w:t xml:space="preserve"> </w:t>
+            </w:r>
+            <w:r>
+              <w:rPr>
+                <w:rFonts w:hint="eastAsia"/>
+              </w:rPr>
+              <w:t>方法</w:t>
+            </w:r>
+          </w:p>
+          <w:p>
+            <w:pPr>
+              <w:rPr>
+                <w:rFonts w:hint="eastAsia"/>
+              </w:rPr>
+            </w:pPr>
+            <w:r>
+              <w:rPr>
+                <w:rFonts w:hint="eastAsia"/>
+              </w:rPr>
+              <w:t xml:space="preserve">3: </w:t>
+            </w:r>
+            <w:r>
+              <w:rPr>
+                <w:rFonts w:hint="eastAsia"/>
+              </w:rPr>
+              <w:t>对于分完词的概率计算问题，</w:t>
+            </w:r>
+            <w:r>
+              <w:rPr>
+                <w:rFonts w:hint="eastAsia"/>
+              </w:rPr>
+              <w:t xml:space="preserve"> </w:t>
+            </w:r>
+            <w:r>
+              <w:t>p(‘</w:t>
+            </w:r>
+            <w:r>
+              <w:rPr>
+                <w:rFonts w:hint="eastAsia"/>
+              </w:rPr>
+              <w:t>词语</w:t>
+            </w:r>
+            <w:r>
+              <w:rPr>
+                <w:rFonts w:hint="eastAsia"/>
+              </w:rPr>
+              <w:t>1</w:t>
+            </w:r>
+            <w:r>
+              <w:t>’,’</w:t>
+            </w:r>
+            <w:r>
+              <w:rPr>
+                <w:rFonts w:hint="eastAsia"/>
+              </w:rPr>
+              <w:t>词语</w:t>
+            </w:r>
+            <w:r>
+              <w:rPr>
+                <w:rFonts w:hint="eastAsia"/>
+              </w:rPr>
+              <w:t>2</w:t>
+            </w:r>
+            <w:r>
+              <w:t>’,… ‘</w:t>
+            </w:r>
+            <w:r>
+              <w:rPr>
+                <w:rFonts w:hint="eastAsia"/>
+              </w:rPr>
+              <w:t>词语</w:t>
+            </w:r>
+            <w:r>
+              <w:t>n’|’</w:t>
+            </w:r>
+            <w:r>
+              <w:rPr>
+                <w:rFonts w:hint="eastAsia"/>
+              </w:rPr>
+              <w:t>垃圾</w:t>
+            </w:r>
+            <w:r>
+              <w:t>’) =p(</w:t>
+            </w:r>
+            <w:r>
+              <w:rPr>
+                <w:rFonts w:hint="eastAsia"/>
+              </w:rPr>
+              <w:t>词语</w:t>
+            </w:r>
+            <w:r>
+              <w:t>1’|’</w:t>
+            </w:r>
+            <w:r>
+              <w:rPr>
+                <w:rFonts w:hint="eastAsia"/>
+              </w:rPr>
+              <w:t>垃圾</w:t>
+            </w:r>
+            <w:r>
+              <w:t>’) *p(</w:t>
+            </w:r>
+            <w:r>
+              <w:rPr>
+                <w:rFonts w:hint="eastAsia"/>
+              </w:rPr>
+              <w:t>词语</w:t>
+            </w:r>
+            <w:r>
+              <w:t>2’|’</w:t>
+            </w:r>
+            <w:r>
+              <w:rPr>
+                <w:rFonts w:hint="eastAsia"/>
+              </w:rPr>
+              <w:t>垃圾</w:t>
+            </w:r>
+            <w:r>
+              <w:t>’)* … * p(‘</w:t>
+            </w:r>
+            <w:r>
+              <w:rPr>
+                <w:rFonts w:hint="eastAsia"/>
+              </w:rPr>
+              <w:t>词语</w:t>
+            </w:r>
+            <w:r>
+              <w:t>n’|’</w:t>
+            </w:r>
+            <w:r>
+              <w:rPr>
+                <w:rFonts w:hint="eastAsia"/>
+              </w:rPr>
+              <w:t>垃圾</w:t>
+            </w:r>
+            <w:r>
+              <w:t xml:space="preserve">’), </w:t>
+            </w:r>
+            <w:r>
+              <w:rPr>
+                <w:rFonts w:hint="eastAsia"/>
+              </w:rPr>
+              <w:t>或者理解这些词语为是条件概率下的独立</w:t>
+            </w:r>
+          </w:p>
+          <w:p>
+            <w:pPr>
+              <w:rPr>
+                <w:rFonts w:hint="eastAsia"/>
+              </w:rPr>
+            </w:pPr>
+            <w:r>
+              <w:rPr>
+                <w:rFonts w:hint="eastAsia"/>
+              </w:rPr>
+              <w:t xml:space="preserve">4: </w:t>
+            </w:r>
+            <w:r>
+              <w:rPr>
+                <w:rFonts w:hint="eastAsia"/>
+              </w:rPr>
+              <w:t>平滑问题，</w:t>
+            </w:r>
+            <w:r>
+              <w:rPr>
+                <w:rFonts w:hint="eastAsia"/>
+              </w:rPr>
+              <w:t xml:space="preserve"> </w:t>
+            </w:r>
+            <w:r>
+              <w:rPr>
+                <w:rFonts w:hint="eastAsia"/>
+              </w:rPr>
+              <w:t>我们可能遇到</w:t>
+            </w:r>
+            <w:r>
+              <w:rPr>
+                <w:rFonts w:hint="eastAsia"/>
+              </w:rPr>
+              <w:t>训练集上不存在的词语在</w:t>
+            </w:r>
+            <w:r>
+              <w:t>test</w:t>
+            </w:r>
+            <w:r>
+              <w:rPr>
+                <w:rFonts w:hint="eastAsia"/>
+              </w:rPr>
+              <w:t>集上存在了，这样通过贝耶斯我们只能得到了</w:t>
+            </w:r>
+            <w:r>
+              <w:rPr>
+                <w:rFonts w:hint="eastAsia"/>
+              </w:rPr>
+              <w:t>0</w:t>
+            </w:r>
+            <w:r>
+              <w:rPr>
+                <w:rFonts w:hint="eastAsia"/>
+              </w:rPr>
+              <w:t>，</w:t>
+            </w:r>
+            <w:r>
+              <w:rPr>
+                <w:rFonts w:hint="eastAsia"/>
+              </w:rPr>
+              <w:t xml:space="preserve"> </w:t>
+            </w:r>
+            <w:r>
+              <w:rPr>
+                <w:rFonts w:hint="eastAsia"/>
+              </w:rPr>
+              <w:t>显然不符合世纪情况。</w:t>
+            </w:r>
+            <w:r>
+              <w:rPr>
+                <w:rFonts w:hint="eastAsia"/>
+              </w:rPr>
+              <w:t xml:space="preserve"> </w:t>
+            </w:r>
+            <w:r>
+              <w:rPr>
+                <w:rFonts w:hint="eastAsia"/>
+              </w:rPr>
+              <w:t>因此需要平滑</w:t>
+            </w:r>
+          </w:p>
+          <w:p>
+            <w:pPr>
+              <w:rPr>
+                <w:rFonts w:hint="eastAsia"/>
+              </w:rPr>
+            </w:pPr>
+            <w:r>
+              <w:rPr>
+                <w:rFonts w:hint="eastAsia"/>
+              </w:rPr>
+              <w:t>多项式平滑：</w:t>
+            </w:r>
+            <w:r>
+              <w:rPr>
+                <w:rFonts w:hint="eastAsia"/>
+              </w:rPr>
+              <w:t>对于重复的词语我们重复计算</w:t>
+            </w:r>
+          </w:p>
+          <w:p>
+            <w:r>
+              <w:rPr>
+                <w:rFonts w:hint="eastAsia"/>
+              </w:rPr>
+              <w:t>贝努力平滑：</w:t>
+            </w:r>
+            <w:r>
+              <w:rPr>
+                <w:rFonts w:hint="eastAsia"/>
+              </w:rPr>
+              <w:t>对于重复的词语我们只计算一次</w:t>
+            </w:r>
+          </w:p>
+          <w:p>
+            <w:pPr>
+              <w:rPr>
+                <w:rFonts w:hint="eastAsia"/>
+              </w:rPr>
+            </w:pPr>
+            <w:r>
+              <w:rPr>
+                <w:rFonts w:hint="eastAsia"/>
+              </w:rPr>
+              <w:t>还有拉普拉斯平滑因子等等</w:t>
+            </w:r>
+          </w:p>
+          <w:p>
+            <w:pPr>
+              <w:rPr>
+                <w:rFonts w:hint="eastAsia"/>
+              </w:rPr>
+            </w:pPr>
+          </w:p>
+          <w:p>
+            <w:r>
+              <w:rPr>
+                <w:rFonts w:hint="eastAsia"/>
+              </w:rPr>
+              <w:t>一些</w:t>
+            </w:r>
+            <w:r>
+              <w:t>tricks:</w:t>
+            </w:r>
+          </w:p>
+          <w:p>
+            <w:pPr>
+              <w:rPr>
+                <w:rFonts w:hint="eastAsia"/>
+              </w:rPr>
+            </w:pPr>
+            <w:r>
+              <w:t xml:space="preserve">1: </w:t>
+            </w:r>
+            <w:r>
+              <w:rPr>
+                <w:rFonts w:hint="eastAsia"/>
+              </w:rPr>
+              <w:t>因为分子是小概率事件的相乘，我们可以转换为</w:t>
+            </w:r>
+            <w:r>
+              <w:t>log</w:t>
+            </w:r>
+            <w:r>
+              <w:rPr>
+                <w:rFonts w:hint="eastAsia"/>
+              </w:rPr>
+              <w:t>，</w:t>
+            </w:r>
+            <w:r>
+              <w:rPr>
+                <w:rFonts w:hint="eastAsia"/>
+              </w:rPr>
+              <w:t xml:space="preserve"> </w:t>
+            </w:r>
+            <w:r>
+              <w:rPr>
+                <w:rFonts w:hint="eastAsia"/>
+              </w:rPr>
+              <w:t>这样就是乘法就变成了加法</w:t>
+            </w:r>
+          </w:p>
+          <w:p>
+            <w:pPr>
+              <w:rPr>
+                <w:rFonts w:hint="eastAsia"/>
+              </w:rPr>
+            </w:pPr>
+            <w:r>
+              <w:rPr>
+                <w:rFonts w:hint="eastAsia"/>
+              </w:rPr>
+              <w:t xml:space="preserve">2: </w:t>
+            </w:r>
+            <w:r>
+              <w:rPr>
+                <w:rFonts w:hint="eastAsia"/>
+              </w:rPr>
+              <w:t>对于二分类方法（比如判断是否是垃圾邮件，</w:t>
+            </w:r>
+            <w:r>
+              <w:rPr>
+                <w:rFonts w:hint="eastAsia"/>
+              </w:rPr>
+              <w:t xml:space="preserve"> </w:t>
+            </w:r>
+            <w:r>
+              <w:rPr>
+                <w:rFonts w:hint="eastAsia"/>
+              </w:rPr>
+              <w:t>判定用户是否是男用户），</w:t>
+            </w:r>
+            <w:r>
+              <w:rPr>
+                <w:rFonts w:hint="eastAsia"/>
+              </w:rPr>
+              <w:t xml:space="preserve"> </w:t>
+            </w:r>
+            <w:r>
+              <w:rPr>
+                <w:rFonts w:hint="eastAsia"/>
+              </w:rPr>
+              <w:t>我们可以求</w:t>
+            </w:r>
+            <w:r>
+              <w:t>p(‘</w:t>
+            </w:r>
+            <w:r>
+              <w:rPr>
+                <w:rFonts w:hint="eastAsia"/>
+              </w:rPr>
+              <w:t>垃圾</w:t>
+            </w:r>
+            <w:r>
+              <w:t>’| ‘</w:t>
+            </w:r>
+            <w:r>
+              <w:rPr>
+                <w:rFonts w:hint="eastAsia"/>
+              </w:rPr>
+              <w:t>邮件</w:t>
+            </w:r>
+            <w:r>
+              <w:t>’</w:t>
+            </w:r>
+            <w:r>
+              <w:rPr>
+                <w:rFonts w:hint="eastAsia"/>
+              </w:rPr>
+              <w:t xml:space="preserve"> </w:t>
+            </w:r>
+            <w:r>
+              <w:t>)</w:t>
+            </w:r>
+            <w:r>
+              <w:rPr>
+                <w:rFonts w:hint="eastAsia"/>
+              </w:rPr>
+              <w:t>／</w:t>
+            </w:r>
+            <w:r>
+              <w:t>p(‘</w:t>
+            </w:r>
+            <w:r>
+              <w:rPr>
+                <w:rFonts w:hint="eastAsia"/>
+              </w:rPr>
+              <w:t>正常</w:t>
+            </w:r>
+            <w:r>
+              <w:t>’</w:t>
+            </w:r>
+            <w:r>
+              <w:rPr>
+                <w:rFonts w:hint="eastAsia"/>
+              </w:rPr>
+              <w:t>／</w:t>
+            </w:r>
+            <w:r>
+              <w:rPr>
+                <w:rFonts w:hint="eastAsia"/>
+              </w:rPr>
+              <w:t xml:space="preserve"> </w:t>
+            </w:r>
+            <w:r>
+              <w:t>‘</w:t>
+            </w:r>
+            <w:r>
+              <w:rPr>
+                <w:rFonts w:hint="eastAsia"/>
+              </w:rPr>
+              <w:t>邮件</w:t>
+            </w:r>
+            <w:r>
+              <w:t>’)</w:t>
+            </w:r>
+            <w:r>
+              <w:rPr>
+                <w:rFonts w:hint="eastAsia"/>
+              </w:rPr>
+              <w:t>，</w:t>
+            </w:r>
+            <w:r>
+              <w:rPr>
+                <w:rFonts w:hint="eastAsia"/>
+              </w:rPr>
+              <w:t xml:space="preserve"> </w:t>
+            </w:r>
+            <w:r>
+              <w:rPr>
+                <w:rFonts w:hint="eastAsia"/>
+              </w:rPr>
+              <w:t>若大于</w:t>
+            </w:r>
+            <w:r>
+              <w:rPr>
+                <w:rFonts w:hint="eastAsia"/>
+              </w:rPr>
+              <w:t>1</w:t>
+            </w:r>
+            <w:r>
+              <w:rPr>
+                <w:rFonts w:hint="eastAsia"/>
+              </w:rPr>
+              <w:t>，判定为垃圾邮件。</w:t>
+            </w:r>
+            <w:r>
+              <w:rPr>
+                <w:rFonts w:hint="eastAsia"/>
+              </w:rPr>
+              <w:t xml:space="preserve"> </w:t>
+            </w:r>
+          </w:p>
+          <w:p>
+            <w:pPr>
+              <w:rPr>
+                <w:rFonts w:hint="eastAsia"/>
+              </w:rPr>
+            </w:pPr>
+            <w:r>
+              <w:rPr>
+                <w:rFonts w:hint="eastAsia"/>
+              </w:rPr>
+              <w:t>但是对于多分类问题，此种方法不适合了，需要求出后验概率然后再比较，最后分类。</w:t>
+            </w:r>
+          </w:p>
+          <w:p>
+            <w:pPr>
+              <w:rPr>
+                <w:rFonts w:hint="eastAsia"/>
+              </w:rPr>
+            </w:pPr>
+            <w:r>
+              <w:rPr>
+                <w:rFonts w:hint="eastAsia"/>
+              </w:rPr>
+              <w:t xml:space="preserve">3: </w:t>
+            </w:r>
+            <w:r>
+              <w:rPr>
+                <w:rFonts w:hint="eastAsia"/>
+              </w:rPr>
+              <w:t>对于某些问题，我们可以选择字典里的</w:t>
+            </w:r>
+            <w:r>
+              <w:t>top k</w:t>
+            </w:r>
+            <w:r>
+              <w:rPr>
+                <w:rFonts w:hint="eastAsia"/>
+              </w:rPr>
+              <w:t>的词语，</w:t>
+            </w:r>
+            <w:r>
+              <w:rPr>
+                <w:rFonts w:hint="eastAsia"/>
+              </w:rPr>
+              <w:t xml:space="preserve"> </w:t>
+            </w:r>
+            <w:r>
+              <w:rPr>
+                <w:rFonts w:hint="eastAsia"/>
+              </w:rPr>
+              <w:t>例如</w:t>
+            </w:r>
+            <w:r>
+              <w:rPr>
+                <w:rFonts w:hint="eastAsia"/>
+              </w:rPr>
+              <w:t>5</w:t>
+            </w:r>
+            <w:r>
+              <w:rPr>
+                <w:rFonts w:hint="eastAsia"/>
+              </w:rPr>
+              <w:t>万维，</w:t>
+            </w:r>
+            <w:r>
+              <w:rPr>
+                <w:rFonts w:hint="eastAsia"/>
+              </w:rPr>
+              <w:t xml:space="preserve"> </w:t>
+            </w:r>
+            <w:r>
+              <w:rPr>
+                <w:rFonts w:hint="eastAsia"/>
+              </w:rPr>
+              <w:t>对于大部分的词语频率很低，那么我们忽律这部分的词语，这样做可能产生误报，但是漏掉垃圾邮件的概率很低，工程上使用较多</w:t>
+            </w:r>
+          </w:p>
+          <w:p>
+            <w:pPr>
+              <w:rPr>
+                <w:rFonts w:hint="eastAsia"/>
+              </w:rPr>
+            </w:pPr>
+            <w:r>
+              <w:rPr>
+                <w:rFonts w:hint="eastAsia"/>
+              </w:rPr>
+              <w:t xml:space="preserve">4: </w:t>
+            </w:r>
+            <w:r>
+              <w:rPr>
+                <w:rFonts w:hint="eastAsia"/>
+              </w:rPr>
+              <w:t>对于不同位置的词语，加上不同的权重，</w:t>
+            </w:r>
+            <w:r>
+              <w:rPr>
+                <w:rFonts w:hint="eastAsia"/>
+              </w:rPr>
+              <w:t xml:space="preserve"> </w:t>
+            </w:r>
+            <w:r>
+              <w:rPr>
+                <w:rFonts w:hint="eastAsia"/>
+              </w:rPr>
+              <w:t>例如标题的权重较大</w:t>
+            </w:r>
+          </w:p>
+          <w:p>
+            <w:pPr>
+              <w:rPr>
+                <w:rFonts w:hint="eastAsia"/>
+              </w:rPr>
+            </w:pPr>
+          </w:p>
+          <w:p>
+            <w:pPr>
+              <w:rPr>
+                <w:rFonts w:hint="eastAsia"/>
+              </w:rPr>
+            </w:pPr>
+            <w:r>
+              <w:rPr>
+                <w:rFonts w:hint="eastAsia"/>
+              </w:rPr>
+              <w:t>一些评价：</w:t>
+            </w:r>
+          </w:p>
+          <w:p>
+            <w:pPr>
+              <w:rPr>
+                <w:rFonts w:hint="eastAsia"/>
+              </w:rPr>
+            </w:pPr>
+            <w:r>
+              <w:rPr>
+                <w:rFonts w:hint="eastAsia"/>
+              </w:rPr>
+              <w:t xml:space="preserve">1: </w:t>
+            </w:r>
+            <w:r>
+              <w:rPr>
+                <w:rFonts w:hint="eastAsia"/>
+              </w:rPr>
+              <w:t>同样使用与多分类</w:t>
+            </w:r>
+          </w:p>
+          <w:p>
+            <w:r>
+              <w:rPr>
+                <w:rFonts w:hint="eastAsia"/>
+              </w:rPr>
+              <w:t xml:space="preserve">2: </w:t>
+            </w:r>
+            <w:r>
+              <w:rPr>
+                <w:rFonts w:hint="eastAsia"/>
+              </w:rPr>
+              <w:t>再分布独立的条件下，效果甚至超过</w:t>
+            </w:r>
+            <w:proofErr w:type="spellStart"/>
+            <w:r>
+              <w:t>lr</w:t>
+            </w:r>
+            <w:proofErr w:type="spellEnd"/>
+          </w:p>
+          <w:p>
+            <w:pPr>
+              <w:rPr>
+                <w:rFonts w:hint="eastAsia"/>
+              </w:rPr>
+            </w:pPr>
+            <w:r>
+              <w:t xml:space="preserve">3: </w:t>
+            </w:r>
+            <w:r>
+              <w:rPr>
+                <w:rFonts w:hint="eastAsia"/>
+              </w:rPr>
+              <w:t>速度较快</w:t>
+            </w:r>
+          </w:p>
+          <w:p>
+            <w:pPr>
+              <w:rPr>
+                <w:rFonts w:hint="eastAsia"/>
+              </w:rPr>
+            </w:pPr>
+            <w:r>
+              <w:rPr>
+                <w:rFonts w:hint="eastAsia"/>
+              </w:rPr>
+              <w:t>4</w:t>
+            </w:r>
+            <w:r>
+              <w:rPr>
+                <w:rFonts w:hint="eastAsia"/>
+              </w:rPr>
+              <w:t xml:space="preserve">: </w:t>
+            </w:r>
+            <w:r>
+              <w:rPr>
+                <w:rFonts w:hint="eastAsia"/>
+              </w:rPr>
+              <w:t>对于离散数据的处理，效果不错，但是对于连续的</w:t>
+            </w:r>
+            <w:r>
+              <w:rPr>
+                <w:rFonts w:hint="eastAsia"/>
+              </w:rPr>
+              <w:t>值不是很好</w:t>
+            </w:r>
+          </w:p>
+          <w:p>
+            <w:r>
+              <w:rPr>
+                <w:rFonts w:hint="eastAsia"/>
+              </w:rPr>
+              <w:t xml:space="preserve">5: </w:t>
+            </w:r>
+            <w:r>
+              <w:rPr>
+                <w:rFonts w:hint="eastAsia"/>
+              </w:rPr>
+              <w:t>朴素贝耶斯是弱分类器，</w:t>
+            </w:r>
+            <w:r>
+              <w:rPr>
+                <w:rFonts w:hint="eastAsia"/>
+              </w:rPr>
+              <w:t xml:space="preserve"> </w:t>
+            </w:r>
+            <w:r>
+              <w:rPr>
+                <w:rFonts w:hint="eastAsia"/>
+              </w:rPr>
+              <w:t>不适合</w:t>
+            </w:r>
+            <w:r>
+              <w:t xml:space="preserve">bagging </w:t>
+            </w:r>
+            <w:r>
+              <w:rPr>
+                <w:rFonts w:hint="eastAsia"/>
+              </w:rPr>
+              <w:t>和</w:t>
+            </w:r>
+            <w:r>
+              <w:rPr>
+                <w:rFonts w:hint="eastAsia"/>
+              </w:rPr>
+              <w:t xml:space="preserve">  </w:t>
+            </w:r>
+            <w:r>
+              <w:t>boosting.</w:t>
+            </w:r>
+          </w:p>
+          <w:p/>
+          <w:p>
+            <w:pPr>
+              <w:rPr>
+                <w:rFonts w:hint="eastAsia"/>
+              </w:rPr>
+            </w:pPr>
+            <w:r>
+              <w:t xml:space="preserve">Naïve Bayes </w:t>
+            </w:r>
+            <w:r>
+              <w:rPr>
+                <w:rFonts w:hint="eastAsia"/>
+              </w:rPr>
+              <w:t>和</w:t>
+            </w:r>
+            <w:r>
+              <w:rPr>
+                <w:rFonts w:hint="eastAsia"/>
+              </w:rPr>
+              <w:t xml:space="preserve"> </w:t>
+            </w:r>
+            <w:r>
+              <w:t>Logistic Regression</w:t>
+            </w:r>
+            <w:r>
+              <w:rPr>
+                <w:rFonts w:hint="eastAsia"/>
+              </w:rPr>
+              <w:t>的异同：</w:t>
+            </w:r>
+          </w:p>
+          <w:p>
+            <w:pPr>
+              <w:rPr>
+                <w:rFonts w:hint="eastAsia"/>
+              </w:rPr>
+            </w:pPr>
+            <w:r>
+              <w:t xml:space="preserve">1: </w:t>
+            </w:r>
+            <w:r>
+              <w:rPr>
+                <w:rFonts w:hint="eastAsia"/>
+              </w:rPr>
+              <w:t>两者都是产生概率，</w:t>
+            </w:r>
+            <w:r>
+              <w:t xml:space="preserve">LR </w:t>
+            </w:r>
+            <w:r>
+              <w:rPr>
+                <w:rFonts w:hint="eastAsia"/>
+              </w:rPr>
+              <w:t>是基于</w:t>
+            </w:r>
+            <w:r>
+              <w:t>loss</w:t>
+            </w:r>
+            <w:r>
+              <w:rPr>
+                <w:rFonts w:hint="eastAsia"/>
+              </w:rPr>
+              <w:t xml:space="preserve"> f</w:t>
+            </w:r>
+            <w:r>
+              <w:t xml:space="preserve">unction </w:t>
+            </w:r>
+            <w:r>
+              <w:rPr>
+                <w:rFonts w:hint="eastAsia"/>
+              </w:rPr>
+              <w:t>最优化取到的结果，</w:t>
+            </w:r>
+            <w:r>
+              <w:rPr>
+                <w:rFonts w:hint="eastAsia"/>
+              </w:rPr>
+              <w:t xml:space="preserve"> </w:t>
+            </w:r>
+            <w:r>
+              <w:t xml:space="preserve">NR </w:t>
+            </w:r>
+            <w:r>
+              <w:rPr>
+                <w:rFonts w:hint="eastAsia"/>
+              </w:rPr>
+              <w:t>是基于统计跳过</w:t>
+            </w:r>
+            <w:r>
+              <w:t>loss function</w:t>
+            </w:r>
+            <w:r>
+              <w:rPr>
+                <w:rFonts w:hint="eastAsia"/>
+              </w:rPr>
+              <w:t>来得最终的概率</w:t>
+            </w:r>
+            <w:r>
+              <w:rPr>
+                <w:rFonts w:hint="eastAsia"/>
+              </w:rPr>
+              <w:t>。</w:t>
+            </w:r>
+          </w:p>
+          <w:p>
+            <w:pPr>
+              <w:rPr>
+                <w:rFonts w:hint="eastAsia"/>
+              </w:rPr>
+            </w:pPr>
+            <w:r>
+              <w:rPr>
+                <w:rFonts w:hint="eastAsia"/>
+              </w:rPr>
+              <w:t xml:space="preserve">2: </w:t>
+            </w:r>
+            <w:r>
+              <w:t xml:space="preserve">NB </w:t>
+            </w:r>
+            <w:r>
+              <w:rPr>
+                <w:rFonts w:hint="eastAsia"/>
+              </w:rPr>
+              <w:t>比</w:t>
+            </w:r>
+            <w:r>
+              <w:rPr>
+                <w:rFonts w:hint="eastAsia"/>
+              </w:rPr>
+              <w:t xml:space="preserve"> </w:t>
+            </w:r>
+            <w:r>
+              <w:t xml:space="preserve">LR </w:t>
+            </w:r>
+            <w:r>
+              <w:rPr>
+                <w:rFonts w:hint="eastAsia"/>
+              </w:rPr>
+              <w:t>多了独立分布的假设，</w:t>
+            </w:r>
+            <w:r>
+              <w:rPr>
+                <w:rFonts w:hint="eastAsia"/>
+              </w:rPr>
+              <w:t xml:space="preserve"> </w:t>
+            </w:r>
+          </w:p>
+          <w:p>
+            <w:r>
+              <w:rPr>
+                <w:rFonts w:hint="eastAsia"/>
+              </w:rPr>
+              <w:t xml:space="preserve">3: </w:t>
+            </w:r>
+            <w:r>
+              <w:rPr>
+                <w:rFonts w:hint="eastAsia"/>
+              </w:rPr>
+              <w:t>一个是判别模型</w:t>
+            </w:r>
+            <w:r>
+              <w:t>(LR)</w:t>
+            </w:r>
+            <w:r>
+              <w:rPr>
+                <w:rFonts w:hint="eastAsia"/>
+              </w:rPr>
+              <w:t>，一个是生成模型</w:t>
+            </w:r>
+            <w:r>
+              <w:t>(NB)</w:t>
+            </w:r>
+            <w:r>
+              <w:rPr>
+                <w:rFonts w:hint="eastAsia"/>
+              </w:rPr>
+              <w:t xml:space="preserve"> </w:t>
+            </w:r>
+          </w:p>
+          <w:p/>
+          <w:p>
+            <w:pPr>
+              <w:rPr>
+                <w:rFonts w:hint="eastAsia"/>
+              </w:rPr>
+            </w:pPr>
+            <w:r>
+              <w:rPr>
+                <w:rFonts w:hint="eastAsia"/>
+              </w:rPr>
+              <w:t>贝耶斯网络的问题：</w:t>
+            </w:r>
+            <w:r>
+              <w:rPr>
+                <w:rFonts w:hint="eastAsia"/>
+              </w:rPr>
+              <w:t xml:space="preserve"> </w:t>
+            </w:r>
+            <w:r>
+              <w:rPr>
+                <w:rFonts w:hint="eastAsia"/>
+              </w:rPr>
+              <w:t>补充</w:t>
+            </w:r>
+            <w:bookmarkStart w:id="0" w:name="_GoBack"/>
+            <w:bookmarkEnd w:id="0"/>
+          </w:p>
+        </w:tc>
+      </w:tr>
+    </w:tbl>
+    <w:p>
+      <w:pPr>
+        <w:rPr>
+          <w:rFonts w:hint="eastAsia"/>
+        </w:rPr>
+      </w:pPr>
+    </w:p>
     <w:p/>
     <w:p/>
     <w:p/>
@@ -7740,6 +8809,17 @@
       <w:kern w:val="0"/>
     </w:rPr>
   </w:style>
+  <w:style w:type="character" w:styleId="a8">
+    <w:name w:val="Strong"/>
+    <w:basedOn w:val="a0"/>
+    <w:uiPriority w:val="22"/>
+    <w:qFormat/>
+    <w:rsid w:val="0016230A"/>
+    <w:rPr>
+      <w:b/>
+      <w:bCs/>
+    </w:rPr>
+  </w:style>
 </w:styles>
 </file>
 
@@ -8021,6 +9101,17 @@
       <w:rFonts w:ascii="Times New Roman" w:hAnsi="Times New Roman" w:cs="Times New Roman"/>
       <w:color w:val="000000"/>
       <w:kern w:val="0"/>
+    </w:rPr>
+  </w:style>
+  <w:style w:type="character" w:styleId="a8">
+    <w:name w:val="Strong"/>
+    <w:basedOn w:val="a0"/>
+    <w:uiPriority w:val="22"/>
+    <w:qFormat/>
+    <w:rsid w:val="0016230A"/>
+    <w:rPr>
+      <w:b/>
+      <w:bCs/>
     </w:rPr>
   </w:style>
 </w:styles>
@@ -8351,7 +9442,7 @@
 </file>
 
 <file path=customXml/itemProps1.xml><?xml version="1.0" encoding="utf-8"?>
-<ds:datastoreItem xmlns:ds="http://schemas.openxmlformats.org/officeDocument/2006/customXml" ds:itemID="{B1662651-F9EE-C44C-A7EA-08C39EA04CBE}">
+<ds:datastoreItem xmlns:ds="http://schemas.openxmlformats.org/officeDocument/2006/customXml" ds:itemID="{E23D4F8B-8839-BA44-834D-9D554BCD40D6}">
   <ds:schemaRefs>
     <ds:schemaRef ds:uri="http://schemas.openxmlformats.org/officeDocument/2006/bibliography"/>
   </ds:schemaRefs>

</xml_diff>

<commit_message>
add the topic model and LDA model, not really understood
</commit_message>
<xml_diff>
--- a/machine_leaning/机器学习的一些感悟.docx
+++ b/machine_leaning/机器学习的一些感悟.docx
@@ -7716,6 +7716,195 @@
               <w:t>中位数大于均值</w:t>
             </w:r>
           </w:p>
+          <w:p/>
+          <w:p>
+            <w:r>
+              <w:rPr>
+                <w:rFonts w:hint="eastAsia"/>
+              </w:rPr>
+              <w:t xml:space="preserve">Kurl: </w:t>
+            </w:r>
+            <w:r>
+              <w:rPr>
+                <w:rFonts w:hint="eastAsia"/>
+              </w:rPr>
+              <w:t>峰</w:t>
+            </w:r>
+            <w:r>
+              <w:t>读，</w:t>
+            </w:r>
+            <w:r>
+              <w:t xml:space="preserve"> </w:t>
+            </w:r>
+            <w:r>
+              <w:rPr>
+                <w:rFonts w:hint="eastAsia"/>
+              </w:rPr>
+              <w:t>是</w:t>
+            </w:r>
+            <w:r>
+              <w:t>关于原点的四点距，</w:t>
+            </w:r>
+            <w:r>
+              <w:rPr>
+                <w:rFonts w:hint="eastAsia"/>
+              </w:rPr>
+              <w:t>衡量</w:t>
+            </w:r>
+            <w:r>
+              <w:t>数据</w:t>
+            </w:r>
+            <w:r>
+              <w:rPr>
+                <w:rFonts w:hint="eastAsia"/>
+              </w:rPr>
+              <w:t>分布</w:t>
+            </w:r>
+            <w:r>
+              <w:t>的</w:t>
+            </w:r>
+            <w:r>
+              <w:rPr>
+                <w:rFonts w:hint="eastAsia"/>
+              </w:rPr>
+              <w:t>陡峭</w:t>
+            </w:r>
+            <w:r>
+              <w:t>程度，</w:t>
+            </w:r>
+            <w:r>
+              <w:rPr>
+                <w:rFonts w:hint="eastAsia"/>
+              </w:rPr>
+              <w:t>若</w:t>
+            </w:r>
+            <w:r>
+              <w:t>越大，</w:t>
+            </w:r>
+            <w:r>
+              <w:rPr>
+                <w:rFonts w:hint="eastAsia"/>
+              </w:rPr>
+              <w:t>说明</w:t>
+            </w:r>
+            <w:r>
+              <w:t>越陡峭。</w:t>
+            </w:r>
+          </w:p>
+        </w:tc>
+      </w:tr>
+    </w:tbl>
+    <w:p/>
+    <w:p/>
+    <w:p>
+      <w:r>
+        <w:rPr>
+          <w:b/>
+          <w:color w:val="365F91" w:themeColor="accent1" w:themeShade="BF"/>
+        </w:rPr>
+        <w:t>关于主题模型和</w:t>
+      </w:r>
+      <w:r>
+        <w:rPr>
+          <w:b/>
+          <w:color w:val="365F91" w:themeColor="accent1" w:themeShade="BF"/>
+        </w:rPr>
+        <w:t>LDA</w:t>
+      </w:r>
+      <w:r>
+        <w:rPr>
+          <w:rFonts w:hint="eastAsia"/>
+          <w:b/>
+          <w:color w:val="365F91" w:themeColor="accent1" w:themeShade="BF"/>
+        </w:rPr>
+        <w:t>的</w:t>
+      </w:r>
+      <w:r>
+        <w:rPr>
+          <w:b/>
+          <w:color w:val="365F91" w:themeColor="accent1" w:themeShade="BF"/>
+        </w:rPr>
+        <w:t>理解</w:t>
+      </w:r>
+      <w:r>
+        <w:t>：</w:t>
+      </w:r>
+    </w:p>
+    <w:tbl>
+      <w:tblPr>
+        <w:tblStyle w:val="a3"/>
+        <w:tblW w:w="0" w:type="auto"/>
+        <w:tblLook w:val="04A0" w:firstRow="1" w:lastRow="0" w:firstColumn="1" w:lastColumn="0" w:noHBand="0" w:noVBand="1"/>
+      </w:tblPr>
+      <w:tblGrid>
+        <w:gridCol w:w="8516"/>
+      </w:tblGrid>
+      <w:tr>
+        <w:tc>
+          <w:tcPr>
+            <w:tcW w:w="8516" w:type="dxa"/>
+          </w:tcPr>
+          <w:p>
+            <w:r>
+              <w:t>主题</w:t>
+            </w:r>
+            <w:r>
+              <w:rPr>
+                <w:rFonts w:hint="eastAsia"/>
+              </w:rPr>
+              <w:t>模型</w:t>
+            </w:r>
+            <w:r>
+              <w:t>是什么？</w:t>
+            </w:r>
+          </w:p>
+          <w:p>
+            <w:r>
+              <w:rPr>
+                <w:rFonts w:hint="eastAsia"/>
+              </w:rPr>
+              <w:t>给定</w:t>
+            </w:r>
+            <w:r>
+              <w:t>很多文档，</w:t>
+            </w:r>
+            <w:r>
+              <w:rPr>
+                <w:rFonts w:hint="eastAsia"/>
+              </w:rPr>
+              <w:t>自动</w:t>
+            </w:r>
+            <w:r>
+              <w:t>提取这些主题</w:t>
+            </w:r>
+            <w:r>
+              <w:t>，</w:t>
+            </w:r>
+            <w:r>
+              <w:t xml:space="preserve"> </w:t>
+            </w:r>
+            <w:r>
+              <w:rPr>
+                <w:rFonts w:hint="eastAsia"/>
+              </w:rPr>
+              <w:t>他是</w:t>
+            </w:r>
+            <w:r>
+              <w:rPr>
+                <w:b/>
+                <w:color w:val="FF0000"/>
+              </w:rPr>
+              <w:t>生成</w:t>
+            </w:r>
+            <w:r>
+              <w:rPr>
+                <w:rFonts w:hint="eastAsia"/>
+                <w:b/>
+                <w:color w:val="FF0000"/>
+              </w:rPr>
+              <w:t>式模型</w:t>
+            </w:r>
+          </w:p>
           <w:p>
             <w:pPr>
               <w:rPr>
@@ -7728,16 +7917,77 @@
               <w:rPr>
                 <w:rFonts w:hint="eastAsia"/>
               </w:rPr>
-              <w:t xml:space="preserve">Kurl: </w:t>
-            </w:r>
-            <w:r>
-              <w:rPr>
-                <w:rFonts w:hint="eastAsia"/>
-              </w:rPr>
-              <w:t>峰</w:t>
-            </w:r>
-            <w:r>
-              <w:t>读，</w:t>
+              <w:t>规律</w:t>
+            </w:r>
+            <w:r>
+              <w:t>：</w:t>
+            </w:r>
+          </w:p>
+          <w:p>
+            <w:r>
+              <w:rPr>
+                <w:rFonts w:hint="eastAsia"/>
+              </w:rPr>
+              <w:t>相同</w:t>
+            </w:r>
+            <w:r>
+              <w:t>主题的词经常</w:t>
+            </w:r>
+            <w:r>
+              <w:rPr>
+                <w:rFonts w:hint="eastAsia"/>
+              </w:rPr>
+              <w:t>出现</w:t>
+            </w:r>
+            <w:r>
+              <w:t>在同一文档，</w:t>
+            </w:r>
+            <w:r>
+              <w:rPr>
+                <w:rFonts w:hint="eastAsia"/>
+              </w:rPr>
+              <w:t>不同主题</w:t>
+            </w:r>
+            <w:r>
+              <w:t>的词只出现在少数</w:t>
+            </w:r>
+            <w:r>
+              <w:rPr>
+                <w:rFonts w:hint="eastAsia"/>
+              </w:rPr>
+              <w:t>文档</w:t>
+            </w:r>
+          </w:p>
+          <w:p/>
+          <w:p>
+            <w:r>
+              <w:t xml:space="preserve">pLSA </w:t>
+            </w:r>
+            <w:r>
+              <w:rPr>
+                <w:rFonts w:hint="eastAsia"/>
+              </w:rPr>
+              <w:t>模型</w:t>
+            </w:r>
+            <w:r>
+              <w:t>：</w:t>
+            </w:r>
+          </w:p>
+          <w:p>
+            <w:r>
+              <w:t>最大化</w:t>
+            </w:r>
+            <w:r>
+              <w:t xml:space="preserve"> p(d|theta_d, T) </w:t>
+            </w:r>
+            <w:r>
+              <w:rPr>
+                <w:rFonts w:hint="eastAsia"/>
+              </w:rPr>
+              <w:t>的</w:t>
+            </w:r>
+            <w:r>
+              <w:t>概率，</w:t>
             </w:r>
             <w:r>
               <w:t xml:space="preserve"> </w:t>
@@ -7746,19 +7996,24 @@
               <w:rPr>
                 <w:rFonts w:hint="eastAsia"/>
               </w:rPr>
-              <w:t>是</w:t>
-            </w:r>
-            <w:r>
-              <w:t>关于原点的四点距，</w:t>
-            </w:r>
-            <w:r>
-              <w:rPr>
-                <w:rFonts w:hint="eastAsia"/>
-              </w:rPr>
-              <w:t>衡量</w:t>
-            </w:r>
-            <w:r>
-              <w:t>数据</w:t>
+              <w:t>得到</w:t>
+            </w:r>
+            <w:r>
+              <w:t>相应的主题，</w:t>
+            </w:r>
+            <w:r>
+              <w:t>其中，</w:t>
+            </w:r>
+          </w:p>
+          <w:p>
+            <w:r>
+              <w:t xml:space="preserve">theta_d  </w:t>
+            </w:r>
+            <w:r>
+              <w:t>：</w:t>
+            </w:r>
+            <w:r>
+              <w:t xml:space="preserve"> doc-topic </w:t>
             </w:r>
             <w:r>
               <w:rPr>
@@ -7766,35 +8021,514 @@
               </w:rPr>
               <w:t>分布</w:t>
             </w:r>
-            <w:r>
+          </w:p>
+          <w:p>
+            <w:r>
+              <w:rPr>
+                <w:rFonts w:hint="eastAsia"/>
+              </w:rPr>
+              <w:t xml:space="preserve">T: topic </w:t>
+            </w:r>
+            <w:r>
+              <w:t xml:space="preserve">word </w:t>
+            </w:r>
+            <w:r>
+              <w:rPr>
+                <w:rFonts w:hint="eastAsia"/>
+              </w:rPr>
+              <w:t>分布</w:t>
+            </w:r>
+          </w:p>
+          <w:p>
+            <w:r>
+              <w:t>方法：</w:t>
+            </w:r>
+            <w:r>
+              <w:t xml:space="preserve"> </w:t>
+            </w:r>
+            <w:r>
+              <w:rPr>
+                <w:rFonts w:hint="eastAsia"/>
+              </w:rPr>
+              <w:t>引入隐变量</w:t>
+            </w:r>
+            <w:r>
+              <w:t xml:space="preserve"> z, </w:t>
+            </w:r>
+            <w:r>
+              <w:rPr>
+                <w:rFonts w:hint="eastAsia"/>
+              </w:rPr>
+              <w:t>通过</w:t>
+            </w:r>
+            <w:r>
+              <w:t>全概率</w:t>
+            </w:r>
+            <w:r>
+              <w:rPr>
+                <w:rFonts w:hint="eastAsia"/>
+              </w:rPr>
+              <w:t>等式</w:t>
+            </w:r>
+            <w:r>
+              <w:t>将原来</w:t>
+            </w:r>
+            <w:r>
+              <w:rPr>
+                <w:rFonts w:hint="eastAsia"/>
+              </w:rPr>
               <w:t>的</w:t>
             </w:r>
             <w:r>
-              <w:rPr>
-                <w:rFonts w:hint="eastAsia"/>
-              </w:rPr>
-              <w:t>陡峭</w:t>
-            </w:r>
-            <w:r>
-              <w:t>程度，</w:t>
-            </w:r>
-            <w:r>
-              <w:rPr>
-                <w:rFonts w:hint="eastAsia"/>
-              </w:rPr>
-              <w:t>若</w:t>
-            </w:r>
-            <w:r>
-              <w:t>越大，</w:t>
-            </w:r>
-            <w:r>
-              <w:rPr>
-                <w:rFonts w:hint="eastAsia"/>
-              </w:rPr>
-              <w:t>说明</w:t>
-            </w:r>
-            <w:r>
-              <w:t>越陡峭。</w:t>
+              <w:t>问题转化</w:t>
+            </w:r>
+            <w:r>
+              <w:rPr>
+                <w:rFonts w:hint="eastAsia"/>
+              </w:rPr>
+              <w:t>成</w:t>
+            </w:r>
+            <w:r>
+              <w:t>关于</w:t>
+            </w:r>
+            <w:r>
+              <w:rPr>
+                <w:rFonts w:hint="eastAsia"/>
+              </w:rPr>
+              <w:t>隐</w:t>
+            </w:r>
+            <w:r>
+              <w:t>变量的分布，</w:t>
+            </w:r>
+            <w:r>
+              <w:rPr>
+                <w:rFonts w:hint="eastAsia"/>
+              </w:rPr>
+              <w:t>类似于</w:t>
+            </w:r>
+            <w:r>
+              <w:t xml:space="preserve">ML </w:t>
+            </w:r>
+            <w:r>
+              <w:rPr>
+                <w:rFonts w:hint="eastAsia"/>
+              </w:rPr>
+              <w:t>的</w:t>
+            </w:r>
+            <w:r>
+              <w:t>思想，</w:t>
+            </w:r>
+            <w:r>
+              <w:rPr>
+                <w:rFonts w:hint="eastAsia"/>
+              </w:rPr>
+              <w:t>我们</w:t>
+            </w:r>
+            <w:r>
+              <w:t>的目标函数是最大化概率的</w:t>
+            </w:r>
+            <w:r>
+              <w:rPr>
+                <w:rFonts w:hint="eastAsia"/>
+              </w:rPr>
+              <w:t>乘积</w:t>
+            </w:r>
+          </w:p>
+          <w:p>
+            <w:r>
+              <w:t>结局步骤：</w:t>
+            </w:r>
+            <w:r>
+              <w:t xml:space="preserve"> </w:t>
+            </w:r>
+            <w:r>
+              <w:rPr>
+                <w:rFonts w:hint="eastAsia"/>
+              </w:rPr>
+              <w:t>通过</w:t>
+            </w:r>
+            <w:r>
+              <w:t xml:space="preserve">Log </w:t>
+            </w:r>
+            <w:r>
+              <w:rPr>
+                <w:rFonts w:hint="eastAsia"/>
+              </w:rPr>
+              <w:t>将</w:t>
+            </w:r>
+            <w:r>
+              <w:t>目标函数的乘积转换为求和，</w:t>
+            </w:r>
+            <w:r>
+              <w:rPr>
+                <w:rFonts w:hint="eastAsia"/>
+              </w:rPr>
+              <w:t>然后</w:t>
+            </w:r>
+            <w:r>
+              <w:t>在通过</w:t>
+            </w:r>
+            <w:r>
+              <w:t>jensen</w:t>
+            </w:r>
+            <w:r>
+              <w:rPr>
+                <w:rFonts w:hint="eastAsia"/>
+              </w:rPr>
+              <w:t>得到</w:t>
+            </w:r>
+            <w:r>
+              <w:t>不等</w:t>
+            </w:r>
+            <w:r>
+              <w:t>关系</w:t>
+            </w:r>
+          </w:p>
+          <w:p>
+            <w:pPr>
+              <w:rPr>
+                <w:rFonts w:hint="eastAsia"/>
+              </w:rPr>
+            </w:pPr>
+          </w:p>
+          <w:p>
+            <w:r>
+              <w:t>为什么要运用</w:t>
+            </w:r>
+            <w:r>
+              <w:t>jesen</w:t>
+            </w:r>
+            <w:r>
+              <w:rPr>
+                <w:rFonts w:hint="eastAsia"/>
+              </w:rPr>
+              <w:t>不等式</w:t>
+            </w:r>
+            <w:r>
+              <w:t>得到</w:t>
+            </w:r>
+            <w:r>
+              <w:t>不等式关系？</w:t>
+            </w:r>
+          </w:p>
+          <w:p>
+            <w:pPr>
+              <w:rPr>
+                <w:rFonts w:cs="Cambria Math"/>
+              </w:rPr>
+            </w:pPr>
+            <w:r>
+              <w:rPr>
+                <w:rFonts w:hint="eastAsia"/>
+              </w:rPr>
+              <w:t>因为原</w:t>
+            </w:r>
+            <w:r>
+              <w:t>函数是</w:t>
+            </w:r>
+            <w:r>
+              <w:t>log</w:t>
+            </w:r>
+            <m:oMath>
+              <m:r>
+                <w:rPr>
+                  <w:rFonts w:ascii="Cambria Math" w:hAnsi="Cambria Math"/>
+                </w:rPr>
+                <m:t xml:space="preserve">∑ </m:t>
+              </m:r>
+              <m:d>
+                <m:dPr>
+                  <m:ctrlPr>
+                    <w:rPr>
+                      <w:rFonts w:ascii="Cambria Math" w:hAnsi="Cambria Math"/>
+                      <w:i/>
+                    </w:rPr>
+                  </m:ctrlPr>
+                </m:dPr>
+                <m:e>
+                  <m:r>
+                    <w:rPr>
+                      <w:rFonts w:ascii="Cambria Math" w:hAnsi="Cambria Math"/>
+                    </w:rPr>
+                    <m:t>q</m:t>
+                  </m:r>
+                  <m:d>
+                    <m:dPr>
+                      <m:ctrlPr>
+                        <w:rPr>
+                          <w:rFonts w:ascii="Cambria Math" w:hAnsi="Cambria Math"/>
+                          <w:i/>
+                        </w:rPr>
+                      </m:ctrlPr>
+                    </m:dPr>
+                    <m:e>
+                      <m:r>
+                        <w:rPr>
+                          <w:rFonts w:ascii="Cambria Math" w:hAnsi="Cambria Math"/>
+                        </w:rPr>
+                        <m:t>z</m:t>
+                      </m:r>
+                    </m:e>
+                  </m:d>
+                  <m:r>
+                    <w:rPr>
+                      <w:rFonts w:ascii="Cambria Math" w:hAnsi="Cambria Math"/>
+                    </w:rPr>
+                    <m:t>*</m:t>
+                  </m:r>
+                  <m:f>
+                    <m:fPr>
+                      <m:ctrlPr>
+                        <w:rPr>
+                          <w:rFonts w:ascii="Cambria Math" w:hAnsi="Cambria Math"/>
+                          <w:i/>
+                        </w:rPr>
+                      </m:ctrlPr>
+                    </m:fPr>
+                    <m:num>
+                      <m:r>
+                        <w:rPr>
+                          <w:rFonts w:ascii="Cambria Math" w:hAnsi="Cambria Math"/>
+                        </w:rPr>
+                        <m:t>p</m:t>
+                      </m:r>
+                      <m:d>
+                        <m:dPr>
+                          <m:ctrlPr>
+                            <w:rPr>
+                              <w:rFonts w:ascii="Cambria Math" w:hAnsi="Cambria Math"/>
+                              <w:i/>
+                            </w:rPr>
+                          </m:ctrlPr>
+                        </m:dPr>
+                        <m:e>
+                          <m:r>
+                            <w:rPr>
+                              <w:rFonts w:ascii="Cambria Math" w:hAnsi="Cambria Math"/>
+                            </w:rPr>
+                            <m:t>d</m:t>
+                          </m:r>
+                        </m:e>
+                      </m:d>
+                    </m:num>
+                    <m:den>
+                      <m:r>
+                        <w:rPr>
+                          <w:rFonts w:ascii="Cambria Math" w:hAnsi="Cambria Math"/>
+                        </w:rPr>
+                        <m:t>q</m:t>
+                      </m:r>
+                      <m:d>
+                        <m:dPr>
+                          <m:ctrlPr>
+                            <w:rPr>
+                              <w:rFonts w:ascii="Cambria Math" w:hAnsi="Cambria Math"/>
+                              <w:i/>
+                            </w:rPr>
+                          </m:ctrlPr>
+                        </m:dPr>
+                        <m:e>
+                          <m:r>
+                            <w:rPr>
+                              <w:rFonts w:ascii="Cambria Math" w:hAnsi="Cambria Math"/>
+                            </w:rPr>
+                            <m:t>z</m:t>
+                          </m:r>
+                        </m:e>
+                      </m:d>
+                    </m:den>
+                  </m:f>
+                </m:e>
+              </m:d>
+              <m:r>
+                <w:rPr>
+                  <w:rFonts w:ascii="Cambria Math" w:hAnsi="Cambria Math"/>
+                </w:rPr>
+                <m:t xml:space="preserve">, </m:t>
+              </m:r>
+            </m:oMath>
+            <w:r>
+              <w:t>由于是</w:t>
+            </w:r>
+            <w:r>
+              <w:t>Log</w:t>
+            </w:r>
+            <w:r>
+              <w:t>的累加项，</w:t>
+            </w:r>
+            <w:r>
+              <w:t xml:space="preserve"> </w:t>
+            </w:r>
+            <w:r>
+              <w:t>不好计算，</w:t>
+            </w:r>
+            <w:r>
+              <w:t xml:space="preserve"> </w:t>
+            </w:r>
+            <w:r>
+              <w:rPr>
+                <w:rFonts w:hint="eastAsia"/>
+              </w:rPr>
+              <w:t>可以</w:t>
+            </w:r>
+            <w:r>
+              <w:t>运用</w:t>
+            </w:r>
+            <w:r>
+              <w:t>jesen</w:t>
+            </w:r>
+            <w:r>
+              <w:rPr>
+                <w:rFonts w:hint="eastAsia"/>
+              </w:rPr>
+              <w:t>不等式转换</w:t>
+            </w:r>
+            <w:r>
+              <w:t>为</w:t>
+            </w:r>
+            <m:oMath>
+              <m:r>
+                <m:rPr>
+                  <m:sty m:val="p"/>
+                </m:rPr>
+                <w:rPr>
+                  <w:rFonts w:ascii="Cambria Math" w:hAnsi="Cambria Math" w:cs="Cambria Math"/>
+                </w:rPr>
+                <m:t>log</m:t>
+              </m:r>
+              <m:func>
+                <m:funcPr>
+                  <m:ctrlPr>
+                    <w:rPr>
+                      <w:rFonts w:ascii="Cambria Math" w:hAnsi="Cambria Math" w:cs="Cambria Math"/>
+                      <w:i/>
+                    </w:rPr>
+                  </m:ctrlPr>
+                </m:funcPr>
+                <m:fName>
+                  <m:r>
+                    <w:rPr>
+                      <w:rFonts w:ascii="Cambria Math" w:hAnsi="Cambria Math"/>
+                    </w:rPr>
+                    <m:t>∑</m:t>
+                  </m:r>
+                  <m:ctrlPr>
+                    <w:rPr>
+                      <w:rFonts w:ascii="Cambria Math" w:hAnsi="Cambria Math"/>
+                      <w:i/>
+                    </w:rPr>
+                  </m:ctrlPr>
+                </m:fName>
+                <m:e>
+                  <m:d>
+                    <m:dPr>
+                      <m:ctrlPr>
+                        <w:rPr>
+                          <w:rFonts w:ascii="Cambria Math" w:hAnsi="Cambria Math" w:cs="Cambria Math"/>
+                          <w:i/>
+                        </w:rPr>
+                      </m:ctrlPr>
+                    </m:dPr>
+                    <m:e>
+                      <m:f>
+                        <m:fPr>
+                          <m:ctrlPr>
+                            <w:rPr>
+                              <w:rFonts w:ascii="Cambria Math" w:hAnsi="Cambria Math" w:cs="Cambria Math"/>
+                              <w:i/>
+                            </w:rPr>
+                          </m:ctrlPr>
+                        </m:fPr>
+                        <m:num>
+                          <m:r>
+                            <w:rPr>
+                              <w:rFonts w:ascii="Cambria Math" w:hAnsi="Cambria Math" w:cs="Cambria Math"/>
+                            </w:rPr>
+                            <m:t>p</m:t>
+                          </m:r>
+                          <m:d>
+                            <m:dPr>
+                              <m:ctrlPr>
+                                <w:rPr>
+                                  <w:rFonts w:ascii="Cambria Math" w:hAnsi="Cambria Math" w:cs="Cambria Math"/>
+                                  <w:i/>
+                                </w:rPr>
+                              </m:ctrlPr>
+                            </m:dPr>
+                            <m:e>
+                              <m:r>
+                                <w:rPr>
+                                  <w:rFonts w:ascii="Cambria Math" w:hAnsi="Cambria Math" w:cs="Cambria Math"/>
+                                </w:rPr>
+                                <m:t>d</m:t>
+                              </m:r>
+                            </m:e>
+                          </m:d>
+                        </m:num>
+                        <m:den>
+                          <m:r>
+                            <w:rPr>
+                              <w:rFonts w:ascii="Cambria Math" w:hAnsi="Cambria Math" w:cs="Cambria Math"/>
+                            </w:rPr>
+                            <m:t>q</m:t>
+                          </m:r>
+                          <m:d>
+                            <m:dPr>
+                              <m:ctrlPr>
+                                <w:rPr>
+                                  <w:rFonts w:ascii="Cambria Math" w:hAnsi="Cambria Math" w:cs="Cambria Math"/>
+                                  <w:i/>
+                                </w:rPr>
+                              </m:ctrlPr>
+                            </m:dPr>
+                            <m:e>
+                              <m:r>
+                                <w:rPr>
+                                  <w:rFonts w:ascii="Cambria Math" w:hAnsi="Cambria Math" w:cs="Cambria Math"/>
+                                </w:rPr>
+                                <m:t>z</m:t>
+                              </m:r>
+                            </m:e>
+                          </m:d>
+                        </m:den>
+                      </m:f>
+                    </m:e>
+                  </m:d>
+                </m:e>
+              </m:func>
+              <m:r>
+                <w:rPr>
+                  <w:rFonts w:ascii="Cambria Math" w:hAnsi="Cambria Math" w:cs="Cambria Math"/>
+                </w:rPr>
+                <m:t>* q(z</m:t>
+              </m:r>
+            </m:oMath>
+            <w:r>
+              <w:t xml:space="preserve">), </w:t>
+            </w:r>
+            <w:r>
+              <w:rPr>
+                <w:rFonts w:hint="eastAsia"/>
+              </w:rPr>
+              <w:t>这样便于</w:t>
+            </w:r>
+            <w:r>
+              <w:t>求导得到</w:t>
+            </w:r>
+            <w:r>
+              <w:t>candidate</w:t>
+            </w:r>
+            <w:r>
+              <w:t xml:space="preserve">s </w:t>
+            </w:r>
+            <w:r>
+              <w:rPr>
+                <w:rFonts w:hint="eastAsia"/>
+              </w:rPr>
+              <w:t>点</w:t>
+            </w:r>
+            <w:r>
+              <w:t>。</w:t>
             </w:r>
             <w:bookmarkStart w:id="0" w:name="_GoBack"/>
             <w:bookmarkEnd w:id="0"/>
@@ -7809,8 +8543,6 @@
         </w:rPr>
       </w:pPr>
     </w:p>
-    <w:p/>
-    <w:p/>
     <w:p/>
     <w:sectPr>
       <w:pgSz w:w="11900" w:h="16840"/>
@@ -9073,7 +9805,7 @@
 </file>
 
 <file path=customXml/itemProps1.xml><?xml version="1.0" encoding="utf-8"?>
-<ds:datastoreItem xmlns:ds="http://schemas.openxmlformats.org/officeDocument/2006/customXml" ds:itemID="{01C73D5A-C042-D047-AB13-CAADDBD2425E}">
+<ds:datastoreItem xmlns:ds="http://schemas.openxmlformats.org/officeDocument/2006/customXml" ds:itemID="{14A4C877-E809-9742-92E8-042C6141708D}">
   <ds:schemaRefs>
     <ds:schemaRef ds:uri="http://schemas.openxmlformats.org/officeDocument/2006/bibliography"/>
   </ds:schemaRefs>

</xml_diff>